<commit_message>
Analyzed Coefficient of Lift, added a template for final report
</commit_message>
<xml_diff>
--- a/Final Report/MagnusEffect_FinalReport.docx
+++ b/Final Report/MagnusEffect_FinalReport.docx
@@ -3,17 +3,1639 @@
 <w:document xmlns:wpc="http://schemas.microsoft.com/office/word/2010/wordprocessingCanvas" xmlns:cx="http://schemas.microsoft.com/office/drawing/2014/chartex" xmlns:cx1="http://schemas.microsoft.com/office/drawing/2015/9/8/chartex" xmlns:mc="http://schemas.openxmlformats.org/markup-compatibility/2006" xmlns:o="urn:schemas-microsoft-com:office:office" xmlns:r="http://schemas.openxmlformats.org/officeDocument/2006/relationships" xmlns:m="http://schemas.openxmlformats.org/officeDocument/2006/math" xmlns:v="urn:schemas-microsoft-com:vml" xmlns:wp14="http://schemas.microsoft.com/office/word/2010/wordprocessingDrawing" xmlns:wp="http://schemas.openxmlformats.org/drawingml/2006/wordprocessingDrawing" xmlns:w10="urn:schemas-microsoft-com:office:word" xmlns:w="http://schemas.openxmlformats.org/wordprocessingml/2006/main" xmlns:w14="http://schemas.microsoft.com/office/word/2010/wordml" xmlns:w15="http://schemas.microsoft.com/office/word/2012/wordml" xmlns:w16se="http://schemas.microsoft.com/office/word/2015/wordml/symex" xmlns:wpg="http://schemas.microsoft.com/office/word/2010/wordprocessingGroup" xmlns:wpi="http://schemas.microsoft.com/office/word/2010/wordprocessingInk" xmlns:wne="http://schemas.microsoft.com/office/word/2006/wordml" xmlns:wps="http://schemas.microsoft.com/office/word/2010/wordprocessingShape" mc:Ignorable="w14 w15 w16se wp14">
   <w:body>
     <w:p>
+      <w:pPr>
+        <w:jc w:val="center"/>
+        <w:rPr>
+          <w:rFonts w:ascii="Times New Roman" w:hAnsi="Times New Roman" w:cs="Times New Roman"/>
+          <w:sz w:val="24"/>
+          <w:szCs w:val="24"/>
+        </w:rPr>
+      </w:pPr>
+      <w:r>
+        <w:rPr>
+          <w:rFonts w:ascii="Times New Roman" w:hAnsi="Times New Roman" w:cs="Times New Roman"/>
+          <w:sz w:val="24"/>
+          <w:szCs w:val="24"/>
+        </w:rPr>
+        <w:t>University of New Hampshire</w:t>
+      </w:r>
+    </w:p>
+    <w:p>
+      <w:pPr>
+        <w:jc w:val="center"/>
+        <w:rPr>
+          <w:rFonts w:ascii="Times New Roman" w:hAnsi="Times New Roman" w:cs="Times New Roman"/>
+        </w:rPr>
+      </w:pPr>
+    </w:p>
+    <w:p>
+      <w:pPr>
+        <w:jc w:val="center"/>
+        <w:rPr>
+          <w:rFonts w:ascii="Times New Roman" w:hAnsi="Times New Roman" w:cs="Times New Roman"/>
+        </w:rPr>
+      </w:pPr>
+    </w:p>
+    <w:p>
+      <w:pPr>
+        <w:jc w:val="center"/>
+        <w:rPr>
+          <w:rFonts w:ascii="Times New Roman" w:hAnsi="Times New Roman" w:cs="Times New Roman"/>
+        </w:rPr>
+      </w:pPr>
+    </w:p>
+    <w:p>
+      <w:pPr>
+        <w:jc w:val="center"/>
+        <w:rPr>
+          <w:rFonts w:ascii="Times New Roman" w:hAnsi="Times New Roman" w:cs="Times New Roman"/>
+        </w:rPr>
+      </w:pPr>
+    </w:p>
+    <w:p>
+      <w:pPr>
+        <w:jc w:val="center"/>
+        <w:rPr>
+          <w:rFonts w:ascii="Times New Roman" w:hAnsi="Times New Roman" w:cs="Times New Roman"/>
+        </w:rPr>
+      </w:pPr>
+    </w:p>
+    <w:p>
+      <w:pPr>
+        <w:jc w:val="center"/>
+        <w:rPr>
+          <w:rFonts w:ascii="Times New Roman" w:hAnsi="Times New Roman" w:cs="Times New Roman"/>
+          <w:b/>
+          <w:bCs/>
+          <w:sz w:val="48"/>
+          <w:szCs w:val="48"/>
+        </w:rPr>
+      </w:pPr>
+    </w:p>
+    <w:p>
+      <w:pPr>
+        <w:jc w:val="center"/>
+        <w:rPr>
+          <w:rFonts w:ascii="Times New Roman" w:hAnsi="Times New Roman" w:cs="Times New Roman"/>
+          <w:sz w:val="48"/>
+          <w:szCs w:val="48"/>
+        </w:rPr>
+      </w:pPr>
+      <w:r>
+        <w:rPr>
+          <w:rFonts w:ascii="Times New Roman" w:hAnsi="Times New Roman" w:cs="Times New Roman"/>
+          <w:b/>
+          <w:bCs/>
+          <w:sz w:val="48"/>
+          <w:szCs w:val="48"/>
+        </w:rPr>
+        <w:t>Magnus Effect on a Cylindrical Airfoil</w:t>
+      </w:r>
+    </w:p>
+    <w:p>
+      <w:pPr>
+        <w:jc w:val="center"/>
+        <w:rPr>
+          <w:rFonts w:ascii="Times New Roman" w:hAnsi="Times New Roman" w:cs="Times New Roman"/>
+        </w:rPr>
+      </w:pPr>
+    </w:p>
+    <w:p>
+      <w:pPr>
+        <w:jc w:val="center"/>
+        <w:rPr>
+          <w:rFonts w:ascii="Times New Roman" w:hAnsi="Times New Roman" w:cs="Times New Roman"/>
+        </w:rPr>
+      </w:pPr>
+    </w:p>
+    <w:p>
+      <w:pPr>
+        <w:jc w:val="center"/>
+        <w:rPr>
+          <w:rFonts w:ascii="Times New Roman" w:hAnsi="Times New Roman" w:cs="Times New Roman"/>
+        </w:rPr>
+      </w:pPr>
+    </w:p>
+    <w:p>
+      <w:pPr>
+        <w:jc w:val="center"/>
+        <w:rPr>
+          <w:rFonts w:ascii="Times New Roman" w:hAnsi="Times New Roman" w:cs="Times New Roman"/>
+        </w:rPr>
+      </w:pPr>
+    </w:p>
+    <w:p>
+      <w:pPr>
+        <w:jc w:val="center"/>
+        <w:rPr>
+          <w:rFonts w:ascii="Times New Roman" w:hAnsi="Times New Roman" w:cs="Times New Roman"/>
+        </w:rPr>
+      </w:pPr>
+    </w:p>
+    <w:p>
+      <w:pPr>
+        <w:jc w:val="center"/>
+        <w:rPr>
+          <w:rFonts w:ascii="Times New Roman" w:hAnsi="Times New Roman" w:cs="Times New Roman"/>
+        </w:rPr>
+      </w:pPr>
+    </w:p>
+    <w:p>
+      <w:pPr>
+        <w:jc w:val="center"/>
+        <w:rPr>
+          <w:rFonts w:ascii="Times New Roman" w:hAnsi="Times New Roman" w:cs="Times New Roman"/>
+        </w:rPr>
+      </w:pPr>
+    </w:p>
+    <w:p>
+      <w:pPr>
+        <w:jc w:val="center"/>
+        <w:rPr>
+          <w:rFonts w:ascii="Times New Roman" w:hAnsi="Times New Roman" w:cs="Times New Roman"/>
+        </w:rPr>
+      </w:pPr>
+    </w:p>
+    <w:p>
+      <w:pPr>
+        <w:jc w:val="center"/>
+        <w:rPr>
+          <w:rFonts w:ascii="Times New Roman" w:hAnsi="Times New Roman" w:cs="Times New Roman"/>
+        </w:rPr>
+      </w:pPr>
+    </w:p>
+    <w:p>
+      <w:pPr>
+        <w:jc w:val="center"/>
+        <w:rPr>
+          <w:rFonts w:ascii="Times New Roman" w:hAnsi="Times New Roman" w:cs="Times New Roman"/>
+        </w:rPr>
+      </w:pPr>
+    </w:p>
+    <w:p>
+      <w:pPr>
+        <w:jc w:val="center"/>
+        <w:rPr>
+          <w:rFonts w:ascii="Times New Roman" w:hAnsi="Times New Roman" w:cs="Times New Roman"/>
+        </w:rPr>
+      </w:pPr>
+    </w:p>
+    <w:p>
+      <w:pPr>
+        <w:jc w:val="center"/>
+        <w:rPr>
+          <w:rFonts w:ascii="Times New Roman" w:hAnsi="Times New Roman" w:cs="Times New Roman"/>
+        </w:rPr>
+      </w:pPr>
+    </w:p>
+    <w:p>
+      <w:pPr>
+        <w:jc w:val="center"/>
+        <w:rPr>
+          <w:rFonts w:ascii="Times New Roman" w:hAnsi="Times New Roman" w:cs="Times New Roman"/>
+        </w:rPr>
+      </w:pPr>
+    </w:p>
+    <w:p>
+      <w:pPr>
+        <w:jc w:val="center"/>
+        <w:rPr>
+          <w:rFonts w:ascii="Times New Roman" w:hAnsi="Times New Roman" w:cs="Times New Roman"/>
+        </w:rPr>
+      </w:pPr>
+    </w:p>
+    <w:p>
+      <w:pPr>
+        <w:jc w:val="center"/>
+        <w:rPr>
+          <w:rFonts w:ascii="Times New Roman" w:hAnsi="Times New Roman" w:cs="Times New Roman"/>
+        </w:rPr>
+      </w:pPr>
+    </w:p>
+    <w:p>
+      <w:pPr>
+        <w:jc w:val="center"/>
+        <w:rPr>
+          <w:rFonts w:ascii="Times New Roman" w:hAnsi="Times New Roman" w:cs="Times New Roman"/>
+          <w:sz w:val="24"/>
+          <w:szCs w:val="24"/>
+        </w:rPr>
+      </w:pPr>
+      <w:r>
+        <w:rPr>
+          <w:rFonts w:ascii="Times New Roman" w:hAnsi="Times New Roman" w:cs="Times New Roman"/>
+          <w:sz w:val="24"/>
+          <w:szCs w:val="24"/>
+        </w:rPr>
+        <w:t>Team Members -</w:t>
+      </w:r>
+    </w:p>
+    <w:p>
+      <w:pPr>
+        <w:jc w:val="center"/>
+        <w:rPr>
+          <w:rFonts w:ascii="Times New Roman" w:hAnsi="Times New Roman" w:cs="Times New Roman"/>
+          <w:sz w:val="24"/>
+          <w:szCs w:val="24"/>
+        </w:rPr>
+      </w:pPr>
+      <w:proofErr w:type="spellStart"/>
+      <w:r>
+        <w:rPr>
+          <w:rFonts w:ascii="Times New Roman" w:hAnsi="Times New Roman" w:cs="Times New Roman"/>
+          <w:sz w:val="24"/>
+          <w:szCs w:val="24"/>
+        </w:rPr>
+        <w:t>Zhangxi</w:t>
+      </w:r>
+      <w:proofErr w:type="spellEnd"/>
+      <w:r>
+        <w:rPr>
+          <w:rFonts w:ascii="Times New Roman" w:hAnsi="Times New Roman" w:cs="Times New Roman"/>
+          <w:sz w:val="24"/>
+          <w:szCs w:val="24"/>
+        </w:rPr>
+        <w:t xml:space="preserve"> Feng, Simon </w:t>
+      </w:r>
+      <w:proofErr w:type="spellStart"/>
+      <w:r>
+        <w:rPr>
+          <w:rFonts w:ascii="Times New Roman" w:hAnsi="Times New Roman" w:cs="Times New Roman"/>
+          <w:sz w:val="24"/>
+          <w:szCs w:val="24"/>
+        </w:rPr>
+        <w:t>Popecki</w:t>
+      </w:r>
+      <w:proofErr w:type="spellEnd"/>
+      <w:r>
+        <w:rPr>
+          <w:rFonts w:ascii="Times New Roman" w:hAnsi="Times New Roman" w:cs="Times New Roman"/>
+          <w:sz w:val="24"/>
+          <w:szCs w:val="24"/>
+        </w:rPr>
+        <w:t>, James Skinner</w:t>
+      </w:r>
+    </w:p>
+    <w:p>
+      <w:pPr>
+        <w:jc w:val="center"/>
+        <w:rPr>
+          <w:rFonts w:ascii="Times New Roman" w:hAnsi="Times New Roman" w:cs="Times New Roman"/>
+          <w:sz w:val="24"/>
+          <w:szCs w:val="24"/>
+        </w:rPr>
+      </w:pPr>
+      <w:r>
+        <w:rPr>
+          <w:rFonts w:ascii="Times New Roman" w:hAnsi="Times New Roman" w:cs="Times New Roman"/>
+          <w:sz w:val="24"/>
+          <w:szCs w:val="24"/>
+        </w:rPr>
+        <w:t>ME 646</w:t>
+      </w:r>
+    </w:p>
+    <w:p>
+      <w:pPr>
+        <w:jc w:val="center"/>
+        <w:rPr>
+          <w:rFonts w:ascii="Times New Roman" w:hAnsi="Times New Roman" w:cs="Times New Roman"/>
+          <w:sz w:val="24"/>
+          <w:szCs w:val="24"/>
+        </w:rPr>
+      </w:pPr>
+      <w:r>
+        <w:rPr>
+          <w:rFonts w:ascii="Times New Roman" w:hAnsi="Times New Roman" w:cs="Times New Roman"/>
+          <w:sz w:val="24"/>
+          <w:szCs w:val="24"/>
+        </w:rPr>
+        <w:t>Professor Todd Gross</w:t>
+      </w:r>
+    </w:p>
+    <w:p>
+      <w:pPr>
+        <w:jc w:val="center"/>
+        <w:rPr>
+          <w:rFonts w:ascii="Times New Roman" w:hAnsi="Times New Roman" w:cs="Times New Roman"/>
+          <w:sz w:val="24"/>
+          <w:szCs w:val="24"/>
+        </w:rPr>
+      </w:pPr>
+      <w:r>
+        <w:rPr>
+          <w:rFonts w:ascii="Times New Roman" w:hAnsi="Times New Roman" w:cs="Times New Roman"/>
+          <w:sz w:val="24"/>
+          <w:szCs w:val="24"/>
+        </w:rPr>
+        <w:t>5/9/2017</w:t>
+      </w:r>
+    </w:p>
+    <w:p>
+      <w:pPr>
+        <w:pStyle w:val="Heading1"/>
+        <w:jc w:val="center"/>
+        <w:rPr>
+          <w:b/>
+        </w:rPr>
+      </w:pPr>
+      <w:r>
+        <w:rPr>
+          <w:b/>
+        </w:rPr>
+        <w:lastRenderedPageBreak/>
+        <w:t>Table of Contents</w:t>
+      </w:r>
+    </w:p>
+    <w:p/>
+    <w:p>
+      <w:pPr>
+        <w:jc w:val="both"/>
+        <w:rPr>
+          <w:rFonts w:ascii="Times New Roman" w:hAnsi="Times New Roman" w:cs="Times New Roman"/>
+          <w:sz w:val="24"/>
+          <w:szCs w:val="24"/>
+        </w:rPr>
+      </w:pPr>
+      <w:r>
+        <w:rPr>
+          <w:rFonts w:ascii="Times New Roman" w:hAnsi="Times New Roman" w:cs="Times New Roman"/>
+          <w:sz w:val="24"/>
+          <w:szCs w:val="24"/>
+        </w:rPr>
+        <w:t>Abstract……………………………………………………………………………………………2</w:t>
+      </w:r>
+    </w:p>
+    <w:p>
+      <w:pPr>
+        <w:jc w:val="both"/>
+        <w:rPr>
+          <w:rFonts w:ascii="Times New Roman" w:hAnsi="Times New Roman" w:cs="Times New Roman"/>
+          <w:sz w:val="24"/>
+          <w:szCs w:val="24"/>
+        </w:rPr>
+      </w:pPr>
+    </w:p>
+    <w:p>
+      <w:pPr>
+        <w:jc w:val="both"/>
+        <w:rPr>
+          <w:rFonts w:ascii="Times New Roman" w:hAnsi="Times New Roman" w:cs="Times New Roman"/>
+          <w:sz w:val="24"/>
+          <w:szCs w:val="24"/>
+        </w:rPr>
+      </w:pPr>
+      <w:r>
+        <w:rPr>
+          <w:rFonts w:ascii="Times New Roman" w:hAnsi="Times New Roman" w:cs="Times New Roman"/>
+          <w:sz w:val="24"/>
+          <w:szCs w:val="24"/>
+        </w:rPr>
+        <w:t>Introduction………………………………………………………………………………………..3</w:t>
+      </w:r>
+    </w:p>
+    <w:p>
+      <w:pPr>
+        <w:jc w:val="both"/>
+        <w:rPr>
+          <w:rFonts w:ascii="Times New Roman" w:hAnsi="Times New Roman" w:cs="Times New Roman"/>
+          <w:sz w:val="24"/>
+          <w:szCs w:val="24"/>
+        </w:rPr>
+      </w:pPr>
+    </w:p>
+    <w:p>
+      <w:pPr>
+        <w:jc w:val="both"/>
+        <w:rPr>
+          <w:rFonts w:ascii="Times New Roman" w:hAnsi="Times New Roman" w:cs="Times New Roman"/>
+          <w:sz w:val="24"/>
+          <w:szCs w:val="24"/>
+        </w:rPr>
+      </w:pPr>
+      <w:r>
+        <w:rPr>
+          <w:rFonts w:ascii="Times New Roman" w:hAnsi="Times New Roman" w:cs="Times New Roman"/>
+          <w:sz w:val="24"/>
+          <w:szCs w:val="24"/>
+        </w:rPr>
+        <w:t>Methods……………………………………………………………………………………...…….4</w:t>
+      </w:r>
+    </w:p>
+    <w:p>
+      <w:pPr>
+        <w:jc w:val="both"/>
+        <w:rPr>
+          <w:rFonts w:ascii="Times New Roman" w:hAnsi="Times New Roman" w:cs="Times New Roman"/>
+          <w:sz w:val="24"/>
+          <w:szCs w:val="24"/>
+        </w:rPr>
+      </w:pPr>
+    </w:p>
+    <w:p>
+      <w:pPr>
+        <w:jc w:val="both"/>
+        <w:rPr>
+          <w:rFonts w:ascii="Times New Roman" w:hAnsi="Times New Roman" w:cs="Times New Roman"/>
+          <w:sz w:val="24"/>
+          <w:szCs w:val="24"/>
+        </w:rPr>
+      </w:pPr>
+      <w:r>
+        <w:rPr>
+          <w:rFonts w:ascii="Times New Roman" w:hAnsi="Times New Roman" w:cs="Times New Roman"/>
+          <w:sz w:val="24"/>
+          <w:szCs w:val="24"/>
+        </w:rPr>
+        <w:t>Results and Discussion</w:t>
+      </w:r>
+      <w:r>
+        <w:rPr>
+          <w:rFonts w:ascii="Times New Roman" w:hAnsi="Times New Roman" w:cs="Times New Roman"/>
+          <w:sz w:val="24"/>
+          <w:szCs w:val="24"/>
+        </w:rPr>
+        <w:t>………………………………………………………………</w:t>
+      </w:r>
+      <w:r>
+        <w:rPr>
+          <w:rFonts w:ascii="Times New Roman" w:hAnsi="Times New Roman" w:cs="Times New Roman"/>
+          <w:sz w:val="24"/>
+          <w:szCs w:val="24"/>
+        </w:rPr>
+        <w:t>……….…....5</w:t>
+      </w:r>
+    </w:p>
+    <w:p>
+      <w:pPr>
+        <w:jc w:val="both"/>
+        <w:rPr>
+          <w:rFonts w:ascii="Times New Roman" w:hAnsi="Times New Roman" w:cs="Times New Roman"/>
+          <w:sz w:val="24"/>
+          <w:szCs w:val="24"/>
+        </w:rPr>
+      </w:pPr>
+    </w:p>
+    <w:p>
+      <w:pPr>
+        <w:jc w:val="both"/>
+        <w:rPr>
+          <w:rFonts w:ascii="Times New Roman" w:hAnsi="Times New Roman" w:cs="Times New Roman"/>
+          <w:sz w:val="24"/>
+          <w:szCs w:val="24"/>
+        </w:rPr>
+      </w:pPr>
+      <w:r>
+        <w:rPr>
+          <w:rFonts w:ascii="Times New Roman" w:hAnsi="Times New Roman" w:cs="Times New Roman"/>
+          <w:sz w:val="24"/>
+          <w:szCs w:val="24"/>
+        </w:rPr>
+        <w:t>Summary and Conclusion…………………………………………………………………………6</w:t>
+      </w:r>
+    </w:p>
+    <w:p>
+      <w:pPr>
+        <w:jc w:val="both"/>
+        <w:rPr>
+          <w:rFonts w:ascii="Times New Roman" w:hAnsi="Times New Roman" w:cs="Times New Roman"/>
+          <w:sz w:val="24"/>
+          <w:szCs w:val="24"/>
+        </w:rPr>
+      </w:pPr>
+    </w:p>
+    <w:p>
+      <w:pPr>
+        <w:jc w:val="both"/>
+        <w:rPr>
+          <w:rFonts w:ascii="Times New Roman" w:hAnsi="Times New Roman" w:cs="Times New Roman"/>
+          <w:sz w:val="24"/>
+          <w:szCs w:val="24"/>
+        </w:rPr>
+      </w:pPr>
+      <w:r>
+        <w:rPr>
+          <w:rFonts w:ascii="Times New Roman" w:hAnsi="Times New Roman" w:cs="Times New Roman"/>
+          <w:sz w:val="24"/>
+          <w:szCs w:val="24"/>
+        </w:rPr>
+        <w:t>List of References……………………………………………………………………….…………7</w:t>
+      </w:r>
+    </w:p>
+    <w:p>
+      <w:pPr>
+        <w:jc w:val="both"/>
+        <w:rPr>
+          <w:rFonts w:ascii="Times New Roman" w:hAnsi="Times New Roman" w:cs="Times New Roman"/>
+          <w:sz w:val="24"/>
+          <w:szCs w:val="24"/>
+        </w:rPr>
+      </w:pPr>
+    </w:p>
+    <w:p>
+      <w:pPr>
+        <w:jc w:val="both"/>
+        <w:rPr>
+          <w:rFonts w:ascii="Times New Roman" w:hAnsi="Times New Roman" w:cs="Times New Roman"/>
+          <w:sz w:val="24"/>
+          <w:szCs w:val="24"/>
+        </w:rPr>
+      </w:pPr>
+      <w:r>
+        <w:rPr>
+          <w:rFonts w:ascii="Times New Roman" w:hAnsi="Times New Roman" w:cs="Times New Roman"/>
+          <w:sz w:val="24"/>
+          <w:szCs w:val="24"/>
+        </w:rPr>
+        <w:t>Appendix…………………………………………………………………………………………..8</w:t>
+      </w:r>
+    </w:p>
+    <w:p>
+      <w:pPr>
+        <w:jc w:val="both"/>
+        <w:rPr>
+          <w:rFonts w:ascii="Times New Roman" w:hAnsi="Times New Roman" w:cs="Times New Roman"/>
+          <w:sz w:val="24"/>
+          <w:szCs w:val="24"/>
+        </w:rPr>
+      </w:pPr>
+    </w:p>
+    <w:p>
+      <w:pPr>
+        <w:jc w:val="both"/>
+        <w:rPr>
+          <w:rFonts w:ascii="Times New Roman" w:hAnsi="Times New Roman" w:cs="Times New Roman"/>
+          <w:sz w:val="24"/>
+          <w:szCs w:val="24"/>
+        </w:rPr>
+      </w:pPr>
+    </w:p>
+    <w:p>
+      <w:pPr>
+        <w:jc w:val="both"/>
+        <w:rPr>
+          <w:rFonts w:ascii="Times New Roman" w:hAnsi="Times New Roman" w:cs="Times New Roman"/>
+          <w:sz w:val="24"/>
+          <w:szCs w:val="24"/>
+        </w:rPr>
+      </w:pPr>
+    </w:p>
+    <w:p>
+      <w:pPr>
+        <w:jc w:val="both"/>
+        <w:rPr>
+          <w:rFonts w:ascii="Times New Roman" w:hAnsi="Times New Roman" w:cs="Times New Roman"/>
+          <w:sz w:val="24"/>
+          <w:szCs w:val="24"/>
+        </w:rPr>
+      </w:pPr>
+    </w:p>
+    <w:p>
+      <w:pPr>
+        <w:jc w:val="both"/>
+        <w:rPr>
+          <w:rFonts w:ascii="Times New Roman" w:hAnsi="Times New Roman" w:cs="Times New Roman"/>
+          <w:sz w:val="24"/>
+          <w:szCs w:val="24"/>
+        </w:rPr>
+      </w:pPr>
+    </w:p>
+    <w:p>
+      <w:pPr>
+        <w:jc w:val="both"/>
+        <w:rPr>
+          <w:rFonts w:ascii="Times New Roman" w:hAnsi="Times New Roman" w:cs="Times New Roman"/>
+          <w:sz w:val="24"/>
+          <w:szCs w:val="24"/>
+        </w:rPr>
+      </w:pPr>
+    </w:p>
+    <w:p>
+      <w:pPr>
+        <w:jc w:val="both"/>
+        <w:rPr>
+          <w:rFonts w:ascii="Times New Roman" w:hAnsi="Times New Roman" w:cs="Times New Roman"/>
+          <w:sz w:val="24"/>
+          <w:szCs w:val="24"/>
+        </w:rPr>
+      </w:pPr>
+    </w:p>
+    <w:p>
+      <w:pPr>
+        <w:jc w:val="both"/>
+        <w:rPr>
+          <w:rFonts w:ascii="Times New Roman" w:hAnsi="Times New Roman" w:cs="Times New Roman"/>
+          <w:sz w:val="24"/>
+          <w:szCs w:val="24"/>
+        </w:rPr>
+      </w:pPr>
+    </w:p>
+    <w:p>
+      <w:pPr>
+        <w:jc w:val="both"/>
+        <w:rPr>
+          <w:rFonts w:ascii="Times New Roman" w:hAnsi="Times New Roman" w:cs="Times New Roman"/>
+          <w:sz w:val="24"/>
+          <w:szCs w:val="24"/>
+        </w:rPr>
+      </w:pPr>
+    </w:p>
+    <w:p>
+      <w:pPr>
+        <w:jc w:val="both"/>
+        <w:rPr>
+          <w:rFonts w:ascii="Times New Roman" w:hAnsi="Times New Roman" w:cs="Times New Roman"/>
+          <w:sz w:val="24"/>
+          <w:szCs w:val="24"/>
+        </w:rPr>
+      </w:pPr>
+    </w:p>
+    <w:p>
+      <w:pPr>
+        <w:jc w:val="both"/>
+        <w:rPr>
+          <w:rFonts w:ascii="Times New Roman" w:hAnsi="Times New Roman" w:cs="Times New Roman"/>
+          <w:sz w:val="24"/>
+          <w:szCs w:val="24"/>
+        </w:rPr>
+      </w:pPr>
+    </w:p>
+    <w:p>
+      <w:pPr>
+        <w:jc w:val="both"/>
+        <w:rPr>
+          <w:rFonts w:ascii="Times New Roman" w:hAnsi="Times New Roman" w:cs="Times New Roman"/>
+          <w:sz w:val="24"/>
+          <w:szCs w:val="24"/>
+        </w:rPr>
+      </w:pPr>
+    </w:p>
+    <w:p>
+      <w:pPr>
+        <w:jc w:val="both"/>
+        <w:rPr>
+          <w:rFonts w:ascii="Times New Roman" w:hAnsi="Times New Roman" w:cs="Times New Roman"/>
+          <w:sz w:val="24"/>
+          <w:szCs w:val="24"/>
+        </w:rPr>
+      </w:pPr>
+    </w:p>
+    <w:p>
+      <w:pPr>
+        <w:pStyle w:val="Heading1"/>
+        <w:jc w:val="center"/>
+        <w:rPr>
+          <w:b/>
+        </w:rPr>
+      </w:pPr>
+      <w:r>
+        <w:rPr>
+          <w:b/>
+        </w:rPr>
+        <w:lastRenderedPageBreak/>
+        <w:t>List of Figures</w:t>
+      </w:r>
+    </w:p>
+    <w:p/>
+    <w:p>
+      <w:pPr>
+        <w:jc w:val="both"/>
+        <w:rPr>
+          <w:rFonts w:ascii="Times New Roman" w:hAnsi="Times New Roman" w:cs="Times New Roman"/>
+          <w:sz w:val="24"/>
+          <w:szCs w:val="24"/>
+        </w:rPr>
+      </w:pPr>
+      <w:r>
+        <w:rPr>
+          <w:rFonts w:ascii="Times New Roman" w:hAnsi="Times New Roman" w:cs="Times New Roman"/>
+          <w:sz w:val="24"/>
+          <w:szCs w:val="24"/>
+        </w:rPr>
+        <w:t>Figure 1</w:t>
+      </w:r>
+      <w:r>
+        <w:rPr>
+          <w:rFonts w:ascii="Times New Roman" w:hAnsi="Times New Roman" w:cs="Times New Roman"/>
+          <w:sz w:val="24"/>
+          <w:szCs w:val="24"/>
+        </w:rPr>
+        <w:t>……………………………………………………………………………………………2</w:t>
+      </w:r>
+    </w:p>
+    <w:p>
+      <w:pPr>
+        <w:jc w:val="both"/>
+        <w:rPr>
+          <w:rFonts w:ascii="Times New Roman" w:hAnsi="Times New Roman" w:cs="Times New Roman"/>
+          <w:sz w:val="24"/>
+          <w:szCs w:val="24"/>
+        </w:rPr>
+      </w:pPr>
+    </w:p>
+    <w:p>
+      <w:pPr>
+        <w:jc w:val="both"/>
+        <w:rPr>
+          <w:rFonts w:ascii="Times New Roman" w:hAnsi="Times New Roman" w:cs="Times New Roman"/>
+          <w:sz w:val="24"/>
+          <w:szCs w:val="24"/>
+        </w:rPr>
+      </w:pPr>
+      <w:r>
+        <w:rPr>
+          <w:rFonts w:ascii="Times New Roman" w:hAnsi="Times New Roman" w:cs="Times New Roman"/>
+          <w:sz w:val="24"/>
+          <w:szCs w:val="24"/>
+        </w:rPr>
+        <w:t>Figure 2</w:t>
+      </w:r>
+      <w:r>
+        <w:rPr>
+          <w:rFonts w:ascii="Times New Roman" w:hAnsi="Times New Roman" w:cs="Times New Roman"/>
+          <w:sz w:val="24"/>
+          <w:szCs w:val="24"/>
+        </w:rPr>
+        <w:t>………………………………………………………………………………………</w:t>
+      </w:r>
+      <w:r>
+        <w:rPr>
+          <w:rFonts w:ascii="Times New Roman" w:hAnsi="Times New Roman" w:cs="Times New Roman"/>
+          <w:sz w:val="24"/>
+          <w:szCs w:val="24"/>
+        </w:rPr>
+        <w:t>…..</w:t>
+      </w:r>
+      <w:r>
+        <w:rPr>
+          <w:rFonts w:ascii="Times New Roman" w:hAnsi="Times New Roman" w:cs="Times New Roman"/>
+          <w:sz w:val="24"/>
+          <w:szCs w:val="24"/>
+        </w:rPr>
+        <w:t>..3</w:t>
+      </w:r>
+    </w:p>
+    <w:p>
+      <w:pPr>
+        <w:jc w:val="both"/>
+        <w:rPr>
+          <w:rFonts w:ascii="Times New Roman" w:hAnsi="Times New Roman" w:cs="Times New Roman"/>
+          <w:sz w:val="24"/>
+          <w:szCs w:val="24"/>
+        </w:rPr>
+      </w:pPr>
+    </w:p>
+    <w:p>
+      <w:pPr>
+        <w:jc w:val="both"/>
+        <w:rPr>
+          <w:rFonts w:ascii="Times New Roman" w:hAnsi="Times New Roman" w:cs="Times New Roman"/>
+          <w:sz w:val="24"/>
+          <w:szCs w:val="24"/>
+        </w:rPr>
+      </w:pPr>
+      <w:r>
+        <w:rPr>
+          <w:rFonts w:ascii="Times New Roman" w:hAnsi="Times New Roman" w:cs="Times New Roman"/>
+          <w:sz w:val="24"/>
+          <w:szCs w:val="24"/>
+        </w:rPr>
+        <w:t>Figure 3</w:t>
+      </w:r>
+      <w:r>
+        <w:rPr>
+          <w:rFonts w:ascii="Times New Roman" w:hAnsi="Times New Roman" w:cs="Times New Roman"/>
+          <w:sz w:val="24"/>
+          <w:szCs w:val="24"/>
+        </w:rPr>
+        <w:t>……………………………………………………………………………………...…….4</w:t>
+      </w:r>
+    </w:p>
+    <w:p>
+      <w:pPr>
+        <w:jc w:val="both"/>
+        <w:rPr>
+          <w:rFonts w:ascii="Times New Roman" w:hAnsi="Times New Roman" w:cs="Times New Roman"/>
+          <w:sz w:val="24"/>
+          <w:szCs w:val="24"/>
+        </w:rPr>
+      </w:pPr>
+    </w:p>
+    <w:p>
+      <w:pPr>
+        <w:jc w:val="both"/>
+        <w:rPr>
+          <w:rFonts w:ascii="Times New Roman" w:hAnsi="Times New Roman" w:cs="Times New Roman"/>
+          <w:sz w:val="24"/>
+          <w:szCs w:val="24"/>
+        </w:rPr>
+      </w:pPr>
+      <w:r>
+        <w:rPr>
+          <w:rFonts w:ascii="Times New Roman" w:hAnsi="Times New Roman" w:cs="Times New Roman"/>
+          <w:sz w:val="24"/>
+          <w:szCs w:val="24"/>
+        </w:rPr>
+        <w:t>Figure 4</w:t>
+      </w:r>
+      <w:r>
+        <w:rPr>
+          <w:rFonts w:ascii="Times New Roman" w:hAnsi="Times New Roman" w:cs="Times New Roman"/>
+          <w:sz w:val="24"/>
+          <w:szCs w:val="24"/>
+        </w:rPr>
+        <w:t>…………………………………………………………………………………………....3</w:t>
+      </w:r>
+    </w:p>
+    <w:p>
+      <w:pPr>
+        <w:jc w:val="both"/>
+        <w:rPr>
+          <w:rFonts w:ascii="Times New Roman" w:hAnsi="Times New Roman" w:cs="Times New Roman"/>
+          <w:sz w:val="24"/>
+          <w:szCs w:val="24"/>
+        </w:rPr>
+      </w:pPr>
+    </w:p>
+    <w:p>
+      <w:pPr>
+        <w:jc w:val="both"/>
+        <w:rPr>
+          <w:rFonts w:ascii="Times New Roman" w:hAnsi="Times New Roman" w:cs="Times New Roman"/>
+          <w:sz w:val="24"/>
+          <w:szCs w:val="24"/>
+        </w:rPr>
+      </w:pPr>
+      <w:r>
+        <w:rPr>
+          <w:rFonts w:ascii="Times New Roman" w:hAnsi="Times New Roman" w:cs="Times New Roman"/>
+          <w:sz w:val="24"/>
+          <w:szCs w:val="24"/>
+        </w:rPr>
+        <w:t xml:space="preserve">Figure </w:t>
+      </w:r>
+      <w:r>
+        <w:rPr>
+          <w:rFonts w:ascii="Times New Roman" w:hAnsi="Times New Roman" w:cs="Times New Roman"/>
+          <w:sz w:val="24"/>
+          <w:szCs w:val="24"/>
+        </w:rPr>
+        <w:t>5</w:t>
+      </w:r>
+      <w:r>
+        <w:rPr>
+          <w:rFonts w:ascii="Times New Roman" w:hAnsi="Times New Roman" w:cs="Times New Roman"/>
+          <w:sz w:val="24"/>
+          <w:szCs w:val="24"/>
+        </w:rPr>
+        <w:t>…………………………………………………………………………………………....3</w:t>
+      </w:r>
+    </w:p>
+    <w:p>
+      <w:pPr>
+        <w:jc w:val="both"/>
+        <w:rPr>
+          <w:rFonts w:ascii="Times New Roman" w:hAnsi="Times New Roman" w:cs="Times New Roman"/>
+          <w:sz w:val="24"/>
+          <w:szCs w:val="24"/>
+        </w:rPr>
+      </w:pPr>
+    </w:p>
+    <w:p>
+      <w:pPr>
+        <w:jc w:val="both"/>
+        <w:rPr>
+          <w:rFonts w:ascii="Times New Roman" w:hAnsi="Times New Roman" w:cs="Times New Roman"/>
+          <w:sz w:val="24"/>
+          <w:szCs w:val="24"/>
+        </w:rPr>
+      </w:pPr>
+      <w:r>
+        <w:rPr>
+          <w:rFonts w:ascii="Times New Roman" w:hAnsi="Times New Roman" w:cs="Times New Roman"/>
+          <w:sz w:val="24"/>
+          <w:szCs w:val="24"/>
+        </w:rPr>
+        <w:t>Figure 6</w:t>
+      </w:r>
+      <w:r>
+        <w:rPr>
+          <w:rFonts w:ascii="Times New Roman" w:hAnsi="Times New Roman" w:cs="Times New Roman"/>
+          <w:sz w:val="24"/>
+          <w:szCs w:val="24"/>
+        </w:rPr>
+        <w:t>…………………………………………………………………………………………....3</w:t>
+      </w:r>
+    </w:p>
+    <w:p>
+      <w:pPr>
+        <w:jc w:val="both"/>
+        <w:rPr>
+          <w:rFonts w:ascii="Times New Roman" w:hAnsi="Times New Roman" w:cs="Times New Roman"/>
+          <w:sz w:val="24"/>
+          <w:szCs w:val="24"/>
+        </w:rPr>
+      </w:pPr>
+    </w:p>
+    <w:p>
+      <w:pPr>
+        <w:jc w:val="both"/>
+        <w:rPr>
+          <w:rFonts w:ascii="Times New Roman" w:hAnsi="Times New Roman" w:cs="Times New Roman"/>
+          <w:sz w:val="24"/>
+          <w:szCs w:val="24"/>
+        </w:rPr>
+      </w:pPr>
+      <w:r>
+        <w:rPr>
+          <w:rFonts w:ascii="Times New Roman" w:hAnsi="Times New Roman" w:cs="Times New Roman"/>
+          <w:sz w:val="24"/>
+          <w:szCs w:val="24"/>
+        </w:rPr>
+        <w:t>Figure 7</w:t>
+      </w:r>
+      <w:r>
+        <w:rPr>
+          <w:rFonts w:ascii="Times New Roman" w:hAnsi="Times New Roman" w:cs="Times New Roman"/>
+          <w:sz w:val="24"/>
+          <w:szCs w:val="24"/>
+        </w:rPr>
+        <w:t>…………………………………………………………………………………………....3</w:t>
+      </w:r>
+    </w:p>
+    <w:p>
+      <w:pPr>
+        <w:jc w:val="both"/>
+        <w:rPr>
+          <w:rFonts w:ascii="Times New Roman" w:hAnsi="Times New Roman" w:cs="Times New Roman"/>
+          <w:sz w:val="24"/>
+          <w:szCs w:val="24"/>
+        </w:rPr>
+      </w:pPr>
+    </w:p>
+    <w:p>
+      <w:pPr>
+        <w:jc w:val="both"/>
+        <w:rPr>
+          <w:rFonts w:ascii="Times New Roman" w:hAnsi="Times New Roman" w:cs="Times New Roman"/>
+          <w:sz w:val="24"/>
+          <w:szCs w:val="24"/>
+        </w:rPr>
+      </w:pPr>
+    </w:p>
+    <w:p>
+      <w:pPr>
+        <w:jc w:val="both"/>
+        <w:rPr>
+          <w:rFonts w:ascii="Times New Roman" w:hAnsi="Times New Roman" w:cs="Times New Roman"/>
+          <w:sz w:val="24"/>
+          <w:szCs w:val="24"/>
+        </w:rPr>
+      </w:pPr>
+    </w:p>
+    <w:p>
+      <w:pPr>
+        <w:jc w:val="both"/>
+        <w:rPr>
+          <w:rFonts w:ascii="Times New Roman" w:hAnsi="Times New Roman" w:cs="Times New Roman"/>
+          <w:sz w:val="24"/>
+          <w:szCs w:val="24"/>
+        </w:rPr>
+      </w:pPr>
+    </w:p>
+    <w:p>
+      <w:pPr>
+        <w:jc w:val="both"/>
+        <w:rPr>
+          <w:rFonts w:ascii="Times New Roman" w:hAnsi="Times New Roman" w:cs="Times New Roman"/>
+          <w:sz w:val="24"/>
+          <w:szCs w:val="24"/>
+        </w:rPr>
+      </w:pPr>
+    </w:p>
+    <w:p>
+      <w:pPr>
+        <w:jc w:val="both"/>
+        <w:rPr>
+          <w:rFonts w:ascii="Times New Roman" w:hAnsi="Times New Roman" w:cs="Times New Roman"/>
+          <w:sz w:val="24"/>
+          <w:szCs w:val="24"/>
+        </w:rPr>
+      </w:pPr>
+    </w:p>
+    <w:p>
+      <w:pPr>
+        <w:jc w:val="both"/>
+        <w:rPr>
+          <w:rFonts w:ascii="Times New Roman" w:hAnsi="Times New Roman" w:cs="Times New Roman"/>
+          <w:sz w:val="24"/>
+          <w:szCs w:val="24"/>
+        </w:rPr>
+      </w:pPr>
+    </w:p>
+    <w:p>
+      <w:pPr>
+        <w:jc w:val="both"/>
+        <w:rPr>
+          <w:rFonts w:ascii="Times New Roman" w:hAnsi="Times New Roman" w:cs="Times New Roman"/>
+          <w:sz w:val="24"/>
+          <w:szCs w:val="24"/>
+        </w:rPr>
+      </w:pPr>
+    </w:p>
+    <w:p>
+      <w:pPr>
+        <w:jc w:val="both"/>
+        <w:rPr>
+          <w:rFonts w:ascii="Times New Roman" w:hAnsi="Times New Roman" w:cs="Times New Roman"/>
+          <w:sz w:val="24"/>
+          <w:szCs w:val="24"/>
+        </w:rPr>
+      </w:pPr>
+    </w:p>
+    <w:p>
+      <w:pPr>
+        <w:jc w:val="both"/>
+        <w:rPr>
+          <w:rFonts w:ascii="Times New Roman" w:hAnsi="Times New Roman" w:cs="Times New Roman"/>
+          <w:sz w:val="24"/>
+          <w:szCs w:val="24"/>
+        </w:rPr>
+      </w:pPr>
+    </w:p>
+    <w:p>
+      <w:pPr>
+        <w:jc w:val="both"/>
+        <w:rPr>
+          <w:rFonts w:ascii="Times New Roman" w:hAnsi="Times New Roman" w:cs="Times New Roman"/>
+          <w:sz w:val="24"/>
+          <w:szCs w:val="24"/>
+        </w:rPr>
+      </w:pPr>
+    </w:p>
+    <w:p>
+      <w:pPr>
+        <w:jc w:val="both"/>
+        <w:rPr>
+          <w:rFonts w:ascii="Times New Roman" w:hAnsi="Times New Roman" w:cs="Times New Roman"/>
+          <w:sz w:val="24"/>
+          <w:szCs w:val="24"/>
+        </w:rPr>
+      </w:pPr>
+    </w:p>
+    <w:p>
+      <w:pPr>
+        <w:jc w:val="both"/>
+        <w:rPr>
+          <w:rFonts w:ascii="Times New Roman" w:hAnsi="Times New Roman" w:cs="Times New Roman"/>
+          <w:sz w:val="24"/>
+          <w:szCs w:val="24"/>
+        </w:rPr>
+      </w:pPr>
+    </w:p>
+    <w:p>
+      <w:pPr>
+        <w:pStyle w:val="Heading1"/>
+        <w:spacing w:line="360" w:lineRule="auto"/>
+      </w:pPr>
+      <w:r>
+        <w:lastRenderedPageBreak/>
+        <w:t>Abstract</w:t>
+      </w:r>
+    </w:p>
+    <w:p>
+      <w:pPr>
+        <w:spacing w:line="360" w:lineRule="auto"/>
+        <w:rPr>
+          <w:rFonts w:ascii="Times New Roman" w:hAnsi="Times New Roman" w:cs="Times New Roman"/>
+          <w:sz w:val="24"/>
+          <w:szCs w:val="24"/>
+        </w:rPr>
+      </w:pPr>
+      <w:r>
+        <w:rPr>
+          <w:rFonts w:ascii="Times New Roman" w:hAnsi="Times New Roman" w:cs="Times New Roman"/>
+          <w:sz w:val="24"/>
+          <w:szCs w:val="24"/>
+        </w:rPr>
+        <w:tab/>
+      </w:r>
+      <w:proofErr w:type="spellStart"/>
+      <w:r>
+        <w:rPr>
+          <w:rFonts w:ascii="Times New Roman" w:hAnsi="Times New Roman" w:cs="Times New Roman"/>
+          <w:sz w:val="24"/>
+          <w:szCs w:val="24"/>
+        </w:rPr>
+        <w:t>Kdnflkdnflknd</w:t>
+      </w:r>
+      <w:proofErr w:type="spellEnd"/>
+    </w:p>
+    <w:p>
+      <w:pPr>
+        <w:spacing w:line="360" w:lineRule="auto"/>
+        <w:rPr>
+          <w:rFonts w:ascii="Times New Roman" w:hAnsi="Times New Roman" w:cs="Times New Roman"/>
+          <w:sz w:val="24"/>
+          <w:szCs w:val="24"/>
+        </w:rPr>
+      </w:pPr>
+    </w:p>
+    <w:p>
+      <w:pPr>
+        <w:spacing w:line="360" w:lineRule="auto"/>
+        <w:rPr>
+          <w:rFonts w:ascii="Times New Roman" w:hAnsi="Times New Roman" w:cs="Times New Roman"/>
+          <w:sz w:val="24"/>
+          <w:szCs w:val="24"/>
+        </w:rPr>
+      </w:pPr>
+    </w:p>
+    <w:p>
+      <w:pPr>
+        <w:spacing w:line="360" w:lineRule="auto"/>
+        <w:rPr>
+          <w:rFonts w:ascii="Times New Roman" w:hAnsi="Times New Roman" w:cs="Times New Roman"/>
+          <w:sz w:val="24"/>
+          <w:szCs w:val="24"/>
+        </w:rPr>
+      </w:pPr>
+    </w:p>
+    <w:p>
+      <w:pPr>
+        <w:spacing w:line="360" w:lineRule="auto"/>
+        <w:rPr>
+          <w:rFonts w:ascii="Times New Roman" w:hAnsi="Times New Roman" w:cs="Times New Roman"/>
+          <w:sz w:val="24"/>
+          <w:szCs w:val="24"/>
+        </w:rPr>
+      </w:pPr>
+    </w:p>
+    <w:p>
+      <w:pPr>
+        <w:spacing w:line="360" w:lineRule="auto"/>
+        <w:rPr>
+          <w:rFonts w:ascii="Times New Roman" w:hAnsi="Times New Roman" w:cs="Times New Roman"/>
+          <w:sz w:val="24"/>
+          <w:szCs w:val="24"/>
+        </w:rPr>
+      </w:pPr>
+    </w:p>
+    <w:p>
+      <w:pPr>
+        <w:spacing w:line="360" w:lineRule="auto"/>
+        <w:rPr>
+          <w:rFonts w:ascii="Times New Roman" w:hAnsi="Times New Roman" w:cs="Times New Roman"/>
+          <w:sz w:val="24"/>
+          <w:szCs w:val="24"/>
+        </w:rPr>
+      </w:pPr>
+    </w:p>
+    <w:p>
+      <w:pPr>
+        <w:spacing w:line="360" w:lineRule="auto"/>
+        <w:rPr>
+          <w:rFonts w:ascii="Times New Roman" w:hAnsi="Times New Roman" w:cs="Times New Roman"/>
+          <w:sz w:val="24"/>
+          <w:szCs w:val="24"/>
+        </w:rPr>
+      </w:pPr>
+    </w:p>
+    <w:p>
+      <w:pPr>
+        <w:spacing w:line="360" w:lineRule="auto"/>
+        <w:rPr>
+          <w:rFonts w:ascii="Times New Roman" w:hAnsi="Times New Roman" w:cs="Times New Roman"/>
+          <w:sz w:val="24"/>
+          <w:szCs w:val="24"/>
+        </w:rPr>
+      </w:pPr>
+    </w:p>
+    <w:p>
+      <w:pPr>
+        <w:spacing w:line="360" w:lineRule="auto"/>
+        <w:rPr>
+          <w:rFonts w:ascii="Times New Roman" w:hAnsi="Times New Roman" w:cs="Times New Roman"/>
+          <w:sz w:val="24"/>
+          <w:szCs w:val="24"/>
+        </w:rPr>
+      </w:pPr>
+    </w:p>
+    <w:p>
+      <w:pPr>
+        <w:spacing w:line="360" w:lineRule="auto"/>
+        <w:rPr>
+          <w:rFonts w:ascii="Times New Roman" w:hAnsi="Times New Roman" w:cs="Times New Roman"/>
+          <w:sz w:val="24"/>
+          <w:szCs w:val="24"/>
+        </w:rPr>
+      </w:pPr>
+    </w:p>
+    <w:p>
+      <w:pPr>
+        <w:spacing w:line="360" w:lineRule="auto"/>
+        <w:rPr>
+          <w:rFonts w:ascii="Times New Roman" w:hAnsi="Times New Roman" w:cs="Times New Roman"/>
+          <w:sz w:val="24"/>
+          <w:szCs w:val="24"/>
+        </w:rPr>
+      </w:pPr>
+    </w:p>
+    <w:p>
+      <w:pPr>
+        <w:spacing w:line="360" w:lineRule="auto"/>
+        <w:rPr>
+          <w:rFonts w:ascii="Times New Roman" w:hAnsi="Times New Roman" w:cs="Times New Roman"/>
+          <w:sz w:val="24"/>
+          <w:szCs w:val="24"/>
+        </w:rPr>
+      </w:pPr>
+    </w:p>
+    <w:p>
+      <w:pPr>
+        <w:spacing w:line="360" w:lineRule="auto"/>
+        <w:rPr>
+          <w:rFonts w:ascii="Times New Roman" w:hAnsi="Times New Roman" w:cs="Times New Roman"/>
+          <w:sz w:val="24"/>
+          <w:szCs w:val="24"/>
+        </w:rPr>
+      </w:pPr>
+    </w:p>
+    <w:p>
+      <w:pPr>
+        <w:spacing w:line="360" w:lineRule="auto"/>
+        <w:rPr>
+          <w:rFonts w:ascii="Times New Roman" w:hAnsi="Times New Roman" w:cs="Times New Roman"/>
+          <w:sz w:val="24"/>
+          <w:szCs w:val="24"/>
+        </w:rPr>
+      </w:pPr>
+    </w:p>
+    <w:p>
+      <w:pPr>
+        <w:spacing w:line="360" w:lineRule="auto"/>
+        <w:rPr>
+          <w:rFonts w:ascii="Times New Roman" w:hAnsi="Times New Roman" w:cs="Times New Roman"/>
+          <w:sz w:val="24"/>
+          <w:szCs w:val="24"/>
+        </w:rPr>
+      </w:pPr>
+    </w:p>
+    <w:p>
+      <w:pPr>
+        <w:spacing w:line="360" w:lineRule="auto"/>
+        <w:rPr>
+          <w:rFonts w:ascii="Times New Roman" w:hAnsi="Times New Roman" w:cs="Times New Roman"/>
+          <w:sz w:val="24"/>
+          <w:szCs w:val="24"/>
+        </w:rPr>
+      </w:pPr>
+    </w:p>
+    <w:p>
+      <w:pPr>
+        <w:spacing w:line="360" w:lineRule="auto"/>
+        <w:rPr>
+          <w:rFonts w:ascii="Times New Roman" w:hAnsi="Times New Roman" w:cs="Times New Roman"/>
+          <w:sz w:val="24"/>
+          <w:szCs w:val="24"/>
+        </w:rPr>
+      </w:pPr>
+    </w:p>
+    <w:p>
+      <w:pPr>
+        <w:spacing w:line="360" w:lineRule="auto"/>
+        <w:rPr>
+          <w:rFonts w:ascii="Times New Roman" w:hAnsi="Times New Roman" w:cs="Times New Roman"/>
+          <w:sz w:val="24"/>
+          <w:szCs w:val="24"/>
+        </w:rPr>
+      </w:pPr>
+    </w:p>
+    <w:p>
+      <w:pPr>
+        <w:spacing w:line="360" w:lineRule="auto"/>
+        <w:rPr>
+          <w:rFonts w:ascii="Times New Roman" w:hAnsi="Times New Roman" w:cs="Times New Roman"/>
+          <w:sz w:val="24"/>
+          <w:szCs w:val="24"/>
+        </w:rPr>
+      </w:pPr>
+    </w:p>
+    <w:p>
+      <w:pPr>
+        <w:spacing w:line="360" w:lineRule="auto"/>
+        <w:rPr>
+          <w:rFonts w:ascii="Times New Roman" w:hAnsi="Times New Roman" w:cs="Times New Roman"/>
+          <w:sz w:val="24"/>
+          <w:szCs w:val="24"/>
+        </w:rPr>
+      </w:pPr>
+    </w:p>
+    <w:p>
+      <w:pPr>
+        <w:spacing w:line="360" w:lineRule="auto"/>
+        <w:rPr>
+          <w:rFonts w:ascii="Times New Roman" w:hAnsi="Times New Roman" w:cs="Times New Roman"/>
+          <w:sz w:val="24"/>
+          <w:szCs w:val="24"/>
+        </w:rPr>
+      </w:pPr>
+    </w:p>
+    <w:p>
+      <w:pPr>
+        <w:pStyle w:val="Heading1"/>
+      </w:pPr>
+      <w:r>
+        <w:lastRenderedPageBreak/>
+        <w:t>Introduction</w:t>
+      </w:r>
+    </w:p>
+    <w:p/>
+    <w:p>
+      <w:pPr>
+        <w:pStyle w:val="Heading1"/>
+      </w:pPr>
+      <w:r>
+        <w:t>Methods</w:t>
+      </w:r>
+    </w:p>
+    <w:p>
+      <w:pPr>
+        <w:spacing w:line="360" w:lineRule="auto"/>
+        <w:rPr>
+          <w:rFonts w:ascii="Times New Roman" w:hAnsi="Times New Roman" w:cs="Times New Roman"/>
+          <w:sz w:val="24"/>
+          <w:szCs w:val="24"/>
+        </w:rPr>
+      </w:pPr>
+    </w:p>
+    <w:p>
+      <w:pPr>
+        <w:pStyle w:val="Heading1"/>
+      </w:pPr>
+      <w:r>
+        <w:t>Results and Discussion</w:t>
+      </w:r>
+    </w:p>
+    <w:p>
+      <w:pPr>
+        <w:spacing w:line="360" w:lineRule="auto"/>
+        <w:rPr>
+          <w:rFonts w:ascii="Times New Roman" w:hAnsi="Times New Roman" w:cs="Times New Roman"/>
+          <w:sz w:val="24"/>
+          <w:szCs w:val="24"/>
+        </w:rPr>
+      </w:pPr>
+    </w:p>
+    <w:p>
+      <w:pPr>
+        <w:pStyle w:val="Heading1"/>
+      </w:pPr>
+      <w:r>
+        <w:t>Summary and Conclusion</w:t>
+      </w:r>
+    </w:p>
+    <w:p/>
+    <w:p>
       <w:bookmarkStart w:id="0" w:name="_GoBack"/>
       <w:bookmarkEnd w:id="0"/>
     </w:p>
+    <w:p/>
+    <w:p/>
+    <w:p/>
+    <w:p/>
+    <w:p/>
+    <w:p/>
+    <w:p/>
+    <w:p/>
+    <w:p/>
+    <w:p/>
+    <w:p/>
+    <w:p/>
+    <w:p/>
+    <w:p/>
+    <w:p/>
+    <w:p/>
+    <w:p/>
+    <w:p/>
+    <w:p/>
+    <w:p>
+      <w:pPr>
+        <w:pStyle w:val="Heading1"/>
+        <w:jc w:val="center"/>
+      </w:pPr>
+      <w:r>
+        <w:lastRenderedPageBreak/>
+        <w:t>References</w:t>
+      </w:r>
+    </w:p>
+    <w:p/>
+    <w:p/>
+    <w:p/>
+    <w:p/>
+    <w:p/>
+    <w:p/>
+    <w:p/>
+    <w:p/>
+    <w:p/>
+    <w:p/>
+    <w:p/>
+    <w:p/>
+    <w:p/>
+    <w:p/>
+    <w:p/>
+    <w:p/>
+    <w:p/>
+    <w:p/>
+    <w:p/>
+    <w:p/>
+    <w:p/>
+    <w:p/>
+    <w:p/>
+    <w:p>
+      <w:pPr>
+        <w:pStyle w:val="Heading1"/>
+        <w:jc w:val="center"/>
+      </w:pPr>
+      <w:r>
+        <w:lastRenderedPageBreak/>
+        <w:t>Appendix</w:t>
+      </w:r>
+    </w:p>
+    <w:p/>
+    <w:p>
+      <w:pPr>
+        <w:spacing w:line="360" w:lineRule="auto"/>
+        <w:rPr>
+          <w:rFonts w:ascii="Times New Roman" w:hAnsi="Times New Roman" w:cs="Times New Roman"/>
+          <w:sz w:val="24"/>
+          <w:szCs w:val="24"/>
+        </w:rPr>
+      </w:pPr>
+    </w:p>
+    <w:p>
+      <w:pPr>
+        <w:spacing w:line="360" w:lineRule="auto"/>
+        <w:rPr>
+          <w:rFonts w:ascii="Times New Roman" w:hAnsi="Times New Roman" w:cs="Times New Roman"/>
+          <w:sz w:val="24"/>
+          <w:szCs w:val="24"/>
+        </w:rPr>
+      </w:pPr>
+    </w:p>
+    <w:p>
+      <w:pPr>
+        <w:spacing w:line="360" w:lineRule="auto"/>
+        <w:rPr>
+          <w:rFonts w:ascii="Times New Roman" w:hAnsi="Times New Roman" w:cs="Times New Roman"/>
+          <w:sz w:val="24"/>
+          <w:szCs w:val="24"/>
+        </w:rPr>
+      </w:pPr>
+    </w:p>
+    <w:p>
+      <w:pPr>
+        <w:spacing w:line="360" w:lineRule="auto"/>
+        <w:rPr>
+          <w:rFonts w:ascii="Times New Roman" w:hAnsi="Times New Roman" w:cs="Times New Roman"/>
+          <w:sz w:val="24"/>
+          <w:szCs w:val="24"/>
+        </w:rPr>
+      </w:pPr>
+    </w:p>
+    <w:p>
+      <w:pPr>
+        <w:spacing w:line="360" w:lineRule="auto"/>
+        <w:rPr>
+          <w:rFonts w:ascii="Times New Roman" w:hAnsi="Times New Roman" w:cs="Times New Roman"/>
+          <w:sz w:val="24"/>
+          <w:szCs w:val="24"/>
+        </w:rPr>
+      </w:pPr>
+    </w:p>
+    <w:p>
+      <w:pPr>
+        <w:spacing w:line="360" w:lineRule="auto"/>
+        <w:rPr>
+          <w:rFonts w:ascii="Times New Roman" w:hAnsi="Times New Roman" w:cs="Times New Roman"/>
+          <w:sz w:val="24"/>
+          <w:szCs w:val="24"/>
+        </w:rPr>
+      </w:pPr>
+    </w:p>
     <w:sectPr>
+      <w:footerReference w:type="default" r:id="rId7"/>
       <w:pgSz w:w="12240" w:h="15840"/>
       <w:pgMar w:top="1440" w:right="1440" w:bottom="1440" w:left="1440" w:header="720" w:footer="720" w:gutter="0"/>
+      <w:pgNumType w:start="0"/>
       <w:cols w:space="720"/>
+      <w:titlePg/>
       <w:docGrid w:linePitch="360"/>
     </w:sectPr>
   </w:body>
 </w:document>
+</file>
+
+<file path=word/endnotes.xml><?xml version="1.0" encoding="utf-8"?>
+<w:endnotes xmlns:wpc="http://schemas.microsoft.com/office/word/2010/wordprocessingCanvas" xmlns:cx="http://schemas.microsoft.com/office/drawing/2014/chartex" xmlns:cx1="http://schemas.microsoft.com/office/drawing/2015/9/8/chartex" xmlns:mc="http://schemas.openxmlformats.org/markup-compatibility/2006" xmlns:o="urn:schemas-microsoft-com:office:office" xmlns:r="http://schemas.openxmlformats.org/officeDocument/2006/relationships" xmlns:m="http://schemas.openxmlformats.org/officeDocument/2006/math" xmlns:v="urn:schemas-microsoft-com:vml" xmlns:wp14="http://schemas.microsoft.com/office/word/2010/wordprocessingDrawing" xmlns:wp="http://schemas.openxmlformats.org/drawingml/2006/wordprocessingDrawing" xmlns:w10="urn:schemas-microsoft-com:office:word" xmlns:w="http://schemas.openxmlformats.org/wordprocessingml/2006/main" xmlns:w14="http://schemas.microsoft.com/office/word/2010/wordml" xmlns:w15="http://schemas.microsoft.com/office/word/2012/wordml" xmlns:w16se="http://schemas.microsoft.com/office/word/2015/wordml/symex" xmlns:wpg="http://schemas.microsoft.com/office/word/2010/wordprocessingGroup" xmlns:wpi="http://schemas.microsoft.com/office/word/2010/wordprocessingInk" xmlns:wne="http://schemas.microsoft.com/office/word/2006/wordml" xmlns:wps="http://schemas.microsoft.com/office/word/2010/wordprocessingShape" mc:Ignorable="w14 w15 w16se wp14">
+  <w:endnote w:type="separator" w:id="-1">
+    <w:p>
+      <w:pPr>
+        <w:spacing w:after="0" w:line="240" w:lineRule="auto"/>
+      </w:pPr>
+      <w:r>
+        <w:separator/>
+      </w:r>
+    </w:p>
+  </w:endnote>
+  <w:endnote w:type="continuationSeparator" w:id="0">
+    <w:p>
+      <w:pPr>
+        <w:spacing w:after="0" w:line="240" w:lineRule="auto"/>
+      </w:pPr>
+      <w:r>
+        <w:continuationSeparator/>
+      </w:r>
+    </w:p>
+  </w:endnote>
+</w:endnotes>
+</file>
+
+<file path=word/footer1.xml><?xml version="1.0" encoding="utf-8"?>
+<w:ftr xmlns:wpc="http://schemas.microsoft.com/office/word/2010/wordprocessingCanvas" xmlns:cx="http://schemas.microsoft.com/office/drawing/2014/chartex" xmlns:cx1="http://schemas.microsoft.com/office/drawing/2015/9/8/chartex" xmlns:mc="http://schemas.openxmlformats.org/markup-compatibility/2006" xmlns:o="urn:schemas-microsoft-com:office:office" xmlns:r="http://schemas.openxmlformats.org/officeDocument/2006/relationships" xmlns:m="http://schemas.openxmlformats.org/officeDocument/2006/math" xmlns:v="urn:schemas-microsoft-com:vml" xmlns:wp14="http://schemas.microsoft.com/office/word/2010/wordprocessingDrawing" xmlns:wp="http://schemas.openxmlformats.org/drawingml/2006/wordprocessingDrawing" xmlns:w10="urn:schemas-microsoft-com:office:word" xmlns:w="http://schemas.openxmlformats.org/wordprocessingml/2006/main" xmlns:w14="http://schemas.microsoft.com/office/word/2010/wordml" xmlns:w15="http://schemas.microsoft.com/office/word/2012/wordml" xmlns:w16se="http://schemas.microsoft.com/office/word/2015/wordml/symex" xmlns:wpg="http://schemas.microsoft.com/office/word/2010/wordprocessingGroup" xmlns:wpi="http://schemas.microsoft.com/office/word/2010/wordprocessingInk" xmlns:wne="http://schemas.microsoft.com/office/word/2006/wordml" xmlns:wps="http://schemas.microsoft.com/office/word/2010/wordprocessingShape" mc:Ignorable="w14 w15 w16se wp14">
+  <w:sdt>
+    <w:sdtPr>
+      <w:id w:val="-1350172347"/>
+      <w:docPartObj>
+        <w:docPartGallery w:val="Page Numbers (Bottom of Page)"/>
+        <w:docPartUnique/>
+      </w:docPartObj>
+    </w:sdtPr>
+    <w:sdtEndPr>
+      <w:rPr>
+        <w:noProof/>
+      </w:rPr>
+    </w:sdtEndPr>
+    <w:sdtContent>
+      <w:p>
+        <w:pPr>
+          <w:pStyle w:val="Footer"/>
+          <w:jc w:val="center"/>
+        </w:pPr>
+        <w:r>
+          <w:fldChar w:fldCharType="begin"/>
+        </w:r>
+        <w:r>
+          <w:instrText xml:space="preserve"> PAGE   \* MERGEFORMAT </w:instrText>
+        </w:r>
+        <w:r>
+          <w:fldChar w:fldCharType="separate"/>
+        </w:r>
+        <w:r>
+          <w:rPr>
+            <w:noProof/>
+          </w:rPr>
+          <w:t>5</w:t>
+        </w:r>
+        <w:r>
+          <w:rPr>
+            <w:noProof/>
+          </w:rPr>
+          <w:fldChar w:fldCharType="end"/>
+        </w:r>
+      </w:p>
+    </w:sdtContent>
+  </w:sdt>
+  <w:p>
+    <w:pPr>
+      <w:pStyle w:val="Footer"/>
+    </w:pPr>
+  </w:p>
+</w:ftr>
+</file>
+
+<file path=word/footnotes.xml><?xml version="1.0" encoding="utf-8"?>
+<w:footnotes xmlns:wpc="http://schemas.microsoft.com/office/word/2010/wordprocessingCanvas" xmlns:cx="http://schemas.microsoft.com/office/drawing/2014/chartex" xmlns:cx1="http://schemas.microsoft.com/office/drawing/2015/9/8/chartex" xmlns:mc="http://schemas.openxmlformats.org/markup-compatibility/2006" xmlns:o="urn:schemas-microsoft-com:office:office" xmlns:r="http://schemas.openxmlformats.org/officeDocument/2006/relationships" xmlns:m="http://schemas.openxmlformats.org/officeDocument/2006/math" xmlns:v="urn:schemas-microsoft-com:vml" xmlns:wp14="http://schemas.microsoft.com/office/word/2010/wordprocessingDrawing" xmlns:wp="http://schemas.openxmlformats.org/drawingml/2006/wordprocessingDrawing" xmlns:w10="urn:schemas-microsoft-com:office:word" xmlns:w="http://schemas.openxmlformats.org/wordprocessingml/2006/main" xmlns:w14="http://schemas.microsoft.com/office/word/2010/wordml" xmlns:w15="http://schemas.microsoft.com/office/word/2012/wordml" xmlns:w16se="http://schemas.microsoft.com/office/word/2015/wordml/symex" xmlns:wpg="http://schemas.microsoft.com/office/word/2010/wordprocessingGroup" xmlns:wpi="http://schemas.microsoft.com/office/word/2010/wordprocessingInk" xmlns:wne="http://schemas.microsoft.com/office/word/2006/wordml" xmlns:wps="http://schemas.microsoft.com/office/word/2010/wordprocessingShape" mc:Ignorable="w14 w15 w16se wp14">
+  <w:footnote w:type="separator" w:id="-1">
+    <w:p>
+      <w:pPr>
+        <w:spacing w:after="0" w:line="240" w:lineRule="auto"/>
+      </w:pPr>
+      <w:r>
+        <w:separator/>
+      </w:r>
+    </w:p>
+  </w:footnote>
+  <w:footnote w:type="continuationSeparator" w:id="0">
+    <w:p>
+      <w:pPr>
+        <w:spacing w:after="0" w:line="240" w:lineRule="auto"/>
+      </w:pPr>
+      <w:r>
+        <w:continuationSeparator/>
+      </w:r>
+    </w:p>
+  </w:footnote>
+</w:footnotes>
 </file>
 
 <file path=word/styles.xml><?xml version="1.0" encoding="utf-8"?>
@@ -410,10 +2032,52 @@
     <w:name w:val="Normal"/>
     <w:qFormat/>
   </w:style>
+  <w:style w:type="paragraph" w:styleId="Heading1">
+    <w:name w:val="heading 1"/>
+    <w:basedOn w:val="Normal"/>
+    <w:next w:val="Normal"/>
+    <w:link w:val="Heading1Char"/>
+    <w:uiPriority w:val="9"/>
+    <w:qFormat/>
+    <w:rsid w:val="00AB320B"/>
+    <w:pPr>
+      <w:keepNext/>
+      <w:keepLines/>
+      <w:spacing w:before="240" w:after="0"/>
+      <w:outlineLvl w:val="0"/>
+    </w:pPr>
+    <w:rPr>
+      <w:rFonts w:ascii="Times New Roman" w:eastAsiaTheme="majorEastAsia" w:hAnsi="Times New Roman" w:cstheme="majorBidi"/>
+      <w:color w:val="000000" w:themeColor="text1"/>
+      <w:sz w:val="32"/>
+      <w:szCs w:val="32"/>
+    </w:rPr>
+  </w:style>
+  <w:style w:type="paragraph" w:styleId="Heading2">
+    <w:name w:val="heading 2"/>
+    <w:basedOn w:val="Normal"/>
+    <w:next w:val="Normal"/>
+    <w:link w:val="Heading2Char"/>
+    <w:uiPriority w:val="9"/>
+    <w:unhideWhenUsed/>
+    <w:qFormat/>
+    <w:rsid w:val="00AB320B"/>
+    <w:pPr>
+      <w:keepNext/>
+      <w:keepLines/>
+      <w:spacing w:before="40" w:after="0"/>
+      <w:outlineLvl w:val="1"/>
+    </w:pPr>
+    <w:rPr>
+      <w:rFonts w:asciiTheme="majorHAnsi" w:eastAsiaTheme="majorEastAsia" w:hAnsiTheme="majorHAnsi" w:cstheme="majorBidi"/>
+      <w:color w:val="2E74B5" w:themeColor="accent1" w:themeShade="BF"/>
+      <w:sz w:val="26"/>
+      <w:szCs w:val="26"/>
+    </w:rPr>
+  </w:style>
   <w:style w:type="character" w:default="1" w:styleId="DefaultParagraphFont">
     <w:name w:val="Default Paragraph Font"/>
     <w:uiPriority w:val="1"/>
-    <w:semiHidden/>
     <w:unhideWhenUsed/>
   </w:style>
   <w:style w:type="table" w:default="1" w:styleId="TableNormal">
@@ -436,6 +2100,76 @@
     <w:uiPriority w:val="99"/>
     <w:semiHidden/>
     <w:unhideWhenUsed/>
+  </w:style>
+  <w:style w:type="paragraph" w:styleId="Header">
+    <w:name w:val="header"/>
+    <w:basedOn w:val="Normal"/>
+    <w:link w:val="HeaderChar"/>
+    <w:uiPriority w:val="99"/>
+    <w:unhideWhenUsed/>
+    <w:rsid w:val="00AB320B"/>
+    <w:pPr>
+      <w:tabs>
+        <w:tab w:val="center" w:pos="4680"/>
+        <w:tab w:val="right" w:pos="9360"/>
+      </w:tabs>
+      <w:spacing w:after="0" w:line="240" w:lineRule="auto"/>
+    </w:pPr>
+  </w:style>
+  <w:style w:type="character" w:customStyle="1" w:styleId="HeaderChar">
+    <w:name w:val="Header Char"/>
+    <w:basedOn w:val="DefaultParagraphFont"/>
+    <w:link w:val="Header"/>
+    <w:uiPriority w:val="99"/>
+    <w:rsid w:val="00AB320B"/>
+  </w:style>
+  <w:style w:type="paragraph" w:styleId="Footer">
+    <w:name w:val="footer"/>
+    <w:basedOn w:val="Normal"/>
+    <w:link w:val="FooterChar"/>
+    <w:uiPriority w:val="99"/>
+    <w:unhideWhenUsed/>
+    <w:rsid w:val="00AB320B"/>
+    <w:pPr>
+      <w:tabs>
+        <w:tab w:val="center" w:pos="4680"/>
+        <w:tab w:val="right" w:pos="9360"/>
+      </w:tabs>
+      <w:spacing w:after="0" w:line="240" w:lineRule="auto"/>
+    </w:pPr>
+  </w:style>
+  <w:style w:type="character" w:customStyle="1" w:styleId="FooterChar">
+    <w:name w:val="Footer Char"/>
+    <w:basedOn w:val="DefaultParagraphFont"/>
+    <w:link w:val="Footer"/>
+    <w:uiPriority w:val="99"/>
+    <w:rsid w:val="00AB320B"/>
+  </w:style>
+  <w:style w:type="character" w:customStyle="1" w:styleId="Heading1Char">
+    <w:name w:val="Heading 1 Char"/>
+    <w:basedOn w:val="DefaultParagraphFont"/>
+    <w:link w:val="Heading1"/>
+    <w:uiPriority w:val="9"/>
+    <w:rsid w:val="00AB320B"/>
+    <w:rPr>
+      <w:rFonts w:ascii="Times New Roman" w:eastAsiaTheme="majorEastAsia" w:hAnsi="Times New Roman" w:cstheme="majorBidi"/>
+      <w:color w:val="000000" w:themeColor="text1"/>
+      <w:sz w:val="32"/>
+      <w:szCs w:val="32"/>
+    </w:rPr>
+  </w:style>
+  <w:style w:type="character" w:customStyle="1" w:styleId="Heading2Char">
+    <w:name w:val="Heading 2 Char"/>
+    <w:basedOn w:val="DefaultParagraphFont"/>
+    <w:link w:val="Heading2"/>
+    <w:uiPriority w:val="9"/>
+    <w:rsid w:val="00AB320B"/>
+    <w:rPr>
+      <w:rFonts w:asciiTheme="majorHAnsi" w:eastAsiaTheme="majorEastAsia" w:hAnsiTheme="majorHAnsi" w:cstheme="majorBidi"/>
+      <w:color w:val="2E74B5" w:themeColor="accent1" w:themeShade="BF"/>
+      <w:sz w:val="26"/>
+      <w:szCs w:val="26"/>
+    </w:rPr>
   </w:style>
 </w:styles>
 </file>
@@ -699,4 +2433,16 @@
     </a:ext>
   </a:extLst>
 </a:theme>
+</file>
+
+<file path=customXml/item1.xml><?xml version="1.0" encoding="utf-8"?>
+<b:Sources xmlns:b="http://schemas.openxmlformats.org/officeDocument/2006/bibliography" xmlns="http://schemas.openxmlformats.org/officeDocument/2006/bibliography" SelectedStyle="\IEEE2006OfficeOnline.xsl" StyleName="IEEE" Version="2006"/>
+</file>
+
+<file path=customXml/itemProps1.xml><?xml version="1.0" encoding="utf-8"?>
+<ds:datastoreItem xmlns:ds="http://schemas.openxmlformats.org/officeDocument/2006/customXml" ds:itemID="{070EAE6F-C6EF-45A4-B42E-1174581C2535}">
+  <ds:schemaRefs>
+    <ds:schemaRef ds:uri="http://schemas.openxmlformats.org/officeDocument/2006/bibliography"/>
+  </ds:schemaRefs>
+</ds:datastoreItem>
 </file>
</xml_diff>

<commit_message>
Updated the Analyis to now output Reynolds Number, also made some additions to the report
</commit_message>
<xml_diff>
--- a/Final Report/MagnusEffect_FinalReport.docx
+++ b/Final Report/MagnusEffect_FinalReport.docx
@@ -446,23 +446,7 @@
           <w:sz w:val="24"/>
           <w:szCs w:val="24"/>
         </w:rPr>
-        <w:t>Results and Discussion</w:t>
-      </w:r>
-      <w:r>
-        <w:rPr>
-          <w:rFonts w:ascii="Times New Roman" w:hAnsi="Times New Roman" w:cs="Times New Roman"/>
-          <w:sz w:val="24"/>
-          <w:szCs w:val="24"/>
-        </w:rPr>
-        <w:t>………………………………………………………………</w:t>
-      </w:r>
-      <w:r>
-        <w:rPr>
-          <w:rFonts w:ascii="Times New Roman" w:hAnsi="Times New Roman" w:cs="Times New Roman"/>
-          <w:sz w:val="24"/>
-          <w:szCs w:val="24"/>
-        </w:rPr>
-        <w:t>……….…....5</w:t>
+        <w:t>Results and Discussion……………………………………………………………………….…....5</w:t>
       </w:r>
     </w:p>
     <w:p>
@@ -692,406 +676,712 @@
           <w:b/>
         </w:rPr>
         <w:lastRenderedPageBreak/>
-        <w:t>List of Figures</w:t>
-      </w:r>
-    </w:p>
-    <w:p/>
-    <w:p>
-      <w:pPr>
-        <w:jc w:val="both"/>
-        <w:rPr>
-          <w:rFonts w:ascii="Times New Roman" w:hAnsi="Times New Roman" w:cs="Times New Roman"/>
-          <w:sz w:val="24"/>
-          <w:szCs w:val="24"/>
-        </w:rPr>
-      </w:pPr>
-      <w:r>
-        <w:rPr>
-          <w:rFonts w:ascii="Times New Roman" w:hAnsi="Times New Roman" w:cs="Times New Roman"/>
-          <w:sz w:val="24"/>
-          <w:szCs w:val="24"/>
-        </w:rPr>
-        <w:t>Figure 1</w:t>
-      </w:r>
-      <w:r>
-        <w:rPr>
-          <w:rFonts w:ascii="Times New Roman" w:hAnsi="Times New Roman" w:cs="Times New Roman"/>
-          <w:sz w:val="24"/>
-          <w:szCs w:val="24"/>
-        </w:rPr>
-        <w:t>……………………………………………………………………………………………2</w:t>
-      </w:r>
-    </w:p>
-    <w:p>
-      <w:pPr>
-        <w:jc w:val="both"/>
-        <w:rPr>
-          <w:rFonts w:ascii="Times New Roman" w:hAnsi="Times New Roman" w:cs="Times New Roman"/>
-          <w:sz w:val="24"/>
-          <w:szCs w:val="24"/>
-        </w:rPr>
-      </w:pPr>
-    </w:p>
-    <w:p>
-      <w:pPr>
-        <w:jc w:val="both"/>
-        <w:rPr>
-          <w:rFonts w:ascii="Times New Roman" w:hAnsi="Times New Roman" w:cs="Times New Roman"/>
-          <w:sz w:val="24"/>
-          <w:szCs w:val="24"/>
-        </w:rPr>
-      </w:pPr>
-      <w:r>
-        <w:rPr>
-          <w:rFonts w:ascii="Times New Roman" w:hAnsi="Times New Roman" w:cs="Times New Roman"/>
-          <w:sz w:val="24"/>
-          <w:szCs w:val="24"/>
-        </w:rPr>
-        <w:t>Figure 2</w:t>
-      </w:r>
-      <w:r>
-        <w:rPr>
-          <w:rFonts w:ascii="Times New Roman" w:hAnsi="Times New Roman" w:cs="Times New Roman"/>
-          <w:sz w:val="24"/>
-          <w:szCs w:val="24"/>
-        </w:rPr>
-        <w:t>………………………………………………………………………………………</w:t>
-      </w:r>
-      <w:r>
-        <w:rPr>
-          <w:rFonts w:ascii="Times New Roman" w:hAnsi="Times New Roman" w:cs="Times New Roman"/>
-          <w:sz w:val="24"/>
-          <w:szCs w:val="24"/>
-        </w:rPr>
-        <w:t>…..</w:t>
-      </w:r>
-      <w:r>
-        <w:rPr>
-          <w:rFonts w:ascii="Times New Roman" w:hAnsi="Times New Roman" w:cs="Times New Roman"/>
-          <w:sz w:val="24"/>
-          <w:szCs w:val="24"/>
-        </w:rPr>
-        <w:t>..3</w:t>
-      </w:r>
-    </w:p>
-    <w:p>
-      <w:pPr>
-        <w:jc w:val="both"/>
-        <w:rPr>
-          <w:rFonts w:ascii="Times New Roman" w:hAnsi="Times New Roman" w:cs="Times New Roman"/>
-          <w:sz w:val="24"/>
-          <w:szCs w:val="24"/>
-        </w:rPr>
-      </w:pPr>
-    </w:p>
-    <w:p>
-      <w:pPr>
-        <w:jc w:val="both"/>
-        <w:rPr>
-          <w:rFonts w:ascii="Times New Roman" w:hAnsi="Times New Roman" w:cs="Times New Roman"/>
-          <w:sz w:val="24"/>
-          <w:szCs w:val="24"/>
-        </w:rPr>
-      </w:pPr>
-      <w:r>
-        <w:rPr>
-          <w:rFonts w:ascii="Times New Roman" w:hAnsi="Times New Roman" w:cs="Times New Roman"/>
-          <w:sz w:val="24"/>
-          <w:szCs w:val="24"/>
-        </w:rPr>
-        <w:t>Figure 3</w:t>
-      </w:r>
-      <w:r>
-        <w:rPr>
-          <w:rFonts w:ascii="Times New Roman" w:hAnsi="Times New Roman" w:cs="Times New Roman"/>
-          <w:sz w:val="24"/>
-          <w:szCs w:val="24"/>
-        </w:rPr>
-        <w:t>……………………………………………………………………………………...…….4</w:t>
-      </w:r>
-    </w:p>
-    <w:p>
-      <w:pPr>
-        <w:jc w:val="both"/>
-        <w:rPr>
-          <w:rFonts w:ascii="Times New Roman" w:hAnsi="Times New Roman" w:cs="Times New Roman"/>
-          <w:sz w:val="24"/>
-          <w:szCs w:val="24"/>
-        </w:rPr>
-      </w:pPr>
-    </w:p>
-    <w:p>
-      <w:pPr>
-        <w:jc w:val="both"/>
-        <w:rPr>
-          <w:rFonts w:ascii="Times New Roman" w:hAnsi="Times New Roman" w:cs="Times New Roman"/>
-          <w:sz w:val="24"/>
-          <w:szCs w:val="24"/>
-        </w:rPr>
-      </w:pPr>
-      <w:r>
-        <w:rPr>
-          <w:rFonts w:ascii="Times New Roman" w:hAnsi="Times New Roman" w:cs="Times New Roman"/>
-          <w:sz w:val="24"/>
-          <w:szCs w:val="24"/>
-        </w:rPr>
-        <w:t>Figure 4</w:t>
-      </w:r>
-      <w:r>
-        <w:rPr>
-          <w:rFonts w:ascii="Times New Roman" w:hAnsi="Times New Roman" w:cs="Times New Roman"/>
-          <w:sz w:val="24"/>
-          <w:szCs w:val="24"/>
-        </w:rPr>
-        <w:t>…………………………………………………………………………………………....3</w:t>
-      </w:r>
-    </w:p>
-    <w:p>
-      <w:pPr>
-        <w:jc w:val="both"/>
-        <w:rPr>
-          <w:rFonts w:ascii="Times New Roman" w:hAnsi="Times New Roman" w:cs="Times New Roman"/>
-          <w:sz w:val="24"/>
-          <w:szCs w:val="24"/>
-        </w:rPr>
-      </w:pPr>
-    </w:p>
-    <w:p>
-      <w:pPr>
-        <w:jc w:val="both"/>
-        <w:rPr>
-          <w:rFonts w:ascii="Times New Roman" w:hAnsi="Times New Roman" w:cs="Times New Roman"/>
-          <w:sz w:val="24"/>
-          <w:szCs w:val="24"/>
-        </w:rPr>
-      </w:pPr>
-      <w:r>
-        <w:rPr>
-          <w:rFonts w:ascii="Times New Roman" w:hAnsi="Times New Roman" w:cs="Times New Roman"/>
-          <w:sz w:val="24"/>
-          <w:szCs w:val="24"/>
-        </w:rPr>
-        <w:t xml:space="preserve">Figure </w:t>
-      </w:r>
-      <w:r>
-        <w:rPr>
-          <w:rFonts w:ascii="Times New Roman" w:hAnsi="Times New Roman" w:cs="Times New Roman"/>
-          <w:sz w:val="24"/>
-          <w:szCs w:val="24"/>
-        </w:rPr>
-        <w:t>5</w:t>
-      </w:r>
-      <w:r>
-        <w:rPr>
-          <w:rFonts w:ascii="Times New Roman" w:hAnsi="Times New Roman" w:cs="Times New Roman"/>
-          <w:sz w:val="24"/>
-          <w:szCs w:val="24"/>
-        </w:rPr>
-        <w:t>…………………………………………………………………………………………....3</w:t>
-      </w:r>
-    </w:p>
-    <w:p>
-      <w:pPr>
-        <w:jc w:val="both"/>
-        <w:rPr>
-          <w:rFonts w:ascii="Times New Roman" w:hAnsi="Times New Roman" w:cs="Times New Roman"/>
-          <w:sz w:val="24"/>
-          <w:szCs w:val="24"/>
-        </w:rPr>
-      </w:pPr>
-    </w:p>
-    <w:p>
-      <w:pPr>
-        <w:jc w:val="both"/>
-        <w:rPr>
-          <w:rFonts w:ascii="Times New Roman" w:hAnsi="Times New Roman" w:cs="Times New Roman"/>
-          <w:sz w:val="24"/>
-          <w:szCs w:val="24"/>
-        </w:rPr>
-      </w:pPr>
-      <w:r>
-        <w:rPr>
-          <w:rFonts w:ascii="Times New Roman" w:hAnsi="Times New Roman" w:cs="Times New Roman"/>
-          <w:sz w:val="24"/>
-          <w:szCs w:val="24"/>
-        </w:rPr>
-        <w:t>Figure 6</w:t>
-      </w:r>
-      <w:r>
-        <w:rPr>
-          <w:rFonts w:ascii="Times New Roman" w:hAnsi="Times New Roman" w:cs="Times New Roman"/>
-          <w:sz w:val="24"/>
-          <w:szCs w:val="24"/>
-        </w:rPr>
-        <w:t>…………………………………………………………………………………………....3</w:t>
-      </w:r>
-    </w:p>
-    <w:p>
-      <w:pPr>
-        <w:jc w:val="both"/>
-        <w:rPr>
-          <w:rFonts w:ascii="Times New Roman" w:hAnsi="Times New Roman" w:cs="Times New Roman"/>
-          <w:sz w:val="24"/>
-          <w:szCs w:val="24"/>
-        </w:rPr>
-      </w:pPr>
-    </w:p>
-    <w:p>
-      <w:pPr>
-        <w:jc w:val="both"/>
-        <w:rPr>
-          <w:rFonts w:ascii="Times New Roman" w:hAnsi="Times New Roman" w:cs="Times New Roman"/>
-          <w:sz w:val="24"/>
-          <w:szCs w:val="24"/>
-        </w:rPr>
-      </w:pPr>
-      <w:r>
-        <w:rPr>
-          <w:rFonts w:ascii="Times New Roman" w:hAnsi="Times New Roman" w:cs="Times New Roman"/>
-          <w:sz w:val="24"/>
-          <w:szCs w:val="24"/>
-        </w:rPr>
-        <w:t>Figure 7</w:t>
-      </w:r>
-      <w:r>
-        <w:rPr>
-          <w:rFonts w:ascii="Times New Roman" w:hAnsi="Times New Roman" w:cs="Times New Roman"/>
-          <w:sz w:val="24"/>
-          <w:szCs w:val="24"/>
-        </w:rPr>
-        <w:t>…………………………………………………………………………………………....3</w:t>
-      </w:r>
-    </w:p>
-    <w:p>
-      <w:pPr>
-        <w:jc w:val="both"/>
-        <w:rPr>
-          <w:rFonts w:ascii="Times New Roman" w:hAnsi="Times New Roman" w:cs="Times New Roman"/>
-          <w:sz w:val="24"/>
-          <w:szCs w:val="24"/>
-        </w:rPr>
-      </w:pPr>
-    </w:p>
-    <w:p>
-      <w:pPr>
-        <w:jc w:val="both"/>
-        <w:rPr>
-          <w:rFonts w:ascii="Times New Roman" w:hAnsi="Times New Roman" w:cs="Times New Roman"/>
-          <w:sz w:val="24"/>
-          <w:szCs w:val="24"/>
-        </w:rPr>
-      </w:pPr>
-    </w:p>
-    <w:p>
-      <w:pPr>
-        <w:jc w:val="both"/>
-        <w:rPr>
-          <w:rFonts w:ascii="Times New Roman" w:hAnsi="Times New Roman" w:cs="Times New Roman"/>
-          <w:sz w:val="24"/>
-          <w:szCs w:val="24"/>
-        </w:rPr>
-      </w:pPr>
-    </w:p>
-    <w:p>
-      <w:pPr>
-        <w:jc w:val="both"/>
-        <w:rPr>
-          <w:rFonts w:ascii="Times New Roman" w:hAnsi="Times New Roman" w:cs="Times New Roman"/>
-          <w:sz w:val="24"/>
-          <w:szCs w:val="24"/>
-        </w:rPr>
-      </w:pPr>
-    </w:p>
-    <w:p>
-      <w:pPr>
-        <w:jc w:val="both"/>
-        <w:rPr>
-          <w:rFonts w:ascii="Times New Roman" w:hAnsi="Times New Roman" w:cs="Times New Roman"/>
-          <w:sz w:val="24"/>
-          <w:szCs w:val="24"/>
-        </w:rPr>
-      </w:pPr>
-    </w:p>
-    <w:p>
-      <w:pPr>
-        <w:jc w:val="both"/>
-        <w:rPr>
-          <w:rFonts w:ascii="Times New Roman" w:hAnsi="Times New Roman" w:cs="Times New Roman"/>
-          <w:sz w:val="24"/>
-          <w:szCs w:val="24"/>
-        </w:rPr>
-      </w:pPr>
-    </w:p>
-    <w:p>
-      <w:pPr>
-        <w:jc w:val="both"/>
-        <w:rPr>
-          <w:rFonts w:ascii="Times New Roman" w:hAnsi="Times New Roman" w:cs="Times New Roman"/>
-          <w:sz w:val="24"/>
-          <w:szCs w:val="24"/>
-        </w:rPr>
-      </w:pPr>
-    </w:p>
-    <w:p>
-      <w:pPr>
-        <w:jc w:val="both"/>
-        <w:rPr>
-          <w:rFonts w:ascii="Times New Roman" w:hAnsi="Times New Roman" w:cs="Times New Roman"/>
-          <w:sz w:val="24"/>
-          <w:szCs w:val="24"/>
-        </w:rPr>
-      </w:pPr>
-    </w:p>
-    <w:p>
-      <w:pPr>
-        <w:jc w:val="both"/>
-        <w:rPr>
-          <w:rFonts w:ascii="Times New Roman" w:hAnsi="Times New Roman" w:cs="Times New Roman"/>
-          <w:sz w:val="24"/>
-          <w:szCs w:val="24"/>
-        </w:rPr>
-      </w:pPr>
-    </w:p>
-    <w:p>
-      <w:pPr>
-        <w:jc w:val="both"/>
-        <w:rPr>
-          <w:rFonts w:ascii="Times New Roman" w:hAnsi="Times New Roman" w:cs="Times New Roman"/>
-          <w:sz w:val="24"/>
-          <w:szCs w:val="24"/>
-        </w:rPr>
-      </w:pPr>
-    </w:p>
-    <w:p>
-      <w:pPr>
-        <w:jc w:val="both"/>
-        <w:rPr>
-          <w:rFonts w:ascii="Times New Roman" w:hAnsi="Times New Roman" w:cs="Times New Roman"/>
-          <w:sz w:val="24"/>
-          <w:szCs w:val="24"/>
-        </w:rPr>
-      </w:pPr>
-    </w:p>
-    <w:p>
-      <w:pPr>
-        <w:jc w:val="both"/>
-        <w:rPr>
-          <w:rFonts w:ascii="Times New Roman" w:hAnsi="Times New Roman" w:cs="Times New Roman"/>
-          <w:sz w:val="24"/>
-          <w:szCs w:val="24"/>
-        </w:rPr>
-      </w:pPr>
-    </w:p>
-    <w:p>
-      <w:pPr>
-        <w:jc w:val="both"/>
-        <w:rPr>
-          <w:rFonts w:ascii="Times New Roman" w:hAnsi="Times New Roman" w:cs="Times New Roman"/>
-          <w:sz w:val="24"/>
-          <w:szCs w:val="24"/>
-        </w:rPr>
-      </w:pPr>
-    </w:p>
+        <w:t xml:space="preserve">Table </w:t>
+      </w:r>
+      <w:r>
+        <w:rPr>
+          <w:b/>
+        </w:rPr>
+        <w:t>of Figures</w:t>
+      </w:r>
+    </w:p>
+    <w:p/>
+    <w:p>
+      <w:pPr>
+        <w:jc w:val="both"/>
+        <w:rPr>
+          <w:rFonts w:ascii="Times New Roman" w:hAnsi="Times New Roman" w:cs="Times New Roman"/>
+          <w:sz w:val="24"/>
+          <w:szCs w:val="24"/>
+        </w:rPr>
+      </w:pPr>
+      <w:r>
+        <w:rPr>
+          <w:rFonts w:ascii="Times New Roman" w:hAnsi="Times New Roman" w:cs="Times New Roman"/>
+          <w:sz w:val="24"/>
+          <w:szCs w:val="24"/>
+        </w:rPr>
+        <w:t>Figure 1……………………………………………………………………………………………2</w:t>
+      </w:r>
+    </w:p>
+    <w:p>
+      <w:pPr>
+        <w:jc w:val="both"/>
+        <w:rPr>
+          <w:rFonts w:ascii="Times New Roman" w:hAnsi="Times New Roman" w:cs="Times New Roman"/>
+          <w:sz w:val="24"/>
+          <w:szCs w:val="24"/>
+        </w:rPr>
+      </w:pPr>
+    </w:p>
+    <w:p>
+      <w:pPr>
+        <w:jc w:val="both"/>
+        <w:rPr>
+          <w:rFonts w:ascii="Times New Roman" w:hAnsi="Times New Roman" w:cs="Times New Roman"/>
+          <w:sz w:val="24"/>
+          <w:szCs w:val="24"/>
+        </w:rPr>
+      </w:pPr>
+      <w:r>
+        <w:rPr>
+          <w:rFonts w:ascii="Times New Roman" w:hAnsi="Times New Roman" w:cs="Times New Roman"/>
+          <w:sz w:val="24"/>
+          <w:szCs w:val="24"/>
+        </w:rPr>
+        <w:t>Figure 2…………………………………………………………………………………………....3</w:t>
+      </w:r>
+    </w:p>
+    <w:p>
+      <w:pPr>
+        <w:jc w:val="both"/>
+        <w:rPr>
+          <w:rFonts w:ascii="Times New Roman" w:hAnsi="Times New Roman" w:cs="Times New Roman"/>
+          <w:sz w:val="24"/>
+          <w:szCs w:val="24"/>
+        </w:rPr>
+      </w:pPr>
+    </w:p>
+    <w:p>
+      <w:pPr>
+        <w:jc w:val="both"/>
+        <w:rPr>
+          <w:rFonts w:ascii="Times New Roman" w:hAnsi="Times New Roman" w:cs="Times New Roman"/>
+          <w:sz w:val="24"/>
+          <w:szCs w:val="24"/>
+        </w:rPr>
+      </w:pPr>
+      <w:r>
+        <w:rPr>
+          <w:rFonts w:ascii="Times New Roman" w:hAnsi="Times New Roman" w:cs="Times New Roman"/>
+          <w:sz w:val="24"/>
+          <w:szCs w:val="24"/>
+        </w:rPr>
+        <w:t>Figure 3……………………………………………………………………………………...…….4</w:t>
+      </w:r>
+    </w:p>
+    <w:p>
+      <w:pPr>
+        <w:jc w:val="both"/>
+        <w:rPr>
+          <w:rFonts w:ascii="Times New Roman" w:hAnsi="Times New Roman" w:cs="Times New Roman"/>
+          <w:sz w:val="24"/>
+          <w:szCs w:val="24"/>
+        </w:rPr>
+      </w:pPr>
+    </w:p>
+    <w:p>
+      <w:pPr>
+        <w:jc w:val="both"/>
+        <w:rPr>
+          <w:rFonts w:ascii="Times New Roman" w:hAnsi="Times New Roman" w:cs="Times New Roman"/>
+          <w:sz w:val="24"/>
+          <w:szCs w:val="24"/>
+        </w:rPr>
+      </w:pPr>
+      <w:r>
+        <w:rPr>
+          <w:rFonts w:ascii="Times New Roman" w:hAnsi="Times New Roman" w:cs="Times New Roman"/>
+          <w:sz w:val="24"/>
+          <w:szCs w:val="24"/>
+        </w:rPr>
+        <w:t>Figure 4…………………………………………………………………………………………....3</w:t>
+      </w:r>
+    </w:p>
+    <w:p>
+      <w:pPr>
+        <w:jc w:val="both"/>
+        <w:rPr>
+          <w:rFonts w:ascii="Times New Roman" w:hAnsi="Times New Roman" w:cs="Times New Roman"/>
+          <w:sz w:val="24"/>
+          <w:szCs w:val="24"/>
+        </w:rPr>
+      </w:pPr>
+    </w:p>
+    <w:p>
+      <w:pPr>
+        <w:jc w:val="both"/>
+        <w:rPr>
+          <w:rFonts w:ascii="Times New Roman" w:hAnsi="Times New Roman" w:cs="Times New Roman"/>
+          <w:sz w:val="24"/>
+          <w:szCs w:val="24"/>
+        </w:rPr>
+      </w:pPr>
+      <w:r>
+        <w:rPr>
+          <w:rFonts w:ascii="Times New Roman" w:hAnsi="Times New Roman" w:cs="Times New Roman"/>
+          <w:sz w:val="24"/>
+          <w:szCs w:val="24"/>
+        </w:rPr>
+        <w:t>Figure 5…………………………………………………………………………………………....3</w:t>
+      </w:r>
+    </w:p>
+    <w:p>
+      <w:pPr>
+        <w:jc w:val="both"/>
+        <w:rPr>
+          <w:rFonts w:ascii="Times New Roman" w:hAnsi="Times New Roman" w:cs="Times New Roman"/>
+          <w:sz w:val="24"/>
+          <w:szCs w:val="24"/>
+        </w:rPr>
+      </w:pPr>
+    </w:p>
+    <w:p>
+      <w:pPr>
+        <w:jc w:val="both"/>
+        <w:rPr>
+          <w:rFonts w:ascii="Times New Roman" w:hAnsi="Times New Roman" w:cs="Times New Roman"/>
+          <w:sz w:val="24"/>
+          <w:szCs w:val="24"/>
+        </w:rPr>
+      </w:pPr>
+      <w:r>
+        <w:rPr>
+          <w:rFonts w:ascii="Times New Roman" w:hAnsi="Times New Roman" w:cs="Times New Roman"/>
+          <w:sz w:val="24"/>
+          <w:szCs w:val="24"/>
+        </w:rPr>
+        <w:t>Figure 6…………………………………………………………………………………………....3</w:t>
+      </w:r>
+    </w:p>
+    <w:p>
+      <w:pPr>
+        <w:jc w:val="both"/>
+        <w:rPr>
+          <w:rFonts w:ascii="Times New Roman" w:hAnsi="Times New Roman" w:cs="Times New Roman"/>
+          <w:sz w:val="24"/>
+          <w:szCs w:val="24"/>
+        </w:rPr>
+      </w:pPr>
+    </w:p>
+    <w:p>
+      <w:pPr>
+        <w:jc w:val="both"/>
+        <w:rPr>
+          <w:rFonts w:ascii="Times New Roman" w:hAnsi="Times New Roman" w:cs="Times New Roman"/>
+          <w:sz w:val="24"/>
+          <w:szCs w:val="24"/>
+        </w:rPr>
+      </w:pPr>
+      <w:r>
+        <w:rPr>
+          <w:rFonts w:ascii="Times New Roman" w:hAnsi="Times New Roman" w:cs="Times New Roman"/>
+          <w:sz w:val="24"/>
+          <w:szCs w:val="24"/>
+        </w:rPr>
+        <w:t>Figure 7…………………………………………………………………………………………....3</w:t>
+      </w:r>
+    </w:p>
+    <w:p>
+      <w:pPr>
+        <w:jc w:val="both"/>
+        <w:rPr>
+          <w:rFonts w:ascii="Times New Roman" w:hAnsi="Times New Roman" w:cs="Times New Roman"/>
+          <w:sz w:val="24"/>
+          <w:szCs w:val="24"/>
+        </w:rPr>
+      </w:pPr>
+    </w:p>
+    <w:p>
+      <w:pPr>
+        <w:jc w:val="both"/>
+        <w:rPr>
+          <w:rFonts w:ascii="Times New Roman" w:hAnsi="Times New Roman" w:cs="Times New Roman"/>
+          <w:sz w:val="24"/>
+          <w:szCs w:val="24"/>
+        </w:rPr>
+      </w:pPr>
+    </w:p>
+    <w:p>
+      <w:pPr>
+        <w:jc w:val="both"/>
+        <w:rPr>
+          <w:rFonts w:ascii="Times New Roman" w:hAnsi="Times New Roman" w:cs="Times New Roman"/>
+          <w:sz w:val="24"/>
+          <w:szCs w:val="24"/>
+        </w:rPr>
+      </w:pPr>
+    </w:p>
+    <w:p>
+      <w:pPr>
+        <w:jc w:val="both"/>
+        <w:rPr>
+          <w:rFonts w:ascii="Times New Roman" w:hAnsi="Times New Roman" w:cs="Times New Roman"/>
+          <w:sz w:val="24"/>
+          <w:szCs w:val="24"/>
+        </w:rPr>
+      </w:pPr>
+    </w:p>
+    <w:p>
+      <w:pPr>
+        <w:jc w:val="both"/>
+        <w:rPr>
+          <w:rFonts w:ascii="Times New Roman" w:hAnsi="Times New Roman" w:cs="Times New Roman"/>
+          <w:sz w:val="24"/>
+          <w:szCs w:val="24"/>
+        </w:rPr>
+      </w:pPr>
+    </w:p>
+    <w:p>
+      <w:pPr>
+        <w:jc w:val="both"/>
+        <w:rPr>
+          <w:rFonts w:ascii="Times New Roman" w:hAnsi="Times New Roman" w:cs="Times New Roman"/>
+          <w:sz w:val="24"/>
+          <w:szCs w:val="24"/>
+        </w:rPr>
+      </w:pPr>
+    </w:p>
+    <w:p>
+      <w:pPr>
+        <w:jc w:val="both"/>
+        <w:rPr>
+          <w:rFonts w:ascii="Times New Roman" w:hAnsi="Times New Roman" w:cs="Times New Roman"/>
+          <w:sz w:val="24"/>
+          <w:szCs w:val="24"/>
+        </w:rPr>
+      </w:pPr>
+    </w:p>
+    <w:p>
+      <w:pPr>
+        <w:jc w:val="both"/>
+        <w:rPr>
+          <w:rFonts w:ascii="Times New Roman" w:hAnsi="Times New Roman" w:cs="Times New Roman"/>
+          <w:sz w:val="24"/>
+          <w:szCs w:val="24"/>
+        </w:rPr>
+      </w:pPr>
+    </w:p>
+    <w:p>
+      <w:pPr>
+        <w:jc w:val="both"/>
+        <w:rPr>
+          <w:rFonts w:ascii="Times New Roman" w:hAnsi="Times New Roman" w:cs="Times New Roman"/>
+          <w:sz w:val="24"/>
+          <w:szCs w:val="24"/>
+        </w:rPr>
+      </w:pPr>
+    </w:p>
+    <w:p>
+      <w:pPr>
+        <w:jc w:val="both"/>
+        <w:rPr>
+          <w:rFonts w:ascii="Times New Roman" w:hAnsi="Times New Roman" w:cs="Times New Roman"/>
+          <w:sz w:val="24"/>
+          <w:szCs w:val="24"/>
+        </w:rPr>
+      </w:pPr>
+    </w:p>
+    <w:p>
+      <w:pPr>
+        <w:jc w:val="both"/>
+        <w:rPr>
+          <w:rFonts w:ascii="Times New Roman" w:hAnsi="Times New Roman" w:cs="Times New Roman"/>
+          <w:sz w:val="24"/>
+          <w:szCs w:val="24"/>
+        </w:rPr>
+      </w:pPr>
+    </w:p>
+    <w:p>
+      <w:pPr>
+        <w:jc w:val="both"/>
+        <w:rPr>
+          <w:rFonts w:ascii="Times New Roman" w:hAnsi="Times New Roman" w:cs="Times New Roman"/>
+          <w:sz w:val="24"/>
+          <w:szCs w:val="24"/>
+        </w:rPr>
+      </w:pPr>
+    </w:p>
+    <w:p>
+      <w:pPr>
+        <w:jc w:val="both"/>
+        <w:rPr>
+          <w:rFonts w:ascii="Times New Roman" w:hAnsi="Times New Roman" w:cs="Times New Roman"/>
+          <w:sz w:val="24"/>
+          <w:szCs w:val="24"/>
+        </w:rPr>
+      </w:pPr>
+    </w:p>
+    <w:p>
+      <w:pPr>
+        <w:pStyle w:val="Heading1"/>
+        <w:jc w:val="center"/>
+        <w:rPr>
+          <w:b/>
+        </w:rPr>
+      </w:pPr>
+      <w:r>
+        <w:rPr>
+          <w:b/>
+        </w:rPr>
+        <w:lastRenderedPageBreak/>
+        <w:t xml:space="preserve">Table </w:t>
+      </w:r>
+      <w:r>
+        <w:rPr>
+          <w:b/>
+        </w:rPr>
+        <w:t xml:space="preserve">of </w:t>
+      </w:r>
+      <w:r>
+        <w:rPr>
+          <w:b/>
+        </w:rPr>
+        <w:t>Equations</w:t>
+      </w:r>
+    </w:p>
+    <w:p/>
+    <w:p>
+      <w:pPr>
+        <w:jc w:val="both"/>
+        <w:rPr>
+          <w:rFonts w:ascii="Times New Roman" w:hAnsi="Times New Roman" w:cs="Times New Roman"/>
+          <w:sz w:val="24"/>
+          <w:szCs w:val="24"/>
+        </w:rPr>
+      </w:pPr>
+      <w:r>
+        <w:rPr>
+          <w:rFonts w:ascii="Times New Roman" w:hAnsi="Times New Roman" w:cs="Times New Roman"/>
+          <w:sz w:val="24"/>
+          <w:szCs w:val="24"/>
+        </w:rPr>
+        <w:t>Equation 1………………</w:t>
+      </w:r>
+      <w:r>
+        <w:rPr>
+          <w:rFonts w:ascii="Times New Roman" w:hAnsi="Times New Roman" w:cs="Times New Roman"/>
+          <w:sz w:val="24"/>
+          <w:szCs w:val="24"/>
+        </w:rPr>
+        <w:t>…………………………………………………………………………2</w:t>
+      </w:r>
+    </w:p>
+    <w:p>
+      <w:pPr>
+        <w:jc w:val="both"/>
+        <w:rPr>
+          <w:rFonts w:ascii="Times New Roman" w:hAnsi="Times New Roman" w:cs="Times New Roman"/>
+          <w:sz w:val="24"/>
+          <w:szCs w:val="24"/>
+        </w:rPr>
+      </w:pPr>
+    </w:p>
+    <w:p>
+      <w:pPr>
+        <w:jc w:val="both"/>
+        <w:rPr>
+          <w:rFonts w:ascii="Times New Roman" w:hAnsi="Times New Roman" w:cs="Times New Roman"/>
+          <w:sz w:val="24"/>
+          <w:szCs w:val="24"/>
+        </w:rPr>
+      </w:pPr>
+      <w:r>
+        <w:rPr>
+          <w:rFonts w:ascii="Times New Roman" w:hAnsi="Times New Roman" w:cs="Times New Roman"/>
+          <w:sz w:val="24"/>
+          <w:szCs w:val="24"/>
+        </w:rPr>
+        <w:t>Equation</w:t>
+      </w:r>
+      <w:r>
+        <w:rPr>
+          <w:rFonts w:ascii="Times New Roman" w:hAnsi="Times New Roman" w:cs="Times New Roman"/>
+          <w:sz w:val="24"/>
+          <w:szCs w:val="24"/>
+        </w:rPr>
+        <w:t xml:space="preserve"> 2</w:t>
+      </w:r>
+      <w:r>
+        <w:rPr>
+          <w:rFonts w:ascii="Times New Roman" w:hAnsi="Times New Roman" w:cs="Times New Roman"/>
+          <w:sz w:val="24"/>
+          <w:szCs w:val="24"/>
+        </w:rPr>
+        <w:t>………………</w:t>
+      </w:r>
+      <w:r>
+        <w:rPr>
+          <w:rFonts w:ascii="Times New Roman" w:hAnsi="Times New Roman" w:cs="Times New Roman"/>
+          <w:sz w:val="24"/>
+          <w:szCs w:val="24"/>
+        </w:rPr>
+        <w:t>…………………………………………………………………………3</w:t>
+      </w:r>
+    </w:p>
+    <w:p>
+      <w:pPr>
+        <w:jc w:val="both"/>
+        <w:rPr>
+          <w:rFonts w:ascii="Times New Roman" w:hAnsi="Times New Roman" w:cs="Times New Roman"/>
+          <w:sz w:val="24"/>
+          <w:szCs w:val="24"/>
+        </w:rPr>
+      </w:pPr>
+    </w:p>
+    <w:p>
+      <w:pPr>
+        <w:jc w:val="both"/>
+        <w:rPr>
+          <w:rFonts w:ascii="Times New Roman" w:hAnsi="Times New Roman" w:cs="Times New Roman"/>
+          <w:sz w:val="24"/>
+          <w:szCs w:val="24"/>
+        </w:rPr>
+      </w:pPr>
+      <w:r>
+        <w:rPr>
+          <w:rFonts w:ascii="Times New Roman" w:hAnsi="Times New Roman" w:cs="Times New Roman"/>
+          <w:sz w:val="24"/>
+          <w:szCs w:val="24"/>
+        </w:rPr>
+        <w:t>Equation</w:t>
+      </w:r>
+      <w:r>
+        <w:rPr>
+          <w:rFonts w:ascii="Times New Roman" w:hAnsi="Times New Roman" w:cs="Times New Roman"/>
+          <w:sz w:val="24"/>
+          <w:szCs w:val="24"/>
+        </w:rPr>
+        <w:t xml:space="preserve"> 3</w:t>
+      </w:r>
+      <w:r>
+        <w:rPr>
+          <w:rFonts w:ascii="Times New Roman" w:hAnsi="Times New Roman" w:cs="Times New Roman"/>
+          <w:sz w:val="24"/>
+          <w:szCs w:val="24"/>
+        </w:rPr>
+        <w:t>………………</w:t>
+      </w:r>
+      <w:r>
+        <w:rPr>
+          <w:rFonts w:ascii="Times New Roman" w:hAnsi="Times New Roman" w:cs="Times New Roman"/>
+          <w:sz w:val="24"/>
+          <w:szCs w:val="24"/>
+        </w:rPr>
+        <w:t>…………………………………………………………………………4</w:t>
+      </w:r>
+    </w:p>
+    <w:p>
+      <w:pPr>
+        <w:jc w:val="both"/>
+        <w:rPr>
+          <w:rFonts w:ascii="Times New Roman" w:hAnsi="Times New Roman" w:cs="Times New Roman"/>
+          <w:sz w:val="24"/>
+          <w:szCs w:val="24"/>
+        </w:rPr>
+      </w:pPr>
+    </w:p>
+    <w:p>
+      <w:pPr>
+        <w:jc w:val="both"/>
+        <w:rPr>
+          <w:rFonts w:ascii="Times New Roman" w:hAnsi="Times New Roman" w:cs="Times New Roman"/>
+          <w:sz w:val="24"/>
+          <w:szCs w:val="24"/>
+        </w:rPr>
+      </w:pPr>
+      <w:r>
+        <w:rPr>
+          <w:rFonts w:ascii="Times New Roman" w:hAnsi="Times New Roman" w:cs="Times New Roman"/>
+          <w:sz w:val="24"/>
+          <w:szCs w:val="24"/>
+        </w:rPr>
+        <w:t>Equation</w:t>
+      </w:r>
+      <w:r>
+        <w:rPr>
+          <w:rFonts w:ascii="Times New Roman" w:hAnsi="Times New Roman" w:cs="Times New Roman"/>
+          <w:sz w:val="24"/>
+          <w:szCs w:val="24"/>
+        </w:rPr>
+        <w:t xml:space="preserve"> 4</w:t>
+      </w:r>
+      <w:r>
+        <w:rPr>
+          <w:rFonts w:ascii="Times New Roman" w:hAnsi="Times New Roman" w:cs="Times New Roman"/>
+          <w:sz w:val="24"/>
+          <w:szCs w:val="24"/>
+        </w:rPr>
+        <w:t>………………</w:t>
+      </w:r>
+      <w:r>
+        <w:rPr>
+          <w:rFonts w:ascii="Times New Roman" w:hAnsi="Times New Roman" w:cs="Times New Roman"/>
+          <w:sz w:val="24"/>
+          <w:szCs w:val="24"/>
+        </w:rPr>
+        <w:t>…………………………………………………………………………5</w:t>
+      </w:r>
+    </w:p>
+    <w:p>
+      <w:pPr>
+        <w:jc w:val="both"/>
+        <w:rPr>
+          <w:rFonts w:ascii="Times New Roman" w:hAnsi="Times New Roman" w:cs="Times New Roman"/>
+          <w:sz w:val="24"/>
+          <w:szCs w:val="24"/>
+        </w:rPr>
+      </w:pPr>
+    </w:p>
+    <w:p>
+      <w:pPr>
+        <w:jc w:val="both"/>
+        <w:rPr>
+          <w:rFonts w:ascii="Times New Roman" w:hAnsi="Times New Roman" w:cs="Times New Roman"/>
+          <w:sz w:val="24"/>
+          <w:szCs w:val="24"/>
+        </w:rPr>
+      </w:pPr>
+      <w:r>
+        <w:rPr>
+          <w:rFonts w:ascii="Times New Roman" w:hAnsi="Times New Roman" w:cs="Times New Roman"/>
+          <w:sz w:val="24"/>
+          <w:szCs w:val="24"/>
+        </w:rPr>
+        <w:t>Equation</w:t>
+      </w:r>
+      <w:r>
+        <w:rPr>
+          <w:rFonts w:ascii="Times New Roman" w:hAnsi="Times New Roman" w:cs="Times New Roman"/>
+          <w:sz w:val="24"/>
+          <w:szCs w:val="24"/>
+        </w:rPr>
+        <w:t xml:space="preserve"> 5</w:t>
+      </w:r>
+      <w:r>
+        <w:rPr>
+          <w:rFonts w:ascii="Times New Roman" w:hAnsi="Times New Roman" w:cs="Times New Roman"/>
+          <w:sz w:val="24"/>
+          <w:szCs w:val="24"/>
+        </w:rPr>
+        <w:t>………………</w:t>
+      </w:r>
+      <w:r>
+        <w:rPr>
+          <w:rFonts w:ascii="Times New Roman" w:hAnsi="Times New Roman" w:cs="Times New Roman"/>
+          <w:sz w:val="24"/>
+          <w:szCs w:val="24"/>
+        </w:rPr>
+        <w:t>…………………………………………………………………………6</w:t>
+      </w:r>
+    </w:p>
+    <w:p>
+      <w:pPr>
+        <w:jc w:val="both"/>
+        <w:rPr>
+          <w:rFonts w:ascii="Times New Roman" w:hAnsi="Times New Roman" w:cs="Times New Roman"/>
+          <w:sz w:val="24"/>
+          <w:szCs w:val="24"/>
+        </w:rPr>
+      </w:pPr>
+    </w:p>
+    <w:p>
+      <w:pPr>
+        <w:jc w:val="both"/>
+        <w:rPr>
+          <w:rFonts w:ascii="Times New Roman" w:hAnsi="Times New Roman" w:cs="Times New Roman"/>
+          <w:sz w:val="24"/>
+          <w:szCs w:val="24"/>
+        </w:rPr>
+      </w:pPr>
+      <w:r>
+        <w:rPr>
+          <w:rFonts w:ascii="Times New Roman" w:hAnsi="Times New Roman" w:cs="Times New Roman"/>
+          <w:sz w:val="24"/>
+          <w:szCs w:val="24"/>
+        </w:rPr>
+        <w:t>Equation</w:t>
+      </w:r>
+      <w:r>
+        <w:rPr>
+          <w:rFonts w:ascii="Times New Roman" w:hAnsi="Times New Roman" w:cs="Times New Roman"/>
+          <w:sz w:val="24"/>
+          <w:szCs w:val="24"/>
+        </w:rPr>
+        <w:t xml:space="preserve"> 6</w:t>
+      </w:r>
+      <w:r>
+        <w:rPr>
+          <w:rFonts w:ascii="Times New Roman" w:hAnsi="Times New Roman" w:cs="Times New Roman"/>
+          <w:sz w:val="24"/>
+          <w:szCs w:val="24"/>
+        </w:rPr>
+        <w:t>………………</w:t>
+      </w:r>
+      <w:r>
+        <w:rPr>
+          <w:rFonts w:ascii="Times New Roman" w:hAnsi="Times New Roman" w:cs="Times New Roman"/>
+          <w:sz w:val="24"/>
+          <w:szCs w:val="24"/>
+        </w:rPr>
+        <w:t>…………………………………………………………………………7</w:t>
+      </w:r>
+    </w:p>
+    <w:p>
+      <w:pPr>
+        <w:jc w:val="both"/>
+        <w:rPr>
+          <w:rFonts w:ascii="Times New Roman" w:hAnsi="Times New Roman" w:cs="Times New Roman"/>
+          <w:sz w:val="24"/>
+          <w:szCs w:val="24"/>
+        </w:rPr>
+      </w:pPr>
+    </w:p>
+    <w:p>
+      <w:pPr>
+        <w:jc w:val="both"/>
+        <w:rPr>
+          <w:rFonts w:ascii="Times New Roman" w:hAnsi="Times New Roman" w:cs="Times New Roman"/>
+          <w:sz w:val="24"/>
+          <w:szCs w:val="24"/>
+        </w:rPr>
+      </w:pPr>
+      <w:r>
+        <w:rPr>
+          <w:rFonts w:ascii="Times New Roman" w:hAnsi="Times New Roman" w:cs="Times New Roman"/>
+          <w:sz w:val="24"/>
+          <w:szCs w:val="24"/>
+        </w:rPr>
+        <w:t>Equation</w:t>
+      </w:r>
+      <w:r>
+        <w:rPr>
+          <w:rFonts w:ascii="Times New Roman" w:hAnsi="Times New Roman" w:cs="Times New Roman"/>
+          <w:sz w:val="24"/>
+          <w:szCs w:val="24"/>
+        </w:rPr>
+        <w:t xml:space="preserve"> 7</w:t>
+      </w:r>
+      <w:r>
+        <w:rPr>
+          <w:rFonts w:ascii="Times New Roman" w:hAnsi="Times New Roman" w:cs="Times New Roman"/>
+          <w:sz w:val="24"/>
+          <w:szCs w:val="24"/>
+        </w:rPr>
+        <w:t>………………………………………………………</w:t>
+      </w:r>
+      <w:r>
+        <w:rPr>
+          <w:rFonts w:ascii="Times New Roman" w:hAnsi="Times New Roman" w:cs="Times New Roman"/>
+          <w:sz w:val="24"/>
+          <w:szCs w:val="24"/>
+        </w:rPr>
+        <w:t>…………………………………8</w:t>
+      </w:r>
+    </w:p>
+    <w:p/>
+    <w:p/>
+    <w:p/>
+    <w:p/>
+    <w:p/>
+    <w:p/>
+    <w:p/>
+    <w:p/>
+    <w:p/>
+    <w:p/>
+    <w:p/>
+    <w:p/>
+    <w:p/>
     <w:p>
       <w:pPr>
         <w:pStyle w:val="Heading1"/>
@@ -1104,31 +1394,15 @@
     </w:p>
     <w:p>
       <w:pPr>
-        <w:spacing w:line="360" w:lineRule="auto"/>
-        <w:rPr>
-          <w:rFonts w:ascii="Times New Roman" w:hAnsi="Times New Roman" w:cs="Times New Roman"/>
-          <w:sz w:val="24"/>
-          <w:szCs w:val="24"/>
-        </w:rPr>
-      </w:pPr>
-      <w:r>
-        <w:rPr>
-          <w:rFonts w:ascii="Times New Roman" w:hAnsi="Times New Roman" w:cs="Times New Roman"/>
-          <w:sz w:val="24"/>
-          <w:szCs w:val="24"/>
-        </w:rPr>
+        <w:rPr>
+          <w:rFonts w:ascii="Times New Roman" w:hAnsi="Times New Roman" w:cs="Times New Roman"/>
+        </w:rPr>
+      </w:pPr>
+      <w:r>
         <w:tab/>
       </w:r>
-      <w:proofErr w:type="spellStart"/>
-      <w:r>
-        <w:rPr>
-          <w:rFonts w:ascii="Times New Roman" w:hAnsi="Times New Roman" w:cs="Times New Roman"/>
-          <w:sz w:val="24"/>
-          <w:szCs w:val="24"/>
-        </w:rPr>
-        <w:t>Kdnflkdnflknd</w:t>
-      </w:r>
-      <w:proofErr w:type="spellEnd"/>
+      <w:bookmarkStart w:id="0" w:name="_GoBack"/>
+      <w:bookmarkEnd w:id="0"/>
     </w:p>
     <w:p>
       <w:pPr>
@@ -1349,7 +1623,763 @@
         <w:t>Introduction</w:t>
       </w:r>
     </w:p>
-    <w:p/>
+    <w:p>
+      <w:pPr>
+        <w:spacing w:line="360" w:lineRule="auto"/>
+        <w:rPr>
+          <w:rFonts w:ascii="Times New Roman" w:hAnsi="Times New Roman" w:cs="Times New Roman"/>
+          <w:sz w:val="24"/>
+          <w:szCs w:val="24"/>
+        </w:rPr>
+      </w:pPr>
+    </w:p>
+    <w:p>
+      <w:pPr>
+        <w:spacing w:line="360" w:lineRule="auto"/>
+        <w:rPr>
+          <w:rFonts w:ascii="Times New Roman" w:hAnsi="Times New Roman" w:cs="Times New Roman"/>
+          <w:sz w:val="24"/>
+          <w:szCs w:val="24"/>
+        </w:rPr>
+      </w:pPr>
+      <w:r>
+        <w:rPr>
+          <w:rFonts w:ascii="Times New Roman" w:hAnsi="Times New Roman" w:cs="Times New Roman"/>
+          <w:noProof/>
+          <w:sz w:val="24"/>
+          <w:szCs w:val="24"/>
+        </w:rPr>
+        <mc:AlternateContent>
+          <mc:Choice Requires="wps">
+            <w:drawing>
+              <wp:anchor distT="0" distB="0" distL="114300" distR="114300" simplePos="0" relativeHeight="251659264" behindDoc="0" locked="0" layoutInCell="1" allowOverlap="1">
+                <wp:simplePos x="0" y="0"/>
+                <wp:positionH relativeFrom="margin">
+                  <wp:posOffset>5581651</wp:posOffset>
+                </wp:positionH>
+                <wp:positionV relativeFrom="paragraph">
+                  <wp:posOffset>583565</wp:posOffset>
+                </wp:positionV>
+                <wp:extent cx="361950" cy="285750"/>
+                <wp:effectExtent l="0" t="0" r="0" b="0"/>
+                <wp:wrapNone/>
+                <wp:docPr id="1" name="Text Box 1"/>
+                <wp:cNvGraphicFramePr/>
+                <a:graphic xmlns:a="http://schemas.openxmlformats.org/drawingml/2006/main">
+                  <a:graphicData uri="http://schemas.microsoft.com/office/word/2010/wordprocessingShape">
+                    <wps:wsp>
+                      <wps:cNvSpPr txBox="1"/>
+                      <wps:spPr>
+                        <a:xfrm>
+                          <a:off x="0" y="0"/>
+                          <a:ext cx="361950" cy="285750"/>
+                        </a:xfrm>
+                        <a:prstGeom prst="rect">
+                          <a:avLst/>
+                        </a:prstGeom>
+                        <a:solidFill>
+                          <a:schemeClr val="lt1"/>
+                        </a:solidFill>
+                        <a:ln w="6350">
+                          <a:noFill/>
+                        </a:ln>
+                      </wps:spPr>
+                      <wps:txbx>
+                        <w:txbxContent>
+                          <w:p>
+                            <w:r>
+                              <w:t>(</w:t>
+                            </w:r>
+                            <w:r>
+                              <w:t>1</w:t>
+                            </w:r>
+                            <w:r>
+                              <w:t>)</w:t>
+                            </w:r>
+                          </w:p>
+                        </w:txbxContent>
+                      </wps:txbx>
+                      <wps:bodyPr rot="0" spcFirstLastPara="0" vertOverflow="overflow" horzOverflow="overflow" vert="horz" wrap="square" lIns="91440" tIns="45720" rIns="91440" bIns="45720" numCol="1" spcCol="0" rtlCol="0" fromWordArt="0" anchor="t" anchorCtr="0" forceAA="0" compatLnSpc="1">
+                        <a:prstTxWarp prst="textNoShape">
+                          <a:avLst/>
+                        </a:prstTxWarp>
+                        <a:noAutofit/>
+                      </wps:bodyPr>
+                    </wps:wsp>
+                  </a:graphicData>
+                </a:graphic>
+                <wp14:sizeRelH relativeFrom="margin">
+                  <wp14:pctWidth>0</wp14:pctWidth>
+                </wp14:sizeRelH>
+                <wp14:sizeRelV relativeFrom="margin">
+                  <wp14:pctHeight>0</wp14:pctHeight>
+                </wp14:sizeRelV>
+              </wp:anchor>
+            </w:drawing>
+          </mc:Choice>
+          <mc:Fallback>
+            <w:pict>
+              <v:shapetype id="_x0000_t202" coordsize="21600,21600" o:spt="202" path="m,l,21600r21600,l21600,xe">
+                <v:stroke joinstyle="miter"/>
+                <v:path gradientshapeok="t" o:connecttype="rect"/>
+              </v:shapetype>
+              <v:shape id="Text Box 1" o:spid="_x0000_s1026" type="#_x0000_t202" style="position:absolute;margin-left:439.5pt;margin-top:45.95pt;width:28.5pt;height:22.5pt;z-index:251659264;visibility:visible;mso-wrap-style:square;mso-width-percent:0;mso-height-percent:0;mso-wrap-distance-left:9pt;mso-wrap-distance-top:0;mso-wrap-distance-right:9pt;mso-wrap-distance-bottom:0;mso-position-horizontal:absolute;mso-position-horizontal-relative:margin;mso-position-vertical:absolute;mso-position-vertical-relative:text;mso-width-percent:0;mso-height-percent:0;mso-width-relative:margin;mso-height-relative:margin;v-text-anchor:top" o:gfxdata="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" fillcolor="white [3201]" stroked="f" strokeweight=".5pt">
+                <v:textbox>
+                  <w:txbxContent>
+                    <w:p>
+                      <w:r>
+                        <w:t>(</w:t>
+                      </w:r>
+                      <w:r>
+                        <w:t>1</w:t>
+                      </w:r>
+                      <w:r>
+                        <w:t>)</w:t>
+                      </w:r>
+                    </w:p>
+                  </w:txbxContent>
+                </v:textbox>
+                <w10:wrap anchorx="margin"/>
+              </v:shape>
+            </w:pict>
+          </mc:Fallback>
+        </mc:AlternateContent>
+      </w:r>
+      <w:r>
+        <w:rPr>
+          <w:rFonts w:ascii="Times New Roman" w:hAnsi="Times New Roman" w:cs="Times New Roman"/>
+          <w:sz w:val="24"/>
+          <w:szCs w:val="24"/>
+        </w:rPr>
+        <w:tab/>
+      </w:r>
+      <w:r>
+        <w:rPr>
+          <w:rFonts w:ascii="Times New Roman" w:hAnsi="Times New Roman" w:cs="Times New Roman"/>
+          <w:sz w:val="24"/>
+          <w:szCs w:val="24"/>
+        </w:rPr>
+        <w:t xml:space="preserve">Our goal was to evaluate the effects of the Magnus Effect on a rotating cylinder at different rotational speeds and wind speeds. Using the </w:t>
+      </w:r>
+      <w:proofErr w:type="spellStart"/>
+      <w:r>
+        <w:rPr>
+          <w:rFonts w:ascii="Times New Roman" w:hAnsi="Times New Roman" w:cs="Times New Roman"/>
+          <w:sz w:val="24"/>
+          <w:szCs w:val="24"/>
+        </w:rPr>
+        <w:t>Kutta-Joukowski</w:t>
+      </w:r>
+      <w:proofErr w:type="spellEnd"/>
+      <w:r>
+        <w:rPr>
+          <w:rFonts w:ascii="Times New Roman" w:hAnsi="Times New Roman" w:cs="Times New Roman"/>
+          <w:sz w:val="24"/>
+          <w:szCs w:val="24"/>
+        </w:rPr>
+        <w:t xml:space="preserve"> lift equation –</w:t>
+      </w:r>
+    </w:p>
+    <w:p>
+      <w:pPr>
+        <w:spacing w:line="360" w:lineRule="auto"/>
+        <w:rPr>
+          <w:rFonts w:ascii="Times New Roman" w:eastAsiaTheme="minorEastAsia" w:hAnsi="Times New Roman" w:cs="Times New Roman"/>
+          <w:iCs/>
+          <w:sz w:val="24"/>
+          <w:szCs w:val="24"/>
+        </w:rPr>
+      </w:pPr>
+      <m:oMathPara>
+        <m:oMath>
+          <m:sSub>
+            <m:sSubPr>
+              <m:ctrlPr>
+                <w:rPr>
+                  <w:rFonts w:ascii="Cambria Math" w:hAnsi="Cambria Math" w:cs="Times New Roman"/>
+                  <w:i/>
+                  <w:sz w:val="24"/>
+                  <w:szCs w:val="24"/>
+                </w:rPr>
+              </m:ctrlPr>
+            </m:sSubPr>
+            <m:e>
+              <m:r>
+                <w:rPr>
+                  <w:rFonts w:ascii="Cambria Math" w:hAnsi="Cambria Math" w:cs="Times New Roman"/>
+                  <w:sz w:val="24"/>
+                  <w:szCs w:val="24"/>
+                </w:rPr>
+                <m:t>F</m:t>
+              </m:r>
+            </m:e>
+            <m:sub>
+              <m:r>
+                <w:rPr>
+                  <w:rFonts w:ascii="Cambria Math" w:hAnsi="Cambria Math" w:cs="Times New Roman"/>
+                  <w:sz w:val="24"/>
+                  <w:szCs w:val="24"/>
+                </w:rPr>
+                <m:t>L</m:t>
+              </m:r>
+            </m:sub>
+          </m:sSub>
+          <m:r>
+            <w:rPr>
+              <w:rFonts w:ascii="Cambria Math" w:hAnsi="Cambria Math" w:cs="Times New Roman"/>
+              <w:sz w:val="24"/>
+              <w:szCs w:val="24"/>
+            </w:rPr>
+            <m:t>=</m:t>
+          </m:r>
+          <m:r>
+            <w:rPr>
+              <w:rFonts w:ascii="Cambria Math" w:hAnsi="Cambria Math" w:cs="Times New Roman"/>
+              <w:sz w:val="24"/>
+              <w:szCs w:val="24"/>
+            </w:rPr>
+            <m:t>ρ</m:t>
+          </m:r>
+          <m:r>
+            <w:rPr>
+              <w:rFonts w:ascii="Cambria Math" w:hAnsi="Cambria Math" w:cs="Times New Roman"/>
+              <w:sz w:val="24"/>
+              <w:szCs w:val="24"/>
+            </w:rPr>
+            <m:t>vLG</m:t>
+          </m:r>
+        </m:oMath>
+      </m:oMathPara>
+    </w:p>
+    <w:p>
+      <w:pPr>
+        <w:spacing w:line="360" w:lineRule="auto"/>
+        <w:ind w:firstLine="720"/>
+        <w:rPr>
+          <w:rFonts w:ascii="Times New Roman" w:hAnsi="Times New Roman" w:cs="Times New Roman"/>
+          <w:iCs/>
+          <w:color w:val="222222"/>
+          <w:sz w:val="24"/>
+          <w:szCs w:val="24"/>
+          <w:shd w:val="clear" w:color="auto" w:fill="FFFFFF"/>
+        </w:rPr>
+      </w:pPr>
+      <w:r>
+        <w:rPr>
+          <w:rFonts w:ascii="Times New Roman" w:hAnsi="Times New Roman" w:cs="Times New Roman"/>
+          <w:noProof/>
+          <w:sz w:val="24"/>
+          <w:szCs w:val="24"/>
+        </w:rPr>
+        <mc:AlternateContent>
+          <mc:Choice Requires="wps">
+            <w:drawing>
+              <wp:anchor distT="0" distB="0" distL="114300" distR="114300" simplePos="0" relativeHeight="251661312" behindDoc="0" locked="0" layoutInCell="1" allowOverlap="1" wp14:anchorId="0471101D" wp14:editId="0083E515">
+                <wp:simplePos x="0" y="0"/>
+                <wp:positionH relativeFrom="margin">
+                  <wp:posOffset>5591174</wp:posOffset>
+                </wp:positionH>
+                <wp:positionV relativeFrom="paragraph">
+                  <wp:posOffset>586740</wp:posOffset>
+                </wp:positionV>
+                <wp:extent cx="352425" cy="285750"/>
+                <wp:effectExtent l="0" t="0" r="9525" b="0"/>
+                <wp:wrapNone/>
+                <wp:docPr id="2" name="Text Box 2"/>
+                <wp:cNvGraphicFramePr/>
+                <a:graphic xmlns:a="http://schemas.openxmlformats.org/drawingml/2006/main">
+                  <a:graphicData uri="http://schemas.microsoft.com/office/word/2010/wordprocessingShape">
+                    <wps:wsp>
+                      <wps:cNvSpPr txBox="1"/>
+                      <wps:spPr>
+                        <a:xfrm>
+                          <a:off x="0" y="0"/>
+                          <a:ext cx="352425" cy="285750"/>
+                        </a:xfrm>
+                        <a:prstGeom prst="rect">
+                          <a:avLst/>
+                        </a:prstGeom>
+                        <a:solidFill>
+                          <a:schemeClr val="lt1"/>
+                        </a:solidFill>
+                        <a:ln w="6350">
+                          <a:noFill/>
+                        </a:ln>
+                      </wps:spPr>
+                      <wps:txbx>
+                        <w:txbxContent>
+                          <w:p>
+                            <w:r>
+                              <w:t>(</w:t>
+                            </w:r>
+                            <w:r>
+                              <w:t>2</w:t>
+                            </w:r>
+                            <w:r>
+                              <w:t>)</w:t>
+                            </w:r>
+                          </w:p>
+                        </w:txbxContent>
+                      </wps:txbx>
+                      <wps:bodyPr rot="0" spcFirstLastPara="0" vertOverflow="overflow" horzOverflow="overflow" vert="horz" wrap="square" lIns="91440" tIns="45720" rIns="91440" bIns="45720" numCol="1" spcCol="0" rtlCol="0" fromWordArt="0" anchor="t" anchorCtr="0" forceAA="0" compatLnSpc="1">
+                        <a:prstTxWarp prst="textNoShape">
+                          <a:avLst/>
+                        </a:prstTxWarp>
+                        <a:noAutofit/>
+                      </wps:bodyPr>
+                    </wps:wsp>
+                  </a:graphicData>
+                </a:graphic>
+                <wp14:sizeRelH relativeFrom="margin">
+                  <wp14:pctWidth>0</wp14:pctWidth>
+                </wp14:sizeRelH>
+                <wp14:sizeRelV relativeFrom="margin">
+                  <wp14:pctHeight>0</wp14:pctHeight>
+                </wp14:sizeRelV>
+              </wp:anchor>
+            </w:drawing>
+          </mc:Choice>
+          <mc:Fallback>
+            <w:pict>
+              <v:shape w14:anchorId="0471101D" id="Text Box 2" o:spid="_x0000_s1027" type="#_x0000_t202" style="position:absolute;left:0;text-align:left;margin-left:440.25pt;margin-top:46.2pt;width:27.75pt;height:22.5pt;z-index:251661312;visibility:visible;mso-wrap-style:square;mso-width-percent:0;mso-height-percent:0;mso-wrap-distance-left:9pt;mso-wrap-distance-top:0;mso-wrap-distance-right:9pt;mso-wrap-distance-bottom:0;mso-position-horizontal:absolute;mso-position-horizontal-relative:margin;mso-position-vertical:absolute;mso-position-vertical-relative:text;mso-width-percent:0;mso-height-percent:0;mso-width-relative:margin;mso-height-relative:margin;v-text-anchor:top" o:gfxdata="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" fillcolor="white [3201]" stroked="f" strokeweight=".5pt">
+                <v:textbox>
+                  <w:txbxContent>
+                    <w:p>
+                      <w:r>
+                        <w:t>(</w:t>
+                      </w:r>
+                      <w:r>
+                        <w:t>2</w:t>
+                      </w:r>
+                      <w:r>
+                        <w:t>)</w:t>
+                      </w:r>
+                    </w:p>
+                  </w:txbxContent>
+                </v:textbox>
+                <w10:wrap anchorx="margin"/>
+              </v:shape>
+            </w:pict>
+          </mc:Fallback>
+        </mc:AlternateContent>
+      </w:r>
+      <w:r>
+        <w:rPr>
+          <w:rFonts w:ascii="Times New Roman" w:eastAsiaTheme="minorEastAsia" w:hAnsi="Times New Roman" w:cs="Times New Roman"/>
+          <w:iCs/>
+          <w:sz w:val="24"/>
+          <w:szCs w:val="24"/>
+        </w:rPr>
+        <w:t xml:space="preserve">Where </w:t>
+      </w:r>
+      <m:oMath>
+        <m:sSub>
+          <m:sSubPr>
+            <m:ctrlPr>
+              <w:rPr>
+                <w:rFonts w:ascii="Cambria Math" w:hAnsi="Cambria Math" w:cs="Times New Roman"/>
+                <w:i/>
+                <w:sz w:val="24"/>
+                <w:szCs w:val="24"/>
+              </w:rPr>
+            </m:ctrlPr>
+          </m:sSubPr>
+          <m:e>
+            <m:r>
+              <w:rPr>
+                <w:rFonts w:ascii="Cambria Math" w:hAnsi="Cambria Math" w:cs="Times New Roman"/>
+                <w:sz w:val="24"/>
+                <w:szCs w:val="24"/>
+              </w:rPr>
+              <m:t>F</m:t>
+            </m:r>
+          </m:e>
+          <m:sub>
+            <m:r>
+              <w:rPr>
+                <w:rFonts w:ascii="Cambria Math" w:hAnsi="Cambria Math" w:cs="Times New Roman"/>
+                <w:sz w:val="24"/>
+                <w:szCs w:val="24"/>
+              </w:rPr>
+              <m:t>L</m:t>
+            </m:r>
+          </m:sub>
+        </m:sSub>
+      </m:oMath>
+      <w:r>
+        <w:rPr>
+          <w:rFonts w:ascii="Times New Roman" w:eastAsiaTheme="minorEastAsia" w:hAnsi="Times New Roman" w:cs="Times New Roman"/>
+          <w:sz w:val="24"/>
+          <w:szCs w:val="24"/>
+        </w:rPr>
+        <w:t xml:space="preserve"> is the lift force, </w:t>
+      </w:r>
+      <m:oMath>
+        <m:r>
+          <w:rPr>
+            <w:rFonts w:ascii="Cambria Math" w:hAnsi="Cambria Math" w:cs="Times New Roman"/>
+            <w:sz w:val="24"/>
+            <w:szCs w:val="24"/>
+          </w:rPr>
+          <m:t>ρ</m:t>
+        </m:r>
+      </m:oMath>
+      <w:r>
+        <w:rPr>
+          <w:rFonts w:ascii="Times New Roman" w:hAnsi="Times New Roman" w:cs="Times New Roman"/>
+          <w:i/>
+          <w:iCs/>
+          <w:color w:val="222222"/>
+          <w:sz w:val="24"/>
+          <w:szCs w:val="24"/>
+          <w:shd w:val="clear" w:color="auto" w:fill="FFFFFF"/>
+        </w:rPr>
+        <w:t xml:space="preserve"> </w:t>
+      </w:r>
+      <w:r>
+        <w:rPr>
+          <w:rFonts w:ascii="Times New Roman" w:hAnsi="Times New Roman" w:cs="Times New Roman"/>
+          <w:iCs/>
+          <w:color w:val="222222"/>
+          <w:sz w:val="24"/>
+          <w:szCs w:val="24"/>
+          <w:shd w:val="clear" w:color="auto" w:fill="FFFFFF"/>
+        </w:rPr>
+        <w:t xml:space="preserve">is the density of the fluid, </w:t>
+      </w:r>
+      <m:oMath>
+        <m:r>
+          <w:rPr>
+            <w:rFonts w:ascii="Cambria Math" w:hAnsi="Cambria Math" w:cs="Times New Roman"/>
+            <w:sz w:val="24"/>
+            <w:szCs w:val="24"/>
+          </w:rPr>
+          <m:t>L</m:t>
+        </m:r>
+      </m:oMath>
+      <w:r>
+        <w:rPr>
+          <w:rFonts w:ascii="Times New Roman" w:hAnsi="Times New Roman" w:cs="Times New Roman"/>
+          <w:iCs/>
+          <w:color w:val="222222"/>
+          <w:sz w:val="24"/>
+          <w:szCs w:val="24"/>
+          <w:shd w:val="clear" w:color="auto" w:fill="FFFFFF"/>
+        </w:rPr>
+        <w:t xml:space="preserve"> is the length of the cylinder, and </w:t>
+      </w:r>
+      <m:oMath>
+        <m:r>
+          <w:rPr>
+            <w:rFonts w:ascii="Cambria Math" w:hAnsi="Cambria Math" w:cs="Times New Roman"/>
+            <w:sz w:val="24"/>
+            <w:szCs w:val="24"/>
+          </w:rPr>
+          <m:t>G</m:t>
+        </m:r>
+      </m:oMath>
+      <w:r>
+        <w:rPr>
+          <w:rFonts w:ascii="Times New Roman" w:hAnsi="Times New Roman" w:cs="Times New Roman"/>
+          <w:iCs/>
+          <w:color w:val="222222"/>
+          <w:sz w:val="24"/>
+          <w:szCs w:val="24"/>
+          <w:shd w:val="clear" w:color="auto" w:fill="FFFFFF"/>
+        </w:rPr>
+        <w:t xml:space="preserve"> </w:t>
+      </w:r>
+      <w:r>
+        <w:rPr>
+          <w:rFonts w:ascii="Times New Roman" w:hAnsi="Times New Roman" w:cs="Times New Roman"/>
+          <w:iCs/>
+          <w:color w:val="222222"/>
+          <w:sz w:val="24"/>
+          <w:szCs w:val="24"/>
+          <w:shd w:val="clear" w:color="auto" w:fill="FFFFFF"/>
+        </w:rPr>
+        <w:t xml:space="preserve">is the vortex strength, given by – </w:t>
+      </w:r>
+    </w:p>
+    <w:p>
+      <w:pPr>
+        <w:spacing w:line="360" w:lineRule="auto"/>
+        <w:rPr>
+          <w:rFonts w:ascii="Times New Roman" w:eastAsiaTheme="minorEastAsia" w:hAnsi="Times New Roman" w:cs="Times New Roman"/>
+          <w:iCs/>
+          <w:sz w:val="24"/>
+          <w:szCs w:val="24"/>
+        </w:rPr>
+      </w:pPr>
+      <m:oMathPara>
+        <m:oMath>
+          <m:r>
+            <w:rPr>
+              <w:rFonts w:ascii="Cambria Math" w:hAnsi="Cambria Math" w:cs="Times New Roman"/>
+              <w:sz w:val="24"/>
+              <w:szCs w:val="24"/>
+            </w:rPr>
+            <m:t>G</m:t>
+          </m:r>
+          <m:r>
+            <w:rPr>
+              <w:rFonts w:ascii="Cambria Math" w:hAnsi="Cambria Math" w:cs="Times New Roman"/>
+              <w:sz w:val="24"/>
+              <w:szCs w:val="24"/>
+            </w:rPr>
+            <m:t>=</m:t>
+          </m:r>
+          <m:r>
+            <w:rPr>
+              <w:rFonts w:ascii="Cambria Math" w:hAnsi="Cambria Math" w:cs="Times New Roman"/>
+              <w:sz w:val="24"/>
+              <w:szCs w:val="24"/>
+            </w:rPr>
+            <m:t>2π</m:t>
+          </m:r>
+          <m:sSup>
+            <m:sSupPr>
+              <m:ctrlPr>
+                <w:rPr>
+                  <w:rFonts w:ascii="Cambria Math" w:hAnsi="Cambria Math" w:cs="Times New Roman"/>
+                  <w:i/>
+                  <w:iCs/>
+                  <w:sz w:val="24"/>
+                  <w:szCs w:val="24"/>
+                </w:rPr>
+              </m:ctrlPr>
+            </m:sSupPr>
+            <m:e>
+              <m:r>
+                <w:rPr>
+                  <w:rFonts w:ascii="Cambria Math" w:hAnsi="Cambria Math" w:cs="Times New Roman"/>
+                  <w:sz w:val="24"/>
+                  <w:szCs w:val="24"/>
+                </w:rPr>
+                <m:t>r</m:t>
+              </m:r>
+            </m:e>
+            <m:sup>
+              <m:r>
+                <w:rPr>
+                  <w:rFonts w:ascii="Cambria Math" w:hAnsi="Cambria Math" w:cs="Times New Roman"/>
+                  <w:sz w:val="24"/>
+                  <w:szCs w:val="24"/>
+                </w:rPr>
+                <m:t>2</m:t>
+              </m:r>
+            </m:sup>
+          </m:sSup>
+          <m:r>
+            <w:rPr>
+              <w:rFonts w:ascii="Cambria Math" w:hAnsi="Cambria Math" w:cs="Times New Roman"/>
+              <w:sz w:val="24"/>
+              <w:szCs w:val="24"/>
+            </w:rPr>
+            <m:t>ω</m:t>
+          </m:r>
+        </m:oMath>
+      </m:oMathPara>
+    </w:p>
+    <w:p>
+      <w:pPr>
+        <w:spacing w:line="360" w:lineRule="auto"/>
+        <w:ind w:firstLine="720"/>
+        <w:rPr>
+          <w:rFonts w:ascii="Times New Roman" w:eastAsiaTheme="minorEastAsia" w:hAnsi="Times New Roman" w:cs="Times New Roman"/>
+          <w:iCs/>
+          <w:sz w:val="24"/>
+          <w:szCs w:val="24"/>
+        </w:rPr>
+      </w:pPr>
+      <w:r>
+        <w:rPr>
+          <w:rFonts w:ascii="Times New Roman" w:eastAsiaTheme="minorEastAsia" w:hAnsi="Times New Roman" w:cs="Times New Roman"/>
+          <w:iCs/>
+          <w:sz w:val="24"/>
+          <w:szCs w:val="24"/>
+        </w:rPr>
+        <w:t xml:space="preserve">Where </w:t>
+      </w:r>
+      <m:oMath>
+        <m:r>
+          <w:rPr>
+            <w:rFonts w:ascii="Cambria Math" w:hAnsi="Cambria Math" w:cs="Times New Roman"/>
+            <w:sz w:val="24"/>
+            <w:szCs w:val="24"/>
+          </w:rPr>
+          <m:t>r</m:t>
+        </m:r>
+      </m:oMath>
+      <w:r>
+        <w:rPr>
+          <w:rFonts w:ascii="Times New Roman" w:eastAsiaTheme="minorEastAsia" w:hAnsi="Times New Roman" w:cs="Times New Roman"/>
+          <w:iCs/>
+          <w:sz w:val="24"/>
+          <w:szCs w:val="24"/>
+        </w:rPr>
+        <w:t xml:space="preserve"> is the radius, and </w:t>
+      </w:r>
+      <m:oMath>
+        <m:r>
+          <w:rPr>
+            <w:rFonts w:ascii="Cambria Math" w:hAnsi="Cambria Math" w:cs="Times New Roman"/>
+            <w:sz w:val="24"/>
+            <w:szCs w:val="24"/>
+          </w:rPr>
+          <m:t>ω</m:t>
+        </m:r>
+      </m:oMath>
+      <w:r>
+        <w:rPr>
+          <w:rFonts w:ascii="Times New Roman" w:eastAsiaTheme="minorEastAsia" w:hAnsi="Times New Roman" w:cs="Times New Roman"/>
+          <w:i/>
+          <w:iCs/>
+          <w:sz w:val="24"/>
+          <w:szCs w:val="24"/>
+        </w:rPr>
+        <w:t xml:space="preserve"> </w:t>
+      </w:r>
+      <w:r>
+        <w:rPr>
+          <w:rFonts w:ascii="Times New Roman" w:eastAsiaTheme="minorEastAsia" w:hAnsi="Times New Roman" w:cs="Times New Roman"/>
+          <w:iCs/>
+          <w:sz w:val="24"/>
+          <w:szCs w:val="24"/>
+        </w:rPr>
+        <w:t xml:space="preserve">is the </w:t>
+      </w:r>
+      <w:r>
+        <w:rPr>
+          <w:rFonts w:ascii="Times New Roman" w:eastAsiaTheme="minorEastAsia" w:hAnsi="Times New Roman" w:cs="Times New Roman"/>
+          <w:iCs/>
+          <w:sz w:val="24"/>
+          <w:szCs w:val="24"/>
+        </w:rPr>
+        <w:t>angular velocity of the cylinder</w:t>
+      </w:r>
+      <w:r>
+        <w:rPr>
+          <w:rFonts w:ascii="Times New Roman" w:eastAsiaTheme="minorEastAsia" w:hAnsi="Times New Roman" w:cs="Times New Roman"/>
+          <w:iCs/>
+          <w:sz w:val="24"/>
+          <w:szCs w:val="24"/>
+        </w:rPr>
+        <w:t xml:space="preserve">. From these two equations </w:t>
+      </w:r>
+      <w:r>
+        <w:rPr>
+          <w:rFonts w:ascii="Times New Roman" w:hAnsi="Times New Roman" w:cs="Times New Roman"/>
+          <w:sz w:val="24"/>
+          <w:szCs w:val="24"/>
+        </w:rPr>
+        <w:t>we theorized that at higher wind speeds, rotational speeds</w:t>
+      </w:r>
+      <w:r>
+        <w:rPr>
+          <w:rFonts w:ascii="Times New Roman" w:hAnsi="Times New Roman" w:cs="Times New Roman"/>
+          <w:sz w:val="24"/>
+          <w:szCs w:val="24"/>
+        </w:rPr>
+        <w:t xml:space="preserve">, and </w:t>
+      </w:r>
+      <w:r>
+        <w:rPr>
+          <w:rFonts w:ascii="Times New Roman" w:hAnsi="Times New Roman" w:cs="Times New Roman"/>
+          <w:sz w:val="24"/>
+          <w:szCs w:val="24"/>
+        </w:rPr>
+        <w:t xml:space="preserve">cylinder radius that we would generate more lift. </w:t>
+      </w:r>
+      <w:r>
+        <w:rPr>
+          <w:rFonts w:ascii="Times New Roman" w:hAnsi="Times New Roman" w:cs="Times New Roman"/>
+          <w:sz w:val="24"/>
+          <w:szCs w:val="24"/>
+        </w:rPr>
+        <w:t>The lift is dependent on the radius squared so it was expected the radius would have the largest effect of the lift force.</w:t>
+      </w:r>
+      <w:r>
+        <w:rPr>
+          <w:rFonts w:ascii="Times New Roman" w:hAnsi="Times New Roman" w:cs="Times New Roman"/>
+          <w:sz w:val="24"/>
+          <w:szCs w:val="24"/>
+        </w:rPr>
+        <w:t xml:space="preserve"> </w:t>
+      </w:r>
+      <w:sdt>
+        <w:sdtPr>
+          <w:rPr>
+            <w:rFonts w:ascii="Times New Roman" w:hAnsi="Times New Roman" w:cs="Times New Roman"/>
+            <w:sz w:val="24"/>
+            <w:szCs w:val="24"/>
+          </w:rPr>
+          <w:id w:val="939800595"/>
+          <w:citation/>
+        </w:sdtPr>
+        <w:sdtContent>
+          <w:r>
+            <w:rPr>
+              <w:rFonts w:ascii="Times New Roman" w:hAnsi="Times New Roman" w:cs="Times New Roman"/>
+              <w:sz w:val="24"/>
+              <w:szCs w:val="24"/>
+            </w:rPr>
+            <w:fldChar w:fldCharType="begin"/>
+          </w:r>
+          <w:r>
+            <w:rPr>
+              <w:rFonts w:ascii="Times New Roman" w:hAnsi="Times New Roman" w:cs="Times New Roman"/>
+              <w:sz w:val="24"/>
+              <w:szCs w:val="24"/>
+            </w:rPr>
+            <w:instrText xml:space="preserve"> CITATION Nat15 \l 1033 </w:instrText>
+          </w:r>
+          <w:r>
+            <w:rPr>
+              <w:rFonts w:ascii="Times New Roman" w:hAnsi="Times New Roman" w:cs="Times New Roman"/>
+              <w:sz w:val="24"/>
+              <w:szCs w:val="24"/>
+            </w:rPr>
+            <w:fldChar w:fldCharType="separate"/>
+          </w:r>
+          <w:r>
+            <w:rPr>
+              <w:rFonts w:ascii="Times New Roman" w:hAnsi="Times New Roman" w:cs="Times New Roman"/>
+              <w:noProof/>
+              <w:sz w:val="24"/>
+              <w:szCs w:val="24"/>
+            </w:rPr>
+            <w:t>[1]</w:t>
+          </w:r>
+          <w:r>
+            <w:rPr>
+              <w:rFonts w:ascii="Times New Roman" w:hAnsi="Times New Roman" w:cs="Times New Roman"/>
+              <w:sz w:val="24"/>
+              <w:szCs w:val="24"/>
+            </w:rPr>
+            <w:fldChar w:fldCharType="end"/>
+          </w:r>
+        </w:sdtContent>
+      </w:sdt>
+      <w:r>
+        <w:rPr>
+          <w:rFonts w:ascii="Times New Roman" w:hAnsi="Times New Roman" w:cs="Times New Roman"/>
+          <w:sz w:val="24"/>
+          <w:szCs w:val="24"/>
+        </w:rPr>
+        <w:t xml:space="preserve"> </w:t>
+      </w:r>
+    </w:p>
+    <w:p>
+      <w:pPr>
+        <w:spacing w:line="360" w:lineRule="auto"/>
+        <w:rPr>
+          <w:rFonts w:ascii="Times New Roman" w:hAnsi="Times New Roman" w:cs="Times New Roman"/>
+          <w:sz w:val="24"/>
+          <w:szCs w:val="24"/>
+        </w:rPr>
+      </w:pPr>
+    </w:p>
     <w:p>
       <w:pPr>
         <w:pStyle w:val="Heading1"/>
@@ -1394,22 +2424,6 @@
         <w:t>Summary and Conclusion</w:t>
       </w:r>
     </w:p>
-    <w:p/>
-    <w:p>
-      <w:bookmarkStart w:id="0" w:name="_GoBack"/>
-      <w:bookmarkEnd w:id="0"/>
-    </w:p>
-    <w:p/>
-    <w:p/>
-    <w:p/>
-    <w:p/>
-    <w:p/>
-    <w:p/>
-    <w:p/>
-    <w:p/>
-    <w:p/>
-    <w:p/>
-    <w:p/>
     <w:p/>
     <w:p/>
     <w:p/>
@@ -1428,36 +2442,140 @@
         <w:t>References</w:t>
       </w:r>
     </w:p>
-    <w:p/>
-    <w:p/>
-    <w:p/>
-    <w:p/>
-    <w:p/>
-    <w:p/>
-    <w:p/>
-    <w:p/>
-    <w:p/>
-    <w:p/>
-    <w:p/>
-    <w:p/>
-    <w:p/>
-    <w:p/>
-    <w:p/>
-    <w:p/>
-    <w:p/>
-    <w:p/>
-    <w:p/>
-    <w:p/>
-    <w:p/>
-    <w:p/>
-    <w:p/>
     <w:p>
       <w:pPr>
         <w:pStyle w:val="Heading1"/>
         <w:jc w:val="center"/>
       </w:pPr>
       <w:r>
-        <w:lastRenderedPageBreak/>
+        <w:fldChar w:fldCharType="begin"/>
+      </w:r>
+      <w:r>
+        <w:instrText xml:space="preserve"> BIBLIOGRAPHY  \l 1033 </w:instrText>
+      </w:r>
+      <w:r>
+        <w:fldChar w:fldCharType="separate"/>
+      </w:r>
+    </w:p>
+    <w:tbl>
+      <w:tblPr>
+        <w:tblW w:w="5000" w:type="pct"/>
+        <w:tblCellSpacing w:w="15" w:type="dxa"/>
+        <w:tblCellMar>
+          <w:top w:w="15" w:type="dxa"/>
+          <w:left w:w="15" w:type="dxa"/>
+          <w:bottom w:w="15" w:type="dxa"/>
+          <w:right w:w="15" w:type="dxa"/>
+        </w:tblCellMar>
+        <w:tblLook w:val="04A0" w:firstRow="1" w:lastRow="0" w:firstColumn="1" w:lastColumn="0" w:noHBand="0" w:noVBand="1"/>
+      </w:tblPr>
+      <w:tblGrid>
+        <w:gridCol w:w="322"/>
+        <w:gridCol w:w="9038"/>
+      </w:tblGrid>
+      <w:tr>
+        <w:trPr>
+          <w:divId w:val="465659472"/>
+          <w:tblCellSpacing w:w="15" w:type="dxa"/>
+        </w:trPr>
+        <w:tc>
+          <w:tcPr>
+            <w:tcW w:w="50" w:type="pct"/>
+            <w:hideMark/>
+          </w:tcPr>
+          <w:p>
+            <w:pPr>
+              <w:pStyle w:val="Bibliography"/>
+              <w:rPr>
+                <w:noProof/>
+                <w:sz w:val="24"/>
+                <w:szCs w:val="24"/>
+              </w:rPr>
+            </w:pPr>
+            <w:r>
+              <w:rPr>
+                <w:noProof/>
+              </w:rPr>
+              <w:t xml:space="preserve">[1] </w:t>
+            </w:r>
+          </w:p>
+        </w:tc>
+        <w:tc>
+          <w:tcPr>
+            <w:tcW w:w="0" w:type="auto"/>
+            <w:hideMark/>
+          </w:tcPr>
+          <w:p>
+            <w:pPr>
+              <w:pStyle w:val="Bibliography"/>
+              <w:rPr>
+                <w:noProof/>
+              </w:rPr>
+            </w:pPr>
+            <w:r>
+              <w:rPr>
+                <w:noProof/>
+              </w:rPr>
+              <w:t>"National Aeronautics and Space Administration," 5 May 2015. [Online]. Available: https://www.grc.nasa.gov/www/k-12/airplane/cyl.html.</w:t>
+            </w:r>
+          </w:p>
+        </w:tc>
+      </w:tr>
+    </w:tbl>
+    <w:p>
+      <w:pPr>
+        <w:divId w:val="465659472"/>
+        <w:rPr>
+          <w:rFonts w:eastAsia="Times New Roman"/>
+          <w:noProof/>
+        </w:rPr>
+      </w:pPr>
+    </w:p>
+    <w:p>
+      <w:r>
+        <w:fldChar w:fldCharType="end"/>
+      </w:r>
+    </w:p>
+    <w:p/>
+    <w:p/>
+    <w:p/>
+    <w:p/>
+    <w:p/>
+    <w:p/>
+    <w:p/>
+    <w:p/>
+    <w:p/>
+    <w:p/>
+    <w:p/>
+    <w:p/>
+    <w:p/>
+    <w:p/>
+    <w:p/>
+    <w:p/>
+    <w:p/>
+    <w:p/>
+    <w:p/>
+    <w:p/>
+    <w:p/>
+    <w:p/>
+    <w:p/>
+    <w:p/>
+    <w:p/>
+    <w:p/>
+    <w:p/>
+    <w:p/>
+    <w:p/>
+    <w:p/>
+    <w:p/>
+    <w:p/>
+    <w:p/>
+    <w:p/>
+    <w:p>
+      <w:pPr>
+        <w:pStyle w:val="Heading1"/>
+        <w:jc w:val="center"/>
+      </w:pPr>
+      <w:r>
         <w:t>Appendix</w:t>
       </w:r>
     </w:p>
@@ -1594,7 +2712,7 @@
           <w:rPr>
             <w:noProof/>
           </w:rPr>
-          <w:t>5</w:t>
+          <w:t>7</w:t>
         </w:r>
         <w:r>
           <w:rPr>
@@ -2171,7 +3289,541 @@
       <w:szCs w:val="26"/>
     </w:rPr>
   </w:style>
+  <w:style w:type="character" w:styleId="PlaceholderText">
+    <w:name w:val="Placeholder Text"/>
+    <w:basedOn w:val="DefaultParagraphFont"/>
+    <w:uiPriority w:val="99"/>
+    <w:semiHidden/>
+    <w:rsid w:val="00CD02D3"/>
+    <w:rPr>
+      <w:color w:val="808080"/>
+    </w:rPr>
+  </w:style>
+  <w:style w:type="paragraph" w:styleId="Bibliography">
+    <w:name w:val="Bibliography"/>
+    <w:basedOn w:val="Normal"/>
+    <w:next w:val="Normal"/>
+    <w:uiPriority w:val="37"/>
+    <w:unhideWhenUsed/>
+    <w:rsid w:val="006F21EE"/>
+  </w:style>
 </w:styles>
+</file>
+
+<file path=word/glossary/document.xml><?xml version="1.0" encoding="utf-8"?>
+<w:glossaryDocument xmlns:wpc="http://schemas.microsoft.com/office/word/2010/wordprocessingCanvas" xmlns:cx="http://schemas.microsoft.com/office/drawing/2014/chartex" xmlns:cx1="http://schemas.microsoft.com/office/drawing/2015/9/8/chartex" xmlns:mc="http://schemas.openxmlformats.org/markup-compatibility/2006" xmlns:o="urn:schemas-microsoft-com:office:office" xmlns:r="http://schemas.openxmlformats.org/officeDocument/2006/relationships" xmlns:m="http://schemas.openxmlformats.org/officeDocument/2006/math" xmlns:v="urn:schemas-microsoft-com:vml" xmlns:wp14="http://schemas.microsoft.com/office/word/2010/wordprocessingDrawing" xmlns:wp="http://schemas.openxmlformats.org/drawingml/2006/wordprocessingDrawing" xmlns:w10="urn:schemas-microsoft-com:office:word" xmlns:w="http://schemas.openxmlformats.org/wordprocessingml/2006/main" xmlns:w14="http://schemas.microsoft.com/office/word/2010/wordml" xmlns:w15="http://schemas.microsoft.com/office/word/2012/wordml" xmlns:w16se="http://schemas.microsoft.com/office/word/2015/wordml/symex" xmlns:wpg="http://schemas.microsoft.com/office/word/2010/wordprocessingGroup" xmlns:wpi="http://schemas.microsoft.com/office/word/2010/wordprocessingInk" xmlns:wne="http://schemas.microsoft.com/office/word/2006/wordml" xmlns:wps="http://schemas.microsoft.com/office/word/2010/wordprocessingShape" mc:Ignorable="w14 w15 w16se wp14"/>
+</file>
+
+<file path=word/glossary/fontTable.xml><?xml version="1.0" encoding="utf-8"?>
+<w:fonts xmlns:mc="http://schemas.openxmlformats.org/markup-compatibility/2006" xmlns:r="http://schemas.openxmlformats.org/officeDocument/2006/relationships" xmlns:w="http://schemas.openxmlformats.org/wordprocessingml/2006/main" xmlns:w14="http://schemas.microsoft.com/office/word/2010/wordml" xmlns:w15="http://schemas.microsoft.com/office/word/2012/wordml" xmlns:w16se="http://schemas.microsoft.com/office/word/2015/wordml/symex" mc:Ignorable="w14 w15 w16se">
+  <w:font w:name="Calibri">
+    <w:panose1 w:val="020F0502020204030204"/>
+    <w:charset w:val="00"/>
+    <w:family w:val="swiss"/>
+    <w:pitch w:val="variable"/>
+    <w:sig w:usb0="E00002FF" w:usb1="4000ACFF" w:usb2="00000001" w:usb3="00000000" w:csb0="0000019F" w:csb1="00000000"/>
+  </w:font>
+  <w:font w:name="Times New Roman">
+    <w:panose1 w:val="02020603050405020304"/>
+    <w:charset w:val="00"/>
+    <w:family w:val="roman"/>
+    <w:pitch w:val="variable"/>
+    <w:sig w:usb0="E0002AFF" w:usb1="C0007843" w:usb2="00000009" w:usb3="00000000" w:csb0="000001FF" w:csb1="00000000"/>
+  </w:font>
+  <w:font w:name="Calibri Light">
+    <w:panose1 w:val="020F0302020204030204"/>
+    <w:charset w:val="00"/>
+    <w:family w:val="swiss"/>
+    <w:pitch w:val="variable"/>
+    <w:sig w:usb0="A00002EF" w:usb1="4000207B" w:usb2="00000000" w:usb3="00000000" w:csb0="0000009F" w:csb1="00000000"/>
+  </w:font>
+  <w:font w:name="Cambria Math">
+    <w:panose1 w:val="02040503050406030204"/>
+    <w:charset w:val="00"/>
+    <w:family w:val="roman"/>
+    <w:pitch w:val="variable"/>
+    <w:sig w:usb0="E00002FF" w:usb1="420024FF" w:usb2="00000000" w:usb3="00000000" w:csb0="0000019F" w:csb1="00000000"/>
+  </w:font>
+</w:fonts>
+</file>
+
+<file path=word/glossary/settings.xml><?xml version="1.0" encoding="utf-8"?>
+<w:settings xmlns:mc="http://schemas.openxmlformats.org/markup-compatibility/2006" xmlns:o="urn:schemas-microsoft-com:office:office" xmlns:r="http://schemas.openxmlformats.org/officeDocument/2006/relationships" xmlns:m="http://schemas.openxmlformats.org/officeDocument/2006/math" xmlns:v="urn:schemas-microsoft-com:vml" xmlns:w10="urn:schemas-microsoft-com:office:word" xmlns:w="http://schemas.openxmlformats.org/wordprocessingml/2006/main" xmlns:w14="http://schemas.microsoft.com/office/word/2010/wordml" xmlns:w15="http://schemas.microsoft.com/office/word/2012/wordml" xmlns:w16se="http://schemas.microsoft.com/office/word/2015/wordml/symex" xmlns:sl="http://schemas.openxmlformats.org/schemaLibrary/2006/main" mc:Ignorable="w14 w15 w16se">
+  <w:view w:val="normal"/>
+  <w:defaultTabStop w:val="720"/>
+  <w:characterSpacingControl w:val="doNotCompress"/>
+  <w:compat>
+    <w:useFELayout/>
+    <w:compatSetting w:name="compatibilityMode" w:uri="http://schemas.microsoft.com/office/word" w:val="15"/>
+    <w:compatSetting w:name="overrideTableStyleFontSizeAndJustification" w:uri="http://schemas.microsoft.com/office/word" w:val="1"/>
+    <w:compatSetting w:name="enableOpenTypeFeatures" w:uri="http://schemas.microsoft.com/office/word" w:val="1"/>
+    <w:compatSetting w:name="doNotFlipMirrorIndents" w:uri="http://schemas.microsoft.com/office/word" w:val="1"/>
+    <w:compatSetting w:name="differentiateMultirowTableHeaders" w:uri="http://schemas.microsoft.com/office/word" w:val="1"/>
+  </w:compat>
+  <w:rsids>
+    <w:rsidRoot w:val="004A1AAA"/>
+    <w:rsid w:val="004A1AAA"/>
+  </w:rsids>
+  <m:mathPr>
+    <m:mathFont m:val="Cambria Math"/>
+    <m:brkBin m:val="before"/>
+    <m:brkBinSub m:val="--"/>
+    <m:smallFrac m:val="0"/>
+    <m:dispDef/>
+    <m:lMargin m:val="0"/>
+    <m:rMargin m:val="0"/>
+    <m:defJc m:val="centerGroup"/>
+    <m:wrapIndent m:val="1440"/>
+    <m:intLim m:val="subSup"/>
+    <m:naryLim m:val="undOvr"/>
+  </m:mathPr>
+  <w:themeFontLang w:val="en-US"/>
+  <w:clrSchemeMapping w:bg1="light1" w:t1="dark1" w:bg2="light2" w:t2="dark2" w:accent1="accent1" w:accent2="accent2" w:accent3="accent3" w:accent4="accent4" w:accent5="accent5" w:accent6="accent6" w:hyperlink="hyperlink" w:followedHyperlink="followedHyperlink"/>
+  <w:decimalSymbol w:val="."/>
+  <w:listSeparator w:val=","/>
+  <w15:chartTrackingRefBased/>
+</w:settings>
+</file>
+
+<file path=word/glossary/styles.xml><?xml version="1.0" encoding="utf-8"?>
+<w:styles xmlns:mc="http://schemas.openxmlformats.org/markup-compatibility/2006" xmlns:r="http://schemas.openxmlformats.org/officeDocument/2006/relationships" xmlns:w="http://schemas.openxmlformats.org/wordprocessingml/2006/main" xmlns:w14="http://schemas.microsoft.com/office/word/2010/wordml" xmlns:w15="http://schemas.microsoft.com/office/word/2012/wordml" xmlns:w16se="http://schemas.microsoft.com/office/word/2015/wordml/symex" mc:Ignorable="w14 w15 w16se">
+  <w:docDefaults>
+    <w:rPrDefault>
+      <w:rPr>
+        <w:rFonts w:asciiTheme="minorHAnsi" w:eastAsiaTheme="minorEastAsia" w:hAnsiTheme="minorHAnsi" w:cstheme="minorBidi"/>
+        <w:sz w:val="22"/>
+        <w:szCs w:val="22"/>
+        <w:lang w:val="en-US" w:eastAsia="en-US" w:bidi="ar-SA"/>
+      </w:rPr>
+    </w:rPrDefault>
+    <w:pPrDefault>
+      <w:pPr>
+        <w:spacing w:after="160" w:line="259" w:lineRule="auto"/>
+      </w:pPr>
+    </w:pPrDefault>
+  </w:docDefaults>
+  <w:latentStyles w:defLockedState="0" w:defUIPriority="99" w:defSemiHidden="0" w:defUnhideWhenUsed="0" w:defQFormat="0" w:count="371">
+    <w:lsdException w:name="Normal" w:uiPriority="0" w:qFormat="1"/>
+    <w:lsdException w:name="heading 1" w:uiPriority="9" w:qFormat="1"/>
+    <w:lsdException w:name="heading 2" w:semiHidden="1" w:uiPriority="9" w:unhideWhenUsed="1" w:qFormat="1"/>
+    <w:lsdException w:name="heading 3" w:semiHidden="1" w:uiPriority="9" w:unhideWhenUsed="1" w:qFormat="1"/>
+    <w:lsdException w:name="heading 4" w:semiHidden="1" w:uiPriority="9" w:unhideWhenUsed="1" w:qFormat="1"/>
+    <w:lsdException w:name="heading 5" w:semiHidden="1" w:uiPriority="9" w:unhideWhenUsed="1" w:qFormat="1"/>
+    <w:lsdException w:name="heading 6" w:semiHidden="1" w:uiPriority="9" w:unhideWhenUsed="1" w:qFormat="1"/>
+    <w:lsdException w:name="heading 7" w:semiHidden="1" w:uiPriority="9" w:unhideWhenUsed="1" w:qFormat="1"/>
+    <w:lsdException w:name="heading 8" w:semiHidden="1" w:uiPriority="9" w:unhideWhenUsed="1" w:qFormat="1"/>
+    <w:lsdException w:name="heading 9" w:semiHidden="1" w:uiPriority="9" w:unhideWhenUsed="1" w:qFormat="1"/>
+    <w:lsdException w:name="index 1" w:semiHidden="1" w:unhideWhenUsed="1"/>
+    <w:lsdException w:name="index 2" w:semiHidden="1" w:unhideWhenUsed="1"/>
+    <w:lsdException w:name="index 3" w:semiHidden="1" w:unhideWhenUsed="1"/>
+    <w:lsdException w:name="index 4" w:semiHidden="1" w:unhideWhenUsed="1"/>
+    <w:lsdException w:name="index 5" w:semiHidden="1" w:unhideWhenUsed="1"/>
+    <w:lsdException w:name="index 6" w:semiHidden="1" w:unhideWhenUsed="1"/>
+    <w:lsdException w:name="index 7" w:semiHidden="1" w:unhideWhenUsed="1"/>
+    <w:lsdException w:name="index 8" w:semiHidden="1" w:unhideWhenUsed="1"/>
+    <w:lsdException w:name="index 9" w:semiHidden="1" w:unhideWhenUsed="1"/>
+    <w:lsdException w:name="toc 1" w:semiHidden="1" w:uiPriority="39" w:unhideWhenUsed="1"/>
+    <w:lsdException w:name="toc 2" w:semiHidden="1" w:uiPriority="39" w:unhideWhenUsed="1"/>
+    <w:lsdException w:name="toc 3" w:semiHidden="1" w:uiPriority="39" w:unhideWhenUsed="1"/>
+    <w:lsdException w:name="toc 4" w:semiHidden="1" w:uiPriority="39" w:unhideWhenUsed="1"/>
+    <w:lsdException w:name="toc 5" w:semiHidden="1" w:uiPriority="39" w:unhideWhenUsed="1"/>
+    <w:lsdException w:name="toc 6" w:semiHidden="1" w:uiPriority="39" w:unhideWhenUsed="1"/>
+    <w:lsdException w:name="toc 7" w:semiHidden="1" w:uiPriority="39" w:unhideWhenUsed="1"/>
+    <w:lsdException w:name="toc 8" w:semiHidden="1" w:uiPriority="39" w:unhideWhenUsed="1"/>
+    <w:lsdException w:name="toc 9" w:semiHidden="1" w:uiPriority="39" w:unhideWhenUsed="1"/>
+    <w:lsdException w:name="Normal Indent" w:semiHidden="1" w:unhideWhenUsed="1"/>
+    <w:lsdException w:name="footnote text" w:semiHidden="1" w:unhideWhenUsed="1"/>
+    <w:lsdException w:name="annotation text" w:semiHidden="1" w:unhideWhenUsed="1"/>
+    <w:lsdException w:name="header" w:semiHidden="1" w:unhideWhenUsed="1"/>
+    <w:lsdException w:name="footer" w:semiHidden="1" w:unhideWhenUsed="1"/>
+    <w:lsdException w:name="index heading" w:semiHidden="1" w:unhideWhenUsed="1"/>
+    <w:lsdException w:name="caption" w:semiHidden="1" w:uiPriority="35" w:unhideWhenUsed="1" w:qFormat="1"/>
+    <w:lsdException w:name="table of figures" w:semiHidden="1" w:unhideWhenUsed="1"/>
+    <w:lsdException w:name="envelope address" w:semiHidden="1" w:unhideWhenUsed="1"/>
+    <w:lsdException w:name="envelope return" w:semiHidden="1" w:unhideWhenUsed="1"/>
+    <w:lsdException w:name="footnote reference" w:semiHidden="1" w:unhideWhenUsed="1"/>
+    <w:lsdException w:name="annotation reference" w:semiHidden="1" w:unhideWhenUsed="1"/>
+    <w:lsdException w:name="line number" w:semiHidden="1" w:unhideWhenUsed="1"/>
+    <w:lsdException w:name="page number" w:semiHidden="1" w:unhideWhenUsed="1"/>
+    <w:lsdException w:name="endnote reference" w:semiHidden="1" w:unhideWhenUsed="1"/>
+    <w:lsdException w:name="endnote text" w:semiHidden="1" w:unhideWhenUsed="1"/>
+    <w:lsdException w:name="table of authorities" w:semiHidden="1" w:unhideWhenUsed="1"/>
+    <w:lsdException w:name="macro" w:semiHidden="1" w:unhideWhenUsed="1"/>
+    <w:lsdException w:name="toa heading" w:semiHidden="1" w:unhideWhenUsed="1"/>
+    <w:lsdException w:name="List" w:semiHidden="1" w:unhideWhenUsed="1"/>
+    <w:lsdException w:name="List Bullet" w:semiHidden="1" w:unhideWhenUsed="1"/>
+    <w:lsdException w:name="List Number" w:semiHidden="1" w:unhideWhenUsed="1"/>
+    <w:lsdException w:name="List 2" w:semiHidden="1" w:unhideWhenUsed="1"/>
+    <w:lsdException w:name="List 3" w:semiHidden="1" w:unhideWhenUsed="1"/>
+    <w:lsdException w:name="List 4" w:semiHidden="1" w:unhideWhenUsed="1"/>
+    <w:lsdException w:name="List 5" w:semiHidden="1" w:unhideWhenUsed="1"/>
+    <w:lsdException w:name="List Bullet 2" w:semiHidden="1" w:unhideWhenUsed="1"/>
+    <w:lsdException w:name="List Bullet 3" w:semiHidden="1" w:unhideWhenUsed="1"/>
+    <w:lsdException w:name="List Bullet 4" w:semiHidden="1" w:unhideWhenUsed="1"/>
+    <w:lsdException w:name="List Bullet 5" w:semiHidden="1" w:unhideWhenUsed="1"/>
+    <w:lsdException w:name="List Number 2" w:semiHidden="1" w:unhideWhenUsed="1"/>
+    <w:lsdException w:name="List Number 3" w:semiHidden="1" w:unhideWhenUsed="1"/>
+    <w:lsdException w:name="List Number 4" w:semiHidden="1" w:unhideWhenUsed="1"/>
+    <w:lsdException w:name="List Number 5" w:semiHidden="1" w:unhideWhenUsed="1"/>
+    <w:lsdException w:name="Title" w:uiPriority="10" w:qFormat="1"/>
+    <w:lsdException w:name="Closing" w:semiHidden="1" w:unhideWhenUsed="1"/>
+    <w:lsdException w:name="Signature" w:semiHidden="1" w:unhideWhenUsed="1"/>
+    <w:lsdException w:name="Default Paragraph Font" w:semiHidden="1" w:uiPriority="1" w:unhideWhenUsed="1"/>
+    <w:lsdException w:name="Body Text" w:semiHidden="1" w:unhideWhenUsed="1"/>
+    <w:lsdException w:name="Body Text Indent" w:semiHidden="1" w:unhideWhenUsed="1"/>
+    <w:lsdException w:name="List Continue" w:semiHidden="1" w:unhideWhenUsed="1"/>
+    <w:lsdException w:name="List Continue 2" w:semiHidden="1" w:unhideWhenUsed="1"/>
+    <w:lsdException w:name="List Continue 3" w:semiHidden="1" w:unhideWhenUsed="1"/>
+    <w:lsdException w:name="List Continue 4" w:semiHidden="1" w:unhideWhenUsed="1"/>
+    <w:lsdException w:name="List Continue 5" w:semiHidden="1" w:unhideWhenUsed="1"/>
+    <w:lsdException w:name="Message Header" w:semiHidden="1" w:unhideWhenUsed="1"/>
+    <w:lsdException w:name="Subtitle" w:uiPriority="11" w:qFormat="1"/>
+    <w:lsdException w:name="Salutation" w:semiHidden="1" w:unhideWhenUsed="1"/>
+    <w:lsdException w:name="Date" w:semiHidden="1" w:unhideWhenUsed="1"/>
+    <w:lsdException w:name="Body Text First Indent" w:semiHidden="1" w:unhideWhenUsed="1"/>
+    <w:lsdException w:name="Body Text First Indent 2" w:semiHidden="1" w:unhideWhenUsed="1"/>
+    <w:lsdException w:name="Note Heading" w:semiHidden="1" w:unhideWhenUsed="1"/>
+    <w:lsdException w:name="Body Text 2" w:semiHidden="1" w:unhideWhenUsed="1"/>
+    <w:lsdException w:name="Body Text 3" w:semiHidden="1" w:unhideWhenUsed="1"/>
+    <w:lsdException w:name="Body Text Indent 2" w:semiHidden="1" w:unhideWhenUsed="1"/>
+    <w:lsdException w:name="Body Text Indent 3" w:semiHidden="1" w:unhideWhenUsed="1"/>
+    <w:lsdException w:name="Block Text" w:semiHidden="1" w:unhideWhenUsed="1"/>
+    <w:lsdException w:name="Hyperlink" w:semiHidden="1" w:unhideWhenUsed="1"/>
+    <w:lsdException w:name="FollowedHyperlink" w:semiHidden="1" w:unhideWhenUsed="1"/>
+    <w:lsdException w:name="Strong" w:uiPriority="22" w:qFormat="1"/>
+    <w:lsdException w:name="Emphasis" w:uiPriority="20" w:qFormat="1"/>
+    <w:lsdException w:name="Document Map" w:semiHidden="1" w:unhideWhenUsed="1"/>
+    <w:lsdException w:name="Plain Text" w:semiHidden="1" w:unhideWhenUsed="1"/>
+    <w:lsdException w:name="E-mail Signature" w:semiHidden="1" w:unhideWhenUsed="1"/>
+    <w:lsdException w:name="HTML Top of Form" w:semiHidden="1" w:unhideWhenUsed="1"/>
+    <w:lsdException w:name="HTML Bottom of Form" w:semiHidden="1" w:unhideWhenUsed="1"/>
+    <w:lsdException w:name="Normal (Web)" w:semiHidden="1" w:unhideWhenUsed="1"/>
+    <w:lsdException w:name="HTML Acronym" w:semiHidden="1" w:unhideWhenUsed="1"/>
+    <w:lsdException w:name="HTML Address" w:semiHidden="1" w:unhideWhenUsed="1"/>
+    <w:lsdException w:name="HTML Cite" w:semiHidden="1" w:unhideWhenUsed="1"/>
+    <w:lsdException w:name="HTML Code" w:semiHidden="1" w:unhideWhenUsed="1"/>
+    <w:lsdException w:name="HTML Definition" w:semiHidden="1" w:unhideWhenUsed="1"/>
+    <w:lsdException w:name="HTML Keyboard" w:semiHidden="1" w:unhideWhenUsed="1"/>
+    <w:lsdException w:name="HTML Preformatted" w:semiHidden="1" w:unhideWhenUsed="1"/>
+    <w:lsdException w:name="HTML Sample" w:semiHidden="1" w:unhideWhenUsed="1"/>
+    <w:lsdException w:name="HTML Typewriter" w:semiHidden="1" w:unhideWhenUsed="1"/>
+    <w:lsdException w:name="HTML Variable" w:semiHidden="1" w:unhideWhenUsed="1"/>
+    <w:lsdException w:name="Normal Table" w:semiHidden="1" w:unhideWhenUsed="1"/>
+    <w:lsdException w:name="annotation subject" w:semiHidden="1" w:unhideWhenUsed="1"/>
+    <w:lsdException w:name="No List" w:semiHidden="1" w:unhideWhenUsed="1"/>
+    <w:lsdException w:name="Outline List 1" w:semiHidden="1" w:unhideWhenUsed="1"/>
+    <w:lsdException w:name="Outline List 2" w:semiHidden="1" w:unhideWhenUsed="1"/>
+    <w:lsdException w:name="Outline List 3" w:semiHidden="1" w:unhideWhenUsed="1"/>
+    <w:lsdException w:name="Table Simple 1" w:semiHidden="1" w:unhideWhenUsed="1"/>
+    <w:lsdException w:name="Table Simple 2" w:semiHidden="1" w:unhideWhenUsed="1"/>
+    <w:lsdException w:name="Table Simple 3" w:semiHidden="1" w:unhideWhenUsed="1"/>
+    <w:lsdException w:name="Table Classic 1" w:semiHidden="1" w:unhideWhenUsed="1"/>
+    <w:lsdException w:name="Table Classic 2" w:semiHidden="1" w:unhideWhenUsed="1"/>
+    <w:lsdException w:name="Table Classic 3" w:semiHidden="1" w:unhideWhenUsed="1"/>
+    <w:lsdException w:name="Table Classic 4" w:semiHidden="1" w:unhideWhenUsed="1"/>
+    <w:lsdException w:name="Table Colorful 1" w:semiHidden="1" w:unhideWhenUsed="1"/>
+    <w:lsdException w:name="Table Colorful 2" w:semiHidden="1" w:unhideWhenUsed="1"/>
+    <w:lsdException w:name="Table Colorful 3" w:semiHidden="1" w:unhideWhenUsed="1"/>
+    <w:lsdException w:name="Table Columns 1" w:semiHidden="1" w:unhideWhenUsed="1"/>
+    <w:lsdException w:name="Table Columns 2" w:semiHidden="1" w:unhideWhenUsed="1"/>
+    <w:lsdException w:name="Table Columns 3" w:semiHidden="1" w:unhideWhenUsed="1"/>
+    <w:lsdException w:name="Table Columns 4" w:semiHidden="1" w:unhideWhenUsed="1"/>
+    <w:lsdException w:name="Table Columns 5" w:semiHidden="1" w:unhideWhenUsed="1"/>
+    <w:lsdException w:name="Table Grid 1" w:semiHidden="1" w:unhideWhenUsed="1"/>
+    <w:lsdException w:name="Table Grid 2" w:semiHidden="1" w:unhideWhenUsed="1"/>
+    <w:lsdException w:name="Table Grid 3" w:semiHidden="1" w:unhideWhenUsed="1"/>
+    <w:lsdException w:name="Table Grid 4" w:semiHidden="1" w:unhideWhenUsed="1"/>
+    <w:lsdException w:name="Table Grid 5" w:semiHidden="1" w:unhideWhenUsed="1"/>
+    <w:lsdException w:name="Table Grid 6" w:semiHidden="1" w:unhideWhenUsed="1"/>
+    <w:lsdException w:name="Table Grid 7" w:semiHidden="1" w:unhideWhenUsed="1"/>
+    <w:lsdException w:name="Table Grid 8" w:semiHidden="1" w:unhideWhenUsed="1"/>
+    <w:lsdException w:name="Table List 1" w:semiHidden="1" w:unhideWhenUsed="1"/>
+    <w:lsdException w:name="Table List 2" w:semiHidden="1" w:unhideWhenUsed="1"/>
+    <w:lsdException w:name="Table List 3" w:semiHidden="1" w:unhideWhenUsed="1"/>
+    <w:lsdException w:name="Table List 4" w:semiHidden="1" w:unhideWhenUsed="1"/>
+    <w:lsdException w:name="Table List 5" w:semiHidden="1" w:unhideWhenUsed="1"/>
+    <w:lsdException w:name="Table List 6" w:semiHidden="1" w:unhideWhenUsed="1"/>
+    <w:lsdException w:name="Table List 7" w:semiHidden="1" w:unhideWhenUsed="1"/>
+    <w:lsdException w:name="Table List 8" w:semiHidden="1" w:unhideWhenUsed="1"/>
+    <w:lsdException w:name="Table 3D effects 1" w:semiHidden="1" w:unhideWhenUsed="1"/>
+    <w:lsdException w:name="Table 3D effects 2" w:semiHidden="1" w:unhideWhenUsed="1"/>
+    <w:lsdException w:name="Table 3D effects 3" w:semiHidden="1" w:unhideWhenUsed="1"/>
+    <w:lsdException w:name="Table Contemporary" w:semiHidden="1" w:unhideWhenUsed="1"/>
+    <w:lsdException w:name="Table Elegant" w:semiHidden="1" w:unhideWhenUsed="1"/>
+    <w:lsdException w:name="Table Professional" w:semiHidden="1" w:unhideWhenUsed="1"/>
+    <w:lsdException w:name="Table Subtle 1" w:semiHidden="1" w:unhideWhenUsed="1"/>
+    <w:lsdException w:name="Table Subtle 2" w:semiHidden="1" w:unhideWhenUsed="1"/>
+    <w:lsdException w:name="Table Web 1" w:semiHidden="1" w:unhideWhenUsed="1"/>
+    <w:lsdException w:name="Table Web 2" w:semiHidden="1" w:unhideWhenUsed="1"/>
+    <w:lsdException w:name="Table Web 3" w:semiHidden="1" w:unhideWhenUsed="1"/>
+    <w:lsdException w:name="Balloon Text" w:semiHidden="1" w:unhideWhenUsed="1"/>
+    <w:lsdException w:name="Table Grid" w:uiPriority="39"/>
+    <w:lsdException w:name="Table Theme" w:semiHidden="1" w:unhideWhenUsed="1"/>
+    <w:lsdException w:name="Placeholder Text" w:semiHidden="1"/>
+    <w:lsdException w:name="No Spacing" w:uiPriority="1" w:qFormat="1"/>
+    <w:lsdException w:name="Light Shading" w:uiPriority="60"/>
+    <w:lsdException w:name="Light List" w:uiPriority="61"/>
+    <w:lsdException w:name="Light Grid" w:uiPriority="62"/>
+    <w:lsdException w:name="Medium Shading 1" w:uiPriority="63"/>
+    <w:lsdException w:name="Medium Shading 2" w:uiPriority="64"/>
+    <w:lsdException w:name="Medium List 1" w:uiPriority="65"/>
+    <w:lsdException w:name="Medium List 2" w:uiPriority="66"/>
+    <w:lsdException w:name="Medium Grid 1" w:uiPriority="67"/>
+    <w:lsdException w:name="Medium Grid 2" w:uiPriority="68"/>
+    <w:lsdException w:name="Medium Grid 3" w:uiPriority="69"/>
+    <w:lsdException w:name="Dark List" w:uiPriority="70"/>
+    <w:lsdException w:name="Colorful Shading" w:uiPriority="71"/>
+    <w:lsdException w:name="Colorful List" w:uiPriority="72"/>
+    <w:lsdException w:name="Colorful Grid" w:uiPriority="73"/>
+    <w:lsdException w:name="Light Shading Accent 1" w:uiPriority="60"/>
+    <w:lsdException w:name="Light List Accent 1" w:uiPriority="61"/>
+    <w:lsdException w:name="Light Grid Accent 1" w:uiPriority="62"/>
+    <w:lsdException w:name="Medium Shading 1 Accent 1" w:uiPriority="63"/>
+    <w:lsdException w:name="Medium Shading 2 Accent 1" w:uiPriority="64"/>
+    <w:lsdException w:name="Medium List 1 Accent 1" w:uiPriority="65"/>
+    <w:lsdException w:name="Revision" w:semiHidden="1"/>
+    <w:lsdException w:name="List Paragraph" w:uiPriority="34" w:qFormat="1"/>
+    <w:lsdException w:name="Quote" w:uiPriority="29" w:qFormat="1"/>
+    <w:lsdException w:name="Intense Quote" w:uiPriority="30" w:qFormat="1"/>
+    <w:lsdException w:name="Medium List 2 Accent 1" w:uiPriority="66"/>
+    <w:lsdException w:name="Medium Grid 1 Accent 1" w:uiPriority="67"/>
+    <w:lsdException w:name="Medium Grid 2 Accent 1" w:uiPriority="68"/>
+    <w:lsdException w:name="Medium Grid 3 Accent 1" w:uiPriority="69"/>
+    <w:lsdException w:name="Dark List Accent 1" w:uiPriority="70"/>
+    <w:lsdException w:name="Colorful Shading Accent 1" w:uiPriority="71"/>
+    <w:lsdException w:name="Colorful List Accent 1" w:uiPriority="72"/>
+    <w:lsdException w:name="Colorful Grid Accent 1" w:uiPriority="73"/>
+    <w:lsdException w:name="Light Shading Accent 2" w:uiPriority="60"/>
+    <w:lsdException w:name="Light List Accent 2" w:uiPriority="61"/>
+    <w:lsdException w:name="Light Grid Accent 2" w:uiPriority="62"/>
+    <w:lsdException w:name="Medium Shading 1 Accent 2" w:uiPriority="63"/>
+    <w:lsdException w:name="Medium Shading 2 Accent 2" w:uiPriority="64"/>
+    <w:lsdException w:name="Medium List 1 Accent 2" w:uiPriority="65"/>
+    <w:lsdException w:name="Medium List 2 Accent 2" w:uiPriority="66"/>
+    <w:lsdException w:name="Medium Grid 1 Accent 2" w:uiPriority="67"/>
+    <w:lsdException w:name="Medium Grid 2 Accent 2" w:uiPriority="68"/>
+    <w:lsdException w:name="Medium Grid 3 Accent 2" w:uiPriority="69"/>
+    <w:lsdException w:name="Dark List Accent 2" w:uiPriority="70"/>
+    <w:lsdException w:name="Colorful Shading Accent 2" w:uiPriority="71"/>
+    <w:lsdException w:name="Colorful List Accent 2" w:uiPriority="72"/>
+    <w:lsdException w:name="Colorful Grid Accent 2" w:uiPriority="73"/>
+    <w:lsdException w:name="Light Shading Accent 3" w:uiPriority="60"/>
+    <w:lsdException w:name="Light List Accent 3" w:uiPriority="61"/>
+    <w:lsdException w:name="Light Grid Accent 3" w:uiPriority="62"/>
+    <w:lsdException w:name="Medium Shading 1 Accent 3" w:uiPriority="63"/>
+    <w:lsdException w:name="Medium Shading 2 Accent 3" w:uiPriority="64"/>
+    <w:lsdException w:name="Medium List 1 Accent 3" w:uiPriority="65"/>
+    <w:lsdException w:name="Medium List 2 Accent 3" w:uiPriority="66"/>
+    <w:lsdException w:name="Medium Grid 1 Accent 3" w:uiPriority="67"/>
+    <w:lsdException w:name="Medium Grid 2 Accent 3" w:uiPriority="68"/>
+    <w:lsdException w:name="Medium Grid 3 Accent 3" w:uiPriority="69"/>
+    <w:lsdException w:name="Dark List Accent 3" w:uiPriority="70"/>
+    <w:lsdException w:name="Colorful Shading Accent 3" w:uiPriority="71"/>
+    <w:lsdException w:name="Colorful List Accent 3" w:uiPriority="72"/>
+    <w:lsdException w:name="Colorful Grid Accent 3" w:uiPriority="73"/>
+    <w:lsdException w:name="Light Shading Accent 4" w:uiPriority="60"/>
+    <w:lsdException w:name="Light List Accent 4" w:uiPriority="61"/>
+    <w:lsdException w:name="Light Grid Accent 4" w:uiPriority="62"/>
+    <w:lsdException w:name="Medium Shading 1 Accent 4" w:uiPriority="63"/>
+    <w:lsdException w:name="Medium Shading 2 Accent 4" w:uiPriority="64"/>
+    <w:lsdException w:name="Medium List 1 Accent 4" w:uiPriority="65"/>
+    <w:lsdException w:name="Medium List 2 Accent 4" w:uiPriority="66"/>
+    <w:lsdException w:name="Medium Grid 1 Accent 4" w:uiPriority="67"/>
+    <w:lsdException w:name="Medium Grid 2 Accent 4" w:uiPriority="68"/>
+    <w:lsdException w:name="Medium Grid 3 Accent 4" w:uiPriority="69"/>
+    <w:lsdException w:name="Dark List Accent 4" w:uiPriority="70"/>
+    <w:lsdException w:name="Colorful Shading Accent 4" w:uiPriority="71"/>
+    <w:lsdException w:name="Colorful List Accent 4" w:uiPriority="72"/>
+    <w:lsdException w:name="Colorful Grid Accent 4" w:uiPriority="73"/>
+    <w:lsdException w:name="Light Shading Accent 5" w:uiPriority="60"/>
+    <w:lsdException w:name="Light List Accent 5" w:uiPriority="61"/>
+    <w:lsdException w:name="Light Grid Accent 5" w:uiPriority="62"/>
+    <w:lsdException w:name="Medium Shading 1 Accent 5" w:uiPriority="63"/>
+    <w:lsdException w:name="Medium Shading 2 Accent 5" w:uiPriority="64"/>
+    <w:lsdException w:name="Medium List 1 Accent 5" w:uiPriority="65"/>
+    <w:lsdException w:name="Medium List 2 Accent 5" w:uiPriority="66"/>
+    <w:lsdException w:name="Medium Grid 1 Accent 5" w:uiPriority="67"/>
+    <w:lsdException w:name="Medium Grid 2 Accent 5" w:uiPriority="68"/>
+    <w:lsdException w:name="Medium Grid 3 Accent 5" w:uiPriority="69"/>
+    <w:lsdException w:name="Dark List Accent 5" w:uiPriority="70"/>
+    <w:lsdException w:name="Colorful Shading Accent 5" w:uiPriority="71"/>
+    <w:lsdException w:name="Colorful List Accent 5" w:uiPriority="72"/>
+    <w:lsdException w:name="Colorful Grid Accent 5" w:uiPriority="73"/>
+    <w:lsdException w:name="Light Shading Accent 6" w:uiPriority="60"/>
+    <w:lsdException w:name="Light List Accent 6" w:uiPriority="61"/>
+    <w:lsdException w:name="Light Grid Accent 6" w:uiPriority="62"/>
+    <w:lsdException w:name="Medium Shading 1 Accent 6" w:uiPriority="63"/>
+    <w:lsdException w:name="Medium Shading 2 Accent 6" w:uiPriority="64"/>
+    <w:lsdException w:name="Medium List 1 Accent 6" w:uiPriority="65"/>
+    <w:lsdException w:name="Medium List 2 Accent 6" w:uiPriority="66"/>
+    <w:lsdException w:name="Medium Grid 1 Accent 6" w:uiPriority="67"/>
+    <w:lsdException w:name="Medium Grid 2 Accent 6" w:uiPriority="68"/>
+    <w:lsdException w:name="Medium Grid 3 Accent 6" w:uiPriority="69"/>
+    <w:lsdException w:name="Dark List Accent 6" w:uiPriority="70"/>
+    <w:lsdException w:name="Colorful Shading Accent 6" w:uiPriority="71"/>
+    <w:lsdException w:name="Colorful List Accent 6" w:uiPriority="72"/>
+    <w:lsdException w:name="Colorful Grid Accent 6" w:uiPriority="73"/>
+    <w:lsdException w:name="Subtle Emphasis" w:uiPriority="19" w:qFormat="1"/>
+    <w:lsdException w:name="Intense Emphasis" w:uiPriority="21" w:qFormat="1"/>
+    <w:lsdException w:name="Subtle Reference" w:uiPriority="31" w:qFormat="1"/>
+    <w:lsdException w:name="Intense Reference" w:uiPriority="32" w:qFormat="1"/>
+    <w:lsdException w:name="Book Title" w:uiPriority="33" w:qFormat="1"/>
+    <w:lsdException w:name="Bibliography" w:semiHidden="1" w:uiPriority="37" w:unhideWhenUsed="1"/>
+    <w:lsdException w:name="TOC Heading" w:semiHidden="1" w:uiPriority="39" w:unhideWhenUsed="1" w:qFormat="1"/>
+    <w:lsdException w:name="Plain Table 1" w:uiPriority="41"/>
+    <w:lsdException w:name="Plain Table 2" w:uiPriority="42"/>
+    <w:lsdException w:name="Plain Table 3" w:uiPriority="43"/>
+    <w:lsdException w:name="Plain Table 4" w:uiPriority="44"/>
+    <w:lsdException w:name="Plain Table 5" w:uiPriority="45"/>
+    <w:lsdException w:name="Grid Table Light" w:uiPriority="40"/>
+    <w:lsdException w:name="Grid Table 1 Light" w:uiPriority="46"/>
+    <w:lsdException w:name="Grid Table 2" w:uiPriority="47"/>
+    <w:lsdException w:name="Grid Table 3" w:uiPriority="48"/>
+    <w:lsdException w:name="Grid Table 4" w:uiPriority="49"/>
+    <w:lsdException w:name="Grid Table 5 Dark" w:uiPriority="50"/>
+    <w:lsdException w:name="Grid Table 6 Colorful" w:uiPriority="51"/>
+    <w:lsdException w:name="Grid Table 7 Colorful" w:uiPriority="52"/>
+    <w:lsdException w:name="Grid Table 1 Light Accent 1" w:uiPriority="46"/>
+    <w:lsdException w:name="Grid Table 2 Accent 1" w:uiPriority="47"/>
+    <w:lsdException w:name="Grid Table 3 Accent 1" w:uiPriority="48"/>
+    <w:lsdException w:name="Grid Table 4 Accent 1" w:uiPriority="49"/>
+    <w:lsdException w:name="Grid Table 5 Dark Accent 1" w:uiPriority="50"/>
+    <w:lsdException w:name="Grid Table 6 Colorful Accent 1" w:uiPriority="51"/>
+    <w:lsdException w:name="Grid Table 7 Colorful Accent 1" w:uiPriority="52"/>
+    <w:lsdException w:name="Grid Table 1 Light Accent 2" w:uiPriority="46"/>
+    <w:lsdException w:name="Grid Table 2 Accent 2" w:uiPriority="47"/>
+    <w:lsdException w:name="Grid Table 3 Accent 2" w:uiPriority="48"/>
+    <w:lsdException w:name="Grid Table 4 Accent 2" w:uiPriority="49"/>
+    <w:lsdException w:name="Grid Table 5 Dark Accent 2" w:uiPriority="50"/>
+    <w:lsdException w:name="Grid Table 6 Colorful Accent 2" w:uiPriority="51"/>
+    <w:lsdException w:name="Grid Table 7 Colorful Accent 2" w:uiPriority="52"/>
+    <w:lsdException w:name="Grid Table 1 Light Accent 3" w:uiPriority="46"/>
+    <w:lsdException w:name="Grid Table 2 Accent 3" w:uiPriority="47"/>
+    <w:lsdException w:name="Grid Table 3 Accent 3" w:uiPriority="48"/>
+    <w:lsdException w:name="Grid Table 4 Accent 3" w:uiPriority="49"/>
+    <w:lsdException w:name="Grid Table 5 Dark Accent 3" w:uiPriority="50"/>
+    <w:lsdException w:name="Grid Table 6 Colorful Accent 3" w:uiPriority="51"/>
+    <w:lsdException w:name="Grid Table 7 Colorful Accent 3" w:uiPriority="52"/>
+    <w:lsdException w:name="Grid Table 1 Light Accent 4" w:uiPriority="46"/>
+    <w:lsdException w:name="Grid Table 2 Accent 4" w:uiPriority="47"/>
+    <w:lsdException w:name="Grid Table 3 Accent 4" w:uiPriority="48"/>
+    <w:lsdException w:name="Grid Table 4 Accent 4" w:uiPriority="49"/>
+    <w:lsdException w:name="Grid Table 5 Dark Accent 4" w:uiPriority="50"/>
+    <w:lsdException w:name="Grid Table 6 Colorful Accent 4" w:uiPriority="51"/>
+    <w:lsdException w:name="Grid Table 7 Colorful Accent 4" w:uiPriority="52"/>
+    <w:lsdException w:name="Grid Table 1 Light Accent 5" w:uiPriority="46"/>
+    <w:lsdException w:name="Grid Table 2 Accent 5" w:uiPriority="47"/>
+    <w:lsdException w:name="Grid Table 3 Accent 5" w:uiPriority="48"/>
+    <w:lsdException w:name="Grid Table 4 Accent 5" w:uiPriority="49"/>
+    <w:lsdException w:name="Grid Table 5 Dark Accent 5" w:uiPriority="50"/>
+    <w:lsdException w:name="Grid Table 6 Colorful Accent 5" w:uiPriority="51"/>
+    <w:lsdException w:name="Grid Table 7 Colorful Accent 5" w:uiPriority="52"/>
+    <w:lsdException w:name="Grid Table 1 Light Accent 6" w:uiPriority="46"/>
+    <w:lsdException w:name="Grid Table 2 Accent 6" w:uiPriority="47"/>
+    <w:lsdException w:name="Grid Table 3 Accent 6" w:uiPriority="48"/>
+    <w:lsdException w:name="Grid Table 4 Accent 6" w:uiPriority="49"/>
+    <w:lsdException w:name="Grid Table 5 Dark Accent 6" w:uiPriority="50"/>
+    <w:lsdException w:name="Grid Table 6 Colorful Accent 6" w:uiPriority="51"/>
+    <w:lsdException w:name="Grid Table 7 Colorful Accent 6" w:uiPriority="52"/>
+    <w:lsdException w:name="List Table 1 Light" w:uiPriority="46"/>
+    <w:lsdException w:name="List Table 2" w:uiPriority="47"/>
+    <w:lsdException w:name="List Table 3" w:uiPriority="48"/>
+    <w:lsdException w:name="List Table 4" w:uiPriority="49"/>
+    <w:lsdException w:name="List Table 5 Dark" w:uiPriority="50"/>
+    <w:lsdException w:name="List Table 6 Colorful" w:uiPriority="51"/>
+    <w:lsdException w:name="List Table 7 Colorful" w:uiPriority="52"/>
+    <w:lsdException w:name="List Table 1 Light Accent 1" w:uiPriority="46"/>
+    <w:lsdException w:name="List Table 2 Accent 1" w:uiPriority="47"/>
+    <w:lsdException w:name="List Table 3 Accent 1" w:uiPriority="48"/>
+    <w:lsdException w:name="List Table 4 Accent 1" w:uiPriority="49"/>
+    <w:lsdException w:name="List Table 5 Dark Accent 1" w:uiPriority="50"/>
+    <w:lsdException w:name="List Table 6 Colorful Accent 1" w:uiPriority="51"/>
+    <w:lsdException w:name="List Table 7 Colorful Accent 1" w:uiPriority="52"/>
+    <w:lsdException w:name="List Table 1 Light Accent 2" w:uiPriority="46"/>
+    <w:lsdException w:name="List Table 2 Accent 2" w:uiPriority="47"/>
+    <w:lsdException w:name="List Table 3 Accent 2" w:uiPriority="48"/>
+    <w:lsdException w:name="List Table 4 Accent 2" w:uiPriority="49"/>
+    <w:lsdException w:name="List Table 5 Dark Accent 2" w:uiPriority="50"/>
+    <w:lsdException w:name="List Table 6 Colorful Accent 2" w:uiPriority="51"/>
+    <w:lsdException w:name="List Table 7 Colorful Accent 2" w:uiPriority="52"/>
+    <w:lsdException w:name="List Table 1 Light Accent 3" w:uiPriority="46"/>
+    <w:lsdException w:name="List Table 2 Accent 3" w:uiPriority="47"/>
+    <w:lsdException w:name="List Table 3 Accent 3" w:uiPriority="48"/>
+    <w:lsdException w:name="List Table 4 Accent 3" w:uiPriority="49"/>
+    <w:lsdException w:name="List Table 5 Dark Accent 3" w:uiPriority="50"/>
+    <w:lsdException w:name="List Table 6 Colorful Accent 3" w:uiPriority="51"/>
+    <w:lsdException w:name="List Table 7 Colorful Accent 3" w:uiPriority="52"/>
+    <w:lsdException w:name="List Table 1 Light Accent 4" w:uiPriority="46"/>
+    <w:lsdException w:name="List Table 2 Accent 4" w:uiPriority="47"/>
+    <w:lsdException w:name="List Table 3 Accent 4" w:uiPriority="48"/>
+    <w:lsdException w:name="List Table 4 Accent 4" w:uiPriority="49"/>
+    <w:lsdException w:name="List Table 5 Dark Accent 4" w:uiPriority="50"/>
+    <w:lsdException w:name="List Table 6 Colorful Accent 4" w:uiPriority="51"/>
+    <w:lsdException w:name="List Table 7 Colorful Accent 4" w:uiPriority="52"/>
+    <w:lsdException w:name="List Table 1 Light Accent 5" w:uiPriority="46"/>
+    <w:lsdException w:name="List Table 2 Accent 5" w:uiPriority="47"/>
+    <w:lsdException w:name="List Table 3 Accent 5" w:uiPriority="48"/>
+    <w:lsdException w:name="List Table 4 Accent 5" w:uiPriority="49"/>
+    <w:lsdException w:name="List Table 5 Dark Accent 5" w:uiPriority="50"/>
+    <w:lsdException w:name="List Table 6 Colorful Accent 5" w:uiPriority="51"/>
+    <w:lsdException w:name="List Table 7 Colorful Accent 5" w:uiPriority="52"/>
+    <w:lsdException w:name="List Table 1 Light Accent 6" w:uiPriority="46"/>
+    <w:lsdException w:name="List Table 2 Accent 6" w:uiPriority="47"/>
+    <w:lsdException w:name="List Table 3 Accent 6" w:uiPriority="48"/>
+    <w:lsdException w:name="List Table 4 Accent 6" w:uiPriority="49"/>
+    <w:lsdException w:name="List Table 5 Dark Accent 6" w:uiPriority="50"/>
+    <w:lsdException w:name="List Table 6 Colorful Accent 6" w:uiPriority="51"/>
+    <w:lsdException w:name="List Table 7 Colorful Accent 6" w:uiPriority="52"/>
+  </w:latentStyles>
+  <w:style w:type="paragraph" w:default="1" w:styleId="Normal">
+    <w:name w:val="Normal"/>
+    <w:qFormat/>
+  </w:style>
+  <w:style w:type="character" w:default="1" w:styleId="DefaultParagraphFont">
+    <w:name w:val="Default Paragraph Font"/>
+    <w:uiPriority w:val="1"/>
+    <w:semiHidden/>
+    <w:unhideWhenUsed/>
+  </w:style>
+  <w:style w:type="table" w:default="1" w:styleId="TableNormal">
+    <w:name w:val="Normal Table"/>
+    <w:uiPriority w:val="99"/>
+    <w:semiHidden/>
+    <w:unhideWhenUsed/>
+    <w:tblPr>
+      <w:tblInd w:w="0" w:type="dxa"/>
+      <w:tblCellMar>
+        <w:top w:w="0" w:type="dxa"/>
+        <w:left w:w="108" w:type="dxa"/>
+        <w:bottom w:w="0" w:type="dxa"/>
+        <w:right w:w="108" w:type="dxa"/>
+      </w:tblCellMar>
+    </w:tblPr>
+  </w:style>
+  <w:style w:type="numbering" w:default="1" w:styleId="NoList">
+    <w:name w:val="No List"/>
+    <w:uiPriority w:val="99"/>
+    <w:semiHidden/>
+    <w:unhideWhenUsed/>
+  </w:style>
+  <w:style w:type="character" w:styleId="PlaceholderText">
+    <w:name w:val="Placeholder Text"/>
+    <w:basedOn w:val="DefaultParagraphFont"/>
+    <w:uiPriority w:val="99"/>
+    <w:semiHidden/>
+    <w:rsid w:val="004A1AAA"/>
+    <w:rPr>
+      <w:color w:val="808080"/>
+    </w:rPr>
+  </w:style>
+</w:styles>
+</file>
+
+<file path=word/glossary/webSettings.xml><?xml version="1.0" encoding="utf-8"?>
+<w:webSettings xmlns:mc="http://schemas.openxmlformats.org/markup-compatibility/2006" xmlns:r="http://schemas.openxmlformats.org/officeDocument/2006/relationships" xmlns:w="http://schemas.openxmlformats.org/wordprocessingml/2006/main" xmlns:w14="http://schemas.microsoft.com/office/word/2010/wordml" xmlns:w15="http://schemas.microsoft.com/office/word/2012/wordml" xmlns:w16se="http://schemas.microsoft.com/office/word/2015/wordml/symex" mc:Ignorable="w14 w15 w16se">
+  <w:optimizeForBrowser/>
+  <w:allowPNG/>
+</w:webSettings>
 </file>
 
 <file path=word/theme/theme1.xml><?xml version="1.0" encoding="utf-8"?>
@@ -2436,11 +4088,23 @@
 </file>
 
 <file path=customXml/item1.xml><?xml version="1.0" encoding="utf-8"?>
-<b:Sources xmlns:b="http://schemas.openxmlformats.org/officeDocument/2006/bibliography" xmlns="http://schemas.openxmlformats.org/officeDocument/2006/bibliography" SelectedStyle="\IEEE2006OfficeOnline.xsl" StyleName="IEEE" Version="2006"/>
+<b:Sources xmlns:b="http://schemas.openxmlformats.org/officeDocument/2006/bibliography" xmlns="http://schemas.openxmlformats.org/officeDocument/2006/bibliography" SelectedStyle="\IEEE2006OfficeOnline.xsl" StyleName="IEEE" Version="2006">
+  <b:Source>
+    <b:Tag>Nat15</b:Tag>
+    <b:SourceType>InternetSite</b:SourceType>
+    <b:Guid>{C8C88902-B96E-43F8-A291-3FE7EF8CFE3E}</b:Guid>
+    <b:Title>National Aeronautics and Space Administration</b:Title>
+    <b:Year>2015</b:Year>
+    <b:Month>May</b:Month>
+    <b:Day>5</b:Day>
+    <b:URL>https://www.grc.nasa.gov/www/k-12/airplane/cyl.html</b:URL>
+    <b:RefOrder>1</b:RefOrder>
+  </b:Source>
+</b:Sources>
 </file>
 
 <file path=customXml/itemProps1.xml><?xml version="1.0" encoding="utf-8"?>
-<ds:datastoreItem xmlns:ds="http://schemas.openxmlformats.org/officeDocument/2006/customXml" ds:itemID="{070EAE6F-C6EF-45A4-B42E-1174581C2535}">
+<ds:datastoreItem xmlns:ds="http://schemas.openxmlformats.org/officeDocument/2006/customXml" ds:itemID="{2147CE91-EB2C-4E5A-B462-B52AC0F6BFFD}">
   <ds:schemaRefs>
     <ds:schemaRef ds:uri="http://schemas.openxmlformats.org/officeDocument/2006/bibliography"/>
   </ds:schemaRefs>

</xml_diff>

<commit_message>
Updated code again to include reynolds number and some additional text outputs, also updated the final report
</commit_message>
<xml_diff>
--- a/Final Report/MagnusEffect_FinalReport.docx
+++ b/Final Report/MagnusEffect_FinalReport.docx
@@ -1046,327 +1046,175 @@
           <w:sz w:val="24"/>
           <w:szCs w:val="24"/>
         </w:rPr>
-        <w:t>Equation 1………………</w:t>
-      </w:r>
-      <w:r>
-        <w:rPr>
-          <w:rFonts w:ascii="Times New Roman" w:hAnsi="Times New Roman" w:cs="Times New Roman"/>
-          <w:sz w:val="24"/>
-          <w:szCs w:val="24"/>
-        </w:rPr>
-        <w:t>…………………………………………………………………………2</w:t>
-      </w:r>
-    </w:p>
-    <w:p>
-      <w:pPr>
-        <w:jc w:val="both"/>
-        <w:rPr>
-          <w:rFonts w:ascii="Times New Roman" w:hAnsi="Times New Roman" w:cs="Times New Roman"/>
-          <w:sz w:val="24"/>
-          <w:szCs w:val="24"/>
-        </w:rPr>
-      </w:pPr>
-    </w:p>
-    <w:p>
-      <w:pPr>
-        <w:jc w:val="both"/>
-        <w:rPr>
-          <w:rFonts w:ascii="Times New Roman" w:hAnsi="Times New Roman" w:cs="Times New Roman"/>
-          <w:sz w:val="24"/>
-          <w:szCs w:val="24"/>
-        </w:rPr>
-      </w:pPr>
-      <w:r>
-        <w:rPr>
-          <w:rFonts w:ascii="Times New Roman" w:hAnsi="Times New Roman" w:cs="Times New Roman"/>
-          <w:sz w:val="24"/>
-          <w:szCs w:val="24"/>
-        </w:rPr>
-        <w:t>Equation</w:t>
-      </w:r>
-      <w:r>
-        <w:rPr>
-          <w:rFonts w:ascii="Times New Roman" w:hAnsi="Times New Roman" w:cs="Times New Roman"/>
-          <w:sz w:val="24"/>
-          <w:szCs w:val="24"/>
-        </w:rPr>
-        <w:t xml:space="preserve"> 2</w:t>
-      </w:r>
-      <w:r>
-        <w:rPr>
-          <w:rFonts w:ascii="Times New Roman" w:hAnsi="Times New Roman" w:cs="Times New Roman"/>
-          <w:sz w:val="24"/>
-          <w:szCs w:val="24"/>
-        </w:rPr>
-        <w:t>………………</w:t>
-      </w:r>
-      <w:r>
-        <w:rPr>
-          <w:rFonts w:ascii="Times New Roman" w:hAnsi="Times New Roman" w:cs="Times New Roman"/>
-          <w:sz w:val="24"/>
-          <w:szCs w:val="24"/>
-        </w:rPr>
-        <w:t>…………………………………………………………………………3</w:t>
-      </w:r>
-    </w:p>
-    <w:p>
-      <w:pPr>
-        <w:jc w:val="both"/>
-        <w:rPr>
-          <w:rFonts w:ascii="Times New Roman" w:hAnsi="Times New Roman" w:cs="Times New Roman"/>
-          <w:sz w:val="24"/>
-          <w:szCs w:val="24"/>
-        </w:rPr>
-      </w:pPr>
-    </w:p>
-    <w:p>
-      <w:pPr>
-        <w:jc w:val="both"/>
-        <w:rPr>
-          <w:rFonts w:ascii="Times New Roman" w:hAnsi="Times New Roman" w:cs="Times New Roman"/>
-          <w:sz w:val="24"/>
-          <w:szCs w:val="24"/>
-        </w:rPr>
-      </w:pPr>
-      <w:r>
-        <w:rPr>
-          <w:rFonts w:ascii="Times New Roman" w:hAnsi="Times New Roman" w:cs="Times New Roman"/>
-          <w:sz w:val="24"/>
-          <w:szCs w:val="24"/>
-        </w:rPr>
-        <w:t>Equation</w:t>
-      </w:r>
-      <w:r>
-        <w:rPr>
-          <w:rFonts w:ascii="Times New Roman" w:hAnsi="Times New Roman" w:cs="Times New Roman"/>
-          <w:sz w:val="24"/>
-          <w:szCs w:val="24"/>
-        </w:rPr>
-        <w:t xml:space="preserve"> 3</w:t>
-      </w:r>
-      <w:r>
-        <w:rPr>
-          <w:rFonts w:ascii="Times New Roman" w:hAnsi="Times New Roman" w:cs="Times New Roman"/>
-          <w:sz w:val="24"/>
-          <w:szCs w:val="24"/>
-        </w:rPr>
-        <w:t>………………</w:t>
-      </w:r>
-      <w:r>
-        <w:rPr>
-          <w:rFonts w:ascii="Times New Roman" w:hAnsi="Times New Roman" w:cs="Times New Roman"/>
-          <w:sz w:val="24"/>
-          <w:szCs w:val="24"/>
-        </w:rPr>
-        <w:t>…………………………………………………………………………4</w:t>
-      </w:r>
-    </w:p>
-    <w:p>
-      <w:pPr>
-        <w:jc w:val="both"/>
-        <w:rPr>
-          <w:rFonts w:ascii="Times New Roman" w:hAnsi="Times New Roman" w:cs="Times New Roman"/>
-          <w:sz w:val="24"/>
-          <w:szCs w:val="24"/>
-        </w:rPr>
-      </w:pPr>
-    </w:p>
-    <w:p>
-      <w:pPr>
-        <w:jc w:val="both"/>
-        <w:rPr>
-          <w:rFonts w:ascii="Times New Roman" w:hAnsi="Times New Roman" w:cs="Times New Roman"/>
-          <w:sz w:val="24"/>
-          <w:szCs w:val="24"/>
-        </w:rPr>
-      </w:pPr>
-      <w:r>
-        <w:rPr>
-          <w:rFonts w:ascii="Times New Roman" w:hAnsi="Times New Roman" w:cs="Times New Roman"/>
-          <w:sz w:val="24"/>
-          <w:szCs w:val="24"/>
-        </w:rPr>
-        <w:t>Equation</w:t>
-      </w:r>
-      <w:r>
-        <w:rPr>
-          <w:rFonts w:ascii="Times New Roman" w:hAnsi="Times New Roman" w:cs="Times New Roman"/>
-          <w:sz w:val="24"/>
-          <w:szCs w:val="24"/>
-        </w:rPr>
-        <w:t xml:space="preserve"> 4</w:t>
-      </w:r>
-      <w:r>
-        <w:rPr>
-          <w:rFonts w:ascii="Times New Roman" w:hAnsi="Times New Roman" w:cs="Times New Roman"/>
-          <w:sz w:val="24"/>
-          <w:szCs w:val="24"/>
-        </w:rPr>
-        <w:t>………………</w:t>
-      </w:r>
-      <w:r>
-        <w:rPr>
-          <w:rFonts w:ascii="Times New Roman" w:hAnsi="Times New Roman" w:cs="Times New Roman"/>
-          <w:sz w:val="24"/>
-          <w:szCs w:val="24"/>
-        </w:rPr>
-        <w:t>…………………………………………………………………………5</w:t>
-      </w:r>
-    </w:p>
-    <w:p>
-      <w:pPr>
-        <w:jc w:val="both"/>
-        <w:rPr>
-          <w:rFonts w:ascii="Times New Roman" w:hAnsi="Times New Roman" w:cs="Times New Roman"/>
-          <w:sz w:val="24"/>
-          <w:szCs w:val="24"/>
-        </w:rPr>
-      </w:pPr>
-    </w:p>
-    <w:p>
-      <w:pPr>
-        <w:jc w:val="both"/>
-        <w:rPr>
-          <w:rFonts w:ascii="Times New Roman" w:hAnsi="Times New Roman" w:cs="Times New Roman"/>
-          <w:sz w:val="24"/>
-          <w:szCs w:val="24"/>
-        </w:rPr>
-      </w:pPr>
-      <w:r>
-        <w:rPr>
-          <w:rFonts w:ascii="Times New Roman" w:hAnsi="Times New Roman" w:cs="Times New Roman"/>
-          <w:sz w:val="24"/>
-          <w:szCs w:val="24"/>
-        </w:rPr>
-        <w:t>Equation</w:t>
-      </w:r>
-      <w:r>
-        <w:rPr>
-          <w:rFonts w:ascii="Times New Roman" w:hAnsi="Times New Roman" w:cs="Times New Roman"/>
-          <w:sz w:val="24"/>
-          <w:szCs w:val="24"/>
-        </w:rPr>
-        <w:t xml:space="preserve"> 5</w:t>
-      </w:r>
-      <w:r>
-        <w:rPr>
-          <w:rFonts w:ascii="Times New Roman" w:hAnsi="Times New Roman" w:cs="Times New Roman"/>
-          <w:sz w:val="24"/>
-          <w:szCs w:val="24"/>
-        </w:rPr>
-        <w:t>………………</w:t>
-      </w:r>
-      <w:r>
-        <w:rPr>
-          <w:rFonts w:ascii="Times New Roman" w:hAnsi="Times New Roman" w:cs="Times New Roman"/>
-          <w:sz w:val="24"/>
-          <w:szCs w:val="24"/>
-        </w:rPr>
-        <w:t>…………………………………………………………………………6</w:t>
-      </w:r>
-    </w:p>
-    <w:p>
-      <w:pPr>
-        <w:jc w:val="both"/>
-        <w:rPr>
-          <w:rFonts w:ascii="Times New Roman" w:hAnsi="Times New Roman" w:cs="Times New Roman"/>
-          <w:sz w:val="24"/>
-          <w:szCs w:val="24"/>
-        </w:rPr>
-      </w:pPr>
-    </w:p>
-    <w:p>
-      <w:pPr>
-        <w:jc w:val="both"/>
-        <w:rPr>
-          <w:rFonts w:ascii="Times New Roman" w:hAnsi="Times New Roman" w:cs="Times New Roman"/>
-          <w:sz w:val="24"/>
-          <w:szCs w:val="24"/>
-        </w:rPr>
-      </w:pPr>
-      <w:r>
-        <w:rPr>
-          <w:rFonts w:ascii="Times New Roman" w:hAnsi="Times New Roman" w:cs="Times New Roman"/>
-          <w:sz w:val="24"/>
-          <w:szCs w:val="24"/>
-        </w:rPr>
-        <w:t>Equation</w:t>
-      </w:r>
-      <w:r>
-        <w:rPr>
-          <w:rFonts w:ascii="Times New Roman" w:hAnsi="Times New Roman" w:cs="Times New Roman"/>
-          <w:sz w:val="24"/>
-          <w:szCs w:val="24"/>
-        </w:rPr>
-        <w:t xml:space="preserve"> 6</w:t>
-      </w:r>
-      <w:r>
-        <w:rPr>
-          <w:rFonts w:ascii="Times New Roman" w:hAnsi="Times New Roman" w:cs="Times New Roman"/>
-          <w:sz w:val="24"/>
-          <w:szCs w:val="24"/>
-        </w:rPr>
-        <w:t>………………</w:t>
-      </w:r>
-      <w:r>
-        <w:rPr>
-          <w:rFonts w:ascii="Times New Roman" w:hAnsi="Times New Roman" w:cs="Times New Roman"/>
-          <w:sz w:val="24"/>
-          <w:szCs w:val="24"/>
-        </w:rPr>
-        <w:t>…………………………………………………………………………7</w:t>
-      </w:r>
-    </w:p>
-    <w:p>
-      <w:pPr>
-        <w:jc w:val="both"/>
-        <w:rPr>
-          <w:rFonts w:ascii="Times New Roman" w:hAnsi="Times New Roman" w:cs="Times New Roman"/>
-          <w:sz w:val="24"/>
-          <w:szCs w:val="24"/>
-        </w:rPr>
-      </w:pPr>
-    </w:p>
-    <w:p>
-      <w:pPr>
-        <w:jc w:val="both"/>
-        <w:rPr>
-          <w:rFonts w:ascii="Times New Roman" w:hAnsi="Times New Roman" w:cs="Times New Roman"/>
-          <w:sz w:val="24"/>
-          <w:szCs w:val="24"/>
-        </w:rPr>
-      </w:pPr>
-      <w:r>
-        <w:rPr>
-          <w:rFonts w:ascii="Times New Roman" w:hAnsi="Times New Roman" w:cs="Times New Roman"/>
-          <w:sz w:val="24"/>
-          <w:szCs w:val="24"/>
-        </w:rPr>
-        <w:t>Equation</w:t>
-      </w:r>
-      <w:r>
-        <w:rPr>
-          <w:rFonts w:ascii="Times New Roman" w:hAnsi="Times New Roman" w:cs="Times New Roman"/>
-          <w:sz w:val="24"/>
-          <w:szCs w:val="24"/>
-        </w:rPr>
-        <w:t xml:space="preserve"> 7</w:t>
-      </w:r>
-      <w:r>
-        <w:rPr>
-          <w:rFonts w:ascii="Times New Roman" w:hAnsi="Times New Roman" w:cs="Times New Roman"/>
-          <w:sz w:val="24"/>
-          <w:szCs w:val="24"/>
-        </w:rPr>
-        <w:t>………………………………………………………</w:t>
-      </w:r>
-      <w:r>
-        <w:rPr>
-          <w:rFonts w:ascii="Times New Roman" w:hAnsi="Times New Roman" w:cs="Times New Roman"/>
-          <w:sz w:val="24"/>
-          <w:szCs w:val="24"/>
-        </w:rPr>
-        <w:t>…………………………………8</w:t>
+        <w:t>Equation 1…………………………………………………………………………………………2</w:t>
+      </w:r>
+    </w:p>
+    <w:p>
+      <w:pPr>
+        <w:jc w:val="both"/>
+        <w:rPr>
+          <w:rFonts w:ascii="Times New Roman" w:hAnsi="Times New Roman" w:cs="Times New Roman"/>
+          <w:sz w:val="24"/>
+          <w:szCs w:val="24"/>
+        </w:rPr>
+      </w:pPr>
+    </w:p>
+    <w:p>
+      <w:pPr>
+        <w:jc w:val="both"/>
+        <w:rPr>
+          <w:rFonts w:ascii="Times New Roman" w:hAnsi="Times New Roman" w:cs="Times New Roman"/>
+          <w:sz w:val="24"/>
+          <w:szCs w:val="24"/>
+        </w:rPr>
+      </w:pPr>
+      <w:r>
+        <w:rPr>
+          <w:rFonts w:ascii="Times New Roman" w:hAnsi="Times New Roman" w:cs="Times New Roman"/>
+          <w:sz w:val="24"/>
+          <w:szCs w:val="24"/>
+        </w:rPr>
+        <w:t>Equation 2…………………………………………………………………………………………3</w:t>
+      </w:r>
+    </w:p>
+    <w:p>
+      <w:pPr>
+        <w:jc w:val="both"/>
+        <w:rPr>
+          <w:rFonts w:ascii="Times New Roman" w:hAnsi="Times New Roman" w:cs="Times New Roman"/>
+          <w:sz w:val="24"/>
+          <w:szCs w:val="24"/>
+        </w:rPr>
+      </w:pPr>
+    </w:p>
+    <w:p>
+      <w:pPr>
+        <w:jc w:val="both"/>
+        <w:rPr>
+          <w:rFonts w:ascii="Times New Roman" w:hAnsi="Times New Roman" w:cs="Times New Roman"/>
+          <w:sz w:val="24"/>
+          <w:szCs w:val="24"/>
+        </w:rPr>
+      </w:pPr>
+      <w:r>
+        <w:rPr>
+          <w:rFonts w:ascii="Times New Roman" w:hAnsi="Times New Roman" w:cs="Times New Roman"/>
+          <w:sz w:val="24"/>
+          <w:szCs w:val="24"/>
+        </w:rPr>
+        <w:t>Equation 3…………………………………………………………………………………………4</w:t>
+      </w:r>
+    </w:p>
+    <w:p>
+      <w:pPr>
+        <w:jc w:val="both"/>
+        <w:rPr>
+          <w:rFonts w:ascii="Times New Roman" w:hAnsi="Times New Roman" w:cs="Times New Roman"/>
+          <w:sz w:val="24"/>
+          <w:szCs w:val="24"/>
+        </w:rPr>
+      </w:pPr>
+    </w:p>
+    <w:p>
+      <w:pPr>
+        <w:jc w:val="both"/>
+        <w:rPr>
+          <w:rFonts w:ascii="Times New Roman" w:hAnsi="Times New Roman" w:cs="Times New Roman"/>
+          <w:sz w:val="24"/>
+          <w:szCs w:val="24"/>
+        </w:rPr>
+      </w:pPr>
+      <w:r>
+        <w:rPr>
+          <w:rFonts w:ascii="Times New Roman" w:hAnsi="Times New Roman" w:cs="Times New Roman"/>
+          <w:sz w:val="24"/>
+          <w:szCs w:val="24"/>
+        </w:rPr>
+        <w:t>Equation 4…………………………………………………………………………………………5</w:t>
+      </w:r>
+    </w:p>
+    <w:p>
+      <w:pPr>
+        <w:jc w:val="both"/>
+        <w:rPr>
+          <w:rFonts w:ascii="Times New Roman" w:hAnsi="Times New Roman" w:cs="Times New Roman"/>
+          <w:sz w:val="24"/>
+          <w:szCs w:val="24"/>
+        </w:rPr>
+      </w:pPr>
+    </w:p>
+    <w:p>
+      <w:pPr>
+        <w:jc w:val="both"/>
+        <w:rPr>
+          <w:rFonts w:ascii="Times New Roman" w:hAnsi="Times New Roman" w:cs="Times New Roman"/>
+          <w:sz w:val="24"/>
+          <w:szCs w:val="24"/>
+        </w:rPr>
+      </w:pPr>
+      <w:r>
+        <w:rPr>
+          <w:rFonts w:ascii="Times New Roman" w:hAnsi="Times New Roman" w:cs="Times New Roman"/>
+          <w:sz w:val="24"/>
+          <w:szCs w:val="24"/>
+        </w:rPr>
+        <w:t>Equation 5…………………………………………………………………………………………6</w:t>
+      </w:r>
+    </w:p>
+    <w:p>
+      <w:pPr>
+        <w:jc w:val="both"/>
+        <w:rPr>
+          <w:rFonts w:ascii="Times New Roman" w:hAnsi="Times New Roman" w:cs="Times New Roman"/>
+          <w:sz w:val="24"/>
+          <w:szCs w:val="24"/>
+        </w:rPr>
+      </w:pPr>
+    </w:p>
+    <w:p>
+      <w:pPr>
+        <w:jc w:val="both"/>
+        <w:rPr>
+          <w:rFonts w:ascii="Times New Roman" w:hAnsi="Times New Roman" w:cs="Times New Roman"/>
+          <w:sz w:val="24"/>
+          <w:szCs w:val="24"/>
+        </w:rPr>
+      </w:pPr>
+      <w:r>
+        <w:rPr>
+          <w:rFonts w:ascii="Times New Roman" w:hAnsi="Times New Roman" w:cs="Times New Roman"/>
+          <w:sz w:val="24"/>
+          <w:szCs w:val="24"/>
+        </w:rPr>
+        <w:t>Equation 6…………………………………………………………………………………………7</w:t>
+      </w:r>
+    </w:p>
+    <w:p>
+      <w:pPr>
+        <w:jc w:val="both"/>
+        <w:rPr>
+          <w:rFonts w:ascii="Times New Roman" w:hAnsi="Times New Roman" w:cs="Times New Roman"/>
+          <w:sz w:val="24"/>
+          <w:szCs w:val="24"/>
+        </w:rPr>
+      </w:pPr>
+    </w:p>
+    <w:p>
+      <w:pPr>
+        <w:jc w:val="both"/>
+        <w:rPr>
+          <w:rFonts w:ascii="Times New Roman" w:hAnsi="Times New Roman" w:cs="Times New Roman"/>
+          <w:sz w:val="24"/>
+          <w:szCs w:val="24"/>
+        </w:rPr>
+      </w:pPr>
+      <w:r>
+        <w:rPr>
+          <w:rFonts w:ascii="Times New Roman" w:hAnsi="Times New Roman" w:cs="Times New Roman"/>
+          <w:sz w:val="24"/>
+          <w:szCs w:val="24"/>
+        </w:rPr>
+        <w:t>Equation 7…………………………………………………………………………………………8</w:t>
       </w:r>
     </w:p>
     <w:p/>
@@ -1418,7 +1266,184 @@
           <w:sz w:val="24"/>
           <w:szCs w:val="24"/>
         </w:rPr>
-        <w:t xml:space="preserve">we tested rotating cylinders at different mean wind velocity and rotation speeds. At a constant mean velocity in the wind tunnel </w:t>
+        <w:t>we tested rotating cylinders at different mean wind velocity and rotation speeds</w:t>
+      </w:r>
+      <w:r>
+        <w:rPr>
+          <w:rFonts w:ascii="Times New Roman" w:hAnsi="Times New Roman" w:cs="Times New Roman"/>
+          <w:sz w:val="24"/>
+          <w:szCs w:val="24"/>
+        </w:rPr>
+        <w:t xml:space="preserve"> (RPM)</w:t>
+      </w:r>
+      <w:r>
+        <w:rPr>
+          <w:rFonts w:ascii="Times New Roman" w:hAnsi="Times New Roman" w:cs="Times New Roman"/>
+          <w:sz w:val="24"/>
+          <w:szCs w:val="24"/>
+        </w:rPr>
+        <w:t xml:space="preserve">. </w:t>
+      </w:r>
+      <w:r>
+        <w:rPr>
+          <w:rFonts w:ascii="Times New Roman" w:hAnsi="Times New Roman" w:cs="Times New Roman"/>
+          <w:sz w:val="24"/>
+          <w:szCs w:val="24"/>
+        </w:rPr>
+        <w:t xml:space="preserve">By keeping the velocity in the wind tunnel constant and changing the RPM of the cylinder we were able to track the trend of the lift </w:t>
+      </w:r>
+      <w:r>
+        <w:rPr>
+          <w:rFonts w:ascii="Times New Roman" w:hAnsi="Times New Roman" w:cs="Times New Roman"/>
+          <w:sz w:val="24"/>
+          <w:szCs w:val="24"/>
+        </w:rPr>
+        <w:t>force. This test was completed for four different wind speeds at approximately: 12 m/s, 16 m/s, 20 m/s, 24 m/s;</w:t>
+      </w:r>
+      <w:r>
+        <w:rPr>
+          <w:rFonts w:ascii="Times New Roman" w:hAnsi="Times New Roman" w:cs="Times New Roman"/>
+          <w:sz w:val="24"/>
+          <w:szCs w:val="24"/>
+        </w:rPr>
+        <w:t xml:space="preserve"> </w:t>
+      </w:r>
+      <w:r>
+        <w:rPr>
+          <w:rFonts w:ascii="Times New Roman" w:hAnsi="Times New Roman" w:cs="Times New Roman"/>
+          <w:sz w:val="24"/>
+          <w:szCs w:val="24"/>
+        </w:rPr>
+        <w:t xml:space="preserve">and three </w:t>
+      </w:r>
+      <w:r>
+        <w:rPr>
+          <w:rFonts w:ascii="Times New Roman" w:hAnsi="Times New Roman" w:cs="Times New Roman"/>
+          <w:sz w:val="24"/>
+          <w:szCs w:val="24"/>
+        </w:rPr>
+        <w:t xml:space="preserve">different cylinder </w:t>
+      </w:r>
+      <w:r>
+        <w:rPr>
+          <w:rFonts w:ascii="Times New Roman" w:hAnsi="Times New Roman" w:cs="Times New Roman"/>
+          <w:sz w:val="24"/>
+          <w:szCs w:val="24"/>
+        </w:rPr>
+        <w:t>radiuses</w:t>
+      </w:r>
+      <w:r>
+        <w:rPr>
+          <w:rFonts w:ascii="Times New Roman" w:hAnsi="Times New Roman" w:cs="Times New Roman"/>
+          <w:sz w:val="24"/>
+          <w:szCs w:val="24"/>
+        </w:rPr>
+        <w:t xml:space="preserve"> at</w:t>
+      </w:r>
+      <w:r>
+        <w:rPr>
+          <w:rFonts w:ascii="Times New Roman" w:hAnsi="Times New Roman" w:cs="Times New Roman"/>
+          <w:sz w:val="24"/>
+          <w:szCs w:val="24"/>
+        </w:rPr>
+        <w:t xml:space="preserve">: </w:t>
+      </w:r>
+      <w:r>
+        <w:rPr>
+          <w:rFonts w:ascii="Times New Roman" w:hAnsi="Times New Roman" w:cs="Times New Roman"/>
+          <w:sz w:val="24"/>
+          <w:szCs w:val="24"/>
+        </w:rPr>
+        <w:t>0.0290</w:t>
+      </w:r>
+      <w:r>
+        <w:rPr>
+          <w:rFonts w:ascii="Times New Roman" w:hAnsi="Times New Roman" w:cs="Times New Roman"/>
+          <w:sz w:val="24"/>
+          <w:szCs w:val="24"/>
+        </w:rPr>
+        <w:t xml:space="preserve"> m, 0.0419 m, and 0.0641 m. We ran an additio</w:t>
+      </w:r>
+      <w:r>
+        <w:rPr>
+          <w:rFonts w:ascii="Times New Roman" w:hAnsi="Times New Roman" w:cs="Times New Roman"/>
+          <w:sz w:val="24"/>
+          <w:szCs w:val="24"/>
+        </w:rPr>
+        <w:t xml:space="preserve">nal test on the smallest </w:t>
+      </w:r>
+      <w:r>
+        <w:rPr>
+          <w:rFonts w:ascii="Times New Roman" w:hAnsi="Times New Roman" w:cs="Times New Roman"/>
+          <w:sz w:val="24"/>
+          <w:szCs w:val="24"/>
+        </w:rPr>
+        <w:t xml:space="preserve">cylinder </w:t>
+      </w:r>
+      <w:r>
+        <w:rPr>
+          <w:rFonts w:ascii="Times New Roman" w:hAnsi="Times New Roman" w:cs="Times New Roman"/>
+          <w:sz w:val="24"/>
+          <w:szCs w:val="24"/>
+        </w:rPr>
+        <w:t xml:space="preserve">radius </w:t>
+      </w:r>
+      <w:r>
+        <w:rPr>
+          <w:rFonts w:ascii="Times New Roman" w:hAnsi="Times New Roman" w:cs="Times New Roman"/>
+          <w:sz w:val="24"/>
+          <w:szCs w:val="24"/>
+        </w:rPr>
+        <w:t>at constant RPM and for a range of wind speeds from approximately 11 m/s to 30 m/s</w:t>
+      </w:r>
+      <w:r>
+        <w:rPr>
+          <w:rFonts w:ascii="Times New Roman" w:hAnsi="Times New Roman" w:cs="Times New Roman"/>
+          <w:sz w:val="24"/>
+          <w:szCs w:val="24"/>
+        </w:rPr>
+        <w:t xml:space="preserve"> to more closely see the effect of just the wind speed on lift. Theoretically, we expected to see a linear increase in lift as we increased wind speed or RPM</w:t>
+      </w:r>
+      <w:r>
+        <w:rPr>
+          <w:rFonts w:ascii="Times New Roman" w:hAnsi="Times New Roman" w:cs="Times New Roman"/>
+          <w:sz w:val="24"/>
+          <w:szCs w:val="24"/>
+        </w:rPr>
+        <w:t xml:space="preserve">, and quadratic growth when increasing the cylinder radius. What actually occurred was an apparent plateau at our range of tested RPM and wind speeds with our size of cylinders. </w:t>
+      </w:r>
+      <w:r>
+        <w:rPr>
+          <w:rFonts w:ascii="Times New Roman" w:hAnsi="Times New Roman" w:cs="Times New Roman"/>
+          <w:sz w:val="24"/>
+          <w:szCs w:val="24"/>
+        </w:rPr>
+        <w:t xml:space="preserve">Despite seeing the expected increase in lift with radius, the total magnitude of lift was not nearly as close to our theoretical values. </w:t>
+      </w:r>
+      <w:r>
+        <w:rPr>
+          <w:rFonts w:ascii="Times New Roman" w:hAnsi="Times New Roman" w:cs="Times New Roman"/>
+          <w:sz w:val="24"/>
+          <w:szCs w:val="24"/>
+        </w:rPr>
+        <w:t>For our smallest cylinder we reach a Reynolds number as high as 1.128x10</w:t>
+      </w:r>
+      <w:r>
+        <w:rPr>
+          <w:rFonts w:ascii="Times New Roman" w:hAnsi="Times New Roman" w:cs="Times New Roman"/>
+          <w:sz w:val="24"/>
+          <w:szCs w:val="24"/>
+          <w:vertAlign w:val="superscript"/>
+        </w:rPr>
+        <w:t>5</w:t>
+      </w:r>
+      <w:r>
+        <w:rPr>
+          <w:rFonts w:ascii="Times New Roman" w:hAnsi="Times New Roman" w:cs="Times New Roman"/>
+          <w:sz w:val="24"/>
+          <w:szCs w:val="24"/>
+        </w:rPr>
+        <w:t>, which is well above an appropriate Reynolds number and are now creating vortex shedding behind our cylinder which reduced the experimental lift force.</w:t>
       </w:r>
       <w:bookmarkStart w:id="0" w:name="_GoBack"/>
       <w:bookmarkEnd w:id="0"/>
@@ -1861,23 +1886,7 @@
               <w:sz w:val="24"/>
               <w:szCs w:val="24"/>
             </w:rPr>
-            <m:t>=</m:t>
-          </m:r>
-          <m:r>
-            <w:rPr>
-              <w:rFonts w:ascii="Cambria Math" w:hAnsi="Cambria Math" w:cs="Times New Roman"/>
-              <w:sz w:val="24"/>
-              <w:szCs w:val="24"/>
-            </w:rPr>
-            <m:t>ρ</m:t>
-          </m:r>
-          <m:r>
-            <w:rPr>
-              <w:rFonts w:ascii="Cambria Math" w:hAnsi="Cambria Math" w:cs="Times New Roman"/>
-              <w:sz w:val="24"/>
-              <w:szCs w:val="24"/>
-            </w:rPr>
-            <m:t>vLG</m:t>
+            <m:t>=ρvLG</m:t>
           </m:r>
         </m:oMath>
       </m:oMathPara>
@@ -2150,23 +2159,7 @@
               <w:sz w:val="24"/>
               <w:szCs w:val="24"/>
             </w:rPr>
-            <m:t>G</m:t>
-          </m:r>
-          <m:r>
-            <w:rPr>
-              <w:rFonts w:ascii="Cambria Math" w:hAnsi="Cambria Math" w:cs="Times New Roman"/>
-              <w:sz w:val="24"/>
-              <w:szCs w:val="24"/>
-            </w:rPr>
-            <m:t>=</m:t>
-          </m:r>
-          <m:r>
-            <w:rPr>
-              <w:rFonts w:ascii="Cambria Math" w:hAnsi="Cambria Math" w:cs="Times New Roman"/>
-              <w:sz w:val="24"/>
-              <w:szCs w:val="24"/>
-            </w:rPr>
-            <m:t>2π</m:t>
+            <m:t>G=2π</m:t>
           </m:r>
           <m:sSup>
             <m:sSupPr>
@@ -2348,6 +2341,7 @@
           <w:id w:val="939800595"/>
           <w:citation/>
         </w:sdtPr>
+        <w:sdtEndPr/>
         <w:sdtContent>
           <w:r>
             <w:rPr>
@@ -2416,6 +2410,7 @@
         <w:pStyle w:val="Heading1"/>
       </w:pPr>
       <w:r>
+        <w:lastRenderedPageBreak/>
         <w:t>Methods</w:t>
       </w:r>
     </w:p>
@@ -2742,7 +2737,7 @@
           <w:rPr>
             <w:noProof/>
           </w:rPr>
-          <w:t>7</w:t>
+          <w:t>8</w:t>
         </w:r>
         <w:r>
           <w:rPr>
@@ -3226,6 +3221,7 @@
   <w:style w:type="character" w:default="1" w:styleId="DefaultParagraphFont">
     <w:name w:val="Default Paragraph Font"/>
     <w:uiPriority w:val="1"/>
+    <w:semiHidden/>
     <w:unhideWhenUsed/>
   </w:style>
   <w:style w:type="table" w:default="1" w:styleId="TableNormal">
@@ -3338,522 +3334,6 @@
     <w:rsid w:val="006F21EE"/>
   </w:style>
 </w:styles>
-</file>
-
-<file path=word/glossary/document.xml><?xml version="1.0" encoding="utf-8"?>
-<w:glossaryDocument xmlns:wpc="http://schemas.microsoft.com/office/word/2010/wordprocessingCanvas" xmlns:cx="http://schemas.microsoft.com/office/drawing/2014/chartex" xmlns:cx1="http://schemas.microsoft.com/office/drawing/2015/9/8/chartex" xmlns:mc="http://schemas.openxmlformats.org/markup-compatibility/2006" xmlns:o="urn:schemas-microsoft-com:office:office" xmlns:r="http://schemas.openxmlformats.org/officeDocument/2006/relationships" xmlns:m="http://schemas.openxmlformats.org/officeDocument/2006/math" xmlns:v="urn:schemas-microsoft-com:vml" xmlns:wp14="http://schemas.microsoft.com/office/word/2010/wordprocessingDrawing" xmlns:wp="http://schemas.openxmlformats.org/drawingml/2006/wordprocessingDrawing" xmlns:w10="urn:schemas-microsoft-com:office:word" xmlns:w="http://schemas.openxmlformats.org/wordprocessingml/2006/main" xmlns:w14="http://schemas.microsoft.com/office/word/2010/wordml" xmlns:w15="http://schemas.microsoft.com/office/word/2012/wordml" xmlns:w16se="http://schemas.microsoft.com/office/word/2015/wordml/symex" xmlns:wpg="http://schemas.microsoft.com/office/word/2010/wordprocessingGroup" xmlns:wpi="http://schemas.microsoft.com/office/word/2010/wordprocessingInk" xmlns:wne="http://schemas.microsoft.com/office/word/2006/wordml" xmlns:wps="http://schemas.microsoft.com/office/word/2010/wordprocessingShape" mc:Ignorable="w14 w15 w16se wp14"/>
-</file>
-
-<file path=word/glossary/fontTable.xml><?xml version="1.0" encoding="utf-8"?>
-<w:fonts xmlns:mc="http://schemas.openxmlformats.org/markup-compatibility/2006" xmlns:r="http://schemas.openxmlformats.org/officeDocument/2006/relationships" xmlns:w="http://schemas.openxmlformats.org/wordprocessingml/2006/main" xmlns:w14="http://schemas.microsoft.com/office/word/2010/wordml" xmlns:w15="http://schemas.microsoft.com/office/word/2012/wordml" xmlns:w16se="http://schemas.microsoft.com/office/word/2015/wordml/symex" mc:Ignorable="w14 w15 w16se">
-  <w:font w:name="Calibri">
-    <w:panose1 w:val="020F0502020204030204"/>
-    <w:charset w:val="00"/>
-    <w:family w:val="swiss"/>
-    <w:pitch w:val="variable"/>
-    <w:sig w:usb0="E00002FF" w:usb1="4000ACFF" w:usb2="00000001" w:usb3="00000000" w:csb0="0000019F" w:csb1="00000000"/>
-  </w:font>
-  <w:font w:name="Times New Roman">
-    <w:panose1 w:val="02020603050405020304"/>
-    <w:charset w:val="00"/>
-    <w:family w:val="roman"/>
-    <w:pitch w:val="variable"/>
-    <w:sig w:usb0="E0002AFF" w:usb1="C0007843" w:usb2="00000009" w:usb3="00000000" w:csb0="000001FF" w:csb1="00000000"/>
-  </w:font>
-  <w:font w:name="Calibri Light">
-    <w:panose1 w:val="020F0302020204030204"/>
-    <w:charset w:val="00"/>
-    <w:family w:val="swiss"/>
-    <w:pitch w:val="variable"/>
-    <w:sig w:usb0="A00002EF" w:usb1="4000207B" w:usb2="00000000" w:usb3="00000000" w:csb0="0000009F" w:csb1="00000000"/>
-  </w:font>
-  <w:font w:name="Cambria Math">
-    <w:panose1 w:val="02040503050406030204"/>
-    <w:charset w:val="00"/>
-    <w:family w:val="roman"/>
-    <w:pitch w:val="variable"/>
-    <w:sig w:usb0="E00002FF" w:usb1="420024FF" w:usb2="00000000" w:usb3="00000000" w:csb0="0000019F" w:csb1="00000000"/>
-  </w:font>
-</w:fonts>
-</file>
-
-<file path=word/glossary/settings.xml><?xml version="1.0" encoding="utf-8"?>
-<w:settings xmlns:mc="http://schemas.openxmlformats.org/markup-compatibility/2006" xmlns:o="urn:schemas-microsoft-com:office:office" xmlns:r="http://schemas.openxmlformats.org/officeDocument/2006/relationships" xmlns:m="http://schemas.openxmlformats.org/officeDocument/2006/math" xmlns:v="urn:schemas-microsoft-com:vml" xmlns:w10="urn:schemas-microsoft-com:office:word" xmlns:w="http://schemas.openxmlformats.org/wordprocessingml/2006/main" xmlns:w14="http://schemas.microsoft.com/office/word/2010/wordml" xmlns:w15="http://schemas.microsoft.com/office/word/2012/wordml" xmlns:w16se="http://schemas.microsoft.com/office/word/2015/wordml/symex" xmlns:sl="http://schemas.openxmlformats.org/schemaLibrary/2006/main" mc:Ignorable="w14 w15 w16se">
-  <w:view w:val="normal"/>
-  <w:defaultTabStop w:val="720"/>
-  <w:characterSpacingControl w:val="doNotCompress"/>
-  <w:compat>
-    <w:useFELayout/>
-    <w:compatSetting w:name="compatibilityMode" w:uri="http://schemas.microsoft.com/office/word" w:val="15"/>
-    <w:compatSetting w:name="overrideTableStyleFontSizeAndJustification" w:uri="http://schemas.microsoft.com/office/word" w:val="1"/>
-    <w:compatSetting w:name="enableOpenTypeFeatures" w:uri="http://schemas.microsoft.com/office/word" w:val="1"/>
-    <w:compatSetting w:name="doNotFlipMirrorIndents" w:uri="http://schemas.microsoft.com/office/word" w:val="1"/>
-    <w:compatSetting w:name="differentiateMultirowTableHeaders" w:uri="http://schemas.microsoft.com/office/word" w:val="1"/>
-  </w:compat>
-  <w:rsids>
-    <w:rsidRoot w:val="004A1AAA"/>
-    <w:rsid w:val="004A1AAA"/>
-  </w:rsids>
-  <m:mathPr>
-    <m:mathFont m:val="Cambria Math"/>
-    <m:brkBin m:val="before"/>
-    <m:brkBinSub m:val="--"/>
-    <m:smallFrac m:val="0"/>
-    <m:dispDef/>
-    <m:lMargin m:val="0"/>
-    <m:rMargin m:val="0"/>
-    <m:defJc m:val="centerGroup"/>
-    <m:wrapIndent m:val="1440"/>
-    <m:intLim m:val="subSup"/>
-    <m:naryLim m:val="undOvr"/>
-  </m:mathPr>
-  <w:themeFontLang w:val="en-US"/>
-  <w:clrSchemeMapping w:bg1="light1" w:t1="dark1" w:bg2="light2" w:t2="dark2" w:accent1="accent1" w:accent2="accent2" w:accent3="accent3" w:accent4="accent4" w:accent5="accent5" w:accent6="accent6" w:hyperlink="hyperlink" w:followedHyperlink="followedHyperlink"/>
-  <w:decimalSymbol w:val="."/>
-  <w:listSeparator w:val=","/>
-  <w15:chartTrackingRefBased/>
-</w:settings>
-</file>
-
-<file path=word/glossary/styles.xml><?xml version="1.0" encoding="utf-8"?>
-<w:styles xmlns:mc="http://schemas.openxmlformats.org/markup-compatibility/2006" xmlns:r="http://schemas.openxmlformats.org/officeDocument/2006/relationships" xmlns:w="http://schemas.openxmlformats.org/wordprocessingml/2006/main" xmlns:w14="http://schemas.microsoft.com/office/word/2010/wordml" xmlns:w15="http://schemas.microsoft.com/office/word/2012/wordml" xmlns:w16se="http://schemas.microsoft.com/office/word/2015/wordml/symex" mc:Ignorable="w14 w15 w16se">
-  <w:docDefaults>
-    <w:rPrDefault>
-      <w:rPr>
-        <w:rFonts w:asciiTheme="minorHAnsi" w:eastAsiaTheme="minorEastAsia" w:hAnsiTheme="minorHAnsi" w:cstheme="minorBidi"/>
-        <w:sz w:val="22"/>
-        <w:szCs w:val="22"/>
-        <w:lang w:val="en-US" w:eastAsia="en-US" w:bidi="ar-SA"/>
-      </w:rPr>
-    </w:rPrDefault>
-    <w:pPrDefault>
-      <w:pPr>
-        <w:spacing w:after="160" w:line="259" w:lineRule="auto"/>
-      </w:pPr>
-    </w:pPrDefault>
-  </w:docDefaults>
-  <w:latentStyles w:defLockedState="0" w:defUIPriority="99" w:defSemiHidden="0" w:defUnhideWhenUsed="0" w:defQFormat="0" w:count="371">
-    <w:lsdException w:name="Normal" w:uiPriority="0" w:qFormat="1"/>
-    <w:lsdException w:name="heading 1" w:uiPriority="9" w:qFormat="1"/>
-    <w:lsdException w:name="heading 2" w:semiHidden="1" w:uiPriority="9" w:unhideWhenUsed="1" w:qFormat="1"/>
-    <w:lsdException w:name="heading 3" w:semiHidden="1" w:uiPriority="9" w:unhideWhenUsed="1" w:qFormat="1"/>
-    <w:lsdException w:name="heading 4" w:semiHidden="1" w:uiPriority="9" w:unhideWhenUsed="1" w:qFormat="1"/>
-    <w:lsdException w:name="heading 5" w:semiHidden="1" w:uiPriority="9" w:unhideWhenUsed="1" w:qFormat="1"/>
-    <w:lsdException w:name="heading 6" w:semiHidden="1" w:uiPriority="9" w:unhideWhenUsed="1" w:qFormat="1"/>
-    <w:lsdException w:name="heading 7" w:semiHidden="1" w:uiPriority="9" w:unhideWhenUsed="1" w:qFormat="1"/>
-    <w:lsdException w:name="heading 8" w:semiHidden="1" w:uiPriority="9" w:unhideWhenUsed="1" w:qFormat="1"/>
-    <w:lsdException w:name="heading 9" w:semiHidden="1" w:uiPriority="9" w:unhideWhenUsed="1" w:qFormat="1"/>
-    <w:lsdException w:name="index 1" w:semiHidden="1" w:unhideWhenUsed="1"/>
-    <w:lsdException w:name="index 2" w:semiHidden="1" w:unhideWhenUsed="1"/>
-    <w:lsdException w:name="index 3" w:semiHidden="1" w:unhideWhenUsed="1"/>
-    <w:lsdException w:name="index 4" w:semiHidden="1" w:unhideWhenUsed="1"/>
-    <w:lsdException w:name="index 5" w:semiHidden="1" w:unhideWhenUsed="1"/>
-    <w:lsdException w:name="index 6" w:semiHidden="1" w:unhideWhenUsed="1"/>
-    <w:lsdException w:name="index 7" w:semiHidden="1" w:unhideWhenUsed="1"/>
-    <w:lsdException w:name="index 8" w:semiHidden="1" w:unhideWhenUsed="1"/>
-    <w:lsdException w:name="index 9" w:semiHidden="1" w:unhideWhenUsed="1"/>
-    <w:lsdException w:name="toc 1" w:semiHidden="1" w:uiPriority="39" w:unhideWhenUsed="1"/>
-    <w:lsdException w:name="toc 2" w:semiHidden="1" w:uiPriority="39" w:unhideWhenUsed="1"/>
-    <w:lsdException w:name="toc 3" w:semiHidden="1" w:uiPriority="39" w:unhideWhenUsed="1"/>
-    <w:lsdException w:name="toc 4" w:semiHidden="1" w:uiPriority="39" w:unhideWhenUsed="1"/>
-    <w:lsdException w:name="toc 5" w:semiHidden="1" w:uiPriority="39" w:unhideWhenUsed="1"/>
-    <w:lsdException w:name="toc 6" w:semiHidden="1" w:uiPriority="39" w:unhideWhenUsed="1"/>
-    <w:lsdException w:name="toc 7" w:semiHidden="1" w:uiPriority="39" w:unhideWhenUsed="1"/>
-    <w:lsdException w:name="toc 8" w:semiHidden="1" w:uiPriority="39" w:unhideWhenUsed="1"/>
-    <w:lsdException w:name="toc 9" w:semiHidden="1" w:uiPriority="39" w:unhideWhenUsed="1"/>
-    <w:lsdException w:name="Normal Indent" w:semiHidden="1" w:unhideWhenUsed="1"/>
-    <w:lsdException w:name="footnote text" w:semiHidden="1" w:unhideWhenUsed="1"/>
-    <w:lsdException w:name="annotation text" w:semiHidden="1" w:unhideWhenUsed="1"/>
-    <w:lsdException w:name="header" w:semiHidden="1" w:unhideWhenUsed="1"/>
-    <w:lsdException w:name="footer" w:semiHidden="1" w:unhideWhenUsed="1"/>
-    <w:lsdException w:name="index heading" w:semiHidden="1" w:unhideWhenUsed="1"/>
-    <w:lsdException w:name="caption" w:semiHidden="1" w:uiPriority="35" w:unhideWhenUsed="1" w:qFormat="1"/>
-    <w:lsdException w:name="table of figures" w:semiHidden="1" w:unhideWhenUsed="1"/>
-    <w:lsdException w:name="envelope address" w:semiHidden="1" w:unhideWhenUsed="1"/>
-    <w:lsdException w:name="envelope return" w:semiHidden="1" w:unhideWhenUsed="1"/>
-    <w:lsdException w:name="footnote reference" w:semiHidden="1" w:unhideWhenUsed="1"/>
-    <w:lsdException w:name="annotation reference" w:semiHidden="1" w:unhideWhenUsed="1"/>
-    <w:lsdException w:name="line number" w:semiHidden="1" w:unhideWhenUsed="1"/>
-    <w:lsdException w:name="page number" w:semiHidden="1" w:unhideWhenUsed="1"/>
-    <w:lsdException w:name="endnote reference" w:semiHidden="1" w:unhideWhenUsed="1"/>
-    <w:lsdException w:name="endnote text" w:semiHidden="1" w:unhideWhenUsed="1"/>
-    <w:lsdException w:name="table of authorities" w:semiHidden="1" w:unhideWhenUsed="1"/>
-    <w:lsdException w:name="macro" w:semiHidden="1" w:unhideWhenUsed="1"/>
-    <w:lsdException w:name="toa heading" w:semiHidden="1" w:unhideWhenUsed="1"/>
-    <w:lsdException w:name="List" w:semiHidden="1" w:unhideWhenUsed="1"/>
-    <w:lsdException w:name="List Bullet" w:semiHidden="1" w:unhideWhenUsed="1"/>
-    <w:lsdException w:name="List Number" w:semiHidden="1" w:unhideWhenUsed="1"/>
-    <w:lsdException w:name="List 2" w:semiHidden="1" w:unhideWhenUsed="1"/>
-    <w:lsdException w:name="List 3" w:semiHidden="1" w:unhideWhenUsed="1"/>
-    <w:lsdException w:name="List 4" w:semiHidden="1" w:unhideWhenUsed="1"/>
-    <w:lsdException w:name="List 5" w:semiHidden="1" w:unhideWhenUsed="1"/>
-    <w:lsdException w:name="List Bullet 2" w:semiHidden="1" w:unhideWhenUsed="1"/>
-    <w:lsdException w:name="List Bullet 3" w:semiHidden="1" w:unhideWhenUsed="1"/>
-    <w:lsdException w:name="List Bullet 4" w:semiHidden="1" w:unhideWhenUsed="1"/>
-    <w:lsdException w:name="List Bullet 5" w:semiHidden="1" w:unhideWhenUsed="1"/>
-    <w:lsdException w:name="List Number 2" w:semiHidden="1" w:unhideWhenUsed="1"/>
-    <w:lsdException w:name="List Number 3" w:semiHidden="1" w:unhideWhenUsed="1"/>
-    <w:lsdException w:name="List Number 4" w:semiHidden="1" w:unhideWhenUsed="1"/>
-    <w:lsdException w:name="List Number 5" w:semiHidden="1" w:unhideWhenUsed="1"/>
-    <w:lsdException w:name="Title" w:uiPriority="10" w:qFormat="1"/>
-    <w:lsdException w:name="Closing" w:semiHidden="1" w:unhideWhenUsed="1"/>
-    <w:lsdException w:name="Signature" w:semiHidden="1" w:unhideWhenUsed="1"/>
-    <w:lsdException w:name="Default Paragraph Font" w:semiHidden="1" w:uiPriority="1" w:unhideWhenUsed="1"/>
-    <w:lsdException w:name="Body Text" w:semiHidden="1" w:unhideWhenUsed="1"/>
-    <w:lsdException w:name="Body Text Indent" w:semiHidden="1" w:unhideWhenUsed="1"/>
-    <w:lsdException w:name="List Continue" w:semiHidden="1" w:unhideWhenUsed="1"/>
-    <w:lsdException w:name="List Continue 2" w:semiHidden="1" w:unhideWhenUsed="1"/>
-    <w:lsdException w:name="List Continue 3" w:semiHidden="1" w:unhideWhenUsed="1"/>
-    <w:lsdException w:name="List Continue 4" w:semiHidden="1" w:unhideWhenUsed="1"/>
-    <w:lsdException w:name="List Continue 5" w:semiHidden="1" w:unhideWhenUsed="1"/>
-    <w:lsdException w:name="Message Header" w:semiHidden="1" w:unhideWhenUsed="1"/>
-    <w:lsdException w:name="Subtitle" w:uiPriority="11" w:qFormat="1"/>
-    <w:lsdException w:name="Salutation" w:semiHidden="1" w:unhideWhenUsed="1"/>
-    <w:lsdException w:name="Date" w:semiHidden="1" w:unhideWhenUsed="1"/>
-    <w:lsdException w:name="Body Text First Indent" w:semiHidden="1" w:unhideWhenUsed="1"/>
-    <w:lsdException w:name="Body Text First Indent 2" w:semiHidden="1" w:unhideWhenUsed="1"/>
-    <w:lsdException w:name="Note Heading" w:semiHidden="1" w:unhideWhenUsed="1"/>
-    <w:lsdException w:name="Body Text 2" w:semiHidden="1" w:unhideWhenUsed="1"/>
-    <w:lsdException w:name="Body Text 3" w:semiHidden="1" w:unhideWhenUsed="1"/>
-    <w:lsdException w:name="Body Text Indent 2" w:semiHidden="1" w:unhideWhenUsed="1"/>
-    <w:lsdException w:name="Body Text Indent 3" w:semiHidden="1" w:unhideWhenUsed="1"/>
-    <w:lsdException w:name="Block Text" w:semiHidden="1" w:unhideWhenUsed="1"/>
-    <w:lsdException w:name="Hyperlink" w:semiHidden="1" w:unhideWhenUsed="1"/>
-    <w:lsdException w:name="FollowedHyperlink" w:semiHidden="1" w:unhideWhenUsed="1"/>
-    <w:lsdException w:name="Strong" w:uiPriority="22" w:qFormat="1"/>
-    <w:lsdException w:name="Emphasis" w:uiPriority="20" w:qFormat="1"/>
-    <w:lsdException w:name="Document Map" w:semiHidden="1" w:unhideWhenUsed="1"/>
-    <w:lsdException w:name="Plain Text" w:semiHidden="1" w:unhideWhenUsed="1"/>
-    <w:lsdException w:name="E-mail Signature" w:semiHidden="1" w:unhideWhenUsed="1"/>
-    <w:lsdException w:name="HTML Top of Form" w:semiHidden="1" w:unhideWhenUsed="1"/>
-    <w:lsdException w:name="HTML Bottom of Form" w:semiHidden="1" w:unhideWhenUsed="1"/>
-    <w:lsdException w:name="Normal (Web)" w:semiHidden="1" w:unhideWhenUsed="1"/>
-    <w:lsdException w:name="HTML Acronym" w:semiHidden="1" w:unhideWhenUsed="1"/>
-    <w:lsdException w:name="HTML Address" w:semiHidden="1" w:unhideWhenUsed="1"/>
-    <w:lsdException w:name="HTML Cite" w:semiHidden="1" w:unhideWhenUsed="1"/>
-    <w:lsdException w:name="HTML Code" w:semiHidden="1" w:unhideWhenUsed="1"/>
-    <w:lsdException w:name="HTML Definition" w:semiHidden="1" w:unhideWhenUsed="1"/>
-    <w:lsdException w:name="HTML Keyboard" w:semiHidden="1" w:unhideWhenUsed="1"/>
-    <w:lsdException w:name="HTML Preformatted" w:semiHidden="1" w:unhideWhenUsed="1"/>
-    <w:lsdException w:name="HTML Sample" w:semiHidden="1" w:unhideWhenUsed="1"/>
-    <w:lsdException w:name="HTML Typewriter" w:semiHidden="1" w:unhideWhenUsed="1"/>
-    <w:lsdException w:name="HTML Variable" w:semiHidden="1" w:unhideWhenUsed="1"/>
-    <w:lsdException w:name="Normal Table" w:semiHidden="1" w:unhideWhenUsed="1"/>
-    <w:lsdException w:name="annotation subject" w:semiHidden="1" w:unhideWhenUsed="1"/>
-    <w:lsdException w:name="No List" w:semiHidden="1" w:unhideWhenUsed="1"/>
-    <w:lsdException w:name="Outline List 1" w:semiHidden="1" w:unhideWhenUsed="1"/>
-    <w:lsdException w:name="Outline List 2" w:semiHidden="1" w:unhideWhenUsed="1"/>
-    <w:lsdException w:name="Outline List 3" w:semiHidden="1" w:unhideWhenUsed="1"/>
-    <w:lsdException w:name="Table Simple 1" w:semiHidden="1" w:unhideWhenUsed="1"/>
-    <w:lsdException w:name="Table Simple 2" w:semiHidden="1" w:unhideWhenUsed="1"/>
-    <w:lsdException w:name="Table Simple 3" w:semiHidden="1" w:unhideWhenUsed="1"/>
-    <w:lsdException w:name="Table Classic 1" w:semiHidden="1" w:unhideWhenUsed="1"/>
-    <w:lsdException w:name="Table Classic 2" w:semiHidden="1" w:unhideWhenUsed="1"/>
-    <w:lsdException w:name="Table Classic 3" w:semiHidden="1" w:unhideWhenUsed="1"/>
-    <w:lsdException w:name="Table Classic 4" w:semiHidden="1" w:unhideWhenUsed="1"/>
-    <w:lsdException w:name="Table Colorful 1" w:semiHidden="1" w:unhideWhenUsed="1"/>
-    <w:lsdException w:name="Table Colorful 2" w:semiHidden="1" w:unhideWhenUsed="1"/>
-    <w:lsdException w:name="Table Colorful 3" w:semiHidden="1" w:unhideWhenUsed="1"/>
-    <w:lsdException w:name="Table Columns 1" w:semiHidden="1" w:unhideWhenUsed="1"/>
-    <w:lsdException w:name="Table Columns 2" w:semiHidden="1" w:unhideWhenUsed="1"/>
-    <w:lsdException w:name="Table Columns 3" w:semiHidden="1" w:unhideWhenUsed="1"/>
-    <w:lsdException w:name="Table Columns 4" w:semiHidden="1" w:unhideWhenUsed="1"/>
-    <w:lsdException w:name="Table Columns 5" w:semiHidden="1" w:unhideWhenUsed="1"/>
-    <w:lsdException w:name="Table Grid 1" w:semiHidden="1" w:unhideWhenUsed="1"/>
-    <w:lsdException w:name="Table Grid 2" w:semiHidden="1" w:unhideWhenUsed="1"/>
-    <w:lsdException w:name="Table Grid 3" w:semiHidden="1" w:unhideWhenUsed="1"/>
-    <w:lsdException w:name="Table Grid 4" w:semiHidden="1" w:unhideWhenUsed="1"/>
-    <w:lsdException w:name="Table Grid 5" w:semiHidden="1" w:unhideWhenUsed="1"/>
-    <w:lsdException w:name="Table Grid 6" w:semiHidden="1" w:unhideWhenUsed="1"/>
-    <w:lsdException w:name="Table Grid 7" w:semiHidden="1" w:unhideWhenUsed="1"/>
-    <w:lsdException w:name="Table Grid 8" w:semiHidden="1" w:unhideWhenUsed="1"/>
-    <w:lsdException w:name="Table List 1" w:semiHidden="1" w:unhideWhenUsed="1"/>
-    <w:lsdException w:name="Table List 2" w:semiHidden="1" w:unhideWhenUsed="1"/>
-    <w:lsdException w:name="Table List 3" w:semiHidden="1" w:unhideWhenUsed="1"/>
-    <w:lsdException w:name="Table List 4" w:semiHidden="1" w:unhideWhenUsed="1"/>
-    <w:lsdException w:name="Table List 5" w:semiHidden="1" w:unhideWhenUsed="1"/>
-    <w:lsdException w:name="Table List 6" w:semiHidden="1" w:unhideWhenUsed="1"/>
-    <w:lsdException w:name="Table List 7" w:semiHidden="1" w:unhideWhenUsed="1"/>
-    <w:lsdException w:name="Table List 8" w:semiHidden="1" w:unhideWhenUsed="1"/>
-    <w:lsdException w:name="Table 3D effects 1" w:semiHidden="1" w:unhideWhenUsed="1"/>
-    <w:lsdException w:name="Table 3D effects 2" w:semiHidden="1" w:unhideWhenUsed="1"/>
-    <w:lsdException w:name="Table 3D effects 3" w:semiHidden="1" w:unhideWhenUsed="1"/>
-    <w:lsdException w:name="Table Contemporary" w:semiHidden="1" w:unhideWhenUsed="1"/>
-    <w:lsdException w:name="Table Elegant" w:semiHidden="1" w:unhideWhenUsed="1"/>
-    <w:lsdException w:name="Table Professional" w:semiHidden="1" w:unhideWhenUsed="1"/>
-    <w:lsdException w:name="Table Subtle 1" w:semiHidden="1" w:unhideWhenUsed="1"/>
-    <w:lsdException w:name="Table Subtle 2" w:semiHidden="1" w:unhideWhenUsed="1"/>
-    <w:lsdException w:name="Table Web 1" w:semiHidden="1" w:unhideWhenUsed="1"/>
-    <w:lsdException w:name="Table Web 2" w:semiHidden="1" w:unhideWhenUsed="1"/>
-    <w:lsdException w:name="Table Web 3" w:semiHidden="1" w:unhideWhenUsed="1"/>
-    <w:lsdException w:name="Balloon Text" w:semiHidden="1" w:unhideWhenUsed="1"/>
-    <w:lsdException w:name="Table Grid" w:uiPriority="39"/>
-    <w:lsdException w:name="Table Theme" w:semiHidden="1" w:unhideWhenUsed="1"/>
-    <w:lsdException w:name="Placeholder Text" w:semiHidden="1"/>
-    <w:lsdException w:name="No Spacing" w:uiPriority="1" w:qFormat="1"/>
-    <w:lsdException w:name="Light Shading" w:uiPriority="60"/>
-    <w:lsdException w:name="Light List" w:uiPriority="61"/>
-    <w:lsdException w:name="Light Grid" w:uiPriority="62"/>
-    <w:lsdException w:name="Medium Shading 1" w:uiPriority="63"/>
-    <w:lsdException w:name="Medium Shading 2" w:uiPriority="64"/>
-    <w:lsdException w:name="Medium List 1" w:uiPriority="65"/>
-    <w:lsdException w:name="Medium List 2" w:uiPriority="66"/>
-    <w:lsdException w:name="Medium Grid 1" w:uiPriority="67"/>
-    <w:lsdException w:name="Medium Grid 2" w:uiPriority="68"/>
-    <w:lsdException w:name="Medium Grid 3" w:uiPriority="69"/>
-    <w:lsdException w:name="Dark List" w:uiPriority="70"/>
-    <w:lsdException w:name="Colorful Shading" w:uiPriority="71"/>
-    <w:lsdException w:name="Colorful List" w:uiPriority="72"/>
-    <w:lsdException w:name="Colorful Grid" w:uiPriority="73"/>
-    <w:lsdException w:name="Light Shading Accent 1" w:uiPriority="60"/>
-    <w:lsdException w:name="Light List Accent 1" w:uiPriority="61"/>
-    <w:lsdException w:name="Light Grid Accent 1" w:uiPriority="62"/>
-    <w:lsdException w:name="Medium Shading 1 Accent 1" w:uiPriority="63"/>
-    <w:lsdException w:name="Medium Shading 2 Accent 1" w:uiPriority="64"/>
-    <w:lsdException w:name="Medium List 1 Accent 1" w:uiPriority="65"/>
-    <w:lsdException w:name="Revision" w:semiHidden="1"/>
-    <w:lsdException w:name="List Paragraph" w:uiPriority="34" w:qFormat="1"/>
-    <w:lsdException w:name="Quote" w:uiPriority="29" w:qFormat="1"/>
-    <w:lsdException w:name="Intense Quote" w:uiPriority="30" w:qFormat="1"/>
-    <w:lsdException w:name="Medium List 2 Accent 1" w:uiPriority="66"/>
-    <w:lsdException w:name="Medium Grid 1 Accent 1" w:uiPriority="67"/>
-    <w:lsdException w:name="Medium Grid 2 Accent 1" w:uiPriority="68"/>
-    <w:lsdException w:name="Medium Grid 3 Accent 1" w:uiPriority="69"/>
-    <w:lsdException w:name="Dark List Accent 1" w:uiPriority="70"/>
-    <w:lsdException w:name="Colorful Shading Accent 1" w:uiPriority="71"/>
-    <w:lsdException w:name="Colorful List Accent 1" w:uiPriority="72"/>
-    <w:lsdException w:name="Colorful Grid Accent 1" w:uiPriority="73"/>
-    <w:lsdException w:name="Light Shading Accent 2" w:uiPriority="60"/>
-    <w:lsdException w:name="Light List Accent 2" w:uiPriority="61"/>
-    <w:lsdException w:name="Light Grid Accent 2" w:uiPriority="62"/>
-    <w:lsdException w:name="Medium Shading 1 Accent 2" w:uiPriority="63"/>
-    <w:lsdException w:name="Medium Shading 2 Accent 2" w:uiPriority="64"/>
-    <w:lsdException w:name="Medium List 1 Accent 2" w:uiPriority="65"/>
-    <w:lsdException w:name="Medium List 2 Accent 2" w:uiPriority="66"/>
-    <w:lsdException w:name="Medium Grid 1 Accent 2" w:uiPriority="67"/>
-    <w:lsdException w:name="Medium Grid 2 Accent 2" w:uiPriority="68"/>
-    <w:lsdException w:name="Medium Grid 3 Accent 2" w:uiPriority="69"/>
-    <w:lsdException w:name="Dark List Accent 2" w:uiPriority="70"/>
-    <w:lsdException w:name="Colorful Shading Accent 2" w:uiPriority="71"/>
-    <w:lsdException w:name="Colorful List Accent 2" w:uiPriority="72"/>
-    <w:lsdException w:name="Colorful Grid Accent 2" w:uiPriority="73"/>
-    <w:lsdException w:name="Light Shading Accent 3" w:uiPriority="60"/>
-    <w:lsdException w:name="Light List Accent 3" w:uiPriority="61"/>
-    <w:lsdException w:name="Light Grid Accent 3" w:uiPriority="62"/>
-    <w:lsdException w:name="Medium Shading 1 Accent 3" w:uiPriority="63"/>
-    <w:lsdException w:name="Medium Shading 2 Accent 3" w:uiPriority="64"/>
-    <w:lsdException w:name="Medium List 1 Accent 3" w:uiPriority="65"/>
-    <w:lsdException w:name="Medium List 2 Accent 3" w:uiPriority="66"/>
-    <w:lsdException w:name="Medium Grid 1 Accent 3" w:uiPriority="67"/>
-    <w:lsdException w:name="Medium Grid 2 Accent 3" w:uiPriority="68"/>
-    <w:lsdException w:name="Medium Grid 3 Accent 3" w:uiPriority="69"/>
-    <w:lsdException w:name="Dark List Accent 3" w:uiPriority="70"/>
-    <w:lsdException w:name="Colorful Shading Accent 3" w:uiPriority="71"/>
-    <w:lsdException w:name="Colorful List Accent 3" w:uiPriority="72"/>
-    <w:lsdException w:name="Colorful Grid Accent 3" w:uiPriority="73"/>
-    <w:lsdException w:name="Light Shading Accent 4" w:uiPriority="60"/>
-    <w:lsdException w:name="Light List Accent 4" w:uiPriority="61"/>
-    <w:lsdException w:name="Light Grid Accent 4" w:uiPriority="62"/>
-    <w:lsdException w:name="Medium Shading 1 Accent 4" w:uiPriority="63"/>
-    <w:lsdException w:name="Medium Shading 2 Accent 4" w:uiPriority="64"/>
-    <w:lsdException w:name="Medium List 1 Accent 4" w:uiPriority="65"/>
-    <w:lsdException w:name="Medium List 2 Accent 4" w:uiPriority="66"/>
-    <w:lsdException w:name="Medium Grid 1 Accent 4" w:uiPriority="67"/>
-    <w:lsdException w:name="Medium Grid 2 Accent 4" w:uiPriority="68"/>
-    <w:lsdException w:name="Medium Grid 3 Accent 4" w:uiPriority="69"/>
-    <w:lsdException w:name="Dark List Accent 4" w:uiPriority="70"/>
-    <w:lsdException w:name="Colorful Shading Accent 4" w:uiPriority="71"/>
-    <w:lsdException w:name="Colorful List Accent 4" w:uiPriority="72"/>
-    <w:lsdException w:name="Colorful Grid Accent 4" w:uiPriority="73"/>
-    <w:lsdException w:name="Light Shading Accent 5" w:uiPriority="60"/>
-    <w:lsdException w:name="Light List Accent 5" w:uiPriority="61"/>
-    <w:lsdException w:name="Light Grid Accent 5" w:uiPriority="62"/>
-    <w:lsdException w:name="Medium Shading 1 Accent 5" w:uiPriority="63"/>
-    <w:lsdException w:name="Medium Shading 2 Accent 5" w:uiPriority="64"/>
-    <w:lsdException w:name="Medium List 1 Accent 5" w:uiPriority="65"/>
-    <w:lsdException w:name="Medium List 2 Accent 5" w:uiPriority="66"/>
-    <w:lsdException w:name="Medium Grid 1 Accent 5" w:uiPriority="67"/>
-    <w:lsdException w:name="Medium Grid 2 Accent 5" w:uiPriority="68"/>
-    <w:lsdException w:name="Medium Grid 3 Accent 5" w:uiPriority="69"/>
-    <w:lsdException w:name="Dark List Accent 5" w:uiPriority="70"/>
-    <w:lsdException w:name="Colorful Shading Accent 5" w:uiPriority="71"/>
-    <w:lsdException w:name="Colorful List Accent 5" w:uiPriority="72"/>
-    <w:lsdException w:name="Colorful Grid Accent 5" w:uiPriority="73"/>
-    <w:lsdException w:name="Light Shading Accent 6" w:uiPriority="60"/>
-    <w:lsdException w:name="Light List Accent 6" w:uiPriority="61"/>
-    <w:lsdException w:name="Light Grid Accent 6" w:uiPriority="62"/>
-    <w:lsdException w:name="Medium Shading 1 Accent 6" w:uiPriority="63"/>
-    <w:lsdException w:name="Medium Shading 2 Accent 6" w:uiPriority="64"/>
-    <w:lsdException w:name="Medium List 1 Accent 6" w:uiPriority="65"/>
-    <w:lsdException w:name="Medium List 2 Accent 6" w:uiPriority="66"/>
-    <w:lsdException w:name="Medium Grid 1 Accent 6" w:uiPriority="67"/>
-    <w:lsdException w:name="Medium Grid 2 Accent 6" w:uiPriority="68"/>
-    <w:lsdException w:name="Medium Grid 3 Accent 6" w:uiPriority="69"/>
-    <w:lsdException w:name="Dark List Accent 6" w:uiPriority="70"/>
-    <w:lsdException w:name="Colorful Shading Accent 6" w:uiPriority="71"/>
-    <w:lsdException w:name="Colorful List Accent 6" w:uiPriority="72"/>
-    <w:lsdException w:name="Colorful Grid Accent 6" w:uiPriority="73"/>
-    <w:lsdException w:name="Subtle Emphasis" w:uiPriority="19" w:qFormat="1"/>
-    <w:lsdException w:name="Intense Emphasis" w:uiPriority="21" w:qFormat="1"/>
-    <w:lsdException w:name="Subtle Reference" w:uiPriority="31" w:qFormat="1"/>
-    <w:lsdException w:name="Intense Reference" w:uiPriority="32" w:qFormat="1"/>
-    <w:lsdException w:name="Book Title" w:uiPriority="33" w:qFormat="1"/>
-    <w:lsdException w:name="Bibliography" w:semiHidden="1" w:uiPriority="37" w:unhideWhenUsed="1"/>
-    <w:lsdException w:name="TOC Heading" w:semiHidden="1" w:uiPriority="39" w:unhideWhenUsed="1" w:qFormat="1"/>
-    <w:lsdException w:name="Plain Table 1" w:uiPriority="41"/>
-    <w:lsdException w:name="Plain Table 2" w:uiPriority="42"/>
-    <w:lsdException w:name="Plain Table 3" w:uiPriority="43"/>
-    <w:lsdException w:name="Plain Table 4" w:uiPriority="44"/>
-    <w:lsdException w:name="Plain Table 5" w:uiPriority="45"/>
-    <w:lsdException w:name="Grid Table Light" w:uiPriority="40"/>
-    <w:lsdException w:name="Grid Table 1 Light" w:uiPriority="46"/>
-    <w:lsdException w:name="Grid Table 2" w:uiPriority="47"/>
-    <w:lsdException w:name="Grid Table 3" w:uiPriority="48"/>
-    <w:lsdException w:name="Grid Table 4" w:uiPriority="49"/>
-    <w:lsdException w:name="Grid Table 5 Dark" w:uiPriority="50"/>
-    <w:lsdException w:name="Grid Table 6 Colorful" w:uiPriority="51"/>
-    <w:lsdException w:name="Grid Table 7 Colorful" w:uiPriority="52"/>
-    <w:lsdException w:name="Grid Table 1 Light Accent 1" w:uiPriority="46"/>
-    <w:lsdException w:name="Grid Table 2 Accent 1" w:uiPriority="47"/>
-    <w:lsdException w:name="Grid Table 3 Accent 1" w:uiPriority="48"/>
-    <w:lsdException w:name="Grid Table 4 Accent 1" w:uiPriority="49"/>
-    <w:lsdException w:name="Grid Table 5 Dark Accent 1" w:uiPriority="50"/>
-    <w:lsdException w:name="Grid Table 6 Colorful Accent 1" w:uiPriority="51"/>
-    <w:lsdException w:name="Grid Table 7 Colorful Accent 1" w:uiPriority="52"/>
-    <w:lsdException w:name="Grid Table 1 Light Accent 2" w:uiPriority="46"/>
-    <w:lsdException w:name="Grid Table 2 Accent 2" w:uiPriority="47"/>
-    <w:lsdException w:name="Grid Table 3 Accent 2" w:uiPriority="48"/>
-    <w:lsdException w:name="Grid Table 4 Accent 2" w:uiPriority="49"/>
-    <w:lsdException w:name="Grid Table 5 Dark Accent 2" w:uiPriority="50"/>
-    <w:lsdException w:name="Grid Table 6 Colorful Accent 2" w:uiPriority="51"/>
-    <w:lsdException w:name="Grid Table 7 Colorful Accent 2" w:uiPriority="52"/>
-    <w:lsdException w:name="Grid Table 1 Light Accent 3" w:uiPriority="46"/>
-    <w:lsdException w:name="Grid Table 2 Accent 3" w:uiPriority="47"/>
-    <w:lsdException w:name="Grid Table 3 Accent 3" w:uiPriority="48"/>
-    <w:lsdException w:name="Grid Table 4 Accent 3" w:uiPriority="49"/>
-    <w:lsdException w:name="Grid Table 5 Dark Accent 3" w:uiPriority="50"/>
-    <w:lsdException w:name="Grid Table 6 Colorful Accent 3" w:uiPriority="51"/>
-    <w:lsdException w:name="Grid Table 7 Colorful Accent 3" w:uiPriority="52"/>
-    <w:lsdException w:name="Grid Table 1 Light Accent 4" w:uiPriority="46"/>
-    <w:lsdException w:name="Grid Table 2 Accent 4" w:uiPriority="47"/>
-    <w:lsdException w:name="Grid Table 3 Accent 4" w:uiPriority="48"/>
-    <w:lsdException w:name="Grid Table 4 Accent 4" w:uiPriority="49"/>
-    <w:lsdException w:name="Grid Table 5 Dark Accent 4" w:uiPriority="50"/>
-    <w:lsdException w:name="Grid Table 6 Colorful Accent 4" w:uiPriority="51"/>
-    <w:lsdException w:name="Grid Table 7 Colorful Accent 4" w:uiPriority="52"/>
-    <w:lsdException w:name="Grid Table 1 Light Accent 5" w:uiPriority="46"/>
-    <w:lsdException w:name="Grid Table 2 Accent 5" w:uiPriority="47"/>
-    <w:lsdException w:name="Grid Table 3 Accent 5" w:uiPriority="48"/>
-    <w:lsdException w:name="Grid Table 4 Accent 5" w:uiPriority="49"/>
-    <w:lsdException w:name="Grid Table 5 Dark Accent 5" w:uiPriority="50"/>
-    <w:lsdException w:name="Grid Table 6 Colorful Accent 5" w:uiPriority="51"/>
-    <w:lsdException w:name="Grid Table 7 Colorful Accent 5" w:uiPriority="52"/>
-    <w:lsdException w:name="Grid Table 1 Light Accent 6" w:uiPriority="46"/>
-    <w:lsdException w:name="Grid Table 2 Accent 6" w:uiPriority="47"/>
-    <w:lsdException w:name="Grid Table 3 Accent 6" w:uiPriority="48"/>
-    <w:lsdException w:name="Grid Table 4 Accent 6" w:uiPriority="49"/>
-    <w:lsdException w:name="Grid Table 5 Dark Accent 6" w:uiPriority="50"/>
-    <w:lsdException w:name="Grid Table 6 Colorful Accent 6" w:uiPriority="51"/>
-    <w:lsdException w:name="Grid Table 7 Colorful Accent 6" w:uiPriority="52"/>
-    <w:lsdException w:name="List Table 1 Light" w:uiPriority="46"/>
-    <w:lsdException w:name="List Table 2" w:uiPriority="47"/>
-    <w:lsdException w:name="List Table 3" w:uiPriority="48"/>
-    <w:lsdException w:name="List Table 4" w:uiPriority="49"/>
-    <w:lsdException w:name="List Table 5 Dark" w:uiPriority="50"/>
-    <w:lsdException w:name="List Table 6 Colorful" w:uiPriority="51"/>
-    <w:lsdException w:name="List Table 7 Colorful" w:uiPriority="52"/>
-    <w:lsdException w:name="List Table 1 Light Accent 1" w:uiPriority="46"/>
-    <w:lsdException w:name="List Table 2 Accent 1" w:uiPriority="47"/>
-    <w:lsdException w:name="List Table 3 Accent 1" w:uiPriority="48"/>
-    <w:lsdException w:name="List Table 4 Accent 1" w:uiPriority="49"/>
-    <w:lsdException w:name="List Table 5 Dark Accent 1" w:uiPriority="50"/>
-    <w:lsdException w:name="List Table 6 Colorful Accent 1" w:uiPriority="51"/>
-    <w:lsdException w:name="List Table 7 Colorful Accent 1" w:uiPriority="52"/>
-    <w:lsdException w:name="List Table 1 Light Accent 2" w:uiPriority="46"/>
-    <w:lsdException w:name="List Table 2 Accent 2" w:uiPriority="47"/>
-    <w:lsdException w:name="List Table 3 Accent 2" w:uiPriority="48"/>
-    <w:lsdException w:name="List Table 4 Accent 2" w:uiPriority="49"/>
-    <w:lsdException w:name="List Table 5 Dark Accent 2" w:uiPriority="50"/>
-    <w:lsdException w:name="List Table 6 Colorful Accent 2" w:uiPriority="51"/>
-    <w:lsdException w:name="List Table 7 Colorful Accent 2" w:uiPriority="52"/>
-    <w:lsdException w:name="List Table 1 Light Accent 3" w:uiPriority="46"/>
-    <w:lsdException w:name="List Table 2 Accent 3" w:uiPriority="47"/>
-    <w:lsdException w:name="List Table 3 Accent 3" w:uiPriority="48"/>
-    <w:lsdException w:name="List Table 4 Accent 3" w:uiPriority="49"/>
-    <w:lsdException w:name="List Table 5 Dark Accent 3" w:uiPriority="50"/>
-    <w:lsdException w:name="List Table 6 Colorful Accent 3" w:uiPriority="51"/>
-    <w:lsdException w:name="List Table 7 Colorful Accent 3" w:uiPriority="52"/>
-    <w:lsdException w:name="List Table 1 Light Accent 4" w:uiPriority="46"/>
-    <w:lsdException w:name="List Table 2 Accent 4" w:uiPriority="47"/>
-    <w:lsdException w:name="List Table 3 Accent 4" w:uiPriority="48"/>
-    <w:lsdException w:name="List Table 4 Accent 4" w:uiPriority="49"/>
-    <w:lsdException w:name="List Table 5 Dark Accent 4" w:uiPriority="50"/>
-    <w:lsdException w:name="List Table 6 Colorful Accent 4" w:uiPriority="51"/>
-    <w:lsdException w:name="List Table 7 Colorful Accent 4" w:uiPriority="52"/>
-    <w:lsdException w:name="List Table 1 Light Accent 5" w:uiPriority="46"/>
-    <w:lsdException w:name="List Table 2 Accent 5" w:uiPriority="47"/>
-    <w:lsdException w:name="List Table 3 Accent 5" w:uiPriority="48"/>
-    <w:lsdException w:name="List Table 4 Accent 5" w:uiPriority="49"/>
-    <w:lsdException w:name="List Table 5 Dark Accent 5" w:uiPriority="50"/>
-    <w:lsdException w:name="List Table 6 Colorful Accent 5" w:uiPriority="51"/>
-    <w:lsdException w:name="List Table 7 Colorful Accent 5" w:uiPriority="52"/>
-    <w:lsdException w:name="List Table 1 Light Accent 6" w:uiPriority="46"/>
-    <w:lsdException w:name="List Table 2 Accent 6" w:uiPriority="47"/>
-    <w:lsdException w:name="List Table 3 Accent 6" w:uiPriority="48"/>
-    <w:lsdException w:name="List Table 4 Accent 6" w:uiPriority="49"/>
-    <w:lsdException w:name="List Table 5 Dark Accent 6" w:uiPriority="50"/>
-    <w:lsdException w:name="List Table 6 Colorful Accent 6" w:uiPriority="51"/>
-    <w:lsdException w:name="List Table 7 Colorful Accent 6" w:uiPriority="52"/>
-  </w:latentStyles>
-  <w:style w:type="paragraph" w:default="1" w:styleId="Normal">
-    <w:name w:val="Normal"/>
-    <w:qFormat/>
-  </w:style>
-  <w:style w:type="character" w:default="1" w:styleId="DefaultParagraphFont">
-    <w:name w:val="Default Paragraph Font"/>
-    <w:uiPriority w:val="1"/>
-    <w:semiHidden/>
-    <w:unhideWhenUsed/>
-  </w:style>
-  <w:style w:type="table" w:default="1" w:styleId="TableNormal">
-    <w:name w:val="Normal Table"/>
-    <w:uiPriority w:val="99"/>
-    <w:semiHidden/>
-    <w:unhideWhenUsed/>
-    <w:tblPr>
-      <w:tblInd w:w="0" w:type="dxa"/>
-      <w:tblCellMar>
-        <w:top w:w="0" w:type="dxa"/>
-        <w:left w:w="108" w:type="dxa"/>
-        <w:bottom w:w="0" w:type="dxa"/>
-        <w:right w:w="108" w:type="dxa"/>
-      </w:tblCellMar>
-    </w:tblPr>
-  </w:style>
-  <w:style w:type="numbering" w:default="1" w:styleId="NoList">
-    <w:name w:val="No List"/>
-    <w:uiPriority w:val="99"/>
-    <w:semiHidden/>
-    <w:unhideWhenUsed/>
-  </w:style>
-  <w:style w:type="character" w:styleId="PlaceholderText">
-    <w:name w:val="Placeholder Text"/>
-    <w:basedOn w:val="DefaultParagraphFont"/>
-    <w:uiPriority w:val="99"/>
-    <w:semiHidden/>
-    <w:rsid w:val="004A1AAA"/>
-    <w:rPr>
-      <w:color w:val="808080"/>
-    </w:rPr>
-  </w:style>
-</w:styles>
-</file>
-
-<file path=word/glossary/webSettings.xml><?xml version="1.0" encoding="utf-8"?>
-<w:webSettings xmlns:mc="http://schemas.openxmlformats.org/markup-compatibility/2006" xmlns:r="http://schemas.openxmlformats.org/officeDocument/2006/relationships" xmlns:w="http://schemas.openxmlformats.org/wordprocessingml/2006/main" xmlns:w14="http://schemas.microsoft.com/office/word/2010/wordml" xmlns:w15="http://schemas.microsoft.com/office/word/2012/wordml" xmlns:w16se="http://schemas.microsoft.com/office/word/2015/wordml/symex" mc:Ignorable="w14 w15 w16se">
-  <w:optimizeForBrowser/>
-  <w:allowPNG/>
-</w:webSettings>
 </file>
 
 <file path=word/theme/theme1.xml><?xml version="1.0" encoding="utf-8"?>
@@ -4134,7 +3614,7 @@
 </file>
 
 <file path=customXml/itemProps1.xml><?xml version="1.0" encoding="utf-8"?>
-<ds:datastoreItem xmlns:ds="http://schemas.openxmlformats.org/officeDocument/2006/customXml" ds:itemID="{3CDE2947-FCA7-44EC-A47E-8FFD8F7EE5F3}">
+<ds:datastoreItem xmlns:ds="http://schemas.openxmlformats.org/officeDocument/2006/customXml" ds:itemID="{3B927FAF-AD65-482B-B072-7274FF50BDE5}">
   <ds:schemaRefs>
     <ds:schemaRef ds:uri="http://schemas.openxmlformats.org/officeDocument/2006/bibliography"/>
   </ds:schemaRefs>

</xml_diff>

<commit_message>
combined documents together, conclusion needs rework
</commit_message>
<xml_diff>
--- a/Final Report/MagnusEffect_FinalReport.docx
+++ b/Final Report/MagnusEffect_FinalReport.docx
@@ -37,21 +37,8 @@
       <w:pPr>
         <w:pStyle w:val="Subtitle"/>
       </w:pPr>
-      <w:proofErr w:type="spellStart"/>
-      <w:r>
-        <w:t>Zhangxi</w:t>
-      </w:r>
-      <w:proofErr w:type="spellEnd"/>
-      <w:r>
-        <w:t xml:space="preserve"> Feng, Simon </w:t>
-      </w:r>
-      <w:proofErr w:type="spellStart"/>
-      <w:r>
-        <w:t>Popecki</w:t>
-      </w:r>
-      <w:proofErr w:type="spellEnd"/>
-      <w:r>
-        <w:t>, James Skinner</w:t>
+      <w:r>
+        <w:t>Zhangxi Feng, Simon Popecki, James Skinner</w:t>
       </w:r>
     </w:p>
     <w:p>
@@ -87,14 +74,697 @@
         <w:br w:type="page"/>
       </w:r>
     </w:p>
+    <w:sdt>
+      <w:sdtPr>
+        <w:rPr>
+          <w:rFonts w:eastAsiaTheme="minorHAnsi" w:cs="Times New Roman"/>
+          <w:b w:val="0"/>
+          <w:color w:val="auto"/>
+          <w:sz w:val="24"/>
+          <w:szCs w:val="24"/>
+        </w:rPr>
+        <w:id w:val="-1061094692"/>
+        <w:docPartObj>
+          <w:docPartGallery w:val="Table of Contents"/>
+          <w:docPartUnique/>
+        </w:docPartObj>
+      </w:sdtPr>
+      <w:sdtEndPr>
+        <w:rPr>
+          <w:bCs/>
+          <w:noProof/>
+        </w:rPr>
+      </w:sdtEndPr>
+      <w:sdtContent>
+        <w:p>
+          <w:pPr>
+            <w:pStyle w:val="Heading1"/>
+            <w:rPr>
+              <w:noProof/>
+            </w:rPr>
+          </w:pPr>
+          <w:r>
+            <w:t>Table of Contents</w:t>
+          </w:r>
+          <w:r>
+            <w:fldChar w:fldCharType="begin"/>
+          </w:r>
+          <w:r>
+            <w:instrText xml:space="preserve"> TOC \o "1-3" \h \z \u </w:instrText>
+          </w:r>
+          <w:r>
+            <w:fldChar w:fldCharType="separate"/>
+          </w:r>
+        </w:p>
+        <w:p>
+          <w:pPr>
+            <w:pStyle w:val="TOC1"/>
+            <w:tabs>
+              <w:tab w:val="right" w:leader="dot" w:pos="9350"/>
+            </w:tabs>
+            <w:rPr>
+              <w:noProof/>
+            </w:rPr>
+          </w:pPr>
+          <w:hyperlink w:anchor="_Toc481870428" w:history="1">
+            <w:r>
+              <w:rPr>
+                <w:rStyle w:val="Hyperlink"/>
+                <w:noProof/>
+              </w:rPr>
+              <w:t>Table of Figures</w:t>
+            </w:r>
+            <w:r>
+              <w:rPr>
+                <w:noProof/>
+                <w:webHidden/>
+              </w:rPr>
+              <w:tab/>
+            </w:r>
+            <w:r>
+              <w:rPr>
+                <w:noProof/>
+                <w:webHidden/>
+              </w:rPr>
+              <w:fldChar w:fldCharType="begin"/>
+            </w:r>
+            <w:r>
+              <w:rPr>
+                <w:noProof/>
+                <w:webHidden/>
+              </w:rPr>
+              <w:instrText xml:space="preserve"> PAGEREF _Toc481870428 \h </w:instrText>
+            </w:r>
+            <w:r>
+              <w:rPr>
+                <w:noProof/>
+                <w:webHidden/>
+              </w:rPr>
+            </w:r>
+            <w:r>
+              <w:rPr>
+                <w:noProof/>
+                <w:webHidden/>
+              </w:rPr>
+              <w:fldChar w:fldCharType="separate"/>
+            </w:r>
+            <w:r>
+              <w:rPr>
+                <w:noProof/>
+                <w:webHidden/>
+              </w:rPr>
+              <w:t>2</w:t>
+            </w:r>
+            <w:r>
+              <w:rPr>
+                <w:noProof/>
+                <w:webHidden/>
+              </w:rPr>
+              <w:fldChar w:fldCharType="end"/>
+            </w:r>
+          </w:hyperlink>
+        </w:p>
+        <w:p>
+          <w:pPr>
+            <w:pStyle w:val="TOC1"/>
+            <w:tabs>
+              <w:tab w:val="right" w:leader="dot" w:pos="9350"/>
+            </w:tabs>
+            <w:rPr>
+              <w:noProof/>
+            </w:rPr>
+          </w:pPr>
+          <w:hyperlink w:anchor="_Toc481870429" w:history="1">
+            <w:r>
+              <w:rPr>
+                <w:rStyle w:val="Hyperlink"/>
+                <w:noProof/>
+              </w:rPr>
+              <w:t>Table of Equations</w:t>
+            </w:r>
+            <w:r>
+              <w:rPr>
+                <w:noProof/>
+                <w:webHidden/>
+              </w:rPr>
+              <w:tab/>
+            </w:r>
+            <w:r>
+              <w:rPr>
+                <w:noProof/>
+                <w:webHidden/>
+              </w:rPr>
+              <w:fldChar w:fldCharType="begin"/>
+            </w:r>
+            <w:r>
+              <w:rPr>
+                <w:noProof/>
+                <w:webHidden/>
+              </w:rPr>
+              <w:instrText xml:space="preserve"> PAGEREF _Toc481870429 \h </w:instrText>
+            </w:r>
+            <w:r>
+              <w:rPr>
+                <w:noProof/>
+                <w:webHidden/>
+              </w:rPr>
+            </w:r>
+            <w:r>
+              <w:rPr>
+                <w:noProof/>
+                <w:webHidden/>
+              </w:rPr>
+              <w:fldChar w:fldCharType="separate"/>
+            </w:r>
+            <w:r>
+              <w:rPr>
+                <w:noProof/>
+                <w:webHidden/>
+              </w:rPr>
+              <w:t>3</w:t>
+            </w:r>
+            <w:r>
+              <w:rPr>
+                <w:noProof/>
+                <w:webHidden/>
+              </w:rPr>
+              <w:fldChar w:fldCharType="end"/>
+            </w:r>
+          </w:hyperlink>
+        </w:p>
+        <w:p>
+          <w:pPr>
+            <w:pStyle w:val="TOC1"/>
+            <w:tabs>
+              <w:tab w:val="right" w:leader="dot" w:pos="9350"/>
+            </w:tabs>
+            <w:rPr>
+              <w:noProof/>
+            </w:rPr>
+          </w:pPr>
+          <w:hyperlink w:anchor="_Toc481870430" w:history="1">
+            <w:r>
+              <w:rPr>
+                <w:rStyle w:val="Hyperlink"/>
+                <w:noProof/>
+              </w:rPr>
+              <w:t>Abstract</w:t>
+            </w:r>
+            <w:r>
+              <w:rPr>
+                <w:noProof/>
+                <w:webHidden/>
+              </w:rPr>
+              <w:tab/>
+            </w:r>
+            <w:r>
+              <w:rPr>
+                <w:noProof/>
+                <w:webHidden/>
+              </w:rPr>
+              <w:fldChar w:fldCharType="begin"/>
+            </w:r>
+            <w:r>
+              <w:rPr>
+                <w:noProof/>
+                <w:webHidden/>
+              </w:rPr>
+              <w:instrText xml:space="preserve"> PAGEREF _Toc481870430 \h </w:instrText>
+            </w:r>
+            <w:r>
+              <w:rPr>
+                <w:noProof/>
+                <w:webHidden/>
+              </w:rPr>
+            </w:r>
+            <w:r>
+              <w:rPr>
+                <w:noProof/>
+                <w:webHidden/>
+              </w:rPr>
+              <w:fldChar w:fldCharType="separate"/>
+            </w:r>
+            <w:r>
+              <w:rPr>
+                <w:noProof/>
+                <w:webHidden/>
+              </w:rPr>
+              <w:t>4</w:t>
+            </w:r>
+            <w:r>
+              <w:rPr>
+                <w:noProof/>
+                <w:webHidden/>
+              </w:rPr>
+              <w:fldChar w:fldCharType="end"/>
+            </w:r>
+          </w:hyperlink>
+        </w:p>
+        <w:p>
+          <w:pPr>
+            <w:pStyle w:val="TOC1"/>
+            <w:tabs>
+              <w:tab w:val="right" w:leader="dot" w:pos="9350"/>
+            </w:tabs>
+            <w:rPr>
+              <w:noProof/>
+            </w:rPr>
+          </w:pPr>
+          <w:hyperlink w:anchor="_Toc481870431" w:history="1">
+            <w:r>
+              <w:rPr>
+                <w:rStyle w:val="Hyperlink"/>
+                <w:noProof/>
+              </w:rPr>
+              <w:t>Introduction</w:t>
+            </w:r>
+            <w:r>
+              <w:rPr>
+                <w:noProof/>
+                <w:webHidden/>
+              </w:rPr>
+              <w:tab/>
+            </w:r>
+            <w:r>
+              <w:rPr>
+                <w:noProof/>
+                <w:webHidden/>
+              </w:rPr>
+              <w:fldChar w:fldCharType="begin"/>
+            </w:r>
+            <w:r>
+              <w:rPr>
+                <w:noProof/>
+                <w:webHidden/>
+              </w:rPr>
+              <w:instrText xml:space="preserve"> PAGEREF _Toc481870431 \h </w:instrText>
+            </w:r>
+            <w:r>
+              <w:rPr>
+                <w:noProof/>
+                <w:webHidden/>
+              </w:rPr>
+            </w:r>
+            <w:r>
+              <w:rPr>
+                <w:noProof/>
+                <w:webHidden/>
+              </w:rPr>
+              <w:fldChar w:fldCharType="separate"/>
+            </w:r>
+            <w:r>
+              <w:rPr>
+                <w:noProof/>
+                <w:webHidden/>
+              </w:rPr>
+              <w:t>5</w:t>
+            </w:r>
+            <w:r>
+              <w:rPr>
+                <w:noProof/>
+                <w:webHidden/>
+              </w:rPr>
+              <w:fldChar w:fldCharType="end"/>
+            </w:r>
+          </w:hyperlink>
+        </w:p>
+        <w:p>
+          <w:pPr>
+            <w:pStyle w:val="TOC1"/>
+            <w:tabs>
+              <w:tab w:val="right" w:leader="dot" w:pos="9350"/>
+            </w:tabs>
+            <w:rPr>
+              <w:noProof/>
+            </w:rPr>
+          </w:pPr>
+          <w:hyperlink w:anchor="_Toc481870432" w:history="1">
+            <w:r>
+              <w:rPr>
+                <w:rStyle w:val="Hyperlink"/>
+                <w:noProof/>
+              </w:rPr>
+              <w:t>Methods</w:t>
+            </w:r>
+            <w:r>
+              <w:rPr>
+                <w:noProof/>
+                <w:webHidden/>
+              </w:rPr>
+              <w:tab/>
+            </w:r>
+            <w:r>
+              <w:rPr>
+                <w:noProof/>
+                <w:webHidden/>
+              </w:rPr>
+              <w:fldChar w:fldCharType="begin"/>
+            </w:r>
+            <w:r>
+              <w:rPr>
+                <w:noProof/>
+                <w:webHidden/>
+              </w:rPr>
+              <w:instrText xml:space="preserve"> PAGEREF _Toc481870432 \h </w:instrText>
+            </w:r>
+            <w:r>
+              <w:rPr>
+                <w:noProof/>
+                <w:webHidden/>
+              </w:rPr>
+            </w:r>
+            <w:r>
+              <w:rPr>
+                <w:noProof/>
+                <w:webHidden/>
+              </w:rPr>
+              <w:fldChar w:fldCharType="separate"/>
+            </w:r>
+            <w:r>
+              <w:rPr>
+                <w:noProof/>
+                <w:webHidden/>
+              </w:rPr>
+              <w:t>5</w:t>
+            </w:r>
+            <w:r>
+              <w:rPr>
+                <w:noProof/>
+                <w:webHidden/>
+              </w:rPr>
+              <w:fldChar w:fldCharType="end"/>
+            </w:r>
+          </w:hyperlink>
+        </w:p>
+        <w:p>
+          <w:pPr>
+            <w:pStyle w:val="TOC1"/>
+            <w:tabs>
+              <w:tab w:val="right" w:leader="dot" w:pos="9350"/>
+            </w:tabs>
+            <w:rPr>
+              <w:noProof/>
+            </w:rPr>
+          </w:pPr>
+          <w:hyperlink w:anchor="_Toc481870433" w:history="1">
+            <w:r>
+              <w:rPr>
+                <w:rStyle w:val="Hyperlink"/>
+                <w:noProof/>
+              </w:rPr>
+              <w:t>Results and Discussion</w:t>
+            </w:r>
+            <w:r>
+              <w:rPr>
+                <w:noProof/>
+                <w:webHidden/>
+              </w:rPr>
+              <w:tab/>
+            </w:r>
+            <w:r>
+              <w:rPr>
+                <w:noProof/>
+                <w:webHidden/>
+              </w:rPr>
+              <w:fldChar w:fldCharType="begin"/>
+            </w:r>
+            <w:r>
+              <w:rPr>
+                <w:noProof/>
+                <w:webHidden/>
+              </w:rPr>
+              <w:instrText xml:space="preserve"> PAGEREF _Toc481870433 \h </w:instrText>
+            </w:r>
+            <w:r>
+              <w:rPr>
+                <w:noProof/>
+                <w:webHidden/>
+              </w:rPr>
+            </w:r>
+            <w:r>
+              <w:rPr>
+                <w:noProof/>
+                <w:webHidden/>
+              </w:rPr>
+              <w:fldChar w:fldCharType="separate"/>
+            </w:r>
+            <w:r>
+              <w:rPr>
+                <w:noProof/>
+                <w:webHidden/>
+              </w:rPr>
+              <w:t>7</w:t>
+            </w:r>
+            <w:r>
+              <w:rPr>
+                <w:noProof/>
+                <w:webHidden/>
+              </w:rPr>
+              <w:fldChar w:fldCharType="end"/>
+            </w:r>
+          </w:hyperlink>
+        </w:p>
+        <w:p>
+          <w:pPr>
+            <w:pStyle w:val="TOC1"/>
+            <w:tabs>
+              <w:tab w:val="right" w:leader="dot" w:pos="9350"/>
+            </w:tabs>
+            <w:rPr>
+              <w:noProof/>
+            </w:rPr>
+          </w:pPr>
+          <w:hyperlink w:anchor="_Toc481870434" w:history="1">
+            <w:r>
+              <w:rPr>
+                <w:rStyle w:val="Hyperlink"/>
+                <w:noProof/>
+              </w:rPr>
+              <w:t>Summary and Conclusion</w:t>
+            </w:r>
+            <w:r>
+              <w:rPr>
+                <w:noProof/>
+                <w:webHidden/>
+              </w:rPr>
+              <w:tab/>
+            </w:r>
+            <w:r>
+              <w:rPr>
+                <w:noProof/>
+                <w:webHidden/>
+              </w:rPr>
+              <w:fldChar w:fldCharType="begin"/>
+            </w:r>
+            <w:r>
+              <w:rPr>
+                <w:noProof/>
+                <w:webHidden/>
+              </w:rPr>
+              <w:instrText xml:space="preserve"> PAGEREF _Toc481870434 \h </w:instrText>
+            </w:r>
+            <w:r>
+              <w:rPr>
+                <w:noProof/>
+                <w:webHidden/>
+              </w:rPr>
+            </w:r>
+            <w:r>
+              <w:rPr>
+                <w:noProof/>
+                <w:webHidden/>
+              </w:rPr>
+              <w:fldChar w:fldCharType="separate"/>
+            </w:r>
+            <w:r>
+              <w:rPr>
+                <w:noProof/>
+                <w:webHidden/>
+              </w:rPr>
+              <w:t>7</w:t>
+            </w:r>
+            <w:r>
+              <w:rPr>
+                <w:noProof/>
+                <w:webHidden/>
+              </w:rPr>
+              <w:fldChar w:fldCharType="end"/>
+            </w:r>
+          </w:hyperlink>
+        </w:p>
+        <w:p>
+          <w:pPr>
+            <w:pStyle w:val="TOC1"/>
+            <w:tabs>
+              <w:tab w:val="right" w:leader="dot" w:pos="9350"/>
+            </w:tabs>
+            <w:rPr>
+              <w:noProof/>
+            </w:rPr>
+          </w:pPr>
+          <w:hyperlink w:anchor="_Toc481870435" w:history="1">
+            <w:r>
+              <w:rPr>
+                <w:rStyle w:val="Hyperlink"/>
+                <w:noProof/>
+              </w:rPr>
+              <w:t>References</w:t>
+            </w:r>
+            <w:r>
+              <w:rPr>
+                <w:noProof/>
+                <w:webHidden/>
+              </w:rPr>
+              <w:tab/>
+            </w:r>
+            <w:r>
+              <w:rPr>
+                <w:noProof/>
+                <w:webHidden/>
+              </w:rPr>
+              <w:fldChar w:fldCharType="begin"/>
+            </w:r>
+            <w:r>
+              <w:rPr>
+                <w:noProof/>
+                <w:webHidden/>
+              </w:rPr>
+              <w:instrText xml:space="preserve"> PAGEREF _Toc481870435 \h </w:instrText>
+            </w:r>
+            <w:r>
+              <w:rPr>
+                <w:noProof/>
+                <w:webHidden/>
+              </w:rPr>
+            </w:r>
+            <w:r>
+              <w:rPr>
+                <w:noProof/>
+                <w:webHidden/>
+              </w:rPr>
+              <w:fldChar w:fldCharType="separate"/>
+            </w:r>
+            <w:r>
+              <w:rPr>
+                <w:noProof/>
+                <w:webHidden/>
+              </w:rPr>
+              <w:t>8</w:t>
+            </w:r>
+            <w:r>
+              <w:rPr>
+                <w:noProof/>
+                <w:webHidden/>
+              </w:rPr>
+              <w:fldChar w:fldCharType="end"/>
+            </w:r>
+          </w:hyperlink>
+        </w:p>
+        <w:p>
+          <w:pPr>
+            <w:pStyle w:val="TOC1"/>
+            <w:tabs>
+              <w:tab w:val="right" w:leader="dot" w:pos="9350"/>
+            </w:tabs>
+            <w:rPr>
+              <w:noProof/>
+            </w:rPr>
+          </w:pPr>
+          <w:hyperlink w:anchor="_Toc481870436" w:history="1">
+            <w:r>
+              <w:rPr>
+                <w:rStyle w:val="Hyperlink"/>
+                <w:noProof/>
+              </w:rPr>
+              <w:t>Appendix</w:t>
+            </w:r>
+            <w:r>
+              <w:rPr>
+                <w:noProof/>
+                <w:webHidden/>
+              </w:rPr>
+              <w:tab/>
+            </w:r>
+            <w:r>
+              <w:rPr>
+                <w:noProof/>
+                <w:webHidden/>
+              </w:rPr>
+              <w:fldChar w:fldCharType="begin"/>
+            </w:r>
+            <w:r>
+              <w:rPr>
+                <w:noProof/>
+                <w:webHidden/>
+              </w:rPr>
+              <w:instrText xml:space="preserve"> PAGEREF _Toc481870436 \h </w:instrText>
+            </w:r>
+            <w:r>
+              <w:rPr>
+                <w:noProof/>
+                <w:webHidden/>
+              </w:rPr>
+            </w:r>
+            <w:r>
+              <w:rPr>
+                <w:noProof/>
+                <w:webHidden/>
+              </w:rPr>
+              <w:fldChar w:fldCharType="separate"/>
+            </w:r>
+            <w:r>
+              <w:rPr>
+                <w:noProof/>
+                <w:webHidden/>
+              </w:rPr>
+              <w:t>9</w:t>
+            </w:r>
+            <w:r>
+              <w:rPr>
+                <w:noProof/>
+                <w:webHidden/>
+              </w:rPr>
+              <w:fldChar w:fldCharType="end"/>
+            </w:r>
+          </w:hyperlink>
+        </w:p>
+        <w:p>
+          <w:r>
+            <w:rPr>
+              <w:b/>
+              <w:bCs/>
+              <w:noProof/>
+            </w:rPr>
+            <w:fldChar w:fldCharType="end"/>
+          </w:r>
+        </w:p>
+      </w:sdtContent>
+    </w:sdt>
+    <w:p>
+      <w:pPr>
+        <w:ind w:firstLine="0"/>
+      </w:pPr>
+    </w:p>
+    <w:p>
+      <w:r>
+        <w:br w:type="page"/>
+      </w:r>
+      <w:bookmarkStart w:id="0" w:name="_GoBack"/>
+      <w:bookmarkEnd w:id="0"/>
+    </w:p>
     <w:p>
       <w:pPr>
         <w:pStyle w:val="Heading1"/>
       </w:pPr>
+      <w:bookmarkStart w:id="1" w:name="_Toc481870428"/>
       <w:r>
         <w:lastRenderedPageBreak/>
-        <w:t>Table of Contents</w:t>
-      </w:r>
+        <w:t xml:space="preserve">Table </w:t>
+      </w:r>
+      <w:r>
+        <w:t>of Figures</w:t>
+      </w:r>
+      <w:bookmarkEnd w:id="1"/>
     </w:p>
     <w:p>
       <w:pPr>
@@ -106,13 +776,7 @@
         <w:ind w:firstLine="0"/>
       </w:pPr>
       <w:r>
-        <w:t>Abstract………</w:t>
-      </w:r>
-      <w:r>
-        <w:t xml:space="preserve">………………………………………………………………………………… </w:t>
-      </w:r>
-      <w:r>
-        <w:t>2</w:t>
+        <w:t>Figure 1……………………………………………………………………………………………2</w:t>
       </w:r>
     </w:p>
     <w:p>
@@ -125,13 +789,7 @@
         <w:ind w:firstLine="0"/>
       </w:pPr>
       <w:r>
-        <w:t>Introduction………</w:t>
-      </w:r>
-      <w:r>
-        <w:t xml:space="preserve">………………………………………………………………………………. </w:t>
-      </w:r>
-      <w:r>
-        <w:t>3</w:t>
+        <w:t>Figure 2…………………………………………………………………………………………....3</w:t>
       </w:r>
     </w:p>
     <w:p>
@@ -144,13 +802,7 @@
         <w:ind w:firstLine="0"/>
       </w:pPr>
       <w:r>
-        <w:t>Methods………………</w:t>
-      </w:r>
-      <w:r>
-        <w:t xml:space="preserve">……………………………………………………………………...…… </w:t>
-      </w:r>
-      <w:r>
-        <w:t>4</w:t>
+        <w:t>Figure 3……………………………………………………………………………………...…….4</w:t>
       </w:r>
     </w:p>
     <w:p>
@@ -163,18 +815,7 @@
         <w:ind w:firstLine="0"/>
       </w:pPr>
       <w:r>
-        <w:t>Results and Discussion</w:t>
-      </w:r>
-      <w:proofErr w:type="gramStart"/>
-      <w:r>
-        <w:t>……………………………………………………...……………….…...</w:t>
-      </w:r>
-      <w:proofErr w:type="gramEnd"/>
-      <w:r>
-        <w:t xml:space="preserve"> </w:t>
-      </w:r>
-      <w:r>
-        <w:t>5</w:t>
+        <w:t>Figure 4…………………………………………………………………………………………....3</w:t>
       </w:r>
     </w:p>
     <w:p>
@@ -187,10 +828,7 @@
         <w:ind w:firstLine="0"/>
       </w:pPr>
       <w:r>
-        <w:t>Summary and Conclus</w:t>
-      </w:r>
-      <w:r>
-        <w:t>ion……………………………………….……………………………… 6</w:t>
+        <w:t>Figure 5…………………………………………………………………………………………....3</w:t>
       </w:r>
     </w:p>
     <w:p>
@@ -203,13 +841,7 @@
         <w:ind w:firstLine="0"/>
       </w:pPr>
       <w:r>
-        <w:t>List of Ref</w:t>
-      </w:r>
-      <w:r>
-        <w:t>erences……………………………………………………………….</w:t>
-      </w:r>
-      <w:r>
-        <w:t>…….…………7</w:t>
+        <w:t>Figure 6…………………………………………………………………………………………....3</w:t>
       </w:r>
     </w:p>
     <w:p>
@@ -222,13 +854,8 @@
         <w:ind w:firstLine="0"/>
       </w:pPr>
       <w:r>
-        <w:t>Appendix…………………………………………………………………………………………..8</w:t>
-      </w:r>
-    </w:p>
-    <w:p>
-      <w:pPr>
-        <w:ind w:firstLine="0"/>
-      </w:pPr>
+        <w:t>Figure 7…………………………………………………………………………………………....3</w:t>
+      </w:r>
     </w:p>
     <w:p/>
     <w:p>
@@ -240,13 +867,18 @@
       <w:pPr>
         <w:pStyle w:val="Heading1"/>
       </w:pPr>
+      <w:bookmarkStart w:id="2" w:name="_Toc481870429"/>
       <w:r>
         <w:lastRenderedPageBreak/>
         <w:t xml:space="preserve">Table </w:t>
       </w:r>
       <w:r>
-        <w:t>of Figures</w:t>
-      </w:r>
+        <w:t xml:space="preserve">of </w:t>
+      </w:r>
+      <w:r>
+        <w:t>Equations</w:t>
+      </w:r>
+      <w:bookmarkEnd w:id="2"/>
     </w:p>
     <w:p>
       <w:pPr>
@@ -258,7 +890,7 @@
         <w:ind w:firstLine="0"/>
       </w:pPr>
       <w:r>
-        <w:t>Figure 1……………………………………………………………………………………………2</w:t>
+        <w:t>Equation 1…………………………………………………………………………………………2</w:t>
       </w:r>
     </w:p>
     <w:p>
@@ -271,7 +903,7 @@
         <w:ind w:firstLine="0"/>
       </w:pPr>
       <w:r>
-        <w:t>Figure 2…………………………………………………………………………………………....3</w:t>
+        <w:t>Equation 2…………………………………………………………………………………………3</w:t>
       </w:r>
     </w:p>
     <w:p>
@@ -284,7 +916,7 @@
         <w:ind w:firstLine="0"/>
       </w:pPr>
       <w:r>
-        <w:t>Figure 3……………………………………………………………………………………...…….4</w:t>
+        <w:t>Equation 3…………………………………………………………………………………………4</w:t>
       </w:r>
     </w:p>
     <w:p>
@@ -297,7 +929,7 @@
         <w:ind w:firstLine="0"/>
       </w:pPr>
       <w:r>
-        <w:t>Figure 4…………………………………………………………………………………………....3</w:t>
+        <w:t>Equation 4…………………………………………………………………………………………5</w:t>
       </w:r>
     </w:p>
     <w:p>
@@ -310,7 +942,7 @@
         <w:ind w:firstLine="0"/>
       </w:pPr>
       <w:r>
-        <w:t>Figure 5…………………………………………………………………………………………....3</w:t>
+        <w:t>Equation 5…………………………………………………………………………………………6</w:t>
       </w:r>
     </w:p>
     <w:p>
@@ -323,118 +955,6 @@
         <w:ind w:firstLine="0"/>
       </w:pPr>
       <w:r>
-        <w:t>Figure 6…………………………………………………………………………………………....3</w:t>
-      </w:r>
-    </w:p>
-    <w:p>
-      <w:pPr>
-        <w:ind w:firstLine="0"/>
-      </w:pPr>
-    </w:p>
-    <w:p>
-      <w:pPr>
-        <w:ind w:firstLine="0"/>
-      </w:pPr>
-      <w:r>
-        <w:t>Figure 7…………………………………………………………………………………………....3</w:t>
-      </w:r>
-    </w:p>
-    <w:p/>
-    <w:p>
-      <w:r>
-        <w:br w:type="page"/>
-      </w:r>
-    </w:p>
-    <w:p>
-      <w:pPr>
-        <w:pStyle w:val="Heading1"/>
-      </w:pPr>
-      <w:r>
-        <w:lastRenderedPageBreak/>
-        <w:t xml:space="preserve">Table </w:t>
-      </w:r>
-      <w:r>
-        <w:t xml:space="preserve">of </w:t>
-      </w:r>
-      <w:r>
-        <w:t>Equations</w:t>
-      </w:r>
-    </w:p>
-    <w:p>
-      <w:pPr>
-        <w:ind w:firstLine="0"/>
-      </w:pPr>
-    </w:p>
-    <w:p>
-      <w:pPr>
-        <w:ind w:firstLine="0"/>
-      </w:pPr>
-      <w:r>
-        <w:t>Equation 1…………………………………………………………………………………………2</w:t>
-      </w:r>
-    </w:p>
-    <w:p>
-      <w:pPr>
-        <w:ind w:firstLine="0"/>
-      </w:pPr>
-    </w:p>
-    <w:p>
-      <w:pPr>
-        <w:ind w:firstLine="0"/>
-      </w:pPr>
-      <w:r>
-        <w:t>Equation 2…………………………………………………………………………………………3</w:t>
-      </w:r>
-    </w:p>
-    <w:p>
-      <w:pPr>
-        <w:ind w:firstLine="0"/>
-      </w:pPr>
-    </w:p>
-    <w:p>
-      <w:pPr>
-        <w:ind w:firstLine="0"/>
-      </w:pPr>
-      <w:r>
-        <w:t>Equation 3…………………………………………………………………………………………4</w:t>
-      </w:r>
-    </w:p>
-    <w:p>
-      <w:pPr>
-        <w:ind w:firstLine="0"/>
-      </w:pPr>
-    </w:p>
-    <w:p>
-      <w:pPr>
-        <w:ind w:firstLine="0"/>
-      </w:pPr>
-      <w:r>
-        <w:t>Equation 4…………………………………………………………………………………………5</w:t>
-      </w:r>
-    </w:p>
-    <w:p>
-      <w:pPr>
-        <w:ind w:firstLine="0"/>
-      </w:pPr>
-    </w:p>
-    <w:p>
-      <w:pPr>
-        <w:ind w:firstLine="0"/>
-      </w:pPr>
-      <w:r>
-        <w:t>Equation 5…………………………………………………………………………………………6</w:t>
-      </w:r>
-    </w:p>
-    <w:p>
-      <w:pPr>
-        <w:ind w:firstLine="0"/>
-      </w:pPr>
-    </w:p>
-    <w:p>
-      <w:pPr>
-        <w:ind w:firstLine="0"/>
-      </w:pPr>
-      <w:r>
         <w:t>Equation 6…………………………………………………………………………………………7</w:t>
       </w:r>
     </w:p>
@@ -457,29 +977,28 @@
       <w:pPr>
         <w:pStyle w:val="Heading1"/>
       </w:pPr>
+      <w:bookmarkStart w:id="3" w:name="_Toc481870430"/>
       <w:r>
         <w:lastRenderedPageBreak/>
         <w:t>Abstract</w:t>
       </w:r>
+      <w:bookmarkEnd w:id="3"/>
     </w:p>
     <w:p>
       <w:r>
-        <w:t>Our goal was to evaluate the Magnus Effect around cylindrical airfoils</w:t>
-      </w:r>
-      <w:r>
-        <w:t xml:space="preserve"> at high rates of rotation (RPM)</w:t>
-      </w:r>
-      <w:r>
-        <w:t xml:space="preserve">. Using the University of New </w:t>
+        <w:t xml:space="preserve">Our goal was to evaluate the Magnus Effect around cylindrical airfoils. Using the University of New </w:t>
       </w:r>
       <w:r>
         <w:t xml:space="preserve">Hampshire wind tunnel </w:t>
       </w:r>
       <w:r>
-        <w:t xml:space="preserve">we tested rotating cylinders at different </w:t>
-      </w:r>
-      <w:r>
-        <w:t xml:space="preserve">mean wind velocity and RPM. </w:t>
+        <w:t>we tested rotating cylinders at different mean wind velocity and rotation speeds</w:t>
+      </w:r>
+      <w:r>
+        <w:t xml:space="preserve"> (RPM)</w:t>
+      </w:r>
+      <w:r>
+        <w:t xml:space="preserve">. </w:t>
       </w:r>
       <w:r>
         <w:t xml:space="preserve">By keeping the velocity in the wind tunnel constant and changing the RPM of the cylinder we were able to track the trend of the lift </w:t>
@@ -533,10 +1052,7 @@
         <w:t xml:space="preserve">Despite seeing the expected increase in lift with radius, the total magnitude of lift was not nearly as close to our theoretical values. </w:t>
       </w:r>
       <w:r>
-        <w:t>For our smallest cylinder we reach a Reyn</w:t>
-      </w:r>
-      <w:r>
-        <w:t>olds number as high as 1.128x10</w:t>
+        <w:t>For our smallest cylinder we reach a Reynolds number as high as 1.128x10</w:t>
       </w:r>
       <w:r>
         <w:rPr>
@@ -561,10 +1077,12 @@
       <w:pPr>
         <w:pStyle w:val="Heading1"/>
       </w:pPr>
+      <w:bookmarkStart w:id="4" w:name="_Toc481870431"/>
       <w:r>
         <w:lastRenderedPageBreak/>
         <w:t>Introduction</w:t>
       </w:r>
+      <w:bookmarkEnd w:id="4"/>
     </w:p>
     <w:p>
       <w:r>
@@ -580,7 +1098,7 @@
                   <wp:align>right</wp:align>
                 </wp:positionH>
                 <wp:positionV relativeFrom="paragraph">
-                  <wp:posOffset>1351280</wp:posOffset>
+                  <wp:posOffset>1294130</wp:posOffset>
                 </wp:positionV>
                 <wp:extent cx="466725" cy="285750"/>
                 <wp:effectExtent l="0" t="0" r="9525" b="0"/>
@@ -613,7 +1131,13 @@
                               <w:ind w:firstLine="0"/>
                             </w:pPr>
                             <w:r>
-                              <w:t>(1)</w:t>
+                              <w:t>(</w:t>
+                            </w:r>
+                            <w:r>
+                              <w:t>1</w:t>
+                            </w:r>
+                            <w:r>
+                              <w:t>)</w:t>
                             </w:r>
                           </w:p>
                         </w:txbxContent>
@@ -642,7 +1166,7 @@
                 <v:stroke joinstyle="miter"/>
                 <v:path gradientshapeok="t" o:connecttype="rect"/>
               </v:shapetype>
-              <v:shape id="Text Box 1" o:spid="_x0000_s1026" type="#_x0000_t202" style="position:absolute;left:0;text-align:left;margin-left:-14.45pt;margin-top:106.4pt;width:36.75pt;height:22.5pt;z-index:251659264;visibility:visible;mso-wrap-style:square;mso-width-percent:0;mso-height-percent:0;mso-wrap-distance-left:9pt;mso-wrap-distance-top:0;mso-wrap-distance-right:9pt;mso-wrap-distance-bottom:0;mso-position-horizontal:right;mso-position-horizontal-relative:margin;mso-position-vertical:absolute;mso-position-vertical-relative:text;mso-width-percent:0;mso-height-percent:0;mso-width-relative:margin;mso-height-relative:margin;v-text-anchor:top" o:gfxdata="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" fillcolor="white [3201]" stroked="f" strokeweight=".5pt">
+              <v:shape id="Text Box 1" o:spid="_x0000_s1026" type="#_x0000_t202" style="position:absolute;left:0;text-align:left;margin-left:-14.45pt;margin-top:101.9pt;width:36.75pt;height:22.5pt;z-index:251659264;visibility:visible;mso-wrap-style:square;mso-width-percent:0;mso-height-percent:0;mso-wrap-distance-left:9pt;mso-wrap-distance-top:0;mso-wrap-distance-right:9pt;mso-wrap-distance-bottom:0;mso-position-horizontal:right;mso-position-horizontal-relative:margin;mso-position-vertical:absolute;mso-position-vertical-relative:text;mso-width-percent:0;mso-height-percent:0;mso-width-relative:margin;mso-height-relative:margin;v-text-anchor:top" o:gfxdata="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" fillcolor="white [3201]" stroked="f" strokeweight=".5pt">
                 <v:textbox>
                   <w:txbxContent>
                     <w:p>
@@ -650,7 +1174,13 @@
                         <w:ind w:firstLine="0"/>
                       </w:pPr>
                       <w:r>
-                        <w:t>(1)</w:t>
+                        <w:t>(</w:t>
+                      </w:r>
+                      <w:r>
+                        <w:t>1</w:t>
+                      </w:r>
+                      <w:r>
+                        <w:t>)</w:t>
                       </w:r>
                     </w:p>
                   </w:txbxContent>
@@ -702,6 +1232,7 @@
           <w:id w:val="540786889"/>
           <w:citation/>
         </w:sdtPr>
+        <w:sdtEndPr/>
         <w:sdtContent>
           <w:r>
             <w:fldChar w:fldCharType="begin"/>
@@ -826,7 +1357,7 @@
                   <wp:align>right</wp:align>
                 </wp:positionH>
                 <wp:positionV relativeFrom="paragraph">
-                  <wp:posOffset>864870</wp:posOffset>
+                  <wp:posOffset>807720</wp:posOffset>
                 </wp:positionV>
                 <wp:extent cx="466725" cy="285750"/>
                 <wp:effectExtent l="0" t="0" r="9525" b="0"/>
@@ -884,7 +1415,7 @@
           </mc:Choice>
           <mc:Fallback>
             <w:pict>
-              <v:shape w14:anchorId="536ABA90" id="Text Box 3" o:spid="_x0000_s1027" type="#_x0000_t202" style="position:absolute;margin-left:-14.45pt;margin-top:68.1pt;width:36.75pt;height:22.5pt;z-index:251661312;visibility:visible;mso-wrap-style:square;mso-width-percent:0;mso-height-percent:0;mso-wrap-distance-left:9pt;mso-wrap-distance-top:0;mso-wrap-distance-right:9pt;mso-wrap-distance-bottom:0;mso-position-horizontal:right;mso-position-horizontal-relative:margin;mso-position-vertical:absolute;mso-position-vertical-relative:text;mso-width-percent:0;mso-height-percent:0;mso-width-relative:margin;mso-height-relative:margin;v-text-anchor:top" o:gfxdata="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" fillcolor="white [3201]" stroked="f" strokeweight=".5pt">
+              <v:shape w14:anchorId="536ABA90" id="Text Box 3" o:spid="_x0000_s1027" type="#_x0000_t202" style="position:absolute;margin-left:-14.45pt;margin-top:63.6pt;width:36.75pt;height:22.5pt;z-index:251661312;visibility:visible;mso-wrap-style:square;mso-width-percent:0;mso-height-percent:0;mso-wrap-distance-left:9pt;mso-wrap-distance-top:0;mso-wrap-distance-right:9pt;mso-wrap-distance-bottom:0;mso-position-horizontal:right;mso-position-horizontal-relative:margin;mso-position-vertical:absolute;mso-position-vertical-relative:text;mso-width-percent:0;mso-height-percent:0;mso-width-relative:margin;mso-height-relative:margin;v-text-anchor:top" o:gfxdata="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" fillcolor="white [3201]" stroked="f" strokeweight=".5pt">
                 <v:textbox>
                   <w:txbxContent>
                     <w:p>
@@ -992,13 +1523,8 @@
         </m:r>
       </m:oMath>
       <w:r>
-        <w:t xml:space="preserve"> flowing at a </w:t>
-      </w:r>
-      <w:proofErr w:type="gramStart"/>
-      <w:r>
-        <w:t xml:space="preserve">velocity </w:t>
-      </w:r>
-      <w:proofErr w:type="gramEnd"/>
+        <w:t xml:space="preserve"> flowing at a velocity </w:t>
+      </w:r>
       <m:oMath>
         <m:r>
           <w:rPr>
@@ -1117,6 +1643,7 @@
           <w:id w:val="-1940133623"/>
           <w:citation/>
         </w:sdtPr>
+        <w:sdtEndPr/>
         <w:sdtContent>
           <w:r>
             <w:rPr>
@@ -1512,66 +2039,860 @@
     </w:p>
     <w:p>
       <w:pPr>
+        <w:pStyle w:val="Heading1"/>
+      </w:pPr>
+      <w:bookmarkStart w:id="5" w:name="_Toc481870432"/>
+      <w:r>
+        <w:t>Methods</w:t>
+      </w:r>
+      <w:bookmarkEnd w:id="5"/>
+    </w:p>
+    <w:p>
+      <w:r>
+        <w:t xml:space="preserve">The </w:t>
+      </w:r>
+      <w:r>
+        <w:t xml:space="preserve">testing was conducted in </w:t>
+      </w:r>
+      <w:r>
+        <w:t>a subsonic open return wind tunnel</w:t>
+      </w:r>
+      <w:r>
+        <w:t xml:space="preserve">. </w:t>
+      </w:r>
+      <w:r>
+        <w:t xml:space="preserve">The wind tunnel test section cross-sectional area was </w:t>
+      </w:r>
+      <w:r>
+        <w:t>19.5”</w:t>
+      </w:r>
+      <w:r>
+        <w:t xml:space="preserve"> by </w:t>
+      </w:r>
+      <w:r>
+        <w:t>18.1”</w:t>
+      </w:r>
+      <w:r>
+        <w:t xml:space="preserve">. </w:t>
+      </w:r>
+      <w:r>
+        <w:t xml:space="preserve">Two </w:t>
+      </w:r>
+      <w:r>
+        <w:t xml:space="preserve">uniform </w:t>
+      </w:r>
+      <w:r>
+        <w:t xml:space="preserve">cylinders </w:t>
+      </w:r>
+      <w:r>
+        <w:t xml:space="preserve">of </w:t>
+      </w:r>
+      <w:r>
+        <w:t>diameter</w:t>
+      </w:r>
+      <w:r>
+        <w:t>s</w:t>
+      </w:r>
+      <w:r>
+        <w:t xml:space="preserve"> </w:t>
+      </w:r>
+      <w:r>
+        <w:t>2.28</w:t>
+      </w:r>
+      <w:r>
+        <w:t>”</w:t>
+      </w:r>
+      <w:r>
+        <w:t xml:space="preserve"> and </w:t>
+      </w:r>
+      <w:r>
+        <w:t>3.3”</w:t>
+      </w:r>
+      <w:r>
+        <w:t xml:space="preserve"> were </w:t>
+      </w:r>
+      <w:r>
+        <w:t xml:space="preserve">made </w:t>
+      </w:r>
+      <w:r>
+        <w:t xml:space="preserve">from </w:t>
+      </w:r>
+      <w:r>
+        <w:t>aluminum</w:t>
+      </w:r>
+      <w:r>
+        <w:t xml:space="preserve"> cans</w:t>
+      </w:r>
+      <w:r>
+        <w:t xml:space="preserve"> and a</w:t>
+      </w:r>
+      <w:r>
+        <w:t xml:space="preserve"> third </w:t>
+      </w:r>
+      <w:r>
+        <w:t xml:space="preserve">uniform </w:t>
+      </w:r>
+      <w:r>
+        <w:t xml:space="preserve">cylinder of </w:t>
+      </w:r>
+      <w:r>
+        <w:t xml:space="preserve">diameter </w:t>
+      </w:r>
+      <w:r>
+        <w:t>5.05”</w:t>
+      </w:r>
+      <w:r>
+        <w:t xml:space="preserve"> </w:t>
+      </w:r>
+      <w:r>
+        <w:t xml:space="preserve">was </w:t>
+      </w:r>
+      <w:r>
+        <w:t xml:space="preserve">made </w:t>
+      </w:r>
+      <w:r>
+        <w:t>f</w:t>
+      </w:r>
+      <w:r>
+        <w:t xml:space="preserve">rom </w:t>
+      </w:r>
+      <w:r>
+        <w:t xml:space="preserve">a </w:t>
+      </w:r>
+      <w:r>
+        <w:t>paperboard</w:t>
+      </w:r>
+      <w:r>
+        <w:t xml:space="preserve"> container</w:t>
+      </w:r>
+      <w:r>
+        <w:t>.</w:t>
+      </w:r>
+      <w:r>
+        <w:t xml:space="preserve"> The cylinders </w:t>
+      </w:r>
+      <w:r>
+        <w:t>each had three wooden disks insid</w:t>
+      </w:r>
+      <w:r>
+        <w:t xml:space="preserve">e to </w:t>
+      </w:r>
+      <w:r>
+        <w:t xml:space="preserve">strengthen </w:t>
+      </w:r>
+      <w:r>
+        <w:t xml:space="preserve">the </w:t>
+      </w:r>
+      <w:r>
+        <w:t>cylinder’s structures in expectation of high lift forces.</w:t>
+      </w:r>
+      <w:r>
+        <w:t xml:space="preserve"> One disk was in the middle and the other t</w:t>
+      </w:r>
+      <w:r>
+        <w:t xml:space="preserve">wo disks were placed at the ends of the cylinder that were </w:t>
+      </w:r>
+      <w:r>
+        <w:t xml:space="preserve">attached </w:t>
+      </w:r>
+      <w:r>
+        <w:t xml:space="preserve">to bearings </w:t>
+      </w:r>
+      <w:r>
+        <w:t xml:space="preserve">and a shaft that </w:t>
+      </w:r>
+      <w:r>
+        <w:t xml:space="preserve">was </w:t>
+      </w:r>
+      <w:r>
+        <w:t xml:space="preserve">driven by an electric Mega Motor </w:t>
+      </w:r>
+      <w:r>
+        <w:t>ACn</w:t>
+      </w:r>
+      <w:r>
+        <w:t xml:space="preserve"> 16/15/4</w:t>
+      </w:r>
+      <w:r>
+        <w:t xml:space="preserve"> that </w:t>
+      </w:r>
+      <w:r>
+        <w:t>is driven by</w:t>
+      </w:r>
+      <w:r>
+        <w:t xml:space="preserve"> </w:t>
+      </w:r>
+      <w:r>
+        <w:t xml:space="preserve">an electronic speed control </w:t>
+      </w:r>
+      <w:r>
+        <w:lastRenderedPageBreak/>
+        <w:t xml:space="preserve">which received its signal from a </w:t>
+      </w:r>
+      <w:r>
+        <w:t>RC remote control.</w:t>
+      </w:r>
+      <w:r>
+        <w:t xml:space="preserve"> </w:t>
+      </w:r>
+      <w:r>
+        <w:t xml:space="preserve">The cylinders had lengths of </w:t>
+      </w:r>
+      <w:r>
+        <w:t>5.125”</w:t>
+      </w:r>
+      <w:r>
+        <w:t xml:space="preserve">, </w:t>
+      </w:r>
+      <w:r>
+        <w:t>6.938”</w:t>
+      </w:r>
+      <w:r>
+        <w:t xml:space="preserve">, and </w:t>
+      </w:r>
+      <w:r>
+        <w:t>9”</w:t>
+      </w:r>
+      <w:r>
+        <w:t xml:space="preserve"> in order of increasing diameter.</w:t>
+      </w:r>
+      <w:r>
+        <w:t xml:space="preserve"> </w:t>
+      </w:r>
+      <w:r>
+        <w:t xml:space="preserve">The cylinder was situated near the middle of the </w:t>
+      </w:r>
+      <w:r>
+        <w:t xml:space="preserve">cross-section to </w:t>
+      </w:r>
+      <w:r>
+        <w:t xml:space="preserve">minimize </w:t>
+      </w:r>
+      <w:r>
+        <w:t>the effects of boundary layers from the walls.</w:t>
+      </w:r>
+      <w:r>
+        <w:t xml:space="preserve"> </w:t>
+      </w:r>
+      <w:r>
+        <w:t>The setup was loaded in cantilever on a steel rod with the rod remained stationary when the cylinder rotated.</w:t>
+      </w:r>
+    </w:p>
+    <w:p>
+      <w:r>
+        <w:t xml:space="preserve">The steel rod was supported by an AFA2 force balance </w:t>
+      </w:r>
+      <w:r>
+        <w:t xml:space="preserve">to measure </w:t>
+      </w:r>
+      <w:r>
+        <w:t xml:space="preserve">lift force. </w:t>
+      </w:r>
+      <w:r>
+        <w:t xml:space="preserve">The force </w:t>
+      </w:r>
+      <w:r>
+        <w:t xml:space="preserve">digital reading </w:t>
+      </w:r>
+      <w:r>
+        <w:t>had a resolution of 0</w:t>
+      </w:r>
+      <w:r>
+        <w:t xml:space="preserve">.01 N </w:t>
+      </w:r>
+      <w:r>
+        <w:t xml:space="preserve">and </w:t>
+      </w:r>
+      <w:r>
+        <w:t xml:space="preserve">a fluctuation </w:t>
+      </w:r>
+      <w:r>
+        <w:t xml:space="preserve">accuracy </w:t>
+      </w:r>
+      <w:r>
+        <w:t xml:space="preserve">of </w:t>
+      </w:r>
+      <w:r>
+        <w:t>± 0.2 N.</w:t>
+      </w:r>
+      <w:r>
+        <w:t xml:space="preserve"> </w:t>
+      </w:r>
+      <w:r>
+        <w:t>A handheld tachometer was used to measure the RPM of the rotating cylinder</w:t>
+      </w:r>
+      <w:r>
+        <w:t xml:space="preserve"> wi</w:t>
+      </w:r>
+      <w:r>
+        <w:t xml:space="preserve">th a resolution of 10 RPM and a </w:t>
+      </w:r>
+      <w:r>
+        <w:t>fluctuation</w:t>
+      </w:r>
+      <w:r>
+        <w:t xml:space="preserve"> accuracy of about ± 200 RPM</w:t>
+      </w:r>
+      <w:r>
+        <w:t xml:space="preserve">. </w:t>
+      </w:r>
+      <w:r>
+        <w:t xml:space="preserve">The dimensions were measured with calipers. The diameter of the small and medium radius cylinders had a resolution of 0.001”. The lengths and the diameter of the large cylinder had a resolution of 0.05”. </w:t>
+      </w:r>
+      <w:r>
+        <w:t>A pitot-static tube was used to measure the static and stagnation pressures in the wind tunnel</w:t>
+      </w:r>
+      <w:r>
+        <w:t>, which were</w:t>
+      </w:r>
+      <w:r>
+        <w:t xml:space="preserve"> then </w:t>
+      </w:r>
+      <w:r>
+        <w:t xml:space="preserve">used </w:t>
+      </w:r>
+      <w:r>
+        <w:t>to calculate the wind speed.</w:t>
+      </w:r>
+      <w:r>
+        <w:t xml:space="preserve"> </w:t>
+      </w:r>
+      <w:r>
+        <w:t xml:space="preserve">The </w:t>
+      </w:r>
+      <w:r>
+        <w:t>speed was controlled by turning a dial until the Pitot tube readings reached approximately the same level as other runs. The</w:t>
+      </w:r>
+      <w:r>
+        <w:t xml:space="preserve"> tube readings had a resolution of ± 0.</w:t>
+      </w:r>
+      <w:r>
+        <w:t>0</w:t>
+      </w:r>
+      <w:r>
+        <w:t>5</w:t>
+      </w:r>
+      <w:r>
+        <w:t>”</w:t>
+      </w:r>
+      <w:r>
+        <w:t xml:space="preserve"> </w:t>
+      </w:r>
+      <w:r>
+        <w:t xml:space="preserve">of water </w:t>
+      </w:r>
+      <w:r>
+        <w:t>for half the smallest</w:t>
+      </w:r>
+      <w:r>
+        <w:t xml:space="preserve"> tick spacing</w:t>
+      </w:r>
+      <w:r>
+        <w:t>.</w:t>
+      </w:r>
+      <w:r>
+        <w:t xml:space="preserve"> </w:t>
+      </w:r>
+      <w:r>
+        <w:t xml:space="preserve">Assuming the air density </w:t>
+      </w:r>
+      <w:r>
+        <w:t xml:space="preserve">uncertainty </w:t>
+      </w:r>
+      <w:r>
+        <w:t>fr</w:t>
+      </w:r>
+      <w:r>
+        <w:t>om barometric pressure reading wa</w:t>
+      </w:r>
+      <w:r>
+        <w:t xml:space="preserve">s negligible </w:t>
+      </w:r>
+      <w:r>
+        <w:t xml:space="preserve">and the water density </w:t>
+      </w:r>
+      <w:r>
+        <w:t xml:space="preserve">had an uncertainty of </w:t>
+      </w:r>
+      <w:r>
+        <w:t>0.05 kg/m</w:t>
+      </w:r>
+      <w:r>
+        <w:rPr>
+          <w:vertAlign w:val="superscript"/>
+        </w:rPr>
+        <w:t>3</w:t>
+      </w:r>
+      <w:r>
+        <w:t>, the error</w:t>
+      </w:r>
+      <w:r>
+        <w:t>s</w:t>
+      </w:r>
+      <w:r>
+        <w:t xml:space="preserve"> </w:t>
+      </w:r>
+      <w:r>
+        <w:t xml:space="preserve">for </w:t>
+      </w:r>
+      <w:r>
+        <w:t>wind speed</w:t>
+      </w:r>
+      <w:r>
+        <w:t>s</w:t>
+      </w:r>
+      <w:r>
+        <w:t xml:space="preserve"> </w:t>
+      </w:r>
+      <w:r>
+        <w:t>were</w:t>
+      </w:r>
+      <w:r>
+        <w:t xml:space="preserve"> propagated to be </w:t>
+      </w:r>
+    </w:p>
+    <w:p>
+      <w:pPr>
         <w:ind w:firstLine="0"/>
         <w:rPr>
           <w:rFonts w:eastAsiaTheme="minorEastAsia"/>
-          <w:iCs/>
         </w:rPr>
       </w:pPr>
-      <w:hyperlink r:id="rId7" w:history="1">
-        <w:r>
-          <w:rPr>
-            <w:rStyle w:val="Hyperlink"/>
-            <w:rFonts w:eastAsiaTheme="minorEastAsia"/>
-            <w:iCs/>
-          </w:rPr>
-          <w:t>http://students.iitk.ac.in/projects/wi</w:t>
-        </w:r>
-        <w:r>
-          <w:rPr>
-            <w:rStyle w:val="Hyperlink"/>
-            <w:rFonts w:eastAsiaTheme="minorEastAsia"/>
-            <w:iCs/>
-          </w:rPr>
-          <w:t>k</w:t>
-        </w:r>
-        <w:r>
-          <w:rPr>
-            <w:rStyle w:val="Hyperlink"/>
-            <w:rFonts w:eastAsiaTheme="minorEastAsia"/>
-            <w:iCs/>
-          </w:rPr>
-          <w:t>i/lib/exe/fetch.php?media=2014:seifert_flettner_apps.pdf</w:t>
-        </w:r>
-      </w:hyperlink>
+      <m:oMathPara>
+        <m:oMath>
+          <m:sSub>
+            <m:sSubPr>
+              <m:ctrlPr>
+                <w:rPr>
+                  <w:rFonts w:ascii="Cambria Math" w:hAnsi="Cambria Math"/>
+                  <w:i/>
+                </w:rPr>
+              </m:ctrlPr>
+            </m:sSubPr>
+            <m:e>
+              <m:r>
+                <w:rPr>
+                  <w:rFonts w:ascii="Cambria Math" w:hAnsi="Cambria Math"/>
+                </w:rPr>
+                <m:t>E</m:t>
+              </m:r>
+            </m:e>
+            <m:sub>
+              <m:r>
+                <w:rPr>
+                  <w:rFonts w:ascii="Cambria Math" w:hAnsi="Cambria Math"/>
+                </w:rPr>
+                <m:t>u</m:t>
+              </m:r>
+            </m:sub>
+          </m:sSub>
+          <m:r>
+            <w:rPr>
+              <w:rFonts w:ascii="Cambria Math" w:hAnsi="Cambria Math"/>
+            </w:rPr>
+            <m:t>=u</m:t>
+          </m:r>
+          <m:f>
+            <m:fPr>
+              <m:ctrlPr>
+                <w:rPr>
+                  <w:rFonts w:ascii="Cambria Math" w:eastAsiaTheme="minorEastAsia" w:hAnsi="Cambria Math"/>
+                  <w:i/>
+                </w:rPr>
+              </m:ctrlPr>
+            </m:fPr>
+            <m:num>
+              <m:sSub>
+                <m:sSubPr>
+                  <m:ctrlPr>
+                    <w:rPr>
+                      <w:rFonts w:ascii="Cambria Math" w:eastAsiaTheme="minorEastAsia" w:hAnsi="Cambria Math"/>
+                      <w:i/>
+                    </w:rPr>
+                  </m:ctrlPr>
+                </m:sSubPr>
+                <m:e>
+                  <m:r>
+                    <w:rPr>
+                      <w:rFonts w:ascii="Cambria Math" w:eastAsiaTheme="minorEastAsia" w:hAnsi="Cambria Math"/>
+                    </w:rPr>
+                    <m:t>E</m:t>
+                  </m:r>
+                </m:e>
+                <m:sub>
+                  <m:r>
+                    <w:rPr>
+                      <w:rFonts w:ascii="Cambria Math" w:eastAsiaTheme="minorEastAsia" w:hAnsi="Cambria Math"/>
+                    </w:rPr>
+                    <m:t>Pdyn</m:t>
+                  </m:r>
+                </m:sub>
+              </m:sSub>
+              <m:ctrlPr>
+                <w:rPr>
+                  <w:rFonts w:ascii="Cambria Math" w:hAnsi="Cambria Math"/>
+                  <w:i/>
+                </w:rPr>
+              </m:ctrlPr>
+            </m:num>
+            <m:den>
+              <m:r>
+                <w:rPr>
+                  <w:rFonts w:ascii="Cambria Math" w:hAnsi="Cambria Math"/>
+                </w:rPr>
+                <m:t>2</m:t>
+              </m:r>
+              <m:sSub>
+                <m:sSubPr>
+                  <m:ctrlPr>
+                    <w:rPr>
+                      <w:rFonts w:ascii="Cambria Math" w:hAnsi="Cambria Math"/>
+                      <w:i/>
+                    </w:rPr>
+                  </m:ctrlPr>
+                </m:sSubPr>
+                <m:e>
+                  <m:r>
+                    <w:rPr>
+                      <w:rFonts w:ascii="Cambria Math" w:hAnsi="Cambria Math"/>
+                    </w:rPr>
+                    <m:t>P</m:t>
+                  </m:r>
+                </m:e>
+                <m:sub>
+                  <m:r>
+                    <w:rPr>
+                      <w:rFonts w:ascii="Cambria Math" w:hAnsi="Cambria Math"/>
+                    </w:rPr>
+                    <m:t>dyn</m:t>
+                  </m:r>
+                </m:sub>
+              </m:sSub>
+            </m:den>
+          </m:f>
+        </m:oMath>
+      </m:oMathPara>
+    </w:p>
+    <w:p>
+      <w:pPr>
+        <w:ind w:firstLine="0"/>
+      </w:pPr>
+      <w:r>
+        <w:rPr>
+          <w:rFonts w:eastAsiaTheme="minorEastAsia"/>
+        </w:rPr>
+        <w:t xml:space="preserve">Where </w:t>
+      </w:r>
+      <m:oMath>
+        <m:sSub>
+          <m:sSubPr>
+            <m:ctrlPr>
+              <w:rPr>
+                <w:rFonts w:ascii="Cambria Math" w:hAnsi="Cambria Math"/>
+                <w:i/>
+              </w:rPr>
+            </m:ctrlPr>
+          </m:sSubPr>
+          <m:e>
+            <m:r>
+              <w:rPr>
+                <w:rFonts w:ascii="Cambria Math" w:hAnsi="Cambria Math"/>
+              </w:rPr>
+              <m:t>P</m:t>
+            </m:r>
+          </m:e>
+          <m:sub>
+            <m:r>
+              <w:rPr>
+                <w:rFonts w:ascii="Cambria Math" w:hAnsi="Cambria Math"/>
+              </w:rPr>
+              <m:t>dyn</m:t>
+            </m:r>
+          </m:sub>
+        </m:sSub>
+      </m:oMath>
+      <w:r>
+        <w:rPr>
+          <w:rFonts w:eastAsiaTheme="minorEastAsia"/>
+        </w:rPr>
+        <w:t xml:space="preserve"> is the dynamic pressure </w:t>
+      </w:r>
+      <w:r>
+        <w:rPr>
+          <w:rFonts w:eastAsiaTheme="minorEastAsia"/>
+        </w:rPr>
+        <w:t xml:space="preserve">found </w:t>
+      </w:r>
+      <w:r>
+        <w:rPr>
+          <w:rFonts w:eastAsiaTheme="minorEastAsia"/>
+        </w:rPr>
+        <w:t xml:space="preserve">from the </w:t>
+      </w:r>
+      <w:r>
+        <w:rPr>
+          <w:rFonts w:eastAsiaTheme="minorEastAsia"/>
+        </w:rPr>
+        <w:t xml:space="preserve">difference of </w:t>
+      </w:r>
+      <w:r>
+        <w:rPr>
+          <w:rFonts w:eastAsiaTheme="minorEastAsia"/>
+        </w:rPr>
+        <w:t>static and stagnation pressures from the tube reading</w:t>
+      </w:r>
+      <w:r>
+        <w:rPr>
+          <w:rFonts w:eastAsiaTheme="minorEastAsia"/>
+        </w:rPr>
+        <w:t>s.</w:t>
+      </w:r>
+      <w:r>
+        <w:rPr>
+          <w:rFonts w:eastAsiaTheme="minorEastAsia"/>
+        </w:rPr>
+        <w:t xml:space="preserve"> </w:t>
+      </w:r>
+      <w:r>
+        <w:rPr>
+          <w:rFonts w:eastAsiaTheme="minorEastAsia"/>
+        </w:rPr>
+        <w:t>T</w:t>
+      </w:r>
+      <w:r>
+        <w:rPr>
+          <w:rFonts w:eastAsiaTheme="minorEastAsia"/>
+        </w:rPr>
+        <w:t xml:space="preserve">he </w:t>
+      </w:r>
+      <w:r>
+        <w:rPr>
+          <w:rFonts w:eastAsiaTheme="minorEastAsia"/>
+        </w:rPr>
+        <w:t xml:space="preserve">errors </w:t>
+      </w:r>
+      <w:r>
+        <w:rPr>
+          <w:rFonts w:eastAsiaTheme="minorEastAsia"/>
+        </w:rPr>
+        <w:t>in the</w:t>
+      </w:r>
+      <w:r>
+        <w:rPr>
+          <w:rFonts w:eastAsiaTheme="minorEastAsia"/>
+        </w:rPr>
+        <w:t xml:space="preserve"> 4</w:t>
+      </w:r>
+      <w:r>
+        <w:rPr>
+          <w:rFonts w:eastAsiaTheme="minorEastAsia"/>
+        </w:rPr>
+        <w:t xml:space="preserve"> wind speed</w:t>
+      </w:r>
+      <w:r>
+        <w:rPr>
+          <w:rFonts w:eastAsiaTheme="minorEastAsia"/>
+        </w:rPr>
+        <w:t>s</w:t>
+      </w:r>
+      <w:r>
+        <w:rPr>
+          <w:rFonts w:eastAsiaTheme="minorEastAsia"/>
+        </w:rPr>
+        <w:t xml:space="preserve"> </w:t>
+      </w:r>
+      <w:r>
+        <w:rPr>
+          <w:rFonts w:eastAsiaTheme="minorEastAsia"/>
+        </w:rPr>
+        <w:t>were</w:t>
+      </w:r>
+      <w:r>
+        <w:rPr>
+          <w:rFonts w:eastAsiaTheme="minorEastAsia"/>
+        </w:rPr>
+        <w:t xml:space="preserve"> found </w:t>
+      </w:r>
+      <w:r>
+        <w:rPr>
+          <w:rFonts w:eastAsiaTheme="minorEastAsia"/>
+        </w:rPr>
+        <w:t xml:space="preserve">to be </w:t>
+      </w:r>
+      <w:r>
+        <w:rPr>
+          <w:rFonts w:eastAsiaTheme="minorEastAsia"/>
+        </w:rPr>
+        <w:t>(12 ± 1.2) m/s</w:t>
+      </w:r>
+      <w:r>
+        <w:rPr>
+          <w:rFonts w:eastAsiaTheme="minorEastAsia"/>
+        </w:rPr>
+        <w:t xml:space="preserve"> (10%)</w:t>
+      </w:r>
+      <w:r>
+        <w:rPr>
+          <w:rFonts w:eastAsiaTheme="minorEastAsia"/>
+        </w:rPr>
+        <w:t>,</w:t>
+      </w:r>
+      <w:r>
+        <w:rPr>
+          <w:rFonts w:eastAsiaTheme="minorEastAsia"/>
+        </w:rPr>
+        <w:t xml:space="preserve"> </w:t>
+      </w:r>
+      <w:r>
+        <w:rPr>
+          <w:rFonts w:eastAsiaTheme="minorEastAsia"/>
+        </w:rPr>
+        <w:t xml:space="preserve">(16.37 ± 0.89) m/s (5.4%), (19.78 ± 0.74) m/s (3.7%), and </w:t>
+      </w:r>
+      <w:r>
+        <w:rPr>
+          <w:rFonts w:eastAsiaTheme="minorEastAsia"/>
+        </w:rPr>
+        <w:t>(24.02 ± 0.61) m/s</w:t>
+      </w:r>
+      <w:r>
+        <w:rPr>
+          <w:rFonts w:eastAsiaTheme="minorEastAsia"/>
+        </w:rPr>
+        <w:t xml:space="preserve"> (2.5%)</w:t>
+      </w:r>
+      <w:r>
+        <w:rPr>
+          <w:rFonts w:eastAsiaTheme="minorEastAsia"/>
+        </w:rPr>
+        <w:t>.</w:t>
+      </w:r>
+    </w:p>
+    <w:p>
+      <w:r>
+        <w:t>F</w:t>
+      </w:r>
+      <w:r>
+        <w:t xml:space="preserve">our trials were completed for each cylinder at the </w:t>
+      </w:r>
+      <w:r>
+        <w:t xml:space="preserve">each of the </w:t>
+      </w:r>
+      <w:r>
+        <w:t>wind speeds</w:t>
+      </w:r>
+      <w:r>
+        <w:t>.</w:t>
+      </w:r>
+      <w:r>
+        <w:t xml:space="preserve"> For each trial, the cylinders were rotated at three different </w:t>
+      </w:r>
+      <w:r>
+        <w:t>RPMs</w:t>
+      </w:r>
+      <w:r>
+        <w:t>. The largest diameter cylinder stabilized at around 3500 RPM</w:t>
+      </w:r>
+      <w:r>
+        <w:t xml:space="preserve"> and the range was from 3500 to 5500 RPM. The other two cylinders covered a range from 3000 RPM to 6000 RPM</w:t>
+      </w:r>
+      <w:r>
+        <w:t>.</w:t>
+      </w:r>
+      <w:r>
+        <w:t xml:space="preserve"> Due to the accuracy of the tachometer and the fluctuating nature of the rotating cylinder</w:t>
+      </w:r>
+      <w:r>
+        <w:t xml:space="preserve">, </w:t>
+      </w:r>
+      <w:r>
+        <w:t xml:space="preserve">it was </w:t>
+      </w:r>
+      <w:r>
+        <w:t xml:space="preserve">ineffective </w:t>
+      </w:r>
+      <w:r>
+        <w:t>to maintain</w:t>
+      </w:r>
+      <w:r>
+        <w:t xml:space="preserve"> the same RPM across the </w:t>
+      </w:r>
+      <w:r>
+        <w:t>trials.</w:t>
+      </w:r>
+      <w:r>
+        <w:t xml:space="preserve"> At the RPMs in the experiment, the expected forces </w:t>
+      </w:r>
+      <w:r>
+        <w:t>from equation 3</w:t>
+      </w:r>
+      <w:r>
+        <w:t xml:space="preserve"> range from </w:t>
+      </w:r>
+      <w:r>
+        <w:t xml:space="preserve">3.1 N at smallest diameter and slowest </w:t>
+      </w:r>
+      <w:r>
+        <w:t xml:space="preserve">wind </w:t>
+      </w:r>
+      <w:r>
+        <w:t xml:space="preserve">speed to </w:t>
+      </w:r>
+      <w:r>
+        <w:t xml:space="preserve">98 N at the largest diameter and fastest </w:t>
+      </w:r>
+      <w:r>
+        <w:t xml:space="preserve">wind </w:t>
+      </w:r>
+      <w:r>
+        <w:t>speed.</w:t>
+      </w:r>
+      <w:r>
+        <w:t xml:space="preserve"> 200 RPM difference </w:t>
+      </w:r>
+      <w:r>
+        <w:t>would result in 4</w:t>
+      </w:r>
+      <w:r>
+        <w:t>% to</w:t>
+      </w:r>
+      <w:r>
+        <w:t xml:space="preserve"> 6% error</w:t>
+      </w:r>
+      <w:r>
+        <w:t xml:space="preserve">, which </w:t>
+      </w:r>
+      <w:r>
+        <w:t>suggest</w:t>
+      </w:r>
+      <w:r>
+        <w:t>ed</w:t>
+      </w:r>
+      <w:r>
+        <w:t xml:space="preserve"> the RPMs can be treated as equal when evaluating the effect of wind speed at constant RPM.</w:t>
+      </w:r>
     </w:p>
     <w:p>
       <w:pPr>
         <w:pStyle w:val="Heading1"/>
       </w:pPr>
-      <w:r>
-        <w:t>Methods</w:t>
-      </w:r>
+      <w:bookmarkStart w:id="6" w:name="_Toc481870433"/>
+      <w:r>
+        <w:lastRenderedPageBreak/>
+        <w:t>Results and Discussion</w:t>
+      </w:r>
+      <w:bookmarkEnd w:id="6"/>
     </w:p>
     <w:p/>
     <w:p>
       <w:pPr>
         <w:pStyle w:val="Heading1"/>
       </w:pPr>
-      <w:r>
-        <w:t>Results and Discussion</w:t>
-      </w:r>
-    </w:p>
-    <w:p/>
-    <w:p/>
-    <w:p>
-      <w:pPr>
-        <w:pStyle w:val="Heading1"/>
-      </w:pPr>
-      <w:r>
-        <w:lastRenderedPageBreak/>
+      <w:bookmarkStart w:id="7" w:name="_Toc481870434"/>
+      <w:r>
         <w:t>Summary and Conclusion</w:t>
       </w:r>
+      <w:bookmarkEnd w:id="7"/>
     </w:p>
     <w:p>
       <w:r>
@@ -1582,28 +2903,21 @@
           <w:rFonts w:eastAsiaTheme="minorEastAsia"/>
           <w:iCs/>
         </w:rPr>
-        <w:t>Joukouski lift equation</w:t>
+        <w:t xml:space="preserve">Joukouski lift equation (equation 1) at high rotational speeds we tested three different sized cylinders at different wind speeds and high rotational speeds. Based on this equation, you could theoretically produce an enormous amount of lift if you kept increasing any one of the factors from equation </w:t>
       </w:r>
       <w:r>
         <w:rPr>
           <w:rFonts w:eastAsiaTheme="minorEastAsia"/>
           <w:iCs/>
         </w:rPr>
-        <w:t xml:space="preserve"> (equation 1)</w:t>
+        <w:t>3</w:t>
       </w:r>
       <w:r>
         <w:rPr>
           <w:rFonts w:eastAsiaTheme="minorEastAsia"/>
           <w:iCs/>
         </w:rPr>
-        <w:t xml:space="preserve"> at high rotational speeds we tested three different sized cylinders at different wind speeds and high rotational speeds. </w:t>
-      </w:r>
-      <w:r>
-        <w:rPr>
-          <w:rFonts w:eastAsiaTheme="minorEastAsia"/>
-          <w:iCs/>
-        </w:rPr>
-        <w:t xml:space="preserve">Based on this equation, you could theoretically produce an enormous amount of lift if you kept increasing any one of the factors from equation 1. </w:t>
+        <w:t xml:space="preserve">. </w:t>
       </w:r>
       <w:r>
         <w:t>Theoretically,</w:t>
@@ -1617,40 +2931,9 @@
     </w:p>
     <w:p>
       <w:r>
-        <w:t>Our</w:t>
-      </w:r>
-      <w:r>
-        <w:t xml:space="preserve"> experiment shows that at high rates of RPM and wind speed </w:t>
-      </w:r>
-      <w:r>
-        <w:t xml:space="preserve">the difference between the theoretical and the obtained values are significant. After research we found </w:t>
-      </w:r>
-      <w:r>
-        <w:t>that the wind speeds we were placing our model cylinders in was producing large Reynolds numbers that was producing a turbulence vortex behind the cylinder which</w:t>
-      </w:r>
-      <w:r>
-        <w:t xml:space="preserve"> </w:t>
-      </w:r>
-      <w:r>
-        <w:t>disrupted the flow behind the cylinder. This disrupts the low pressure region above the cylinder and</w:t>
-      </w:r>
-      <w:r>
-        <w:t xml:space="preserve"> the</w:t>
-      </w:r>
-      <w:r>
-        <w:t xml:space="preserve"> high pressure region below the cylinder</w:t>
-      </w:r>
-      <w:r>
-        <w:t>, because of this we assume the magnitude of pressure on the top and bottom are both increasing due to the alternating flow path beyond the cylinder as a result of the vortex.</w:t>
-      </w:r>
-      <w:bookmarkStart w:id="0" w:name="_GoBack"/>
-      <w:bookmarkEnd w:id="0"/>
-      <w:r>
-        <w:t xml:space="preserve"> </w:t>
+        <w:t xml:space="preserve">Our experiment shows that at high rates of RPM and wind speed the difference between the theoretical and the obtained values are significant. After research we found that the wind speeds we were placing our model cylinders in was producing large Reynolds numbers that was producing a turbulence vortex behind the cylinder which disrupted the flow behind the cylinder. This disrupts the low pressure region above the cylinder and the high pressure region below the cylinder, because of this we assume the magnitude of pressure on the top and bottom are both increasing due to the alternating flow path beyond the cylinder as a result of the vortex. </w:t>
       </w:r>
     </w:p>
-    <w:p/>
-    <w:p/>
     <w:p>
       <w:r>
         <w:br w:type="page"/>
@@ -1666,10 +2949,12 @@
           <w:szCs w:val="22"/>
         </w:rPr>
       </w:pPr>
+      <w:bookmarkStart w:id="8" w:name="_Toc481870435"/>
       <w:r>
         <w:lastRenderedPageBreak/>
         <w:t>References</w:t>
       </w:r>
+      <w:bookmarkEnd w:id="8"/>
       <w:r>
         <w:fldChar w:fldCharType="begin"/>
       </w:r>
@@ -1819,17 +3104,35 @@
       <w:pPr>
         <w:pStyle w:val="Heading1"/>
       </w:pPr>
+      <w:bookmarkStart w:id="9" w:name="_Toc481870436"/>
       <w:r>
         <w:lastRenderedPageBreak/>
         <w:t>Appendix</w:t>
       </w:r>
+      <w:bookmarkEnd w:id="9"/>
     </w:p>
     <w:p>
       <w:pPr>
         <w:ind w:firstLine="0"/>
       </w:pPr>
-      <w:r>
-        <w:t>Table A</w:t>
+    </w:p>
+    <w:p>
+      <w:pPr>
+        <w:pStyle w:val="Caption"/>
+      </w:pPr>
+      <w:r>
+        <w:t xml:space="preserve">Table A </w:t>
+      </w:r>
+      <w:fldSimple w:instr=" SEQ Table_A \* ARABIC ">
+        <w:r>
+          <w:rPr>
+            <w:noProof/>
+          </w:rPr>
+          <w:t>1</w:t>
+        </w:r>
+      </w:fldSimple>
+      <w:r>
+        <w:t xml:space="preserve"> Smallest diameter cylinder experiment data</w:t>
       </w:r>
     </w:p>
     <w:tbl>
@@ -5532,10 +6835,21 @@
     </w:p>
     <w:p>
       <w:pPr>
-        <w:ind w:firstLine="0"/>
+        <w:pStyle w:val="Caption"/>
       </w:pPr>
       <w:r>
-        <w:t>Table B</w:t>
+        <w:t xml:space="preserve">Table A </w:t>
+      </w:r>
+      <w:fldSimple w:instr=" SEQ Table_A \* ARABIC ">
+        <w:r>
+          <w:rPr>
+            <w:noProof/>
+          </w:rPr>
+          <w:t>2</w:t>
+        </w:r>
+      </w:fldSimple>
+      <w:r>
+        <w:t xml:space="preserve"> Medium diameter cylinder experiment data</w:t>
       </w:r>
     </w:p>
     <w:tbl>
@@ -9253,10 +10567,21 @@
     </w:p>
     <w:p>
       <w:pPr>
-        <w:ind w:firstLine="0"/>
+        <w:pStyle w:val="Caption"/>
       </w:pPr>
       <w:r>
-        <w:t>Table C</w:t>
+        <w:t xml:space="preserve">Table A </w:t>
+      </w:r>
+      <w:fldSimple w:instr=" SEQ Table_A \* ARABIC ">
+        <w:r>
+          <w:rPr>
+            <w:noProof/>
+          </w:rPr>
+          <w:t>3</w:t>
+        </w:r>
+      </w:fldSimple>
+      <w:r>
+        <w:t xml:space="preserve"> Largest diameter cylinder experiment data</w:t>
       </w:r>
     </w:p>
     <w:tbl>
@@ -12925,9 +14250,37 @@
         <w:ind w:firstLine="0"/>
       </w:pPr>
     </w:p>
+    <w:p/>
     <w:p>
-      <w:r>
-        <w:t>Table D</w:t>
+      <w:pPr>
+        <w:pStyle w:val="Caption"/>
+      </w:pPr>
+      <w:r>
+        <w:t xml:space="preserve">Table A </w:t>
+      </w:r>
+      <w:r>
+        <w:fldChar w:fldCharType="begin"/>
+      </w:r>
+      <w:r>
+        <w:instrText xml:space="preserve"> SEQ Table_A \* ARABIC </w:instrText>
+      </w:r>
+      <w:r>
+        <w:fldChar w:fldCharType="separate"/>
+      </w:r>
+      <w:r>
+        <w:rPr>
+          <w:noProof/>
+        </w:rPr>
+        <w:t>4</w:t>
+      </w:r>
+      <w:r>
+        <w:rPr>
+          <w:noProof/>
+        </w:rPr>
+        <w:fldChar w:fldCharType="end"/>
+      </w:r>
+      <w:r>
+        <w:t xml:space="preserve"> Smallest diameter cylinder high wind speed experiment data</w:t>
       </w:r>
     </w:p>
     <w:tbl>
@@ -14547,7 +15900,8 @@
       </w:pPr>
     </w:p>
     <w:sectPr>
-      <w:footerReference w:type="default" r:id="rId8"/>
+      <w:headerReference w:type="even" r:id="rId7"/>
+      <w:headerReference w:type="default" r:id="rId8"/>
       <w:pgSz w:w="12240" w:h="15840"/>
       <w:pgMar w:top="1440" w:right="1440" w:bottom="1440" w:left="1440" w:header="720" w:footer="720" w:gutter="0"/>
       <w:pgNumType w:start="0"/>
@@ -14578,26 +15932,93 @@
 </w:endnotes>
 </file>
 
-<file path=word/footer1.xml><?xml version="1.0" encoding="utf-8"?>
-<w:ftr xmlns:wpc="http://schemas.microsoft.com/office/word/2010/wordprocessingCanvas" xmlns:cx="http://schemas.microsoft.com/office/drawing/2014/chartex" xmlns:cx1="http://schemas.microsoft.com/office/drawing/2015/9/8/chartex" xmlns:mc="http://schemas.openxmlformats.org/markup-compatibility/2006" xmlns:o="urn:schemas-microsoft-com:office:office" xmlns:r="http://schemas.openxmlformats.org/officeDocument/2006/relationships" xmlns:m="http://schemas.openxmlformats.org/officeDocument/2006/math" xmlns:v="urn:schemas-microsoft-com:vml" xmlns:wp14="http://schemas.microsoft.com/office/word/2010/wordprocessingDrawing" xmlns:wp="http://schemas.openxmlformats.org/drawingml/2006/wordprocessingDrawing" xmlns:w10="urn:schemas-microsoft-com:office:word" xmlns:w="http://schemas.openxmlformats.org/wordprocessingml/2006/main" xmlns:w14="http://schemas.microsoft.com/office/word/2010/wordml" xmlns:w15="http://schemas.microsoft.com/office/word/2012/wordml" xmlns:w16se="http://schemas.microsoft.com/office/word/2015/wordml/symex" xmlns:wpg="http://schemas.microsoft.com/office/word/2010/wordprocessingGroup" xmlns:wpi="http://schemas.microsoft.com/office/word/2010/wordprocessingInk" xmlns:wne="http://schemas.microsoft.com/office/word/2006/wordml" xmlns:wps="http://schemas.microsoft.com/office/word/2010/wordprocessingShape" mc:Ignorable="w14 w15 w16se wp14">
-  <w:sdt>
-    <w:sdtPr>
-      <w:id w:val="-1350172347"/>
-      <w:docPartObj>
-        <w:docPartGallery w:val="Page Numbers (Bottom of Page)"/>
-        <w:docPartUnique/>
-      </w:docPartObj>
-    </w:sdtPr>
-    <w:sdtEndPr>
+<file path=word/footnotes.xml><?xml version="1.0" encoding="utf-8"?>
+<w:footnotes xmlns:wpc="http://schemas.microsoft.com/office/word/2010/wordprocessingCanvas" xmlns:cx="http://schemas.microsoft.com/office/drawing/2014/chartex" xmlns:cx1="http://schemas.microsoft.com/office/drawing/2015/9/8/chartex" xmlns:mc="http://schemas.openxmlformats.org/markup-compatibility/2006" xmlns:o="urn:schemas-microsoft-com:office:office" xmlns:r="http://schemas.openxmlformats.org/officeDocument/2006/relationships" xmlns:m="http://schemas.openxmlformats.org/officeDocument/2006/math" xmlns:v="urn:schemas-microsoft-com:vml" xmlns:wp14="http://schemas.microsoft.com/office/word/2010/wordprocessingDrawing" xmlns:wp="http://schemas.openxmlformats.org/drawingml/2006/wordprocessingDrawing" xmlns:w10="urn:schemas-microsoft-com:office:word" xmlns:w="http://schemas.openxmlformats.org/wordprocessingml/2006/main" xmlns:w14="http://schemas.microsoft.com/office/word/2010/wordml" xmlns:w15="http://schemas.microsoft.com/office/word/2012/wordml" xmlns:w16se="http://schemas.microsoft.com/office/word/2015/wordml/symex" xmlns:wpg="http://schemas.microsoft.com/office/word/2010/wordprocessingGroup" xmlns:wpi="http://schemas.microsoft.com/office/word/2010/wordprocessingInk" xmlns:wne="http://schemas.microsoft.com/office/word/2006/wordml" xmlns:wps="http://schemas.microsoft.com/office/word/2010/wordprocessingShape" mc:Ignorable="w14 w15 w16se wp14">
+  <w:footnote w:type="separator" w:id="-1">
+    <w:p>
+      <w:r>
+        <w:separator/>
+      </w:r>
+    </w:p>
+  </w:footnote>
+  <w:footnote w:type="continuationSeparator" w:id="0">
+    <w:p>
+      <w:r>
+        <w:continuationSeparator/>
+      </w:r>
+    </w:p>
+  </w:footnote>
+</w:footnotes>
+</file>
+
+<file path=word/header1.xml><?xml version="1.0" encoding="utf-8"?>
+<w:hdr xmlns:wpc="http://schemas.microsoft.com/office/word/2010/wordprocessingCanvas" xmlns:cx="http://schemas.microsoft.com/office/drawing/2014/chartex" xmlns:cx1="http://schemas.microsoft.com/office/drawing/2015/9/8/chartex" xmlns:mc="http://schemas.openxmlformats.org/markup-compatibility/2006" xmlns:o="urn:schemas-microsoft-com:office:office" xmlns:r="http://schemas.openxmlformats.org/officeDocument/2006/relationships" xmlns:m="http://schemas.openxmlformats.org/officeDocument/2006/math" xmlns:v="urn:schemas-microsoft-com:vml" xmlns:wp14="http://schemas.microsoft.com/office/word/2010/wordprocessingDrawing" xmlns:wp="http://schemas.openxmlformats.org/drawingml/2006/wordprocessingDrawing" xmlns:w10="urn:schemas-microsoft-com:office:word" xmlns:w="http://schemas.openxmlformats.org/wordprocessingml/2006/main" xmlns:w14="http://schemas.microsoft.com/office/word/2010/wordml" xmlns:w15="http://schemas.microsoft.com/office/word/2012/wordml" xmlns:w16se="http://schemas.microsoft.com/office/word/2015/wordml/symex" xmlns:wpg="http://schemas.microsoft.com/office/word/2010/wordprocessingGroup" xmlns:wpi="http://schemas.microsoft.com/office/word/2010/wordprocessingInk" xmlns:wne="http://schemas.microsoft.com/office/word/2006/wordml" xmlns:wps="http://schemas.microsoft.com/office/word/2010/wordprocessingShape" mc:Ignorable="w14 w15 w16se wp14">
+  <w:p>
+    <w:pPr>
+      <w:pStyle w:val="Footer"/>
+      <w:jc w:val="right"/>
+    </w:pPr>
+    <w:r>
+      <w:t>Magnus Effect on Cylindrical Airfoils</w:t>
+    </w:r>
+    <w:r>
+      <w:tab/>
+      <w:t xml:space="preserve">                                          </w:t>
+    </w:r>
+    <w:r>
+      <w:fldChar w:fldCharType="begin"/>
+    </w:r>
+    <w:r>
+      <w:instrText xml:space="preserve"> PAGE   \* MERGEFORMAT </w:instrText>
+    </w:r>
+    <w:r>
+      <w:fldChar w:fldCharType="separate"/>
+    </w:r>
+    <w:r>
       <w:rPr>
         <w:noProof/>
       </w:rPr>
-    </w:sdtEndPr>
-    <w:sdtContent>
-      <w:p>
-        <w:pPr>
-          <w:pStyle w:val="Footer"/>
-        </w:pPr>
+      <w:t>10</w:t>
+    </w:r>
+    <w:r>
+      <w:rPr>
+        <w:noProof/>
+      </w:rPr>
+      <w:fldChar w:fldCharType="end"/>
+    </w:r>
+  </w:p>
+</w:hdr>
+</file>
+
+<file path=word/header2.xml><?xml version="1.0" encoding="utf-8"?>
+<w:hdr xmlns:wpc="http://schemas.microsoft.com/office/word/2010/wordprocessingCanvas" xmlns:cx="http://schemas.microsoft.com/office/drawing/2014/chartex" xmlns:cx1="http://schemas.microsoft.com/office/drawing/2015/9/8/chartex" xmlns:mc="http://schemas.openxmlformats.org/markup-compatibility/2006" xmlns:o="urn:schemas-microsoft-com:office:office" xmlns:r="http://schemas.openxmlformats.org/officeDocument/2006/relationships" xmlns:m="http://schemas.openxmlformats.org/officeDocument/2006/math" xmlns:v="urn:schemas-microsoft-com:vml" xmlns:wp14="http://schemas.microsoft.com/office/word/2010/wordprocessingDrawing" xmlns:wp="http://schemas.openxmlformats.org/drawingml/2006/wordprocessingDrawing" xmlns:w10="urn:schemas-microsoft-com:office:word" xmlns:w="http://schemas.openxmlformats.org/wordprocessingml/2006/main" xmlns:w14="http://schemas.microsoft.com/office/word/2010/wordml" xmlns:w15="http://schemas.microsoft.com/office/word/2012/wordml" xmlns:w16se="http://schemas.microsoft.com/office/word/2015/wordml/symex" xmlns:wpg="http://schemas.microsoft.com/office/word/2010/wordprocessingGroup" xmlns:wpi="http://schemas.microsoft.com/office/word/2010/wordprocessingInk" xmlns:wne="http://schemas.microsoft.com/office/word/2006/wordml" xmlns:wps="http://schemas.microsoft.com/office/word/2010/wordprocessingShape" mc:Ignorable="w14 w15 w16se wp14">
+  <w:p>
+    <w:pPr>
+      <w:pStyle w:val="Footer"/>
+      <w:ind w:firstLine="0"/>
+      <w:jc w:val="right"/>
+    </w:pPr>
+    <w:r>
+      <w:t>Feng, Popecki and Skinner</w:t>
+    </w:r>
+    <w:r>
+      <w:tab/>
+      <w:t xml:space="preserve">                                         </w:t>
+    </w:r>
+    <w:sdt>
+      <w:sdtPr>
+        <w:id w:val="-1350172347"/>
+        <w:docPartObj>
+          <w:docPartGallery w:val="Page Numbers (Bottom of Page)"/>
+          <w:docPartUnique/>
+        </w:docPartObj>
+      </w:sdtPr>
+      <w:sdtEndPr>
+        <w:rPr>
+          <w:noProof/>
+        </w:rPr>
+      </w:sdtEndPr>
+      <w:sdtContent>
         <w:r>
           <w:fldChar w:fldCharType="begin"/>
         </w:r>
@@ -14619,34 +16040,10 @@
           </w:rPr>
           <w:fldChar w:fldCharType="end"/>
         </w:r>
-      </w:p>
-    </w:sdtContent>
-  </w:sdt>
-  <w:p>
-    <w:pPr>
-      <w:pStyle w:val="Footer"/>
-    </w:pPr>
+      </w:sdtContent>
+    </w:sdt>
   </w:p>
-</w:ftr>
-</file>
-
-<file path=word/footnotes.xml><?xml version="1.0" encoding="utf-8"?>
-<w:footnotes xmlns:wpc="http://schemas.microsoft.com/office/word/2010/wordprocessingCanvas" xmlns:cx="http://schemas.microsoft.com/office/drawing/2014/chartex" xmlns:cx1="http://schemas.microsoft.com/office/drawing/2015/9/8/chartex" xmlns:mc="http://schemas.openxmlformats.org/markup-compatibility/2006" xmlns:o="urn:schemas-microsoft-com:office:office" xmlns:r="http://schemas.openxmlformats.org/officeDocument/2006/relationships" xmlns:m="http://schemas.openxmlformats.org/officeDocument/2006/math" xmlns:v="urn:schemas-microsoft-com:vml" xmlns:wp14="http://schemas.microsoft.com/office/word/2010/wordprocessingDrawing" xmlns:wp="http://schemas.openxmlformats.org/drawingml/2006/wordprocessingDrawing" xmlns:w10="urn:schemas-microsoft-com:office:word" xmlns:w="http://schemas.openxmlformats.org/wordprocessingml/2006/main" xmlns:w14="http://schemas.microsoft.com/office/word/2010/wordml" xmlns:w15="http://schemas.microsoft.com/office/word/2012/wordml" xmlns:w16se="http://schemas.microsoft.com/office/word/2015/wordml/symex" xmlns:wpg="http://schemas.microsoft.com/office/word/2010/wordprocessingGroup" xmlns:wpi="http://schemas.microsoft.com/office/word/2010/wordprocessingInk" xmlns:wne="http://schemas.microsoft.com/office/word/2006/wordml" xmlns:wps="http://schemas.microsoft.com/office/word/2010/wordprocessingShape" mc:Ignorable="w14 w15 w16se wp14">
-  <w:footnote w:type="separator" w:id="-1">
-    <w:p>
-      <w:r>
-        <w:separator/>
-      </w:r>
-    </w:p>
-  </w:footnote>
-  <w:footnote w:type="continuationSeparator" w:id="0">
-    <w:p>
-      <w:r>
-        <w:continuationSeparator/>
-      </w:r>
-    </w:p>
-  </w:footnote>
-</w:footnotes>
+</w:hdr>
 </file>
 
 <file path=word/styles.xml><?xml version="1.0" encoding="utf-8"?>
@@ -15287,16 +16684,55 @@
       <w:u w:val="single"/>
     </w:rPr>
   </w:style>
-  <w:style w:type="character" w:styleId="FollowedHyperlink">
-    <w:name w:val="FollowedHyperlink"/>
-    <w:basedOn w:val="DefaultParagraphFont"/>
-    <w:uiPriority w:val="99"/>
-    <w:semiHidden/>
+  <w:style w:type="paragraph" w:styleId="TOCHeading">
+    <w:name w:val="TOC Heading"/>
+    <w:basedOn w:val="Heading1"/>
+    <w:next w:val="Normal"/>
+    <w:uiPriority w:val="39"/>
     <w:unhideWhenUsed/>
-    <w:rsid w:val="005E7D2B"/>
+    <w:qFormat/>
+    <w:rsid w:val="00562702"/>
+    <w:pPr>
+      <w:spacing w:before="240" w:after="0" w:line="259" w:lineRule="auto"/>
+      <w:outlineLvl w:val="9"/>
+    </w:pPr>
     <w:rPr>
-      <w:color w:val="954F72" w:themeColor="followedHyperlink"/>
-      <w:u w:val="single"/>
+      <w:rFonts w:asciiTheme="majorHAnsi" w:hAnsiTheme="majorHAnsi"/>
+      <w:b w:val="0"/>
+      <w:color w:val="2E74B5" w:themeColor="accent1" w:themeShade="BF"/>
+    </w:rPr>
+  </w:style>
+  <w:style w:type="paragraph" w:styleId="TOC1">
+    <w:name w:val="toc 1"/>
+    <w:basedOn w:val="Normal"/>
+    <w:next w:val="Normal"/>
+    <w:autoRedefine/>
+    <w:uiPriority w:val="39"/>
+    <w:unhideWhenUsed/>
+    <w:rsid w:val="00562702"/>
+    <w:pPr>
+      <w:spacing w:after="100"/>
+    </w:pPr>
+  </w:style>
+  <w:style w:type="paragraph" w:styleId="Caption">
+    <w:name w:val="caption"/>
+    <w:basedOn w:val="Normal"/>
+    <w:next w:val="Normal"/>
+    <w:uiPriority w:val="35"/>
+    <w:unhideWhenUsed/>
+    <w:qFormat/>
+    <w:rsid w:val="005A498A"/>
+    <w:pPr>
+      <w:keepNext/>
+      <w:spacing w:after="200" w:line="240" w:lineRule="auto"/>
+      <w:ind w:firstLine="0"/>
+      <w:jc w:val="center"/>
+    </w:pPr>
+    <w:rPr>
+      <w:b/>
+      <w:iCs/>
+      <w:sz w:val="18"/>
+      <w:szCs w:val="18"/>
     </w:rPr>
   </w:style>
 </w:styles>
@@ -15619,7 +17055,7 @@
 </file>
 
 <file path=customXml/itemProps1.xml><?xml version="1.0" encoding="utf-8"?>
-<ds:datastoreItem xmlns:ds="http://schemas.openxmlformats.org/officeDocument/2006/customXml" ds:itemID="{0901BF3E-185B-462D-A84D-F34BA434232A}">
+<ds:datastoreItem xmlns:ds="http://schemas.openxmlformats.org/officeDocument/2006/customXml" ds:itemID="{1407B169-33CD-43B2-8457-08C3482F4B5C}">
   <ds:schemaRefs>
     <ds:schemaRef ds:uri="http://schemas.openxmlformats.org/officeDocument/2006/bibliography"/>
   </ds:schemaRefs>

</xml_diff>

<commit_message>
edits to methods section
</commit_message>
<xml_diff>
--- a/Final Report/MagnusEffect_FinalReport.docx
+++ b/Final Report/MagnusEffect_FinalReport.docx
@@ -1,6 +1,6 @@
 
 <file path=word/document.xml><?xml version="1.0" encoding="utf-8"?>
-<w:document xmlns:wpc="http://schemas.microsoft.com/office/word/2010/wordprocessingCanvas" xmlns:cx="http://schemas.microsoft.com/office/drawing/2014/chartex" xmlns:cx1="http://schemas.microsoft.com/office/drawing/2015/9/8/chartex" xmlns:mc="http://schemas.openxmlformats.org/markup-compatibility/2006" xmlns:o="urn:schemas-microsoft-com:office:office" xmlns:r="http://schemas.openxmlformats.org/officeDocument/2006/relationships" xmlns:m="http://schemas.openxmlformats.org/officeDocument/2006/math" xmlns:v="urn:schemas-microsoft-com:vml" xmlns:wp14="http://schemas.microsoft.com/office/word/2010/wordprocessingDrawing" xmlns:wp="http://schemas.openxmlformats.org/drawingml/2006/wordprocessingDrawing" xmlns:w10="urn:schemas-microsoft-com:office:word" xmlns:w="http://schemas.openxmlformats.org/wordprocessingml/2006/main" xmlns:w14="http://schemas.microsoft.com/office/word/2010/wordml" xmlns:w15="http://schemas.microsoft.com/office/word/2012/wordml" xmlns:w16se="http://schemas.microsoft.com/office/word/2015/wordml/symex" xmlns:wpg="http://schemas.microsoft.com/office/word/2010/wordprocessingGroup" xmlns:wpi="http://schemas.microsoft.com/office/word/2010/wordprocessingInk" xmlns:wne="http://schemas.microsoft.com/office/word/2006/wordml" xmlns:wps="http://schemas.microsoft.com/office/word/2010/wordprocessingShape" mc:Ignorable="w14 w15 w16se wp14">
+<w:document xmlns:wpc="http://schemas.microsoft.com/office/word/2010/wordprocessingCanvas" xmlns:cx="http://schemas.microsoft.com/office/drawing/2014/chartex" xmlns:cx1="http://schemas.microsoft.com/office/drawing/2015/9/8/chartex" xmlns:cx2="http://schemas.microsoft.com/office/drawing/2015/10/21/chartex" xmlns:cx3="http://schemas.microsoft.com/office/drawing/2016/5/9/chartex" xmlns:cx4="http://schemas.microsoft.com/office/drawing/2016/5/10/chartex" xmlns:cx5="http://schemas.microsoft.com/office/drawing/2016/5/11/chartex" xmlns:cx6="http://schemas.microsoft.com/office/drawing/2016/5/12/chartex" xmlns:cx7="http://schemas.microsoft.com/office/drawing/2016/5/13/chartex" xmlns:cx8="http://schemas.microsoft.com/office/drawing/2016/5/14/chartex" xmlns:mc="http://schemas.openxmlformats.org/markup-compatibility/2006" xmlns:aink="http://schemas.microsoft.com/office/drawing/2016/ink" xmlns:o="urn:schemas-microsoft-com:office:office" xmlns:r="http://schemas.openxmlformats.org/officeDocument/2006/relationships" xmlns:m="http://schemas.openxmlformats.org/officeDocument/2006/math" xmlns:v="urn:schemas-microsoft-com:vml" xmlns:wp14="http://schemas.microsoft.com/office/word/2010/wordprocessingDrawing" xmlns:wp="http://schemas.openxmlformats.org/drawingml/2006/wordprocessingDrawing" xmlns:w10="urn:schemas-microsoft-com:office:word" xmlns:w="http://schemas.openxmlformats.org/wordprocessingml/2006/main" xmlns:w14="http://schemas.microsoft.com/office/word/2010/wordml" xmlns:w15="http://schemas.microsoft.com/office/word/2012/wordml" xmlns:w16se="http://schemas.microsoft.com/office/word/2015/wordml/symex" xmlns:wpg="http://schemas.microsoft.com/office/word/2010/wordprocessingGroup" xmlns:wpi="http://schemas.microsoft.com/office/word/2010/wordprocessingInk" xmlns:wne="http://schemas.microsoft.com/office/word/2006/wordml" xmlns:wps="http://schemas.microsoft.com/office/word/2010/wordprocessingShape" mc:Ignorable="w14 w15 w16se wp14">
   <w:body>
     <w:p>
       <w:pPr>
@@ -37,8 +37,21 @@
       <w:pPr>
         <w:pStyle w:val="Subtitle"/>
       </w:pPr>
-      <w:r>
-        <w:t>Zhangxi Feng, Simon Popecki, James Skinner</w:t>
+      <w:proofErr w:type="spellStart"/>
+      <w:r>
+        <w:t>Zhangxi</w:t>
+      </w:r>
+      <w:proofErr w:type="spellEnd"/>
+      <w:r>
+        <w:t xml:space="preserve"> Feng, Simon </w:t>
+      </w:r>
+      <w:proofErr w:type="spellStart"/>
+      <w:r>
+        <w:t>Popecki</w:t>
+      </w:r>
+      <w:proofErr w:type="spellEnd"/>
+      <w:r>
+        <w:t>, James Skinner</w:t>
       </w:r>
     </w:p>
     <w:p>
@@ -749,20 +762,132 @@
       <w:r>
         <w:br w:type="page"/>
       </w:r>
-      <w:bookmarkStart w:id="0" w:name="_GoBack"/>
-      <w:bookmarkEnd w:id="0"/>
     </w:p>
     <w:p>
       <w:pPr>
         <w:pStyle w:val="Heading1"/>
       </w:pPr>
-      <w:bookmarkStart w:id="1" w:name="_Toc481870428"/>
+      <w:bookmarkStart w:id="0" w:name="_Toc481870428"/>
       <w:r>
         <w:lastRenderedPageBreak/>
         <w:t xml:space="preserve">Table </w:t>
       </w:r>
       <w:r>
         <w:t>of Figures</w:t>
+      </w:r>
+      <w:bookmarkEnd w:id="0"/>
+    </w:p>
+    <w:p>
+      <w:pPr>
+        <w:ind w:firstLine="0"/>
+      </w:pPr>
+    </w:p>
+    <w:p>
+      <w:pPr>
+        <w:ind w:firstLine="0"/>
+      </w:pPr>
+      <w:r>
+        <w:t>Figure 1……………………………………………………………………………………………2</w:t>
+      </w:r>
+    </w:p>
+    <w:p>
+      <w:pPr>
+        <w:ind w:firstLine="0"/>
+      </w:pPr>
+    </w:p>
+    <w:p>
+      <w:pPr>
+        <w:ind w:firstLine="0"/>
+      </w:pPr>
+      <w:r>
+        <w:t>Figure 2…………………………………………………………………………………………....3</w:t>
+      </w:r>
+    </w:p>
+    <w:p>
+      <w:pPr>
+        <w:ind w:firstLine="0"/>
+      </w:pPr>
+    </w:p>
+    <w:p>
+      <w:pPr>
+        <w:ind w:firstLine="0"/>
+      </w:pPr>
+      <w:r>
+        <w:t>Figure 3……………………………………………………………………………………...…….4</w:t>
+      </w:r>
+    </w:p>
+    <w:p>
+      <w:pPr>
+        <w:ind w:firstLine="0"/>
+      </w:pPr>
+    </w:p>
+    <w:p>
+      <w:pPr>
+        <w:ind w:firstLine="0"/>
+      </w:pPr>
+      <w:r>
+        <w:t>Figure 4…………………………………………………………………………………………....3</w:t>
+      </w:r>
+    </w:p>
+    <w:p>
+      <w:pPr>
+        <w:ind w:firstLine="0"/>
+      </w:pPr>
+    </w:p>
+    <w:p>
+      <w:pPr>
+        <w:ind w:firstLine="0"/>
+      </w:pPr>
+      <w:r>
+        <w:t>Figure 5…………………………………………………………………………………………....3</w:t>
+      </w:r>
+    </w:p>
+    <w:p>
+      <w:pPr>
+        <w:ind w:firstLine="0"/>
+      </w:pPr>
+    </w:p>
+    <w:p>
+      <w:pPr>
+        <w:ind w:firstLine="0"/>
+      </w:pPr>
+      <w:r>
+        <w:t>Figure 6…………………………………………………………………………………………....3</w:t>
+      </w:r>
+    </w:p>
+    <w:p>
+      <w:pPr>
+        <w:ind w:firstLine="0"/>
+      </w:pPr>
+    </w:p>
+    <w:p>
+      <w:pPr>
+        <w:ind w:firstLine="0"/>
+      </w:pPr>
+      <w:r>
+        <w:t>Figure 7…………………………………………………………………………………………....3</w:t>
+      </w:r>
+    </w:p>
+    <w:p/>
+    <w:p>
+      <w:r>
+        <w:br w:type="page"/>
+      </w:r>
+    </w:p>
+    <w:p>
+      <w:pPr>
+        <w:pStyle w:val="Heading1"/>
+      </w:pPr>
+      <w:bookmarkStart w:id="1" w:name="_Toc481870429"/>
+      <w:r>
+        <w:lastRenderedPageBreak/>
+        <w:t xml:space="preserve">Table </w:t>
+      </w:r>
+      <w:r>
+        <w:t xml:space="preserve">of </w:t>
+      </w:r>
+      <w:r>
+        <w:t>Equations</w:t>
       </w:r>
       <w:bookmarkEnd w:id="1"/>
     </w:p>
@@ -776,7 +901,7 @@
         <w:ind w:firstLine="0"/>
       </w:pPr>
       <w:r>
-        <w:t>Figure 1……………………………………………………………………………………………2</w:t>
+        <w:t>Equation 1…………………………………………………………………………………………2</w:t>
       </w:r>
     </w:p>
     <w:p>
@@ -789,7 +914,7 @@
         <w:ind w:firstLine="0"/>
       </w:pPr>
       <w:r>
-        <w:t>Figure 2…………………………………………………………………………………………....3</w:t>
+        <w:t>Equation 2…………………………………………………………………………………………3</w:t>
       </w:r>
     </w:p>
     <w:p>
@@ -802,7 +927,7 @@
         <w:ind w:firstLine="0"/>
       </w:pPr>
       <w:r>
-        <w:t>Figure 3……………………………………………………………………………………...…….4</w:t>
+        <w:t>Equation 3…………………………………………………………………………………………4</w:t>
       </w:r>
     </w:p>
     <w:p>
@@ -815,7 +940,7 @@
         <w:ind w:firstLine="0"/>
       </w:pPr>
       <w:r>
-        <w:t>Figure 4…………………………………………………………………………………………....3</w:t>
+        <w:t>Equation 4…………………………………………………………………………………………5</w:t>
       </w:r>
     </w:p>
     <w:p>
@@ -828,7 +953,7 @@
         <w:ind w:firstLine="0"/>
       </w:pPr>
       <w:r>
-        <w:t>Figure 5…………………………………………………………………………………………....3</w:t>
+        <w:t>Equation 5…………………………………………………………………………………………6</w:t>
       </w:r>
     </w:p>
     <w:p>
@@ -841,120 +966,6 @@
         <w:ind w:firstLine="0"/>
       </w:pPr>
       <w:r>
-        <w:t>Figure 6…………………………………………………………………………………………....3</w:t>
-      </w:r>
-    </w:p>
-    <w:p>
-      <w:pPr>
-        <w:ind w:firstLine="0"/>
-      </w:pPr>
-    </w:p>
-    <w:p>
-      <w:pPr>
-        <w:ind w:firstLine="0"/>
-      </w:pPr>
-      <w:r>
-        <w:t>Figure 7…………………………………………………………………………………………....3</w:t>
-      </w:r>
-    </w:p>
-    <w:p/>
-    <w:p>
-      <w:r>
-        <w:br w:type="page"/>
-      </w:r>
-    </w:p>
-    <w:p>
-      <w:pPr>
-        <w:pStyle w:val="Heading1"/>
-      </w:pPr>
-      <w:bookmarkStart w:id="2" w:name="_Toc481870429"/>
-      <w:r>
-        <w:lastRenderedPageBreak/>
-        <w:t xml:space="preserve">Table </w:t>
-      </w:r>
-      <w:r>
-        <w:t xml:space="preserve">of </w:t>
-      </w:r>
-      <w:r>
-        <w:t>Equations</w:t>
-      </w:r>
-      <w:bookmarkEnd w:id="2"/>
-    </w:p>
-    <w:p>
-      <w:pPr>
-        <w:ind w:firstLine="0"/>
-      </w:pPr>
-    </w:p>
-    <w:p>
-      <w:pPr>
-        <w:ind w:firstLine="0"/>
-      </w:pPr>
-      <w:r>
-        <w:t>Equation 1…………………………………………………………………………………………2</w:t>
-      </w:r>
-    </w:p>
-    <w:p>
-      <w:pPr>
-        <w:ind w:firstLine="0"/>
-      </w:pPr>
-    </w:p>
-    <w:p>
-      <w:pPr>
-        <w:ind w:firstLine="0"/>
-      </w:pPr>
-      <w:r>
-        <w:t>Equation 2…………………………………………………………………………………………3</w:t>
-      </w:r>
-    </w:p>
-    <w:p>
-      <w:pPr>
-        <w:ind w:firstLine="0"/>
-      </w:pPr>
-    </w:p>
-    <w:p>
-      <w:pPr>
-        <w:ind w:firstLine="0"/>
-      </w:pPr>
-      <w:r>
-        <w:t>Equation 3…………………………………………………………………………………………4</w:t>
-      </w:r>
-    </w:p>
-    <w:p>
-      <w:pPr>
-        <w:ind w:firstLine="0"/>
-      </w:pPr>
-    </w:p>
-    <w:p>
-      <w:pPr>
-        <w:ind w:firstLine="0"/>
-      </w:pPr>
-      <w:r>
-        <w:t>Equation 4…………………………………………………………………………………………5</w:t>
-      </w:r>
-    </w:p>
-    <w:p>
-      <w:pPr>
-        <w:ind w:firstLine="0"/>
-      </w:pPr>
-    </w:p>
-    <w:p>
-      <w:pPr>
-        <w:ind w:firstLine="0"/>
-      </w:pPr>
-      <w:r>
-        <w:t>Equation 5…………………………………………………………………………………………6</w:t>
-      </w:r>
-    </w:p>
-    <w:p>
-      <w:pPr>
-        <w:ind w:firstLine="0"/>
-      </w:pPr>
-    </w:p>
-    <w:p>
-      <w:pPr>
-        <w:ind w:firstLine="0"/>
-      </w:pPr>
-      <w:r>
         <w:t>Equation 6…………………………………………………………………………………………7</w:t>
       </w:r>
     </w:p>
@@ -977,12 +988,12 @@
       <w:pPr>
         <w:pStyle w:val="Heading1"/>
       </w:pPr>
-      <w:bookmarkStart w:id="3" w:name="_Toc481870430"/>
+      <w:bookmarkStart w:id="2" w:name="_Toc481870430"/>
       <w:r>
         <w:lastRenderedPageBreak/>
         <w:t>Abstract</w:t>
       </w:r>
-      <w:bookmarkEnd w:id="3"/>
+      <w:bookmarkEnd w:id="2"/>
     </w:p>
     <w:p>
       <w:r>
@@ -1077,12 +1088,12 @@
       <w:pPr>
         <w:pStyle w:val="Heading1"/>
       </w:pPr>
-      <w:bookmarkStart w:id="4" w:name="_Toc481870431"/>
+      <w:bookmarkStart w:id="3" w:name="_Toc481870431"/>
       <w:r>
         <w:lastRenderedPageBreak/>
         <w:t>Introduction</w:t>
       </w:r>
-      <w:bookmarkEnd w:id="4"/>
+      <w:bookmarkEnd w:id="3"/>
     </w:p>
     <w:p>
       <w:r>
@@ -1166,7 +1177,7 @@
                 <v:stroke joinstyle="miter"/>
                 <v:path gradientshapeok="t" o:connecttype="rect"/>
               </v:shapetype>
-              <v:shape id="Text Box 1" o:spid="_x0000_s1026" type="#_x0000_t202" style="position:absolute;left:0;text-align:left;margin-left:-14.45pt;margin-top:101.9pt;width:36.75pt;height:22.5pt;z-index:251659264;visibility:visible;mso-wrap-style:square;mso-width-percent:0;mso-height-percent:0;mso-wrap-distance-left:9pt;mso-wrap-distance-top:0;mso-wrap-distance-right:9pt;mso-wrap-distance-bottom:0;mso-position-horizontal:right;mso-position-horizontal-relative:margin;mso-position-vertical:absolute;mso-position-vertical-relative:text;mso-width-percent:0;mso-height-percent:0;mso-width-relative:margin;mso-height-relative:margin;v-text-anchor:top" o:gfxdata="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" fillcolor="white [3201]" stroked="f" strokeweight=".5pt">
+              <v:shape id="Text Box 1" o:spid="_x0000_s1026" type="#_x0000_t202" style="position:absolute;left:0;text-align:left;margin-left:-14.45pt;margin-top:101.9pt;width:36.75pt;height:22.5pt;z-index:251659264;visibility:visible;mso-wrap-style:square;mso-width-percent:0;mso-height-percent:0;mso-wrap-distance-left:9pt;mso-wrap-distance-top:0;mso-wrap-distance-right:9pt;mso-wrap-distance-bottom:0;mso-position-horizontal:right;mso-position-horizontal-relative:margin;mso-position-vertical:absolute;mso-position-vertical-relative:text;mso-width-percent:0;mso-height-percent:0;mso-width-relative:margin;mso-height-relative:margin;v-text-anchor:top" o:gfxdata="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" fillcolor="white [3201]" stroked="f" strokeweight=".5pt">
                 <v:textbox>
                   <w:txbxContent>
                     <w:p>
@@ -1276,7 +1287,15 @@
         <w:t xml:space="preserve"> Magnus lift force is found using the</w:t>
       </w:r>
       <w:r>
-        <w:t xml:space="preserve"> Kutta-Joukowski </w:t>
+        <w:t xml:space="preserve"> </w:t>
+      </w:r>
+      <w:proofErr w:type="spellStart"/>
+      <w:r>
+        <w:t>Kutta-Joukowski</w:t>
+      </w:r>
+      <w:proofErr w:type="spellEnd"/>
+      <w:r>
+        <w:t xml:space="preserve"> </w:t>
       </w:r>
       <w:r>
         <w:t>equation</w:t>
@@ -1415,7 +1434,7 @@
           </mc:Choice>
           <mc:Fallback>
             <w:pict>
-              <v:shape w14:anchorId="536ABA90" id="Text Box 3" o:spid="_x0000_s1027" type="#_x0000_t202" style="position:absolute;margin-left:-14.45pt;margin-top:63.6pt;width:36.75pt;height:22.5pt;z-index:251661312;visibility:visible;mso-wrap-style:square;mso-width-percent:0;mso-height-percent:0;mso-wrap-distance-left:9pt;mso-wrap-distance-top:0;mso-wrap-distance-right:9pt;mso-wrap-distance-bottom:0;mso-position-horizontal:right;mso-position-horizontal-relative:margin;mso-position-vertical:absolute;mso-position-vertical-relative:text;mso-width-percent:0;mso-height-percent:0;mso-width-relative:margin;mso-height-relative:margin;v-text-anchor:top" o:gfxdata="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" fillcolor="white [3201]" stroked="f" strokeweight=".5pt">
+              <v:shape w14:anchorId="536ABA90" id="Text Box 3" o:spid="_x0000_s1027" type="#_x0000_t202" style="position:absolute;margin-left:-14.45pt;margin-top:63.6pt;width:36.75pt;height:22.5pt;z-index:251661312;visibility:visible;mso-wrap-style:square;mso-width-percent:0;mso-height-percent:0;mso-wrap-distance-left:9pt;mso-wrap-distance-top:0;mso-wrap-distance-right:9pt;mso-wrap-distance-bottom:0;mso-position-horizontal:right;mso-position-horizontal-relative:margin;mso-position-vertical:absolute;mso-position-vertical-relative:text;mso-width-percent:0;mso-height-percent:0;mso-width-relative:margin;mso-height-relative:margin;v-text-anchor:top" o:gfxdata="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" fillcolor="white [3201]" stroked="f" strokeweight=".5pt">
                 <v:textbox>
                   <w:txbxContent>
                     <w:p>
@@ -1831,7 +1850,7 @@
           </mc:Choice>
           <mc:Fallback>
             <w:pict>
-              <v:shape w14:anchorId="6434A45B" id="Text Box 4" o:spid="_x0000_s1028" type="#_x0000_t202" style="position:absolute;margin-left:-14.45pt;margin-top:27.6pt;width:36.75pt;height:22.5pt;z-index:251663360;visibility:visible;mso-wrap-style:square;mso-width-percent:0;mso-height-percent:0;mso-wrap-distance-left:9pt;mso-wrap-distance-top:0;mso-wrap-distance-right:9pt;mso-wrap-distance-bottom:0;mso-position-horizontal:right;mso-position-horizontal-relative:margin;mso-position-vertical:absolute;mso-position-vertical-relative:text;mso-width-percent:0;mso-height-percent:0;mso-width-relative:margin;mso-height-relative:margin;v-text-anchor:top" o:gfxdata="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" fillcolor="white [3201]" stroked="f" strokeweight=".5pt">
+              <v:shape w14:anchorId="6434A45B" id="Text Box 4" o:spid="_x0000_s1028" type="#_x0000_t202" style="position:absolute;margin-left:-14.45pt;margin-top:27.6pt;width:36.75pt;height:22.5pt;z-index:251663360;visibility:visible;mso-wrap-style:square;mso-width-percent:0;mso-height-percent:0;mso-wrap-distance-left:9pt;mso-wrap-distance-top:0;mso-wrap-distance-right:9pt;mso-wrap-distance-bottom:0;mso-position-horizontal:right;mso-position-horizontal-relative:margin;mso-position-vertical:absolute;mso-position-vertical-relative:text;mso-width-percent:0;mso-height-percent:0;mso-width-relative:margin;mso-height-relative:margin;v-text-anchor:top" o:gfxdata="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" fillcolor="white [3201]" stroked="f" strokeweight=".5pt">
                 <v:textbox>
                   <w:txbxContent>
                     <w:p>
@@ -2008,12 +2027,21 @@
         </w:rPr>
         <w:t xml:space="preserve">accuracy of the </w:t>
       </w:r>
+      <w:proofErr w:type="spellStart"/>
       <w:r>
         <w:rPr>
           <w:rFonts w:eastAsiaTheme="minorEastAsia"/>
           <w:iCs/>
         </w:rPr>
-        <w:t xml:space="preserve">Kutta-Joukouski equation </w:t>
+        <w:t>Kutta-Joukouski</w:t>
+      </w:r>
+      <w:proofErr w:type="spellEnd"/>
+      <w:r>
+        <w:rPr>
+          <w:rFonts w:eastAsiaTheme="minorEastAsia"/>
+          <w:iCs/>
+        </w:rPr>
+        <w:t xml:space="preserve"> equation </w:t>
       </w:r>
       <w:r>
         <w:rPr>
@@ -2041,11 +2069,11 @@
       <w:pPr>
         <w:pStyle w:val="Heading1"/>
       </w:pPr>
-      <w:bookmarkStart w:id="5" w:name="_Toc481870432"/>
+      <w:bookmarkStart w:id="4" w:name="_Toc481870432"/>
       <w:r>
         <w:t>Methods</w:t>
       </w:r>
-      <w:bookmarkEnd w:id="5"/>
+      <w:bookmarkEnd w:id="4"/>
     </w:p>
     <w:p>
       <w:r>
@@ -2061,16 +2089,16 @@
         <w:t xml:space="preserve">. </w:t>
       </w:r>
       <w:r>
-        <w:t xml:space="preserve">The wind tunnel test section cross-sectional area was </w:t>
-      </w:r>
-      <w:r>
-        <w:t>19.5”</w:t>
-      </w:r>
-      <w:r>
-        <w:t xml:space="preserve"> by </w:t>
-      </w:r>
-      <w:r>
-        <w:t>18.1”</w:t>
+        <w:t xml:space="preserve">The wind tunnel test section </w:t>
+      </w:r>
+      <w:r>
+        <w:t>had a cross-sectional area of</w:t>
+      </w:r>
+      <w:r>
+        <w:t xml:space="preserve"> </w:t>
+      </w:r>
+      <w:r>
+        <w:t>18” by 18”</w:t>
       </w:r>
       <w:r>
         <w:t xml:space="preserve">. </w:t>
@@ -2079,9 +2107,6 @@
         <w:t xml:space="preserve">Two </w:t>
       </w:r>
       <w:r>
-        <w:t xml:space="preserve">uniform </w:t>
-      </w:r>
-      <w:r>
         <w:t xml:space="preserve">cylinders </w:t>
       </w:r>
       <w:r>
@@ -2127,10 +2152,10 @@
         <w:t xml:space="preserve"> and a</w:t>
       </w:r>
       <w:r>
-        <w:t xml:space="preserve"> third </w:t>
-      </w:r>
-      <w:r>
-        <w:t xml:space="preserve">uniform </w:t>
+        <w:t xml:space="preserve"> third</w:t>
+      </w:r>
+      <w:r>
+        <w:t xml:space="preserve"> </w:t>
       </w:r>
       <w:r>
         <w:t xml:space="preserve">cylinder of </w:t>
@@ -2160,7 +2185,10 @@
         <w:t xml:space="preserve">a </w:t>
       </w:r>
       <w:r>
-        <w:t>paperboard</w:t>
+        <w:t>card</w:t>
+      </w:r>
+      <w:r>
+        <w:t>board</w:t>
       </w:r>
       <w:r>
         <w:t xml:space="preserve"> container</w:t>
@@ -2169,68 +2197,117 @@
         <w:t>.</w:t>
       </w:r>
       <w:r>
-        <w:t xml:space="preserve"> The cylinders </w:t>
-      </w:r>
-      <w:r>
-        <w:t>each had three wooden disks insid</w:t>
-      </w:r>
-      <w:r>
-        <w:t xml:space="preserve">e to </w:t>
-      </w:r>
-      <w:r>
-        <w:t xml:space="preserve">strengthen </w:t>
-      </w:r>
-      <w:r>
-        <w:t xml:space="preserve">the </w:t>
-      </w:r>
-      <w:r>
-        <w:t>cylinder’s structures in expectation of high lift forces.</w:t>
-      </w:r>
-      <w:r>
-        <w:t xml:space="preserve"> One disk was in the middle and the other t</w:t>
-      </w:r>
-      <w:r>
-        <w:t xml:space="preserve">wo disks were placed at the ends of the cylinder that were </w:t>
+        <w:t xml:space="preserve"> The </w:t>
+      </w:r>
+      <w:r>
+        <w:t xml:space="preserve">aluminum </w:t>
+      </w:r>
+      <w:r>
+        <w:t xml:space="preserve">cylinders </w:t>
+      </w:r>
+      <w:r>
+        <w:t xml:space="preserve">had a plywood skeleton inside </w:t>
+      </w:r>
+      <w:r>
+        <w:t>for stiffness – three wooden discs were spaced evenly inside the can</w:t>
+      </w:r>
+      <w:r>
+        <w:t>.</w:t>
+      </w:r>
+      <w:r>
+        <w:t xml:space="preserve"> Disks were press fit into the can with </w:t>
+      </w:r>
+      <w:r>
+        <w:t xml:space="preserve">shims made from duct tape – this allowed the </w:t>
+      </w:r>
+      <w:r>
+        <w:t>disks to fall into a balanced position after</w:t>
+      </w:r>
+      <w:r>
+        <w:t xml:space="preserve"> roughly 20 seconds of run time at 3,000 RPM</w:t>
+      </w:r>
+      <w:r>
+        <w:t>, helping to balance the airfoils</w:t>
+      </w:r>
+      <w:r>
+        <w:t>.</w:t>
+      </w:r>
+      <w:r>
+        <w:t xml:space="preserve"> One disk was in the middle</w:t>
+      </w:r>
+      <w:r>
+        <w:t xml:space="preserve"> of the can,</w:t>
+      </w:r>
+      <w:r>
+        <w:t xml:space="preserve"> and </w:t>
+      </w:r>
+      <w:r>
+        <w:lastRenderedPageBreak/>
+        <w:t>the other t</w:t>
+      </w:r>
+      <w:r>
+        <w:t xml:space="preserve">wo disks were placed </w:t>
+      </w:r>
+      <w:r>
+        <w:t>at the ends of the cylinder, and</w:t>
+      </w:r>
+      <w:r>
+        <w:t xml:space="preserve"> were </w:t>
       </w:r>
       <w:r>
         <w:t xml:space="preserve">attached </w:t>
       </w:r>
       <w:r>
-        <w:t xml:space="preserve">to bearings </w:t>
-      </w:r>
-      <w:r>
-        <w:t xml:space="preserve">and a shaft that </w:t>
-      </w:r>
-      <w:r>
-        <w:t xml:space="preserve">was </w:t>
-      </w:r>
-      <w:r>
-        <w:t xml:space="preserve">driven by an electric Mega Motor </w:t>
-      </w:r>
+        <w:t xml:space="preserve">to </w:t>
+      </w:r>
+      <w:r>
+        <w:t xml:space="preserve">plain </w:t>
+      </w:r>
+      <w:r>
+        <w:t>bearings</w:t>
+      </w:r>
+      <w:r>
+        <w:t xml:space="preserve"> driven by a</w:t>
+      </w:r>
+      <w:r>
+        <w:t xml:space="preserve"> Mega Motor </w:t>
+      </w:r>
+      <w:proofErr w:type="spellStart"/>
       <w:r>
         <w:t>ACn</w:t>
       </w:r>
+      <w:proofErr w:type="spellEnd"/>
       <w:r>
         <w:t xml:space="preserve"> 16/15/4</w:t>
       </w:r>
       <w:r>
-        <w:t xml:space="preserve"> that </w:t>
-      </w:r>
-      <w:r>
-        <w:t>is driven by</w:t>
+        <w:t xml:space="preserve"> brushless motor. </w:t>
+      </w:r>
+      <w:r>
+        <w:t xml:space="preserve">Discs were balanced by drilling holes </w:t>
+      </w:r>
+      <w:r>
+        <w:t>on opposite sides of missing material (low quality plywood)</w:t>
+      </w:r>
+      <w:r>
+        <w:t>.</w:t>
       </w:r>
       <w:r>
         <w:t xml:space="preserve"> </w:t>
       </w:r>
       <w:r>
-        <w:t xml:space="preserve">an electronic speed control </w:t>
-      </w:r>
-      <w:r>
-        <w:lastRenderedPageBreak/>
-        <w:t xml:space="preserve">which received its signal from a </w:t>
-      </w:r>
-      <w:r>
-        <w:t>RC remote control.</w:t>
+        <w:t>The motor was driven by a Thunderbird 18 Electronic Speed Controller</w:t>
+      </w:r>
+      <w:r>
+        <w:t xml:space="preserve"> connected to a </w:t>
+      </w:r>
+      <w:proofErr w:type="spellStart"/>
+      <w:r>
+        <w:t>Spektrum</w:t>
+      </w:r>
+      <w:proofErr w:type="spellEnd"/>
+      <w:r>
+        <w:t xml:space="preserve"> 2.4 GHz receiver.</w:t>
       </w:r>
       <w:r>
         <w:t xml:space="preserve"> </w:t>
@@ -2275,12 +2352,39 @@
         <w:t xml:space="preserve"> </w:t>
       </w:r>
       <w:r>
-        <w:t>The setup was loaded in cantilever on a steel rod with the rod remained stationary when the cylinder rotated.</w:t>
+        <w:t xml:space="preserve">The setup was loaded in cantilever on a steel </w:t>
+      </w:r>
+      <w:r>
+        <w:t>tube. T</w:t>
+      </w:r>
+      <w:r>
+        <w:t xml:space="preserve">he </w:t>
+      </w:r>
+      <w:r>
+        <w:t>tube</w:t>
+      </w:r>
+      <w:r>
+        <w:t xml:space="preserve"> remained stationary while</w:t>
+      </w:r>
+      <w:r>
+        <w:t xml:space="preserve"> the </w:t>
+      </w:r>
+      <w:r>
+        <w:t>airfoils rotated on it</w:t>
+      </w:r>
+      <w:r>
+        <w:t>.</w:t>
       </w:r>
     </w:p>
     <w:p>
       <w:r>
-        <w:t xml:space="preserve">The steel rod was supported by an AFA2 force balance </w:t>
+        <w:t xml:space="preserve">The steel </w:t>
+      </w:r>
+      <w:r>
+        <w:t xml:space="preserve">tube </w:t>
+      </w:r>
+      <w:r>
+        <w:t xml:space="preserve">was supported by an AFA2 force balance </w:t>
       </w:r>
       <w:r>
         <w:t xml:space="preserve">to measure </w:t>
@@ -2292,7 +2396,10 @@
         <w:t xml:space="preserve">The force </w:t>
       </w:r>
       <w:r>
-        <w:t xml:space="preserve">digital reading </w:t>
+        <w:t>balance</w:t>
+      </w:r>
+      <w:r>
+        <w:t xml:space="preserve"> </w:t>
       </w:r>
       <w:r>
         <w:t>had a resolution of 0</w:t>
@@ -2304,7 +2411,13 @@
         <w:t xml:space="preserve">and </w:t>
       </w:r>
       <w:r>
-        <w:t xml:space="preserve">a fluctuation </w:t>
+        <w:t>a</w:t>
+      </w:r>
+      <w:r>
+        <w:t>n</w:t>
+      </w:r>
+      <w:r>
+        <w:t xml:space="preserve"> </w:t>
       </w:r>
       <w:r>
         <w:t xml:space="preserve">accuracy </w:t>
@@ -2337,7 +2450,28 @@
         <w:t xml:space="preserve">. </w:t>
       </w:r>
       <w:r>
-        <w:t xml:space="preserve">The dimensions were measured with calipers. The diameter of the small and medium radius cylinders had a resolution of 0.001”. The lengths and the diameter of the large cylinder had a resolution of 0.05”. </w:t>
+        <w:t>Any dimension under 5” was</w:t>
+      </w:r>
+      <w:r>
+        <w:t xml:space="preserve"> measured with calipers. The diameter of the small and medium radius cylinders </w:t>
+      </w:r>
+      <w:r>
+        <w:t xml:space="preserve">were measured to </w:t>
+      </w:r>
+      <w:r>
+        <w:t>0.001”</w:t>
+      </w:r>
+      <w:r>
+        <w:t xml:space="preserve"> or better</w:t>
+      </w:r>
+      <w:r>
+        <w:t>. The lengths and the diameter of the large cylinder had a resolution of 0.05”</w:t>
+      </w:r>
+      <w:r>
+        <w:t xml:space="preserve"> (measured with machinist’s ruler)</w:t>
+      </w:r>
+      <w:r>
+        <w:t xml:space="preserve">. </w:t>
       </w:r>
       <w:r>
         <w:t>A pitot-static tube was used to measure the static and stagnation pressures in the wind tunnel</w:t>
@@ -2361,7 +2495,19 @@
         <w:t xml:space="preserve">The </w:t>
       </w:r>
       <w:r>
-        <w:t>speed was controlled by turning a dial until the Pitot tube readings reached approximately the same level as other runs. The</w:t>
+        <w:t>speed was controlled by turning a dial</w:t>
+      </w:r>
+      <w:r>
+        <w:t xml:space="preserve"> controlling wind tunnel motor speed</w:t>
+      </w:r>
+      <w:r>
+        <w:t xml:space="preserve"> until the Pitot tube readings reached </w:t>
+      </w:r>
+      <w:r>
+        <w:t>the desired level</w:t>
+      </w:r>
+      <w:r>
+        <w:t>. The</w:t>
       </w:r>
       <w:r>
         <w:t xml:space="preserve"> tube readings had a resolution of ± 0.</w:t>
@@ -2379,13 +2525,22 @@
         <w:t xml:space="preserve"> </w:t>
       </w:r>
       <w:r>
-        <w:t xml:space="preserve">of water </w:t>
-      </w:r>
-      <w:r>
-        <w:t>for half the smallest</w:t>
+        <w:t>of water</w:t>
+      </w:r>
+      <w:r>
+        <w:t xml:space="preserve"> </w:t>
+      </w:r>
+      <w:r>
+        <w:t>(</w:t>
+      </w:r>
+      <w:r>
+        <w:t>half the smallest</w:t>
       </w:r>
       <w:r>
         <w:t xml:space="preserve"> tick spacing</w:t>
+      </w:r>
+      <w:r>
+        <w:t>)</w:t>
       </w:r>
       <w:r>
         <w:t>.</w:t>
@@ -2448,7 +2603,13 @@
         <w:t>were</w:t>
       </w:r>
       <w:r>
-        <w:t xml:space="preserve"> propagated to be </w:t>
+        <w:t xml:space="preserve"> propagated to be</w:t>
+      </w:r>
+      <w:r>
+        <w:t>:</w:t>
+      </w:r>
+      <w:r>
+        <w:t xml:space="preserve"> </w:t>
       </w:r>
     </w:p>
     <w:p>
@@ -2791,22 +2952,40 @@
         <w:t>RPMs</w:t>
       </w:r>
       <w:r>
-        <w:t>. The largest diameter cylinder stabilized at around 3500 RPM</w:t>
-      </w:r>
-      <w:r>
-        <w:t xml:space="preserve"> and the range was from 3500 to 5500 RPM. The other two cylinders covered a range from 3000 RPM to 6000 RPM</w:t>
-      </w:r>
-      <w:r>
         <w:t>.</w:t>
       </w:r>
       <w:r>
+        <w:t xml:space="preserve"> </w:t>
+      </w:r>
+      <w:r>
+        <w:t>The large cylinder was run between 3</w:t>
+      </w:r>
+      <w:r>
+        <w:t xml:space="preserve">500 RPM and 6000 RPM. </w:t>
+      </w:r>
+      <w:r>
+        <w:t xml:space="preserve">The other two </w:t>
+      </w:r>
+      <w:bookmarkStart w:id="5" w:name="_GoBack"/>
+      <w:bookmarkEnd w:id="5"/>
+      <w:r>
+        <w:t>cylinders covered a range from 3000 RPM to 6000 RPM</w:t>
+      </w:r>
+      <w:r>
+        <w:t>.</w:t>
+      </w:r>
+      <w:r>
         <w:t xml:space="preserve"> Due to the accuracy of the tachometer and the fluctuating nature of the rotating cylinder</w:t>
       </w:r>
       <w:r>
         <w:t xml:space="preserve">, </w:t>
       </w:r>
       <w:r>
-        <w:t xml:space="preserve">it was </w:t>
+        <w:t xml:space="preserve">it </w:t>
+      </w:r>
+      <w:r>
+        <w:lastRenderedPageBreak/>
+        <w:t xml:space="preserve">was </w:t>
       </w:r>
       <w:r>
         <w:t xml:space="preserve">ineffective </w:t>
@@ -2878,7 +3057,6 @@
       </w:pPr>
       <w:bookmarkStart w:id="6" w:name="_Toc481870433"/>
       <w:r>
-        <w:lastRenderedPageBreak/>
         <w:t>Results and Discussion</w:t>
       </w:r>
       <w:bookmarkEnd w:id="6"/>
@@ -2896,14 +3074,26 @@
     </w:p>
     <w:p>
       <w:r>
-        <w:t>To test the validity Kutta-</w:t>
+        <w:t xml:space="preserve">To test the validity </w:t>
+      </w:r>
+      <w:proofErr w:type="spellStart"/>
+      <w:r>
+        <w:t>Kutta-</w:t>
       </w:r>
       <w:r>
         <w:rPr>
           <w:rFonts w:eastAsiaTheme="minorEastAsia"/>
           <w:iCs/>
         </w:rPr>
-        <w:t xml:space="preserve">Joukouski lift equation (equation 1) at high rotational speeds we tested three different sized cylinders at different wind speeds and high rotational speeds. Based on this equation, you could theoretically produce an enormous amount of lift if you kept increasing any one of the factors from equation </w:t>
+        <w:t>Joukouski</w:t>
+      </w:r>
+      <w:proofErr w:type="spellEnd"/>
+      <w:r>
+        <w:rPr>
+          <w:rFonts w:eastAsiaTheme="minorEastAsia"/>
+          <w:iCs/>
+        </w:rPr>
+        <w:t xml:space="preserve"> lift equation (equation 1) at high rotational speeds we tested three different sized cylinders at different wind speeds and high rotational speeds. Based on this equation, you could theoretically produce an enormous amount of lift if you kept increasing any one of the factors from equation </w:t>
       </w:r>
       <w:r>
         <w:rPr>
@@ -3123,14 +3313,27 @@
       <w:r>
         <w:t xml:space="preserve">Table A </w:t>
       </w:r>
-      <w:fldSimple w:instr=" SEQ Table_A \* ARABIC ">
-        <w:r>
-          <w:rPr>
-            <w:noProof/>
-          </w:rPr>
-          <w:t>1</w:t>
-        </w:r>
-      </w:fldSimple>
+      <w:r>
+        <w:fldChar w:fldCharType="begin"/>
+      </w:r>
+      <w:r>
+        <w:instrText xml:space="preserve"> SEQ Table_A \* ARABIC </w:instrText>
+      </w:r>
+      <w:r>
+        <w:fldChar w:fldCharType="separate"/>
+      </w:r>
+      <w:r>
+        <w:rPr>
+          <w:noProof/>
+        </w:rPr>
+        <w:t>1</w:t>
+      </w:r>
+      <w:r>
+        <w:rPr>
+          <w:noProof/>
+        </w:rPr>
+        <w:fldChar w:fldCharType="end"/>
+      </w:r>
       <w:r>
         <w:t xml:space="preserve"> Smallest diameter cylinder experiment data</w:t>
       </w:r>
@@ -6840,14 +7043,27 @@
       <w:r>
         <w:t xml:space="preserve">Table A </w:t>
       </w:r>
-      <w:fldSimple w:instr=" SEQ Table_A \* ARABIC ">
-        <w:r>
-          <w:rPr>
-            <w:noProof/>
-          </w:rPr>
-          <w:t>2</w:t>
-        </w:r>
-      </w:fldSimple>
+      <w:r>
+        <w:fldChar w:fldCharType="begin"/>
+      </w:r>
+      <w:r>
+        <w:instrText xml:space="preserve"> SEQ Table_A \* ARABIC </w:instrText>
+      </w:r>
+      <w:r>
+        <w:fldChar w:fldCharType="separate"/>
+      </w:r>
+      <w:r>
+        <w:rPr>
+          <w:noProof/>
+        </w:rPr>
+        <w:t>2</w:t>
+      </w:r>
+      <w:r>
+        <w:rPr>
+          <w:noProof/>
+        </w:rPr>
+        <w:fldChar w:fldCharType="end"/>
+      </w:r>
       <w:r>
         <w:t xml:space="preserve"> Medium diameter cylinder experiment data</w:t>
       </w:r>
@@ -10572,14 +10788,27 @@
       <w:r>
         <w:t xml:space="preserve">Table A </w:t>
       </w:r>
-      <w:fldSimple w:instr=" SEQ Table_A \* ARABIC ">
-        <w:r>
-          <w:rPr>
-            <w:noProof/>
-          </w:rPr>
-          <w:t>3</w:t>
-        </w:r>
-      </w:fldSimple>
+      <w:r>
+        <w:fldChar w:fldCharType="begin"/>
+      </w:r>
+      <w:r>
+        <w:instrText xml:space="preserve"> SEQ Table_A \* ARABIC </w:instrText>
+      </w:r>
+      <w:r>
+        <w:fldChar w:fldCharType="separate"/>
+      </w:r>
+      <w:r>
+        <w:rPr>
+          <w:noProof/>
+        </w:rPr>
+        <w:t>3</w:t>
+      </w:r>
+      <w:r>
+        <w:rPr>
+          <w:noProof/>
+        </w:rPr>
+        <w:fldChar w:fldCharType="end"/>
+      </w:r>
       <w:r>
         <w:t xml:space="preserve"> Largest diameter cylinder experiment data</w:t>
       </w:r>
@@ -14258,27 +14487,14 @@
       <w:r>
         <w:t xml:space="preserve">Table A </w:t>
       </w:r>
-      <w:r>
-        <w:fldChar w:fldCharType="begin"/>
-      </w:r>
-      <w:r>
-        <w:instrText xml:space="preserve"> SEQ Table_A \* ARABIC </w:instrText>
-      </w:r>
-      <w:r>
-        <w:fldChar w:fldCharType="separate"/>
-      </w:r>
-      <w:r>
-        <w:rPr>
-          <w:noProof/>
-        </w:rPr>
-        <w:t>4</w:t>
-      </w:r>
-      <w:r>
-        <w:rPr>
-          <w:noProof/>
-        </w:rPr>
-        <w:fldChar w:fldCharType="end"/>
-      </w:r>
+      <w:fldSimple w:instr=" SEQ Table_A \* ARABIC ">
+        <w:r>
+          <w:rPr>
+            <w:noProof/>
+          </w:rPr>
+          <w:t>4</w:t>
+        </w:r>
+      </w:fldSimple>
       <w:r>
         <w:t xml:space="preserve"> Smallest diameter cylinder high wind speed experiment data</w:t>
       </w:r>
@@ -15914,7 +16130,7 @@
 </file>
 
 <file path=word/endnotes.xml><?xml version="1.0" encoding="utf-8"?>
-<w:endnotes xmlns:wpc="http://schemas.microsoft.com/office/word/2010/wordprocessingCanvas" xmlns:cx="http://schemas.microsoft.com/office/drawing/2014/chartex" xmlns:cx1="http://schemas.microsoft.com/office/drawing/2015/9/8/chartex" xmlns:mc="http://schemas.openxmlformats.org/markup-compatibility/2006" xmlns:o="urn:schemas-microsoft-com:office:office" xmlns:r="http://schemas.openxmlformats.org/officeDocument/2006/relationships" xmlns:m="http://schemas.openxmlformats.org/officeDocument/2006/math" xmlns:v="urn:schemas-microsoft-com:vml" xmlns:wp14="http://schemas.microsoft.com/office/word/2010/wordprocessingDrawing" xmlns:wp="http://schemas.openxmlformats.org/drawingml/2006/wordprocessingDrawing" xmlns:w10="urn:schemas-microsoft-com:office:word" xmlns:w="http://schemas.openxmlformats.org/wordprocessingml/2006/main" xmlns:w14="http://schemas.microsoft.com/office/word/2010/wordml" xmlns:w15="http://schemas.microsoft.com/office/word/2012/wordml" xmlns:w16se="http://schemas.microsoft.com/office/word/2015/wordml/symex" xmlns:wpg="http://schemas.microsoft.com/office/word/2010/wordprocessingGroup" xmlns:wpi="http://schemas.microsoft.com/office/word/2010/wordprocessingInk" xmlns:wne="http://schemas.microsoft.com/office/word/2006/wordml" xmlns:wps="http://schemas.microsoft.com/office/word/2010/wordprocessingShape" mc:Ignorable="w14 w15 w16se wp14">
+<w:endnotes xmlns:wpc="http://schemas.microsoft.com/office/word/2010/wordprocessingCanvas" xmlns:cx="http://schemas.microsoft.com/office/drawing/2014/chartex" xmlns:cx1="http://schemas.microsoft.com/office/drawing/2015/9/8/chartex" xmlns:cx2="http://schemas.microsoft.com/office/drawing/2015/10/21/chartex" xmlns:cx3="http://schemas.microsoft.com/office/drawing/2016/5/9/chartex" xmlns:cx4="http://schemas.microsoft.com/office/drawing/2016/5/10/chartex" xmlns:cx5="http://schemas.microsoft.com/office/drawing/2016/5/11/chartex" xmlns:cx6="http://schemas.microsoft.com/office/drawing/2016/5/12/chartex" xmlns:cx7="http://schemas.microsoft.com/office/drawing/2016/5/13/chartex" xmlns:cx8="http://schemas.microsoft.com/office/drawing/2016/5/14/chartex" xmlns:mc="http://schemas.openxmlformats.org/markup-compatibility/2006" xmlns:aink="http://schemas.microsoft.com/office/drawing/2016/ink" xmlns:o="urn:schemas-microsoft-com:office:office" xmlns:r="http://schemas.openxmlformats.org/officeDocument/2006/relationships" xmlns:m="http://schemas.openxmlformats.org/officeDocument/2006/math" xmlns:v="urn:schemas-microsoft-com:vml" xmlns:wp14="http://schemas.microsoft.com/office/word/2010/wordprocessingDrawing" xmlns:wp="http://schemas.openxmlformats.org/drawingml/2006/wordprocessingDrawing" xmlns:w10="urn:schemas-microsoft-com:office:word" xmlns:w="http://schemas.openxmlformats.org/wordprocessingml/2006/main" xmlns:w14="http://schemas.microsoft.com/office/word/2010/wordml" xmlns:w15="http://schemas.microsoft.com/office/word/2012/wordml" xmlns:w16se="http://schemas.microsoft.com/office/word/2015/wordml/symex" xmlns:wpg="http://schemas.microsoft.com/office/word/2010/wordprocessingGroup" xmlns:wpi="http://schemas.microsoft.com/office/word/2010/wordprocessingInk" xmlns:wne="http://schemas.microsoft.com/office/word/2006/wordml" xmlns:wps="http://schemas.microsoft.com/office/word/2010/wordprocessingShape" mc:Ignorable="w14 w15 w16se wp14">
   <w:endnote w:type="separator" w:id="-1">
     <w:p>
       <w:r>
@@ -15933,7 +16149,7 @@
 </file>
 
 <file path=word/footnotes.xml><?xml version="1.0" encoding="utf-8"?>
-<w:footnotes xmlns:wpc="http://schemas.microsoft.com/office/word/2010/wordprocessingCanvas" xmlns:cx="http://schemas.microsoft.com/office/drawing/2014/chartex" xmlns:cx1="http://schemas.microsoft.com/office/drawing/2015/9/8/chartex" xmlns:mc="http://schemas.openxmlformats.org/markup-compatibility/2006" xmlns:o="urn:schemas-microsoft-com:office:office" xmlns:r="http://schemas.openxmlformats.org/officeDocument/2006/relationships" xmlns:m="http://schemas.openxmlformats.org/officeDocument/2006/math" xmlns:v="urn:schemas-microsoft-com:vml" xmlns:wp14="http://schemas.microsoft.com/office/word/2010/wordprocessingDrawing" xmlns:wp="http://schemas.openxmlformats.org/drawingml/2006/wordprocessingDrawing" xmlns:w10="urn:schemas-microsoft-com:office:word" xmlns:w="http://schemas.openxmlformats.org/wordprocessingml/2006/main" xmlns:w14="http://schemas.microsoft.com/office/word/2010/wordml" xmlns:w15="http://schemas.microsoft.com/office/word/2012/wordml" xmlns:w16se="http://schemas.microsoft.com/office/word/2015/wordml/symex" xmlns:wpg="http://schemas.microsoft.com/office/word/2010/wordprocessingGroup" xmlns:wpi="http://schemas.microsoft.com/office/word/2010/wordprocessingInk" xmlns:wne="http://schemas.microsoft.com/office/word/2006/wordml" xmlns:wps="http://schemas.microsoft.com/office/word/2010/wordprocessingShape" mc:Ignorable="w14 w15 w16se wp14">
+<w:footnotes xmlns:wpc="http://schemas.microsoft.com/office/word/2010/wordprocessingCanvas" xmlns:cx="http://schemas.microsoft.com/office/drawing/2014/chartex" xmlns:cx1="http://schemas.microsoft.com/office/drawing/2015/9/8/chartex" xmlns:cx2="http://schemas.microsoft.com/office/drawing/2015/10/21/chartex" xmlns:cx3="http://schemas.microsoft.com/office/drawing/2016/5/9/chartex" xmlns:cx4="http://schemas.microsoft.com/office/drawing/2016/5/10/chartex" xmlns:cx5="http://schemas.microsoft.com/office/drawing/2016/5/11/chartex" xmlns:cx6="http://schemas.microsoft.com/office/drawing/2016/5/12/chartex" xmlns:cx7="http://schemas.microsoft.com/office/drawing/2016/5/13/chartex" xmlns:cx8="http://schemas.microsoft.com/office/drawing/2016/5/14/chartex" xmlns:mc="http://schemas.openxmlformats.org/markup-compatibility/2006" xmlns:aink="http://schemas.microsoft.com/office/drawing/2016/ink" xmlns:o="urn:schemas-microsoft-com:office:office" xmlns:r="http://schemas.openxmlformats.org/officeDocument/2006/relationships" xmlns:m="http://schemas.openxmlformats.org/officeDocument/2006/math" xmlns:v="urn:schemas-microsoft-com:vml" xmlns:wp14="http://schemas.microsoft.com/office/word/2010/wordprocessingDrawing" xmlns:wp="http://schemas.openxmlformats.org/drawingml/2006/wordprocessingDrawing" xmlns:w10="urn:schemas-microsoft-com:office:word" xmlns:w="http://schemas.openxmlformats.org/wordprocessingml/2006/main" xmlns:w14="http://schemas.microsoft.com/office/word/2010/wordml" xmlns:w15="http://schemas.microsoft.com/office/word/2012/wordml" xmlns:w16se="http://schemas.microsoft.com/office/word/2015/wordml/symex" xmlns:wpg="http://schemas.microsoft.com/office/word/2010/wordprocessingGroup" xmlns:wpi="http://schemas.microsoft.com/office/word/2010/wordprocessingInk" xmlns:wne="http://schemas.microsoft.com/office/word/2006/wordml" xmlns:wps="http://schemas.microsoft.com/office/word/2010/wordprocessingShape" mc:Ignorable="w14 w15 w16se wp14">
   <w:footnote w:type="separator" w:id="-1">
     <w:p>
       <w:r>
@@ -15952,7 +16168,7 @@
 </file>
 
 <file path=word/header1.xml><?xml version="1.0" encoding="utf-8"?>
-<w:hdr xmlns:wpc="http://schemas.microsoft.com/office/word/2010/wordprocessingCanvas" xmlns:cx="http://schemas.microsoft.com/office/drawing/2014/chartex" xmlns:cx1="http://schemas.microsoft.com/office/drawing/2015/9/8/chartex" xmlns:mc="http://schemas.openxmlformats.org/markup-compatibility/2006" xmlns:o="urn:schemas-microsoft-com:office:office" xmlns:r="http://schemas.openxmlformats.org/officeDocument/2006/relationships" xmlns:m="http://schemas.openxmlformats.org/officeDocument/2006/math" xmlns:v="urn:schemas-microsoft-com:vml" xmlns:wp14="http://schemas.microsoft.com/office/word/2010/wordprocessingDrawing" xmlns:wp="http://schemas.openxmlformats.org/drawingml/2006/wordprocessingDrawing" xmlns:w10="urn:schemas-microsoft-com:office:word" xmlns:w="http://schemas.openxmlformats.org/wordprocessingml/2006/main" xmlns:w14="http://schemas.microsoft.com/office/word/2010/wordml" xmlns:w15="http://schemas.microsoft.com/office/word/2012/wordml" xmlns:w16se="http://schemas.microsoft.com/office/word/2015/wordml/symex" xmlns:wpg="http://schemas.microsoft.com/office/word/2010/wordprocessingGroup" xmlns:wpi="http://schemas.microsoft.com/office/word/2010/wordprocessingInk" xmlns:wne="http://schemas.microsoft.com/office/word/2006/wordml" xmlns:wps="http://schemas.microsoft.com/office/word/2010/wordprocessingShape" mc:Ignorable="w14 w15 w16se wp14">
+<w:hdr xmlns:wpc="http://schemas.microsoft.com/office/word/2010/wordprocessingCanvas" xmlns:cx="http://schemas.microsoft.com/office/drawing/2014/chartex" xmlns:cx1="http://schemas.microsoft.com/office/drawing/2015/9/8/chartex" xmlns:cx2="http://schemas.microsoft.com/office/drawing/2015/10/21/chartex" xmlns:cx3="http://schemas.microsoft.com/office/drawing/2016/5/9/chartex" xmlns:cx4="http://schemas.microsoft.com/office/drawing/2016/5/10/chartex" xmlns:cx5="http://schemas.microsoft.com/office/drawing/2016/5/11/chartex" xmlns:cx6="http://schemas.microsoft.com/office/drawing/2016/5/12/chartex" xmlns:cx7="http://schemas.microsoft.com/office/drawing/2016/5/13/chartex" xmlns:cx8="http://schemas.microsoft.com/office/drawing/2016/5/14/chartex" xmlns:mc="http://schemas.openxmlformats.org/markup-compatibility/2006" xmlns:aink="http://schemas.microsoft.com/office/drawing/2016/ink" xmlns:o="urn:schemas-microsoft-com:office:office" xmlns:r="http://schemas.openxmlformats.org/officeDocument/2006/relationships" xmlns:m="http://schemas.openxmlformats.org/officeDocument/2006/math" xmlns:v="urn:schemas-microsoft-com:vml" xmlns:wp14="http://schemas.microsoft.com/office/word/2010/wordprocessingDrawing" xmlns:wp="http://schemas.openxmlformats.org/drawingml/2006/wordprocessingDrawing" xmlns:w10="urn:schemas-microsoft-com:office:word" xmlns:w="http://schemas.openxmlformats.org/wordprocessingml/2006/main" xmlns:w14="http://schemas.microsoft.com/office/word/2010/wordml" xmlns:w15="http://schemas.microsoft.com/office/word/2012/wordml" xmlns:w16se="http://schemas.microsoft.com/office/word/2015/wordml/symex" xmlns:wpg="http://schemas.microsoft.com/office/word/2010/wordprocessingGroup" xmlns:wpi="http://schemas.microsoft.com/office/word/2010/wordprocessingInk" xmlns:wne="http://schemas.microsoft.com/office/word/2006/wordml" xmlns:wps="http://schemas.microsoft.com/office/word/2010/wordprocessingShape" mc:Ignorable="w14 w15 w16se wp14">
   <w:p>
     <w:pPr>
       <w:pStyle w:val="Footer"/>
@@ -15978,7 +16194,7 @@
       <w:rPr>
         <w:noProof/>
       </w:rPr>
-      <w:t>10</w:t>
+      <w:t>6</w:t>
     </w:r>
     <w:r>
       <w:rPr>
@@ -15991,7 +16207,7 @@
 </file>
 
 <file path=word/header2.xml><?xml version="1.0" encoding="utf-8"?>
-<w:hdr xmlns:wpc="http://schemas.microsoft.com/office/word/2010/wordprocessingCanvas" xmlns:cx="http://schemas.microsoft.com/office/drawing/2014/chartex" xmlns:cx1="http://schemas.microsoft.com/office/drawing/2015/9/8/chartex" xmlns:mc="http://schemas.openxmlformats.org/markup-compatibility/2006" xmlns:o="urn:schemas-microsoft-com:office:office" xmlns:r="http://schemas.openxmlformats.org/officeDocument/2006/relationships" xmlns:m="http://schemas.openxmlformats.org/officeDocument/2006/math" xmlns:v="urn:schemas-microsoft-com:vml" xmlns:wp14="http://schemas.microsoft.com/office/word/2010/wordprocessingDrawing" xmlns:wp="http://schemas.openxmlformats.org/drawingml/2006/wordprocessingDrawing" xmlns:w10="urn:schemas-microsoft-com:office:word" xmlns:w="http://schemas.openxmlformats.org/wordprocessingml/2006/main" xmlns:w14="http://schemas.microsoft.com/office/word/2010/wordml" xmlns:w15="http://schemas.microsoft.com/office/word/2012/wordml" xmlns:w16se="http://schemas.microsoft.com/office/word/2015/wordml/symex" xmlns:wpg="http://schemas.microsoft.com/office/word/2010/wordprocessingGroup" xmlns:wpi="http://schemas.microsoft.com/office/word/2010/wordprocessingInk" xmlns:wne="http://schemas.microsoft.com/office/word/2006/wordml" xmlns:wps="http://schemas.microsoft.com/office/word/2010/wordprocessingShape" mc:Ignorable="w14 w15 w16se wp14">
+<w:hdr xmlns:wpc="http://schemas.microsoft.com/office/word/2010/wordprocessingCanvas" xmlns:cx="http://schemas.microsoft.com/office/drawing/2014/chartex" xmlns:cx1="http://schemas.microsoft.com/office/drawing/2015/9/8/chartex" xmlns:cx2="http://schemas.microsoft.com/office/drawing/2015/10/21/chartex" xmlns:cx3="http://schemas.microsoft.com/office/drawing/2016/5/9/chartex" xmlns:cx4="http://schemas.microsoft.com/office/drawing/2016/5/10/chartex" xmlns:cx5="http://schemas.microsoft.com/office/drawing/2016/5/11/chartex" xmlns:cx6="http://schemas.microsoft.com/office/drawing/2016/5/12/chartex" xmlns:cx7="http://schemas.microsoft.com/office/drawing/2016/5/13/chartex" xmlns:cx8="http://schemas.microsoft.com/office/drawing/2016/5/14/chartex" xmlns:mc="http://schemas.openxmlformats.org/markup-compatibility/2006" xmlns:aink="http://schemas.microsoft.com/office/drawing/2016/ink" xmlns:o="urn:schemas-microsoft-com:office:office" xmlns:r="http://schemas.openxmlformats.org/officeDocument/2006/relationships" xmlns:m="http://schemas.openxmlformats.org/officeDocument/2006/math" xmlns:v="urn:schemas-microsoft-com:vml" xmlns:wp14="http://schemas.microsoft.com/office/word/2010/wordprocessingDrawing" xmlns:wp="http://schemas.openxmlformats.org/drawingml/2006/wordprocessingDrawing" xmlns:w10="urn:schemas-microsoft-com:office:word" xmlns:w="http://schemas.openxmlformats.org/wordprocessingml/2006/main" xmlns:w14="http://schemas.microsoft.com/office/word/2010/wordml" xmlns:w15="http://schemas.microsoft.com/office/word/2012/wordml" xmlns:w16se="http://schemas.microsoft.com/office/word/2015/wordml/symex" xmlns:wpg="http://schemas.microsoft.com/office/word/2010/wordprocessingGroup" xmlns:wpi="http://schemas.microsoft.com/office/word/2010/wordprocessingInk" xmlns:wne="http://schemas.microsoft.com/office/word/2006/wordml" xmlns:wps="http://schemas.microsoft.com/office/word/2010/wordprocessingShape" mc:Ignorable="w14 w15 w16se wp14">
   <w:p>
     <w:pPr>
       <w:pStyle w:val="Footer"/>
@@ -15999,7 +16215,15 @@
       <w:jc w:val="right"/>
     </w:pPr>
     <w:r>
-      <w:t>Feng, Popecki and Skinner</w:t>
+      <w:t xml:space="preserve">Feng, </w:t>
+    </w:r>
+    <w:proofErr w:type="spellStart"/>
+    <w:r>
+      <w:t>Popecki</w:t>
+    </w:r>
+    <w:proofErr w:type="spellEnd"/>
+    <w:r>
+      <w:t xml:space="preserve"> and Skinner</w:t>
     </w:r>
     <w:r>
       <w:tab/>
@@ -16032,7 +16256,7 @@
           <w:rPr>
             <w:noProof/>
           </w:rPr>
-          <w:t>9</w:t>
+          <w:t>7</w:t>
         </w:r>
         <w:r>
           <w:rPr>
@@ -16063,7 +16287,7 @@
       </w:pPr>
     </w:pPrDefault>
   </w:docDefaults>
-  <w:latentStyles w:defLockedState="0" w:defUIPriority="99" w:defSemiHidden="0" w:defUnhideWhenUsed="0" w:defQFormat="0" w:count="371">
+  <w:latentStyles w:defLockedState="0" w:defUIPriority="99" w:defSemiHidden="0" w:defUnhideWhenUsed="0" w:defQFormat="0" w:count="374">
     <w:lsdException w:name="Normal" w:uiPriority="0" w:qFormat="1"/>
     <w:lsdException w:name="heading 1" w:uiPriority="9" w:qFormat="1"/>
     <w:lsdException w:name="heading 2" w:semiHidden="1" w:uiPriority="9" w:unhideWhenUsed="1" w:qFormat="1"/>
@@ -16169,7 +16393,6 @@
     <w:lsdException w:name="HTML Sample" w:semiHidden="1" w:unhideWhenUsed="1"/>
     <w:lsdException w:name="HTML Typewriter" w:semiHidden="1" w:unhideWhenUsed="1"/>
     <w:lsdException w:name="HTML Variable" w:semiHidden="1" w:unhideWhenUsed="1"/>
-    <w:lsdException w:name="Normal Table" w:semiHidden="1" w:unhideWhenUsed="1"/>
     <w:lsdException w:name="annotation subject" w:semiHidden="1" w:unhideWhenUsed="1"/>
     <w:lsdException w:name="No List" w:semiHidden="1" w:unhideWhenUsed="1"/>
     <w:lsdException w:name="Outline List 1" w:semiHidden="1" w:unhideWhenUsed="1"/>
@@ -16214,7 +16437,6 @@
     <w:lsdException w:name="Table Professional" w:semiHidden="1" w:unhideWhenUsed="1"/>
     <w:lsdException w:name="Table Subtle 1" w:semiHidden="1" w:unhideWhenUsed="1"/>
     <w:lsdException w:name="Table Subtle 2" w:semiHidden="1" w:unhideWhenUsed="1"/>
-    <w:lsdException w:name="Table Web 1" w:semiHidden="1" w:unhideWhenUsed="1"/>
     <w:lsdException w:name="Table Web 2" w:semiHidden="1" w:unhideWhenUsed="1"/>
     <w:lsdException w:name="Table Web 3" w:semiHidden="1" w:unhideWhenUsed="1"/>
     <w:lsdException w:name="Balloon Text" w:semiHidden="1" w:unhideWhenUsed="1"/>
@@ -16435,6 +16657,9 @@
     <w:lsdException w:name="List Table 5 Dark Accent 6" w:uiPriority="50"/>
     <w:lsdException w:name="List Table 6 Colorful Accent 6" w:uiPriority="51"/>
     <w:lsdException w:name="List Table 7 Colorful Accent 6" w:uiPriority="52"/>
+    <w:lsdException w:name="Mention" w:semiHidden="1" w:unhideWhenUsed="1"/>
+    <w:lsdException w:name="Smart Hyperlink" w:semiHidden="1" w:unhideWhenUsed="1"/>
+    <w:lsdException w:name="Hashtag" w:semiHidden="1" w:unhideWhenUsed="1"/>
   </w:latentStyles>
   <w:style w:type="paragraph" w:default="1" w:styleId="Normal">
     <w:name w:val="Normal"/>
@@ -17055,9 +17280,10 @@
 </file>
 
 <file path=customXml/itemProps1.xml><?xml version="1.0" encoding="utf-8"?>
-<ds:datastoreItem xmlns:ds="http://schemas.openxmlformats.org/officeDocument/2006/customXml" ds:itemID="{1407B169-33CD-43B2-8457-08C3482F4B5C}">
+<ds:datastoreItem xmlns:ds="http://schemas.openxmlformats.org/officeDocument/2006/customXml" ds:itemID="{A048DC58-A230-4676-8AAF-703FEF28251F}">
   <ds:schemaRefs>
     <ds:schemaRef ds:uri="http://schemas.openxmlformats.org/officeDocument/2006/bibliography"/>
+    <ds:schemaRef ds:uri="http://www.w3.org/2000/xmlns/"/>
   </ds:schemaRefs>
 </ds:datastoreItem>
 </file>
</xml_diff>

<commit_message>
additions to the summary/conclusion
</commit_message>
<xml_diff>
--- a/Final Report/MagnusEffect_FinalReport.docx
+++ b/Final Report/MagnusEffect_FinalReport.docx
@@ -1,6 +1,6 @@
 
 <file path=word/document.xml><?xml version="1.0" encoding="utf-8"?>
-<w:document xmlns:wpc="http://schemas.microsoft.com/office/word/2010/wordprocessingCanvas" xmlns:cx="http://schemas.microsoft.com/office/drawing/2014/chartex" xmlns:cx1="http://schemas.microsoft.com/office/drawing/2015/9/8/chartex" xmlns:mc="http://schemas.openxmlformats.org/markup-compatibility/2006" xmlns:o="urn:schemas-microsoft-com:office:office" xmlns:r="http://schemas.openxmlformats.org/officeDocument/2006/relationships" xmlns:m="http://schemas.openxmlformats.org/officeDocument/2006/math" xmlns:v="urn:schemas-microsoft-com:vml" xmlns:wp14="http://schemas.microsoft.com/office/word/2010/wordprocessingDrawing" xmlns:wp="http://schemas.openxmlformats.org/drawingml/2006/wordprocessingDrawing" xmlns:w10="urn:schemas-microsoft-com:office:word" xmlns:w="http://schemas.openxmlformats.org/wordprocessingml/2006/main" xmlns:w14="http://schemas.microsoft.com/office/word/2010/wordml" xmlns:w15="http://schemas.microsoft.com/office/word/2012/wordml" xmlns:w16se="http://schemas.microsoft.com/office/word/2015/wordml/symex" xmlns:wpg="http://schemas.microsoft.com/office/word/2010/wordprocessingGroup" xmlns:wpi="http://schemas.microsoft.com/office/word/2010/wordprocessingInk" xmlns:wne="http://schemas.microsoft.com/office/word/2006/wordml" xmlns:wps="http://schemas.microsoft.com/office/word/2010/wordprocessingShape" mc:Ignorable="w14 w15 w16se wp14">
+<w:document xmlns:wpc="http://schemas.microsoft.com/office/word/2010/wordprocessingCanvas" xmlns:cx="http://schemas.microsoft.com/office/drawing/2014/chartex" xmlns:cx1="http://schemas.microsoft.com/office/drawing/2015/9/8/chartex" xmlns:cx2="http://schemas.microsoft.com/office/drawing/2015/10/21/chartex" xmlns:cx3="http://schemas.microsoft.com/office/drawing/2016/5/9/chartex" xmlns:cx4="http://schemas.microsoft.com/office/drawing/2016/5/10/chartex" xmlns:cx5="http://schemas.microsoft.com/office/drawing/2016/5/11/chartex" xmlns:cx6="http://schemas.microsoft.com/office/drawing/2016/5/12/chartex" xmlns:cx7="http://schemas.microsoft.com/office/drawing/2016/5/13/chartex" xmlns:cx8="http://schemas.microsoft.com/office/drawing/2016/5/14/chartex" xmlns:mc="http://schemas.openxmlformats.org/markup-compatibility/2006" xmlns:aink="http://schemas.microsoft.com/office/drawing/2016/ink" xmlns:o="urn:schemas-microsoft-com:office:office" xmlns:r="http://schemas.openxmlformats.org/officeDocument/2006/relationships" xmlns:m="http://schemas.openxmlformats.org/officeDocument/2006/math" xmlns:v="urn:schemas-microsoft-com:vml" xmlns:wp14="http://schemas.microsoft.com/office/word/2010/wordprocessingDrawing" xmlns:wp="http://schemas.openxmlformats.org/drawingml/2006/wordprocessingDrawing" xmlns:w10="urn:schemas-microsoft-com:office:word" xmlns:w="http://schemas.openxmlformats.org/wordprocessingml/2006/main" xmlns:w14="http://schemas.microsoft.com/office/word/2010/wordml" xmlns:w15="http://schemas.microsoft.com/office/word/2012/wordml" xmlns:w16se="http://schemas.microsoft.com/office/word/2015/wordml/symex" xmlns:wpg="http://schemas.microsoft.com/office/word/2010/wordprocessingGroup" xmlns:wpi="http://schemas.microsoft.com/office/word/2010/wordprocessingInk" xmlns:wne="http://schemas.microsoft.com/office/word/2006/wordml" xmlns:wps="http://schemas.microsoft.com/office/word/2010/wordprocessingShape" mc:Ignorable="w14 w15 w16se wp14">
   <w:body>
     <w:p>
       <w:pPr>
@@ -43,7 +43,15 @@
       </w:r>
       <w:proofErr w:type="spellEnd"/>
       <w:r>
-        <w:t xml:space="preserve"> Feng, Simon Popecki, James Skinner</w:t>
+        <w:t xml:space="preserve"> Feng, Simon </w:t>
+      </w:r>
+      <w:proofErr w:type="spellStart"/>
+      <w:r>
+        <w:t>Popecki</w:t>
+      </w:r>
+      <w:proofErr w:type="spellEnd"/>
+      <w:r>
+        <w:t>, James Skinner</w:t>
       </w:r>
     </w:p>
     <w:p>
@@ -1178,7 +1186,7 @@
                 <v:stroke joinstyle="miter"/>
                 <v:path gradientshapeok="t" o:connecttype="rect"/>
               </v:shapetype>
-              <v:shape id="Text Box 1" o:spid="_x0000_s1026" type="#_x0000_t202" style="position:absolute;left:0;text-align:left;margin-left:-14.45pt;margin-top:101.9pt;width:36.75pt;height:22.5pt;z-index:251651072;visibility:visible;mso-wrap-style:square;mso-width-percent:0;mso-height-percent:0;mso-wrap-distance-left:9pt;mso-wrap-distance-top:0;mso-wrap-distance-right:9pt;mso-wrap-distance-bottom:0;mso-position-horizontal:right;mso-position-horizontal-relative:margin;mso-position-vertical:absolute;mso-position-vertical-relative:text;mso-width-percent:0;mso-height-percent:0;mso-width-relative:margin;mso-height-relative:margin;v-text-anchor:top" o:gfxdata="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" fillcolor="white [3201]" stroked="f" strokeweight=".5pt">
+              <v:shape id="Text Box 1" o:spid="_x0000_s1026" type="#_x0000_t202" style="position:absolute;left:0;text-align:left;margin-left:-14.45pt;margin-top:101.9pt;width:36.75pt;height:22.5pt;z-index:251651072;visibility:visible;mso-wrap-style:square;mso-width-percent:0;mso-height-percent:0;mso-wrap-distance-left:9pt;mso-wrap-distance-top:0;mso-wrap-distance-right:9pt;mso-wrap-distance-bottom:0;mso-position-horizontal:right;mso-position-horizontal-relative:margin;mso-position-vertical:absolute;mso-position-vertical-relative:text;mso-width-percent:0;mso-height-percent:0;mso-width-relative:margin;mso-height-relative:margin;v-text-anchor:top" o:gfxdata="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" fillcolor="white [3201]" stroked="f" strokeweight=".5pt">
                 <v:textbox>
                   <w:txbxContent>
                     <w:p>
@@ -1238,6 +1246,7 @@
           <w:id w:val="540786889"/>
           <w:citation/>
         </w:sdtPr>
+        <w:sdtEndPr/>
         <w:sdtContent>
           <w:r>
             <w:fldChar w:fldCharType="begin"/>
@@ -1420,7 +1429,7 @@
           </mc:Choice>
           <mc:Fallback>
             <w:pict>
-              <v:shape w14:anchorId="536ABA90" id="Text Box 3" o:spid="_x0000_s1027" type="#_x0000_t202" style="position:absolute;margin-left:-14.45pt;margin-top:63.6pt;width:36.75pt;height:22.5pt;z-index:251653120;visibility:visible;mso-wrap-style:square;mso-width-percent:0;mso-height-percent:0;mso-wrap-distance-left:9pt;mso-wrap-distance-top:0;mso-wrap-distance-right:9pt;mso-wrap-distance-bottom:0;mso-position-horizontal:right;mso-position-horizontal-relative:margin;mso-position-vertical:absolute;mso-position-vertical-relative:text;mso-width-percent:0;mso-height-percent:0;mso-width-relative:margin;mso-height-relative:margin;v-text-anchor:top" o:gfxdata="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" fillcolor="white [3201]" stroked="f" strokeweight=".5pt">
+              <v:shape w14:anchorId="536ABA90" id="Text Box 3" o:spid="_x0000_s1027" type="#_x0000_t202" style="position:absolute;margin-left:-14.45pt;margin-top:63.6pt;width:36.75pt;height:22.5pt;z-index:251653120;visibility:visible;mso-wrap-style:square;mso-width-percent:0;mso-height-percent:0;mso-wrap-distance-left:9pt;mso-wrap-distance-top:0;mso-wrap-distance-right:9pt;mso-wrap-distance-bottom:0;mso-position-horizontal:right;mso-position-horizontal-relative:margin;mso-position-vertical:absolute;mso-position-vertical-relative:text;mso-width-percent:0;mso-height-percent:0;mso-width-relative:margin;mso-height-relative:margin;v-text-anchor:top" o:gfxdata="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" fillcolor="white [3201]" stroked="f" strokeweight=".5pt">
                 <v:textbox>
                   <w:txbxContent>
                     <w:p>
@@ -1530,7 +1539,6 @@
       <w:r>
         <w:t xml:space="preserve"> flowing at a </w:t>
       </w:r>
-      <w:proofErr w:type="gramStart"/>
       <w:r>
         <w:t>velocity</w:t>
       </w:r>
@@ -1540,7 +1548,6 @@
         </w:rPr>
         <w:t xml:space="preserve"> </w:t>
       </w:r>
-      <w:proofErr w:type="gramEnd"/>
       <m:oMath>
         <m:r>
           <w:rPr>
@@ -1659,6 +1666,7 @@
           <w:id w:val="-1940133623"/>
           <w:citation/>
         </w:sdtPr>
+        <w:sdtEndPr/>
         <w:sdtContent>
           <w:r>
             <w:rPr>
@@ -1846,7 +1854,7 @@
           </mc:Choice>
           <mc:Fallback>
             <w:pict>
-              <v:shape w14:anchorId="6434A45B" id="Text Box 4" o:spid="_x0000_s1028" type="#_x0000_t202" style="position:absolute;margin-left:-14.45pt;margin-top:27.6pt;width:36.75pt;height:22.5pt;z-index:251655168;visibility:visible;mso-wrap-style:square;mso-width-percent:0;mso-height-percent:0;mso-wrap-distance-left:9pt;mso-wrap-distance-top:0;mso-wrap-distance-right:9pt;mso-wrap-distance-bottom:0;mso-position-horizontal:right;mso-position-horizontal-relative:margin;mso-position-vertical:absolute;mso-position-vertical-relative:text;mso-width-percent:0;mso-height-percent:0;mso-width-relative:margin;mso-height-relative:margin;v-text-anchor:top" o:gfxdata="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" fillcolor="white [3201]" stroked="f" strokeweight=".5pt">
+              <v:shape w14:anchorId="6434A45B" id="Text Box 4" o:spid="_x0000_s1028" type="#_x0000_t202" style="position:absolute;margin-left:-14.45pt;margin-top:27.6pt;width:36.75pt;height:22.5pt;z-index:251655168;visibility:visible;mso-wrap-style:square;mso-width-percent:0;mso-height-percent:0;mso-wrap-distance-left:9pt;mso-wrap-distance-top:0;mso-wrap-distance-right:9pt;mso-wrap-distance-bottom:0;mso-position-horizontal:right;mso-position-horizontal-relative:margin;mso-position-vertical:absolute;mso-position-vertical-relative:text;mso-width-percent:0;mso-height-percent:0;mso-width-relative:margin;mso-height-relative:margin;v-text-anchor:top" o:gfxdata="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" fillcolor="white [3201]" stroked="f" strokeweight=".5pt">
                 <v:textbox>
                   <w:txbxContent>
                     <w:p>
@@ -2465,21 +2473,7 @@
         <w:rPr>
           <w:rFonts w:eastAsiaTheme="minorEastAsia"/>
         </w:rPr>
-        <w:t xml:space="preserve"> is the dynamic pressure found from the difference of static and stagnation pressures from the tube </w:t>
-      </w:r>
-      <w:proofErr w:type="gramStart"/>
-      <w:r>
-        <w:rPr>
-          <w:rFonts w:eastAsiaTheme="minorEastAsia"/>
-        </w:rPr>
-        <w:t>readings.</w:t>
-      </w:r>
-      <w:proofErr w:type="gramEnd"/>
-      <w:r>
-        <w:rPr>
-          <w:rFonts w:eastAsiaTheme="minorEastAsia"/>
-        </w:rPr>
-        <w:t xml:space="preserve"> The errors in the 4 wind speeds were found to be (12.0 ± 1.2) m/s (10%), (16.4 ± 0.9) m/s (5.4%), (19.8 ± 0.7) m/s (3.7%), and (24.0 ± 0.6) m/s (2.5%).</w:t>
+        <w:t xml:space="preserve"> is the dynamic pressure found from the difference of static and stagnation pressures from the tube readings. The errors in the 4 wind speeds were found to be (12.0 ± 1.2) m/s (10%), (16.4 ± 0.9) m/s (5.4%), (19.8 ± 0.7) m/s (3.7%), and (24.0 ± 0.6) m/s (2.5%).</w:t>
       </w:r>
     </w:p>
     <w:p>
@@ -2643,7 +2637,7 @@
           </mc:Choice>
           <mc:Fallback>
             <w:pict>
-              <v:group id="Group 15" o:spid="_x0000_s1029" style="position:absolute;left:0;text-align:left;margin-left:0;margin-top:37.6pt;width:388.5pt;height:299.25pt;z-index:251664384;mso-position-horizontal:center;mso-position-horizontal-relative:margin;mso-width-relative:margin;mso-height-relative:margin" coordorigin="804,1390" coordsize="48094,37258" o:gfxdata="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">
+              <v:group id="Group 15" o:spid="_x0000_s1029" style="position:absolute;left:0;text-align:left;margin-left:0;margin-top:37.6pt;width:388.5pt;height:299.25pt;z-index:251664384;mso-position-horizontal:center;mso-position-horizontal-relative:margin;mso-width-relative:margin;mso-height-relative:margin" coordorigin="804,1390" coordsize="48094,37258" o:gfxdata="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">
                 <v:shapetype id="_x0000_t75" coordsize="21600,21600" o:spt="75" o:preferrelative="t" path="m@4@5l@4@11@9@11@9@5xe" filled="f" stroked="f">
                   <v:stroke joinstyle="miter"/>
                   <v:formulas>
@@ -2663,11 +2657,10 @@
                   <v:path o:extrusionok="f" gradientshapeok="t" o:connecttype="rect"/>
                   <o:lock v:ext="edit" aspectratio="t"/>
                 </v:shapetype>
-                <v:shape id="Picture 8" o:spid="_x0000_s1030" type="#_x0000_t75" style="position:absolute;left:1243;top:1390;width:46232;height:34673;visibility:visible;mso-wrap-style:square" o:gfxdata="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">
+                <v:shape id="Picture 8" o:spid="_x0000_s1030" type="#_x0000_t75" style="position:absolute;left:1243;top:1390;width:46232;height:34673;visibility:visible;mso-wrap-style:square" o:gfxdata="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">
                   <v:imagedata r:id="rId8" o:title=""/>
-                  <v:path arrowok="t"/>
                 </v:shape>
-                <v:shape id="Text Box 14" o:spid="_x0000_s1031" type="#_x0000_t202" style="position:absolute;left:804;top:36063;width:48095;height:2585;visibility:visible;mso-wrap-style:square;v-text-anchor:top" o:gfxdata="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" stroked="f">
+                <v:shape id="Text Box 14" o:spid="_x0000_s1031" type="#_x0000_t202" style="position:absolute;left:804;top:36063;width:48095;height:2585;visibility:visible;mso-wrap-style:square;v-text-anchor:top" o:gfxdata="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" stroked="f">
                   <v:textbox inset="0,0,0,0">
                     <w:txbxContent>
                       <w:p>
@@ -2923,12 +2916,11 @@
           </mc:Choice>
           <mc:Fallback>
             <w:pict>
-              <v:group id="Group 13" o:spid="_x0000_s1032" style="position:absolute;left:0;text-align:left;margin-left:0;margin-top:429.75pt;width:467.65pt;height:129pt;z-index:251661312;mso-position-horizontal:center;mso-position-horizontal-relative:margin;mso-width-relative:margin;mso-height-relative:margin" coordorigin=",3615" coordsize="59391,16385" o:gfxdata="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">
-                <v:shape id="Picture 10" o:spid="_x0000_s1033" type="#_x0000_t75" alt="Vortex animation" style="position:absolute;left:13167;top:3615;width:31748;height:14812;visibility:visible;mso-wrap-style:square" o:gfxdata="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">
+              <v:group id="Group 13" o:spid="_x0000_s1032" style="position:absolute;left:0;text-align:left;margin-left:0;margin-top:429.75pt;width:467.65pt;height:129pt;z-index:251661312;mso-position-horizontal:center;mso-position-horizontal-relative:margin;mso-width-relative:margin;mso-height-relative:margin" coordorigin=",3615" coordsize="59391,16385" o:gfxdata="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">
+                <v:shape id="Picture 10" o:spid="_x0000_s1033" type="#_x0000_t75" alt="Vortex animation" style="position:absolute;left:13167;top:3615;width:31748;height:14812;visibility:visible;mso-wrap-style:square" o:gfxdata="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">
                   <v:imagedata r:id="rId10" o:title="Vortex animation"/>
-                  <v:path arrowok="t"/>
                 </v:shape>
-                <v:shape id="Text Box 12" o:spid="_x0000_s1034" type="#_x0000_t202" style="position:absolute;top:17040;width:59391;height:2960;visibility:visible;mso-wrap-style:square;v-text-anchor:top" o:gfxdata="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" stroked="f">
+                <v:shape id="Text Box 12" o:spid="_x0000_s1034" type="#_x0000_t202" style="position:absolute;top:17040;width:59391;height:2960;visibility:visible;mso-wrap-style:square;v-text-anchor:top" o:gfxdata="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" stroked="f">
                   <v:textbox inset="0,0,0,0">
                     <w:txbxContent>
                       <w:p>
@@ -3142,6 +3134,7 @@
           <w:id w:val="-1019850935"/>
           <w:citation/>
         </w:sdtPr>
+        <w:sdtEndPr/>
         <w:sdtContent>
           <w:r>
             <w:fldChar w:fldCharType="begin"/>
@@ -3468,8 +3461,8 @@
           </mc:Choice>
           <mc:Fallback>
             <w:pict>
-              <v:group id="Group 21" o:spid="_x0000_s1035" style="position:absolute;left:0;text-align:left;margin-left:0;margin-top:83.6pt;width:363.75pt;height:319.5pt;z-index:251671552;mso-position-horizontal:center;mso-position-horizontal-relative:margin;mso-width-relative:margin;mso-height-relative:margin" coordsize="53244,44209" o:gfxdata="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">
-                <v:shape id="Text Box 16" o:spid="_x0000_s1036" type="#_x0000_t202" style="position:absolute;left:4667;top:39719;width:44175;height:4490;visibility:visible;mso-wrap-style:square;v-text-anchor:top" o:gfxdata="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" stroked="f">
+              <v:group id="Group 21" o:spid="_x0000_s1035" style="position:absolute;left:0;text-align:left;margin-left:0;margin-top:83.6pt;width:363.75pt;height:319.5pt;z-index:251671552;mso-position-horizontal:center;mso-position-horizontal-relative:margin;mso-width-relative:margin;mso-height-relative:margin" coordsize="53244,44209" o:gfxdata="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">
+                <v:shape id="Text Box 16" o:spid="_x0000_s1036" type="#_x0000_t202" style="position:absolute;left:4667;top:39719;width:44175;height:4490;visibility:visible;mso-wrap-style:square;v-text-anchor:top" o:gfxdata="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" stroked="f">
                   <v:textbox inset="0,0,0,0">
                     <w:txbxContent>
                       <w:p>
@@ -3501,9 +3494,8 @@
                     </w:txbxContent>
                   </v:textbox>
                 </v:shape>
-                <v:shape id="Picture 20" o:spid="_x0000_s1037" type="#_x0000_t75" style="position:absolute;width:53244;height:39909;visibility:visible;mso-wrap-style:square" o:gfxdata="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">
+                <v:shape id="Picture 20" o:spid="_x0000_s1037" type="#_x0000_t75" style="position:absolute;width:53244;height:39909;visibility:visible;mso-wrap-style:square" o:gfxdata="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">
                   <v:imagedata r:id="rId12" o:title=""/>
-                  <v:path arrowok="t"/>
                 </v:shape>
                 <w10:wrap type="topAndBottom" anchorx="margin"/>
               </v:group>
@@ -3598,8 +3590,6 @@
       <w:pPr>
         <w:ind w:firstLine="0"/>
       </w:pPr>
-      <w:bookmarkStart w:id="12" w:name="_GoBack"/>
-      <w:bookmarkEnd w:id="12"/>
       <w:r>
         <w:rPr>
           <w:noProof/>
@@ -3696,7 +3686,7 @@
                                   <w:szCs w:val="24"/>
                                 </w:rPr>
                               </w:pPr>
-                              <w:bookmarkStart w:id="13" w:name="_Ref481958979"/>
+                              <w:bookmarkStart w:id="12" w:name="_Ref481958979"/>
                               <w:r>
                                 <w:t xml:space="preserve">Figure </w:t>
                               </w:r>
@@ -3708,7 +3698,7 @@
                                   <w:t>4</w:t>
                                 </w:r>
                               </w:fldSimple>
-                              <w:bookmarkEnd w:id="13"/>
+                              <w:bookmarkEnd w:id="12"/>
                               <w:r>
                                 <w:t xml:space="preserve"> Largest</w:t>
                               </w:r>
@@ -3739,12 +3729,11 @@
           </mc:Choice>
           <mc:Fallback>
             <w:pict>
-              <v:group id="Group 23" o:spid="_x0000_s1038" style="position:absolute;margin-left:56.65pt;margin-top:15pt;width:354.75pt;height:306pt;z-index:251675648;mso-position-horizontal-relative:margin;mso-width-relative:margin;mso-height-relative:margin" coordsize="53244,44189" o:gfxdata="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">
-                <v:shape id="Picture 19" o:spid="_x0000_s1039" type="#_x0000_t75" style="position:absolute;width:53244;height:39909;visibility:visible;mso-wrap-style:square" o:gfxdata="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">
+              <v:group id="Group 23" o:spid="_x0000_s1038" style="position:absolute;margin-left:56.65pt;margin-top:15pt;width:354.75pt;height:306pt;z-index:251675648;mso-position-horizontal-relative:margin;mso-width-relative:margin;mso-height-relative:margin" coordsize="53244,44189" o:gfxdata="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">
+                <v:shape id="Picture 19" o:spid="_x0000_s1039" type="#_x0000_t75" style="position:absolute;width:53244;height:39909;visibility:visible;mso-wrap-style:square" o:gfxdata="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">
                   <v:imagedata r:id="rId14" o:title=""/>
-                  <v:path arrowok="t"/>
                 </v:shape>
-                <v:shape id="Text Box 22" o:spid="_x0000_s1040" type="#_x0000_t202" style="position:absolute;left:4000;top:40290;width:45149;height:3899;visibility:visible;mso-wrap-style:square;v-text-anchor:top" o:gfxdata="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" stroked="f">
+                <v:shape id="Text Box 22" o:spid="_x0000_s1040" type="#_x0000_t202" style="position:absolute;left:4000;top:40290;width:45149;height:3899;visibility:visible;mso-wrap-style:square;v-text-anchor:top" o:gfxdata="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" stroked="f">
                   <v:textbox inset="0,0,0,0">
                     <w:txbxContent>
                       <w:p>
@@ -3756,7 +3745,7 @@
                             <w:szCs w:val="24"/>
                           </w:rPr>
                         </w:pPr>
-                        <w:bookmarkStart w:id="14" w:name="_Ref481958979"/>
+                        <w:bookmarkStart w:id="13" w:name="_Ref481958979"/>
                         <w:r>
                           <w:t xml:space="preserve">Figure </w:t>
                         </w:r>
@@ -3768,7 +3757,7 @@
                             <w:t>4</w:t>
                           </w:r>
                         </w:fldSimple>
-                        <w:bookmarkEnd w:id="14"/>
+                        <w:bookmarkEnd w:id="13"/>
                         <w:r>
                           <w:t xml:space="preserve"> Largest</w:t>
                         </w:r>
@@ -3889,7 +3878,7 @@
                                   <w:szCs w:val="24"/>
                                 </w:rPr>
                               </w:pPr>
-                              <w:bookmarkStart w:id="15" w:name="_Ref481959479"/>
+                              <w:bookmarkStart w:id="14" w:name="_Ref481959479"/>
                               <w:r>
                                 <w:t xml:space="preserve">Figure </w:t>
                               </w:r>
@@ -3901,7 +3890,7 @@
                                   <w:t>5</w:t>
                                 </w:r>
                               </w:fldSimple>
-                              <w:bookmarkEnd w:id="15"/>
+                              <w:bookmarkEnd w:id="14"/>
                               <w:r>
                                 <w:t xml:space="preserve"> Lift coefficient versus normalized transverse velocities for various cylinders at various Reynolds numbers</w:t>
                               </w:r>
@@ -3929,12 +3918,11 @@
           </mc:Choice>
           <mc:Fallback>
             <w:pict>
-              <v:group w14:anchorId="07C33E3E" id="Group 7" o:spid="_x0000_s1041" style="position:absolute;left:0;text-align:left;margin-left:228pt;margin-top:409.05pt;width:250.5pt;height:210pt;z-index:251668480;mso-position-horizontal-relative:margin;mso-width-relative:margin;mso-height-relative:margin" coordsize="41985,35109" o:gfxdata="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">
-                <v:shape id="Picture 2" o:spid="_x0000_s1042" type="#_x0000_t75" style="position:absolute;width:40595;height:30765;visibility:visible;mso-wrap-style:square" o:gfxdata="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">
+              <v:group w14:anchorId="07C33E3E" id="Group 7" o:spid="_x0000_s1041" style="position:absolute;left:0;text-align:left;margin-left:228pt;margin-top:409.05pt;width:250.5pt;height:210pt;z-index:251668480;mso-position-horizontal-relative:margin;mso-width-relative:margin;mso-height-relative:margin" coordsize="41985,35109" o:gfxdata="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">
+                <v:shape id="Picture 2" o:spid="_x0000_s1042" type="#_x0000_t75" style="position:absolute;width:40595;height:30765;visibility:visible;mso-wrap-style:square" o:gfxdata="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">
                   <v:imagedata r:id="rId16" o:title="" cropleft="3388f" cropright="6412f"/>
-                  <v:path arrowok="t"/>
                 </v:shape>
-                <v:shape id="Text Box 6" o:spid="_x0000_s1043" type="#_x0000_t202" style="position:absolute;left:1389;top:30765;width:40596;height:4344;visibility:visible;mso-wrap-style:square;v-text-anchor:top" o:gfxdata="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" stroked="f">
+                <v:shape id="Text Box 6" o:spid="_x0000_s1043" type="#_x0000_t202" style="position:absolute;left:1389;top:30765;width:40596;height:4344;visibility:visible;mso-wrap-style:square;v-text-anchor:top" o:gfxdata="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" stroked="f">
                   <v:textbox inset="0,0,0,0">
                     <w:txbxContent>
                       <w:p>
@@ -3946,7 +3934,7 @@
                             <w:szCs w:val="24"/>
                           </w:rPr>
                         </w:pPr>
-                        <w:bookmarkStart w:id="16" w:name="_Ref481959479"/>
+                        <w:bookmarkStart w:id="15" w:name="_Ref481959479"/>
                         <w:r>
                           <w:t xml:space="preserve">Figure </w:t>
                         </w:r>
@@ -3958,7 +3946,7 @@
                             <w:t>5</w:t>
                           </w:r>
                         </w:fldSimple>
-                        <w:bookmarkEnd w:id="16"/>
+                        <w:bookmarkEnd w:id="15"/>
                         <w:r>
                           <w:t xml:space="preserve"> Lift coefficient versus normalized transverse velocities for various cylinders at various Reynolds numbers</w:t>
                         </w:r>
@@ -4084,14 +4072,12 @@
         </w:rPr>
         <w:t>span to diameter ratio</w:t>
       </w:r>
-      <w:proofErr w:type="gramStart"/>
       <w:r>
         <w:rPr>
           <w:rFonts w:eastAsiaTheme="minorEastAsia"/>
         </w:rPr>
         <w:t xml:space="preserve">, </w:t>
       </w:r>
-      <w:proofErr w:type="gramEnd"/>
       <m:oMath>
         <m:r>
           <w:rPr>
@@ -4272,6 +4258,7 @@
           <w:id w:val="314690346"/>
           <w:citation/>
         </w:sdtPr>
+        <w:sdtEndPr/>
         <w:sdtContent>
           <w:r>
             <w:fldChar w:fldCharType="begin"/>
@@ -4634,7 +4621,7 @@
                                   <w:szCs w:val="24"/>
                                 </w:rPr>
                               </w:pPr>
-                              <w:bookmarkStart w:id="17" w:name="_Ref482024188"/>
+                              <w:bookmarkStart w:id="16" w:name="_Ref482024188"/>
                               <w:r>
                                 <w:t xml:space="preserve">Figure </w:t>
                               </w:r>
@@ -4646,7 +4633,7 @@
                                   <w:t>6</w:t>
                                 </w:r>
                               </w:fldSimple>
-                              <w:bookmarkEnd w:id="17"/>
+                              <w:bookmarkEnd w:id="16"/>
                               <w:r>
                                 <w:t xml:space="preserve"> Medium sized cylinder measured vs predicted lift force at constant wind speed across the same RPM range</w:t>
                               </w:r>
@@ -4668,12 +4655,11 @@
           </mc:Choice>
           <mc:Fallback>
             <w:pict>
-              <v:group id="Group 11" o:spid="_x0000_s1044" style="position:absolute;left:0;text-align:left;margin-left:0;margin-top:280.1pt;width:345.25pt;height:290.95pt;z-index:251679744;mso-position-horizontal:center;mso-position-horizontal-relative:margin" coordsize="43846,36950" o:gfxdata="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">
-                <v:shape id="Picture 9" o:spid="_x0000_s1045" type="#_x0000_t75" style="position:absolute;width:43846;height:32861;visibility:visible;mso-wrap-style:square" o:gfxdata="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">
+              <v:group id="Group 11" o:spid="_x0000_s1044" style="position:absolute;left:0;text-align:left;margin-left:0;margin-top:280.1pt;width:345.25pt;height:290.95pt;z-index:251679744;mso-position-horizontal:center;mso-position-horizontal-relative:margin" coordsize="43846,36950" o:gfxdata="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">
+                <v:shape id="Picture 9" o:spid="_x0000_s1045" type="#_x0000_t75" style="position:absolute;width:43846;height:32861;visibility:visible;mso-wrap-style:square" o:gfxdata="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">
                   <v:imagedata r:id="rId18" o:title=""/>
-                  <v:path arrowok="t"/>
                 </v:shape>
-                <v:shape id="Text Box 5" o:spid="_x0000_s1046" type="#_x0000_t202" style="position:absolute;top:33051;width:43846;height:3899;visibility:visible;mso-wrap-style:square;v-text-anchor:top" o:gfxdata="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" stroked="f">
+                <v:shape id="Text Box 5" o:spid="_x0000_s1046" type="#_x0000_t202" style="position:absolute;top:33051;width:43846;height:3899;visibility:visible;mso-wrap-style:square;v-text-anchor:top" o:gfxdata="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" stroked="f">
                   <v:textbox style="mso-fit-shape-to-text:t" inset="0,0,0,0">
                     <w:txbxContent>
                       <w:p>
@@ -4685,7 +4671,7 @@
                             <w:szCs w:val="24"/>
                           </w:rPr>
                         </w:pPr>
-                        <w:bookmarkStart w:id="18" w:name="_Ref482024188"/>
+                        <w:bookmarkStart w:id="17" w:name="_Ref482024188"/>
                         <w:r>
                           <w:t xml:space="preserve">Figure </w:t>
                         </w:r>
@@ -4697,7 +4683,7 @@
                             <w:t>6</w:t>
                           </w:r>
                         </w:fldSimple>
-                        <w:bookmarkEnd w:id="18"/>
+                        <w:bookmarkEnd w:id="17"/>
                         <w:r>
                           <w:t xml:space="preserve"> Medium sized cylinder measured vs predicted lift force at constant wind speed across the same RPM range</w:t>
                         </w:r>
@@ -4857,49 +4843,7 @@
         <w:rPr>
           <w:rFonts w:eastAsiaTheme="minorEastAsia"/>
         </w:rPr>
-        <w:t>The cylinder became</w:t>
-      </w:r>
-      <w:r>
-        <w:rPr>
-          <w:rFonts w:eastAsiaTheme="minorEastAsia"/>
-        </w:rPr>
-        <w:t xml:space="preserve"> unbalanced </w:t>
-      </w:r>
-      <w:r>
-        <w:rPr>
-          <w:rFonts w:eastAsiaTheme="minorEastAsia"/>
-        </w:rPr>
-        <w:t xml:space="preserve">and </w:t>
-      </w:r>
-      <w:r>
-        <w:rPr>
-          <w:rFonts w:eastAsiaTheme="minorEastAsia"/>
-        </w:rPr>
-        <w:t>caused concerning vibration on the experimental set-up which was causing the force balance to not operate properly. The medium cylinder became unbalanced</w:t>
-      </w:r>
-      <w:r>
-        <w:rPr>
-          <w:rFonts w:eastAsiaTheme="minorEastAsia"/>
-        </w:rPr>
-        <w:t xml:space="preserve"> as a result of</w:t>
-      </w:r>
-      <w:r>
-        <w:rPr>
-          <w:rFonts w:eastAsiaTheme="minorEastAsia"/>
-        </w:rPr>
-        <w:t xml:space="preserve"> the wooden disk in the center of </w:t>
-      </w:r>
-      <w:r>
-        <w:rPr>
-          <w:rFonts w:eastAsiaTheme="minorEastAsia"/>
-        </w:rPr>
-        <w:t>the cylinder sliding</w:t>
-      </w:r>
-      <w:r>
-        <w:rPr>
-          <w:rFonts w:eastAsiaTheme="minorEastAsia"/>
-        </w:rPr>
-        <w:t xml:space="preserve"> down to one end of the airfoil while spinning inside the wind tunnel during testing. To adjust the center disk we would be required to remove the end caps of the cylinder and then reset all disks within the cylinder in the method previously described. We evaluated that disassembling the cylinder’s supports could have led to more problems with the cylinder. </w:t>
+        <w:t xml:space="preserve">The cylinder became unbalanced and caused concerning vibration on the experimental set-up which was causing the force balance to not operate properly. The medium cylinder became unbalanced as a result of the wooden disk in the center of the cylinder sliding down to one end of the airfoil while spinning inside the wind tunnel during testing. To adjust the center disk we would be required to remove the end caps of the cylinder and then reset all disks within the cylinder in the method previously described. We evaluated that disassembling the cylinder’s supports could have led to more problems with the cylinder. </w:t>
       </w:r>
       <w:r>
         <w:rPr>
@@ -4937,12 +4881,12 @@
       <w:pPr>
         <w:pStyle w:val="Heading1"/>
       </w:pPr>
-      <w:bookmarkStart w:id="19" w:name="_Toc481870434"/>
+      <w:bookmarkStart w:id="18" w:name="_Toc481870434"/>
       <w:r>
         <w:lastRenderedPageBreak/>
         <w:t>Summary and Conclusion</w:t>
       </w:r>
-      <w:bookmarkEnd w:id="19"/>
+      <w:bookmarkEnd w:id="18"/>
     </w:p>
     <w:p>
       <w:r>
@@ -4950,14 +4894,83 @@
       </w:r>
     </w:p>
     <w:p>
-      <w:r>
-        <w:t>Paragraph 2: Major finding 1</w:t>
-      </w:r>
-    </w:p>
-    <w:p>
-      <w:r>
-        <w:t>Paragraph 3: Major finding 2</w:t>
-      </w:r>
+      <w:pPr>
+        <w:ind w:firstLine="0"/>
+      </w:pPr>
+      <w:r>
+        <w:tab/>
+      </w:r>
+      <w:r>
+        <w:t xml:space="preserve">The </w:t>
+      </w:r>
+      <w:r>
+        <w:t>rotational speeds of the airfoils in this experiment were generally higher than the rotational speeds employed by other researchers</w:t>
+      </w:r>
+      <w:r>
+        <w:t>. This is due in part to the fact that balancing airfoils for these speeds is quite difficult</w:t>
+      </w:r>
+      <w:r>
+        <w:t xml:space="preserve"> – such that other people would not see the benefit in doing so</w:t>
+      </w:r>
+      <w:r>
+        <w:t xml:space="preserve">, but is mostly due to the fact that </w:t>
+      </w:r>
+      <w:r>
+        <w:t xml:space="preserve">lift diminishes as RPM exceeds a certain point. The </w:t>
+      </w:r>
+      <w:r>
+        <w:t xml:space="preserve">rotational speeds in this experiment were high because the drive motor was scavenged, and </w:t>
+      </w:r>
+      <w:r>
+        <w:t>we were not able to spec out an RPM.</w:t>
+      </w:r>
+      <w:r>
+        <w:t xml:space="preserve"> The resulting data from the experiment did however, prove that lift </w:t>
+      </w:r>
+      <w:r>
+        <w:t>remains linear with rotational speed on</w:t>
+      </w:r>
+      <w:r>
+        <w:t xml:space="preserve">ly up to a certain point – a point which changes </w:t>
+      </w:r>
+      <w:r>
+        <w:t>with airfoil radius.</w:t>
+      </w:r>
+      <w:r>
+        <w:t xml:space="preserve"> These results are consistent with other research done on Magnus effect airfoils.</w:t>
+      </w:r>
+      <w:r>
+        <w:t xml:space="preserve"> After the portion of linear</w:t>
+      </w:r>
+      <w:r>
+        <w:t xml:space="preserve"> lift</w:t>
+      </w:r>
+      <w:r>
+        <w:t xml:space="preserve"> increase </w:t>
+      </w:r>
+      <w:r>
+        <w:t>vs.</w:t>
+      </w:r>
+      <w:r>
+        <w:t xml:space="preserve"> airfoil RPM ends, the </w:t>
+      </w:r>
+      <w:r>
+        <w:t xml:space="preserve">lift remains steady as RPM increases further – perhaps dropping slightly as well due to </w:t>
+      </w:r>
+      <w:r>
+        <w:t>vortex shedding.</w:t>
+      </w:r>
+      <w:r>
+        <w:t xml:space="preserve"> </w:t>
+      </w:r>
+      <w:r>
+        <w:t xml:space="preserve">Vortex shedding causes flow separation, and on the bottom of the cylinder this </w:t>
+      </w:r>
+      <w:r>
+        <w:t xml:space="preserve">causes a loss of lift. </w:t>
+      </w:r>
+      <w:bookmarkStart w:id="19" w:name="_GoBack"/>
+      <w:bookmarkEnd w:id="19"/>
     </w:p>
     <w:p>
       <w:r>
@@ -5302,11 +5315,7 @@
         <w:pStyle w:val="Caption"/>
       </w:pPr>
       <w:r>
-        <w:t xml:space="preserve">Table </w:t>
-      </w:r>
-      <w:proofErr w:type="gramStart"/>
-      <w:r>
-        <w:t xml:space="preserve">A </w:t>
+        <w:t xml:space="preserve">Table A </w:t>
       </w:r>
       <w:fldSimple w:instr=" SEQ Table_A \* ARABIC ">
         <w:r>
@@ -5316,7 +5325,6 @@
           <w:t>1</w:t>
         </w:r>
       </w:fldSimple>
-      <w:proofErr w:type="gramEnd"/>
       <w:r>
         <w:t xml:space="preserve"> Smallest diameter cylinder experiment data</w:t>
       </w:r>
@@ -9024,11 +9032,7 @@
         <w:pStyle w:val="Caption"/>
       </w:pPr>
       <w:r>
-        <w:t xml:space="preserve">Table </w:t>
-      </w:r>
-      <w:proofErr w:type="gramStart"/>
-      <w:r>
-        <w:t xml:space="preserve">A </w:t>
+        <w:t xml:space="preserve">Table A </w:t>
       </w:r>
       <w:fldSimple w:instr=" SEQ Table_A \* ARABIC ">
         <w:r>
@@ -9038,7 +9042,6 @@
           <w:t>2</w:t>
         </w:r>
       </w:fldSimple>
-      <w:proofErr w:type="gramEnd"/>
       <w:r>
         <w:t xml:space="preserve"> Medium diameter cylinder experiment data</w:t>
       </w:r>
@@ -12761,11 +12764,7 @@
         <w:pStyle w:val="Caption"/>
       </w:pPr>
       <w:r>
-        <w:t xml:space="preserve">Table </w:t>
-      </w:r>
-      <w:proofErr w:type="gramStart"/>
-      <w:r>
-        <w:t xml:space="preserve">A </w:t>
+        <w:t xml:space="preserve">Table A </w:t>
       </w:r>
       <w:fldSimple w:instr=" SEQ Table_A \* ARABIC ">
         <w:r>
@@ -12775,7 +12774,6 @@
           <w:t>3</w:t>
         </w:r>
       </w:fldSimple>
-      <w:proofErr w:type="gramEnd"/>
       <w:r>
         <w:t xml:space="preserve"> Largest diameter cylinder experiment data</w:t>
       </w:r>
@@ -16452,11 +16450,7 @@
         <w:pStyle w:val="Caption"/>
       </w:pPr>
       <w:r>
-        <w:t xml:space="preserve">Table </w:t>
-      </w:r>
-      <w:proofErr w:type="gramStart"/>
-      <w:r>
-        <w:t xml:space="preserve">A </w:t>
+        <w:t xml:space="preserve">Table A </w:t>
       </w:r>
       <w:fldSimple w:instr=" SEQ Table_A \* ARABIC ">
         <w:r>
@@ -16466,7 +16460,6 @@
           <w:t>4</w:t>
         </w:r>
       </w:fldSimple>
-      <w:proofErr w:type="gramEnd"/>
       <w:r>
         <w:t xml:space="preserve"> Smallest diameter cylinder high wind speed experiment data</w:t>
       </w:r>
@@ -18093,11 +18086,7 @@
       </w:pPr>
       <w:bookmarkStart w:id="22" w:name="_Ref481953526"/>
       <w:r>
-        <w:t xml:space="preserve">Table </w:t>
-      </w:r>
-      <w:proofErr w:type="gramStart"/>
-      <w:r>
-        <w:t xml:space="preserve">A </w:t>
+        <w:t xml:space="preserve">Table A </w:t>
       </w:r>
       <w:fldSimple w:instr=" SEQ Table_A \* ARABIC ">
         <w:r>
@@ -18108,7 +18097,6 @@
         </w:r>
       </w:fldSimple>
       <w:bookmarkEnd w:id="22"/>
-      <w:proofErr w:type="gramEnd"/>
       <w:r>
         <w:t xml:space="preserve"> </w:t>
       </w:r>
@@ -19182,11 +19170,7 @@
         <w:pStyle w:val="Caption"/>
       </w:pPr>
       <w:r>
-        <w:t xml:space="preserve">Table </w:t>
-      </w:r>
-      <w:proofErr w:type="gramStart"/>
-      <w:r>
-        <w:t xml:space="preserve">A </w:t>
+        <w:t xml:space="preserve">Table A </w:t>
       </w:r>
       <w:fldSimple w:instr=" SEQ Table_A \* ARABIC ">
         <w:r>
@@ -19196,7 +19180,6 @@
           <w:t>6</w:t>
         </w:r>
       </w:fldSimple>
-      <w:proofErr w:type="gramEnd"/>
       <w:r>
         <w:t xml:space="preserve"> Medium </w:t>
       </w:r>
@@ -20132,11 +20115,7 @@
       </w:pPr>
       <w:bookmarkStart w:id="23" w:name="_Ref481953543"/>
       <w:r>
-        <w:t xml:space="preserve">Table </w:t>
-      </w:r>
-      <w:proofErr w:type="gramStart"/>
-      <w:r>
-        <w:t xml:space="preserve">A </w:t>
+        <w:t xml:space="preserve">Table A </w:t>
       </w:r>
       <w:fldSimple w:instr=" SEQ Table_A \* ARABIC ">
         <w:r>
@@ -20147,7 +20126,6 @@
         </w:r>
       </w:fldSimple>
       <w:bookmarkEnd w:id="23"/>
-      <w:proofErr w:type="gramEnd"/>
       <w:r>
         <w:t xml:space="preserve"> Largest</w:t>
       </w:r>
@@ -21207,7 +21185,7 @@
 </file>
 
 <file path=word/endnotes.xml><?xml version="1.0" encoding="utf-8"?>
-<w:endnotes xmlns:wpc="http://schemas.microsoft.com/office/word/2010/wordprocessingCanvas" xmlns:cx="http://schemas.microsoft.com/office/drawing/2014/chartex" xmlns:cx1="http://schemas.microsoft.com/office/drawing/2015/9/8/chartex" xmlns:mc="http://schemas.openxmlformats.org/markup-compatibility/2006" xmlns:o="urn:schemas-microsoft-com:office:office" xmlns:r="http://schemas.openxmlformats.org/officeDocument/2006/relationships" xmlns:m="http://schemas.openxmlformats.org/officeDocument/2006/math" xmlns:v="urn:schemas-microsoft-com:vml" xmlns:wp14="http://schemas.microsoft.com/office/word/2010/wordprocessingDrawing" xmlns:wp="http://schemas.openxmlformats.org/drawingml/2006/wordprocessingDrawing" xmlns:w10="urn:schemas-microsoft-com:office:word" xmlns:w="http://schemas.openxmlformats.org/wordprocessingml/2006/main" xmlns:w14="http://schemas.microsoft.com/office/word/2010/wordml" xmlns:w15="http://schemas.microsoft.com/office/word/2012/wordml" xmlns:w16se="http://schemas.microsoft.com/office/word/2015/wordml/symex" xmlns:wpg="http://schemas.microsoft.com/office/word/2010/wordprocessingGroup" xmlns:wpi="http://schemas.microsoft.com/office/word/2010/wordprocessingInk" xmlns:wne="http://schemas.microsoft.com/office/word/2006/wordml" xmlns:wps="http://schemas.microsoft.com/office/word/2010/wordprocessingShape" mc:Ignorable="w14 w15 w16se wp14">
+<w:endnotes xmlns:wpc="http://schemas.microsoft.com/office/word/2010/wordprocessingCanvas" xmlns:cx="http://schemas.microsoft.com/office/drawing/2014/chartex" xmlns:cx1="http://schemas.microsoft.com/office/drawing/2015/9/8/chartex" xmlns:cx2="http://schemas.microsoft.com/office/drawing/2015/10/21/chartex" xmlns:cx3="http://schemas.microsoft.com/office/drawing/2016/5/9/chartex" xmlns:cx4="http://schemas.microsoft.com/office/drawing/2016/5/10/chartex" xmlns:cx5="http://schemas.microsoft.com/office/drawing/2016/5/11/chartex" xmlns:cx6="http://schemas.microsoft.com/office/drawing/2016/5/12/chartex" xmlns:cx7="http://schemas.microsoft.com/office/drawing/2016/5/13/chartex" xmlns:cx8="http://schemas.microsoft.com/office/drawing/2016/5/14/chartex" xmlns:mc="http://schemas.openxmlformats.org/markup-compatibility/2006" xmlns:aink="http://schemas.microsoft.com/office/drawing/2016/ink" xmlns:o="urn:schemas-microsoft-com:office:office" xmlns:r="http://schemas.openxmlformats.org/officeDocument/2006/relationships" xmlns:m="http://schemas.openxmlformats.org/officeDocument/2006/math" xmlns:v="urn:schemas-microsoft-com:vml" xmlns:wp14="http://schemas.microsoft.com/office/word/2010/wordprocessingDrawing" xmlns:wp="http://schemas.openxmlformats.org/drawingml/2006/wordprocessingDrawing" xmlns:w10="urn:schemas-microsoft-com:office:word" xmlns:w="http://schemas.openxmlformats.org/wordprocessingml/2006/main" xmlns:w14="http://schemas.microsoft.com/office/word/2010/wordml" xmlns:w15="http://schemas.microsoft.com/office/word/2012/wordml" xmlns:w16se="http://schemas.microsoft.com/office/word/2015/wordml/symex" xmlns:wpg="http://schemas.microsoft.com/office/word/2010/wordprocessingGroup" xmlns:wpi="http://schemas.microsoft.com/office/word/2010/wordprocessingInk" xmlns:wne="http://schemas.microsoft.com/office/word/2006/wordml" xmlns:wps="http://schemas.microsoft.com/office/word/2010/wordprocessingShape" mc:Ignorable="w14 w15 w16se wp14">
   <w:endnote w:type="separator" w:id="-1">
     <w:p>
       <w:r>
@@ -21226,7 +21204,7 @@
 </file>
 
 <file path=word/footnotes.xml><?xml version="1.0" encoding="utf-8"?>
-<w:footnotes xmlns:wpc="http://schemas.microsoft.com/office/word/2010/wordprocessingCanvas" xmlns:cx="http://schemas.microsoft.com/office/drawing/2014/chartex" xmlns:cx1="http://schemas.microsoft.com/office/drawing/2015/9/8/chartex" xmlns:mc="http://schemas.openxmlformats.org/markup-compatibility/2006" xmlns:o="urn:schemas-microsoft-com:office:office" xmlns:r="http://schemas.openxmlformats.org/officeDocument/2006/relationships" xmlns:m="http://schemas.openxmlformats.org/officeDocument/2006/math" xmlns:v="urn:schemas-microsoft-com:vml" xmlns:wp14="http://schemas.microsoft.com/office/word/2010/wordprocessingDrawing" xmlns:wp="http://schemas.openxmlformats.org/drawingml/2006/wordprocessingDrawing" xmlns:w10="urn:schemas-microsoft-com:office:word" xmlns:w="http://schemas.openxmlformats.org/wordprocessingml/2006/main" xmlns:w14="http://schemas.microsoft.com/office/word/2010/wordml" xmlns:w15="http://schemas.microsoft.com/office/word/2012/wordml" xmlns:w16se="http://schemas.microsoft.com/office/word/2015/wordml/symex" xmlns:wpg="http://schemas.microsoft.com/office/word/2010/wordprocessingGroup" xmlns:wpi="http://schemas.microsoft.com/office/word/2010/wordprocessingInk" xmlns:wne="http://schemas.microsoft.com/office/word/2006/wordml" xmlns:wps="http://schemas.microsoft.com/office/word/2010/wordprocessingShape" mc:Ignorable="w14 w15 w16se wp14">
+<w:footnotes xmlns:wpc="http://schemas.microsoft.com/office/word/2010/wordprocessingCanvas" xmlns:cx="http://schemas.microsoft.com/office/drawing/2014/chartex" xmlns:cx1="http://schemas.microsoft.com/office/drawing/2015/9/8/chartex" xmlns:cx2="http://schemas.microsoft.com/office/drawing/2015/10/21/chartex" xmlns:cx3="http://schemas.microsoft.com/office/drawing/2016/5/9/chartex" xmlns:cx4="http://schemas.microsoft.com/office/drawing/2016/5/10/chartex" xmlns:cx5="http://schemas.microsoft.com/office/drawing/2016/5/11/chartex" xmlns:cx6="http://schemas.microsoft.com/office/drawing/2016/5/12/chartex" xmlns:cx7="http://schemas.microsoft.com/office/drawing/2016/5/13/chartex" xmlns:cx8="http://schemas.microsoft.com/office/drawing/2016/5/14/chartex" xmlns:mc="http://schemas.openxmlformats.org/markup-compatibility/2006" xmlns:aink="http://schemas.microsoft.com/office/drawing/2016/ink" xmlns:o="urn:schemas-microsoft-com:office:office" xmlns:r="http://schemas.openxmlformats.org/officeDocument/2006/relationships" xmlns:m="http://schemas.openxmlformats.org/officeDocument/2006/math" xmlns:v="urn:schemas-microsoft-com:vml" xmlns:wp14="http://schemas.microsoft.com/office/word/2010/wordprocessingDrawing" xmlns:wp="http://schemas.openxmlformats.org/drawingml/2006/wordprocessingDrawing" xmlns:w10="urn:schemas-microsoft-com:office:word" xmlns:w="http://schemas.openxmlformats.org/wordprocessingml/2006/main" xmlns:w14="http://schemas.microsoft.com/office/word/2010/wordml" xmlns:w15="http://schemas.microsoft.com/office/word/2012/wordml" xmlns:w16se="http://schemas.microsoft.com/office/word/2015/wordml/symex" xmlns:wpg="http://schemas.microsoft.com/office/word/2010/wordprocessingGroup" xmlns:wpi="http://schemas.microsoft.com/office/word/2010/wordprocessingInk" xmlns:wne="http://schemas.microsoft.com/office/word/2006/wordml" xmlns:wps="http://schemas.microsoft.com/office/word/2010/wordprocessingShape" mc:Ignorable="w14 w15 w16se wp14">
   <w:footnote w:type="separator" w:id="-1">
     <w:p>
       <w:r>
@@ -21245,7 +21223,7 @@
 </file>
 
 <file path=word/header1.xml><?xml version="1.0" encoding="utf-8"?>
-<w:hdr xmlns:wpc="http://schemas.microsoft.com/office/word/2010/wordprocessingCanvas" xmlns:cx="http://schemas.microsoft.com/office/drawing/2014/chartex" xmlns:cx1="http://schemas.microsoft.com/office/drawing/2015/9/8/chartex" xmlns:mc="http://schemas.openxmlformats.org/markup-compatibility/2006" xmlns:o="urn:schemas-microsoft-com:office:office" xmlns:r="http://schemas.openxmlformats.org/officeDocument/2006/relationships" xmlns:m="http://schemas.openxmlformats.org/officeDocument/2006/math" xmlns:v="urn:schemas-microsoft-com:vml" xmlns:wp14="http://schemas.microsoft.com/office/word/2010/wordprocessingDrawing" xmlns:wp="http://schemas.openxmlformats.org/drawingml/2006/wordprocessingDrawing" xmlns:w10="urn:schemas-microsoft-com:office:word" xmlns:w="http://schemas.openxmlformats.org/wordprocessingml/2006/main" xmlns:w14="http://schemas.microsoft.com/office/word/2010/wordml" xmlns:w15="http://schemas.microsoft.com/office/word/2012/wordml" xmlns:w16se="http://schemas.microsoft.com/office/word/2015/wordml/symex" xmlns:wpg="http://schemas.microsoft.com/office/word/2010/wordprocessingGroup" xmlns:wpi="http://schemas.microsoft.com/office/word/2010/wordprocessingInk" xmlns:wne="http://schemas.microsoft.com/office/word/2006/wordml" xmlns:wps="http://schemas.microsoft.com/office/word/2010/wordprocessingShape" mc:Ignorable="w14 w15 w16se wp14">
+<w:hdr xmlns:wpc="http://schemas.microsoft.com/office/word/2010/wordprocessingCanvas" xmlns:cx="http://schemas.microsoft.com/office/drawing/2014/chartex" xmlns:cx1="http://schemas.microsoft.com/office/drawing/2015/9/8/chartex" xmlns:cx2="http://schemas.microsoft.com/office/drawing/2015/10/21/chartex" xmlns:cx3="http://schemas.microsoft.com/office/drawing/2016/5/9/chartex" xmlns:cx4="http://schemas.microsoft.com/office/drawing/2016/5/10/chartex" xmlns:cx5="http://schemas.microsoft.com/office/drawing/2016/5/11/chartex" xmlns:cx6="http://schemas.microsoft.com/office/drawing/2016/5/12/chartex" xmlns:cx7="http://schemas.microsoft.com/office/drawing/2016/5/13/chartex" xmlns:cx8="http://schemas.microsoft.com/office/drawing/2016/5/14/chartex" xmlns:mc="http://schemas.openxmlformats.org/markup-compatibility/2006" xmlns:aink="http://schemas.microsoft.com/office/drawing/2016/ink" xmlns:o="urn:schemas-microsoft-com:office:office" xmlns:r="http://schemas.openxmlformats.org/officeDocument/2006/relationships" xmlns:m="http://schemas.openxmlformats.org/officeDocument/2006/math" xmlns:v="urn:schemas-microsoft-com:vml" xmlns:wp14="http://schemas.microsoft.com/office/word/2010/wordprocessingDrawing" xmlns:wp="http://schemas.openxmlformats.org/drawingml/2006/wordprocessingDrawing" xmlns:w10="urn:schemas-microsoft-com:office:word" xmlns:w="http://schemas.openxmlformats.org/wordprocessingml/2006/main" xmlns:w14="http://schemas.microsoft.com/office/word/2010/wordml" xmlns:w15="http://schemas.microsoft.com/office/word/2012/wordml" xmlns:w16se="http://schemas.microsoft.com/office/word/2015/wordml/symex" xmlns:wpg="http://schemas.microsoft.com/office/word/2010/wordprocessingGroup" xmlns:wpi="http://schemas.microsoft.com/office/word/2010/wordprocessingInk" xmlns:wne="http://schemas.microsoft.com/office/word/2006/wordml" xmlns:wps="http://schemas.microsoft.com/office/word/2010/wordprocessingShape" mc:Ignorable="w14 w15 w16se wp14">
   <w:p>
     <w:pPr>
       <w:pStyle w:val="Footer"/>
@@ -21271,7 +21249,7 @@
       <w:rPr>
         <w:noProof/>
       </w:rPr>
-      <w:t>10</w:t>
+      <w:t>14</w:t>
     </w:r>
     <w:r>
       <w:rPr>
@@ -21284,7 +21262,7 @@
 </file>
 
 <file path=word/header2.xml><?xml version="1.0" encoding="utf-8"?>
-<w:hdr xmlns:wpc="http://schemas.microsoft.com/office/word/2010/wordprocessingCanvas" xmlns:cx="http://schemas.microsoft.com/office/drawing/2014/chartex" xmlns:cx1="http://schemas.microsoft.com/office/drawing/2015/9/8/chartex" xmlns:mc="http://schemas.openxmlformats.org/markup-compatibility/2006" xmlns:o="urn:schemas-microsoft-com:office:office" xmlns:r="http://schemas.openxmlformats.org/officeDocument/2006/relationships" xmlns:m="http://schemas.openxmlformats.org/officeDocument/2006/math" xmlns:v="urn:schemas-microsoft-com:vml" xmlns:wp14="http://schemas.microsoft.com/office/word/2010/wordprocessingDrawing" xmlns:wp="http://schemas.openxmlformats.org/drawingml/2006/wordprocessingDrawing" xmlns:w10="urn:schemas-microsoft-com:office:word" xmlns:w="http://schemas.openxmlformats.org/wordprocessingml/2006/main" xmlns:w14="http://schemas.microsoft.com/office/word/2010/wordml" xmlns:w15="http://schemas.microsoft.com/office/word/2012/wordml" xmlns:w16se="http://schemas.microsoft.com/office/word/2015/wordml/symex" xmlns:wpg="http://schemas.microsoft.com/office/word/2010/wordprocessingGroup" xmlns:wpi="http://schemas.microsoft.com/office/word/2010/wordprocessingInk" xmlns:wne="http://schemas.microsoft.com/office/word/2006/wordml" xmlns:wps="http://schemas.microsoft.com/office/word/2010/wordprocessingShape" mc:Ignorable="w14 w15 w16se wp14">
+<w:hdr xmlns:wpc="http://schemas.microsoft.com/office/word/2010/wordprocessingCanvas" xmlns:cx="http://schemas.microsoft.com/office/drawing/2014/chartex" xmlns:cx1="http://schemas.microsoft.com/office/drawing/2015/9/8/chartex" xmlns:cx2="http://schemas.microsoft.com/office/drawing/2015/10/21/chartex" xmlns:cx3="http://schemas.microsoft.com/office/drawing/2016/5/9/chartex" xmlns:cx4="http://schemas.microsoft.com/office/drawing/2016/5/10/chartex" xmlns:cx5="http://schemas.microsoft.com/office/drawing/2016/5/11/chartex" xmlns:cx6="http://schemas.microsoft.com/office/drawing/2016/5/12/chartex" xmlns:cx7="http://schemas.microsoft.com/office/drawing/2016/5/13/chartex" xmlns:cx8="http://schemas.microsoft.com/office/drawing/2016/5/14/chartex" xmlns:mc="http://schemas.openxmlformats.org/markup-compatibility/2006" xmlns:aink="http://schemas.microsoft.com/office/drawing/2016/ink" xmlns:o="urn:schemas-microsoft-com:office:office" xmlns:r="http://schemas.openxmlformats.org/officeDocument/2006/relationships" xmlns:m="http://schemas.openxmlformats.org/officeDocument/2006/math" xmlns:v="urn:schemas-microsoft-com:vml" xmlns:wp14="http://schemas.microsoft.com/office/word/2010/wordprocessingDrawing" xmlns:wp="http://schemas.openxmlformats.org/drawingml/2006/wordprocessingDrawing" xmlns:w10="urn:schemas-microsoft-com:office:word" xmlns:w="http://schemas.openxmlformats.org/wordprocessingml/2006/main" xmlns:w14="http://schemas.microsoft.com/office/word/2010/wordml" xmlns:w15="http://schemas.microsoft.com/office/word/2012/wordml" xmlns:w16se="http://schemas.microsoft.com/office/word/2015/wordml/symex" xmlns:wpg="http://schemas.microsoft.com/office/word/2010/wordprocessingGroup" xmlns:wpi="http://schemas.microsoft.com/office/word/2010/wordprocessingInk" xmlns:wne="http://schemas.microsoft.com/office/word/2006/wordml" xmlns:wps="http://schemas.microsoft.com/office/word/2010/wordprocessingShape" mc:Ignorable="w14 w15 w16se wp14">
   <w:p>
     <w:pPr>
       <w:pStyle w:val="Footer"/>
@@ -21325,7 +21303,7 @@
           <w:rPr>
             <w:noProof/>
           </w:rPr>
-          <w:t>9</w:t>
+          <w:t>13</w:t>
         </w:r>
         <w:r>
           <w:rPr>
@@ -21356,7 +21334,7 @@
       </w:pPr>
     </w:pPrDefault>
   </w:docDefaults>
-  <w:latentStyles w:defLockedState="0" w:defUIPriority="99" w:defSemiHidden="0" w:defUnhideWhenUsed="0" w:defQFormat="0" w:count="371">
+  <w:latentStyles w:defLockedState="0" w:defUIPriority="99" w:defSemiHidden="0" w:defUnhideWhenUsed="0" w:defQFormat="0" w:count="374">
     <w:lsdException w:name="Normal" w:uiPriority="0" w:qFormat="1"/>
     <w:lsdException w:name="heading 1" w:uiPriority="9" w:qFormat="1"/>
     <w:lsdException w:name="heading 2" w:semiHidden="1" w:uiPriority="9" w:unhideWhenUsed="1" w:qFormat="1"/>
@@ -21728,6 +21706,9 @@
     <w:lsdException w:name="List Table 5 Dark Accent 6" w:uiPriority="50"/>
     <w:lsdException w:name="List Table 6 Colorful Accent 6" w:uiPriority="51"/>
     <w:lsdException w:name="List Table 7 Colorful Accent 6" w:uiPriority="52"/>
+    <w:lsdException w:name="Mention" w:semiHidden="1" w:unhideWhenUsed="1"/>
+    <w:lsdException w:name="Smart Hyperlink" w:semiHidden="1" w:unhideWhenUsed="1"/>
+    <w:lsdException w:name="Hashtag" w:semiHidden="1" w:unhideWhenUsed="1"/>
   </w:latentStyles>
   <w:style w:type="paragraph" w:default="1" w:styleId="Normal">
     <w:name w:val="Normal"/>
@@ -22493,9 +22474,10 @@
 </file>
 
 <file path=customXml/itemProps1.xml><?xml version="1.0" encoding="utf-8"?>
-<ds:datastoreItem xmlns:ds="http://schemas.openxmlformats.org/officeDocument/2006/customXml" ds:itemID="{F99B0491-5A4E-40C3-A9D2-41DD3F8A75C4}">
+<ds:datastoreItem xmlns:ds="http://schemas.openxmlformats.org/officeDocument/2006/customXml" ds:itemID="{7E112616-9052-465D-B899-C106CEE09A24}">
   <ds:schemaRefs>
     <ds:schemaRef ds:uri="http://schemas.openxmlformats.org/officeDocument/2006/bibliography"/>
+    <ds:schemaRef ds:uri="http://www.w3.org/2000/xmlns/"/>
   </ds:schemaRefs>
 </ds:datastoreItem>
 </file>
</xml_diff>

<commit_message>
more additions to the summary results
</commit_message>
<xml_diff>
--- a/Final Report/MagnusEffect_FinalReport.docx
+++ b/Final Report/MagnusEffect_FinalReport.docx
@@ -4890,8 +4890,40 @@
     </w:p>
     <w:p>
       <w:r>
-        <w:t>Paragraph 1: Purpose statement, result: measured lift force much lower (a percentage value) than predicted by formula</w:t>
-      </w:r>
+        <w:t>The purpose of this experiment was to investigate the effect of high RPM airfoils with regards to lift generated via the Magnus effect</w:t>
+      </w:r>
+      <w:r>
+        <w:t>.</w:t>
+      </w:r>
+      <w:r>
+        <w:t xml:space="preserve"> We made predictions </w:t>
+      </w:r>
+      <w:r>
+        <w:t>for the forces we expected to see at various RPM ranges, then specified airfoil dimensions based on the predicted values. Airfoils were designed such that lift would not exceed 20 N</w:t>
+      </w:r>
+      <w:r>
+        <w:t xml:space="preserve">, but would be greater than 1 N so the force balance could measure the data with good signal to noise </w:t>
+      </w:r>
+      <w:r>
+        <w:t>ratio.</w:t>
+      </w:r>
+      <w:r>
+        <w:t xml:space="preserve"> Experimentation revealed measured lift forces much lower than what was predicted</w:t>
+      </w:r>
+      <w:r>
+        <w:t>, as well as</w:t>
+      </w:r>
+      <w:r>
+        <w:t xml:space="preserve"> unexpected phenomena.</w:t>
+      </w:r>
+      <w:r>
+        <w:t xml:space="preserve"> In some cases, increasing the wind speed actually decreased the generated lift – contrary to the expectations </w:t>
+      </w:r>
+      <w:r>
+        <w:t>derived from our equations.</w:t>
+      </w:r>
+      <w:bookmarkStart w:id="19" w:name="_GoBack"/>
+      <w:bookmarkEnd w:id="19"/>
     </w:p>
     <w:p>
       <w:pPr>
@@ -4969,8 +5001,6 @@
       <w:r>
         <w:t xml:space="preserve">causes a loss of lift. </w:t>
       </w:r>
-      <w:bookmarkStart w:id="19" w:name="_GoBack"/>
-      <w:bookmarkEnd w:id="19"/>
     </w:p>
     <w:p>
       <w:r>
@@ -5023,7 +5053,11 @@
     </w:p>
     <w:p>
       <w:r>
-        <w:t xml:space="preserve">Our experiment shows that at high rates of RPM and wind speed the difference between the theoretical and the obtained values are significant. After research we found that the wind speeds we were placing our model cylinders in was producing large Reynolds numbers that was producing a turbulence vortex behind the cylinder which disrupted the flow behind the cylinder. This disrupts the low pressure region above the cylinder and the high pressure region below the cylinder, because of this we assume the magnitude of pressure on the top and bottom are both increasing due to the alternating flow path beyond the cylinder as a result of the vortex. </w:t>
+        <w:t xml:space="preserve">Our experiment shows that at high rates of RPM and wind speed the difference between the theoretical and the obtained values are significant. After research we found that the wind speeds we were placing our model cylinders in was producing large Reynolds numbers that was </w:t>
+      </w:r>
+      <w:r>
+        <w:lastRenderedPageBreak/>
+        <w:t xml:space="preserve">producing a turbulence vortex behind the cylinder which disrupted the flow behind the cylinder. This disrupts the low pressure region above the cylinder and the high pressure region below the cylinder, because of this we assume the magnitude of pressure on the top and bottom are both increasing due to the alternating flow path beyond the cylinder as a result of the vortex. </w:t>
       </w:r>
     </w:p>
     <w:p>
@@ -21249,7 +21283,7 @@
       <w:rPr>
         <w:noProof/>
       </w:rPr>
-      <w:t>14</w:t>
+      <w:t>12</w:t>
     </w:r>
     <w:r>
       <w:rPr>
@@ -22474,7 +22508,7 @@
 </file>
 
 <file path=customXml/itemProps1.xml><?xml version="1.0" encoding="utf-8"?>
-<ds:datastoreItem xmlns:ds="http://schemas.openxmlformats.org/officeDocument/2006/customXml" ds:itemID="{7E112616-9052-465D-B899-C106CEE09A24}">
+<ds:datastoreItem xmlns:ds="http://schemas.openxmlformats.org/officeDocument/2006/customXml" ds:itemID="{5512A5BF-0030-4C4E-95F5-A021941C605B}">
   <ds:schemaRefs>
     <ds:schemaRef ds:uri="http://schemas.openxmlformats.org/officeDocument/2006/bibliography"/>
     <ds:schemaRef ds:uri="http://www.w3.org/2000/xmlns/"/>

</xml_diff>

<commit_message>
statement of shared effort
</commit_message>
<xml_diff>
--- a/Final Report/MagnusEffect_FinalReport.docx
+++ b/Final Report/MagnusEffect_FinalReport.docx
@@ -826,6 +826,8 @@
         <w:pStyle w:val="Heading1"/>
       </w:pPr>
       <w:bookmarkStart w:id="3" w:name="_Toc482048704"/>
+      <w:bookmarkStart w:id="4" w:name="_GoBack"/>
+      <w:bookmarkEnd w:id="4"/>
       <w:r>
         <w:lastRenderedPageBreak/>
         <w:t>Abstract</w:t>
@@ -1186,12 +1188,12 @@
       <w:pPr>
         <w:pStyle w:val="Heading1"/>
       </w:pPr>
-      <w:bookmarkStart w:id="4" w:name="_Toc482048705"/>
+      <w:bookmarkStart w:id="5" w:name="_Toc482048705"/>
       <w:r>
         <w:lastRenderedPageBreak/>
         <w:t>Introduction</w:t>
       </w:r>
-      <w:bookmarkEnd w:id="4"/>
+      <w:bookmarkEnd w:id="5"/>
     </w:p>
     <w:p>
       <w:r>
@@ -2626,12 +2628,12 @@
       <w:pPr>
         <w:pStyle w:val="Heading1"/>
       </w:pPr>
-      <w:bookmarkStart w:id="5" w:name="_Toc482048706"/>
+      <w:bookmarkStart w:id="6" w:name="_Toc482048706"/>
       <w:r>
         <w:lastRenderedPageBreak/>
         <w:t>Methods</w:t>
       </w:r>
-      <w:bookmarkEnd w:id="5"/>
+      <w:bookmarkEnd w:id="6"/>
     </w:p>
     <w:p>
       <w:r>
@@ -2963,12 +2965,12 @@
       <w:pPr>
         <w:pStyle w:val="Heading1"/>
       </w:pPr>
-      <w:bookmarkStart w:id="6" w:name="_Toc482048707"/>
+      <w:bookmarkStart w:id="7" w:name="_Toc482048707"/>
       <w:r>
         <w:lastRenderedPageBreak/>
         <w:t>Results and Discussion</w:t>
       </w:r>
-      <w:bookmarkEnd w:id="6"/>
+      <w:bookmarkEnd w:id="7"/>
     </w:p>
     <w:p>
       <w:r>
@@ -3032,7 +3034,7 @@
                                   <w:szCs w:val="24"/>
                                 </w:rPr>
                               </w:pPr>
-                              <w:bookmarkStart w:id="7" w:name="_Ref481951607"/>
+                              <w:bookmarkStart w:id="8" w:name="_Ref481951607"/>
                               <w:r>
                                 <w:t xml:space="preserve">Figure </w:t>
                               </w:r>
@@ -3057,7 +3059,7 @@
                                 </w:rPr>
                                 <w:fldChar w:fldCharType="end"/>
                               </w:r>
-                              <w:bookmarkEnd w:id="7"/>
+                              <w:bookmarkEnd w:id="8"/>
                               <w:r>
                                 <w:t xml:space="preserve"> Smallest diameter cylinder measured lift force by increasing wind speed at constant RPM</w:t>
                               </w:r>
@@ -3126,7 +3128,7 @@
                             <w:szCs w:val="24"/>
                           </w:rPr>
                         </w:pPr>
-                        <w:bookmarkStart w:id="8" w:name="_Ref481951607"/>
+                        <w:bookmarkStart w:id="9" w:name="_Ref481951607"/>
                         <w:r>
                           <w:t xml:space="preserve">Figure </w:t>
                         </w:r>
@@ -3151,7 +3153,7 @@
                           </w:rPr>
                           <w:fldChar w:fldCharType="end"/>
                         </w:r>
-                        <w:bookmarkEnd w:id="8"/>
+                        <w:bookmarkEnd w:id="9"/>
                         <w:r>
                           <w:t xml:space="preserve"> Smallest diameter cylinder measured lift force by increasing wind speed at constant RPM</w:t>
                         </w:r>
@@ -3351,7 +3353,7 @@
                                   <w:szCs w:val="24"/>
                                 </w:rPr>
                               </w:pPr>
-                              <w:bookmarkStart w:id="9" w:name="_Ref481942513"/>
+                              <w:bookmarkStart w:id="10" w:name="_Ref481942513"/>
                               <w:r>
                                 <w:t xml:space="preserve">Figure </w:t>
                               </w:r>
@@ -3376,7 +3378,7 @@
                                 </w:rPr>
                                 <w:fldChar w:fldCharType="end"/>
                               </w:r>
-                              <w:bookmarkEnd w:id="9"/>
+                              <w:bookmarkEnd w:id="10"/>
                               <w:r>
                                 <w:t xml:space="preserve"> Visualization of the Kármán vortex streets</w:t>
                               </w:r>
@@ -3427,7 +3429,7 @@
                             <w:szCs w:val="24"/>
                           </w:rPr>
                         </w:pPr>
-                        <w:bookmarkStart w:id="10" w:name="_Ref481942513"/>
+                        <w:bookmarkStart w:id="11" w:name="_Ref481942513"/>
                         <w:r>
                           <w:t xml:space="preserve">Figure </w:t>
                         </w:r>
@@ -3452,7 +3454,7 @@
                           </w:rPr>
                           <w:fldChar w:fldCharType="end"/>
                         </w:r>
-                        <w:bookmarkEnd w:id="10"/>
+                        <w:bookmarkEnd w:id="11"/>
                         <w:r>
                           <w:t xml:space="preserve"> Visualization of the Kármán vortex streets</w:t>
                         </w:r>
@@ -3938,7 +3940,7 @@
                                   <w:szCs w:val="24"/>
                                 </w:rPr>
                               </w:pPr>
-                              <w:bookmarkStart w:id="11" w:name="_Ref481952893"/>
+                              <w:bookmarkStart w:id="12" w:name="_Ref481952893"/>
                               <w:r>
                                 <w:t xml:space="preserve">Figure </w:t>
                               </w:r>
@@ -3963,7 +3965,7 @@
                                 </w:rPr>
                                 <w:fldChar w:fldCharType="end"/>
                               </w:r>
-                              <w:bookmarkEnd w:id="11"/>
+                              <w:bookmarkEnd w:id="12"/>
                               <w:r>
                                 <w:t xml:space="preserve"> Smallest diameter cylinder measured vs predicted lift force at constant wind speed across the same RPM range</w:t>
                               </w:r>
@@ -4038,7 +4040,7 @@
                             <w:szCs w:val="24"/>
                           </w:rPr>
                         </w:pPr>
-                        <w:bookmarkStart w:id="12" w:name="_Ref481952893"/>
+                        <w:bookmarkStart w:id="13" w:name="_Ref481952893"/>
                         <w:r>
                           <w:t xml:space="preserve">Figure </w:t>
                         </w:r>
@@ -4063,7 +4065,7 @@
                           </w:rPr>
                           <w:fldChar w:fldCharType="end"/>
                         </w:r>
-                        <w:bookmarkEnd w:id="12"/>
+                        <w:bookmarkEnd w:id="13"/>
                         <w:r>
                           <w:t xml:space="preserve"> Smallest diameter cylinder measured vs predicted lift force at constant wind speed across the same RPM range</w:t>
                         </w:r>
@@ -4189,7 +4191,7 @@
                                   <w:szCs w:val="24"/>
                                 </w:rPr>
                               </w:pPr>
-                              <w:bookmarkStart w:id="13" w:name="_Ref481958979"/>
+                              <w:bookmarkStart w:id="14" w:name="_Ref481958979"/>
                               <w:r>
                                 <w:t xml:space="preserve">Figure </w:t>
                               </w:r>
@@ -4214,7 +4216,7 @@
                                 </w:rPr>
                                 <w:fldChar w:fldCharType="end"/>
                               </w:r>
-                              <w:bookmarkEnd w:id="13"/>
+                              <w:bookmarkEnd w:id="14"/>
                               <w:r>
                                 <w:t xml:space="preserve"> Largest</w:t>
                               </w:r>
@@ -4262,7 +4264,7 @@
                             <w:szCs w:val="24"/>
                           </w:rPr>
                         </w:pPr>
-                        <w:bookmarkStart w:id="14" w:name="_Ref481958979"/>
+                        <w:bookmarkStart w:id="15" w:name="_Ref481958979"/>
                         <w:r>
                           <w:t xml:space="preserve">Figure </w:t>
                         </w:r>
@@ -4287,7 +4289,7 @@
                           </w:rPr>
                           <w:fldChar w:fldCharType="end"/>
                         </w:r>
-                        <w:bookmarkEnd w:id="14"/>
+                        <w:bookmarkEnd w:id="15"/>
                         <w:r>
                           <w:t xml:space="preserve"> Largest</w:t>
                         </w:r>
@@ -4401,7 +4403,7 @@
                                   <w:szCs w:val="24"/>
                                 </w:rPr>
                               </w:pPr>
-                              <w:bookmarkStart w:id="15" w:name="_Ref481959479"/>
+                              <w:bookmarkStart w:id="16" w:name="_Ref481959479"/>
                               <w:r>
                                 <w:t xml:space="preserve">Figure </w:t>
                               </w:r>
@@ -4426,7 +4428,7 @@
                                 </w:rPr>
                                 <w:fldChar w:fldCharType="end"/>
                               </w:r>
-                              <w:bookmarkEnd w:id="15"/>
+                              <w:bookmarkEnd w:id="16"/>
                               <w:r>
                                 <w:t xml:space="preserve"> Lift coefficient versus normalized transverse velocities for various cylinders at various Reynolds numbers</w:t>
                               </w:r>
@@ -4471,7 +4473,7 @@
                             <w:szCs w:val="24"/>
                           </w:rPr>
                         </w:pPr>
-                        <w:bookmarkStart w:id="16" w:name="_Ref481959479"/>
+                        <w:bookmarkStart w:id="17" w:name="_Ref481959479"/>
                         <w:r>
                           <w:t xml:space="preserve">Figure </w:t>
                         </w:r>
@@ -4496,7 +4498,7 @@
                           </w:rPr>
                           <w:fldChar w:fldCharType="end"/>
                         </w:r>
-                        <w:bookmarkEnd w:id="16"/>
+                        <w:bookmarkEnd w:id="17"/>
                         <w:r>
                           <w:t xml:space="preserve"> Lift coefficient versus normalized transverse velocities for various cylinders at various Reynolds numbers</w:t>
                         </w:r>
@@ -4972,7 +4974,7 @@
                                   <w:szCs w:val="24"/>
                                 </w:rPr>
                               </w:pPr>
-                              <w:bookmarkStart w:id="17" w:name="_Ref482044975"/>
+                              <w:bookmarkStart w:id="18" w:name="_Ref482044975"/>
                               <w:r>
                                 <w:t xml:space="preserve">Figure </w:t>
                               </w:r>
@@ -4984,7 +4986,7 @@
                                   <w:t>6</w:t>
                                 </w:r>
                               </w:fldSimple>
-                              <w:bookmarkEnd w:id="17"/>
+                              <w:bookmarkEnd w:id="18"/>
                               <w:r>
                                 <w:t xml:space="preserve"> Lift coefficient versus normalized rotation speed plot of our measured data with a strictly visual suggested relationship curve (R</w:t>
                               </w:r>
@@ -5032,7 +5034,7 @@
                             <w:szCs w:val="24"/>
                           </w:rPr>
                         </w:pPr>
-                        <w:bookmarkStart w:id="18" w:name="_Ref482044975"/>
+                        <w:bookmarkStart w:id="19" w:name="_Ref482044975"/>
                         <w:r>
                           <w:t xml:space="preserve">Figure </w:t>
                         </w:r>
@@ -5044,7 +5046,7 @@
                             <w:t>6</w:t>
                           </w:r>
                         </w:fldSimple>
-                        <w:bookmarkEnd w:id="18"/>
+                        <w:bookmarkEnd w:id="19"/>
                         <w:r>
                           <w:t xml:space="preserve"> Lift coefficient versus normalized rotation speed plot of our measured data with a strictly visual suggested relationship curve (R</w:t>
                         </w:r>
@@ -6119,7 +6121,7 @@
                                   <w:szCs w:val="24"/>
                                 </w:rPr>
                               </w:pPr>
-                              <w:bookmarkStart w:id="19" w:name="_Ref482036728"/>
+                              <w:bookmarkStart w:id="20" w:name="_Ref482036728"/>
                               <w:r>
                                 <w:t xml:space="preserve">Figure </w:t>
                               </w:r>
@@ -6144,7 +6146,7 @@
                                 </w:rPr>
                                 <w:fldChar w:fldCharType="end"/>
                               </w:r>
-                              <w:bookmarkEnd w:id="19"/>
+                              <w:bookmarkEnd w:id="20"/>
                               <w:r>
                                 <w:t xml:space="preserve"> Coefficient of lift for the smallest cylinder for range of RPM at constant wind speed, where blue represents 12.0 m/s, red represents 16.4 m/s, black represents 19.8 m/s, and cyan represents 24.0 m/s </w:t>
                               </w:r>
@@ -6213,7 +6215,7 @@
                             <w:szCs w:val="24"/>
                           </w:rPr>
                         </w:pPr>
-                        <w:bookmarkStart w:id="20" w:name="_Ref482036728"/>
+                        <w:bookmarkStart w:id="21" w:name="_Ref482036728"/>
                         <w:r>
                           <w:t xml:space="preserve">Figure </w:t>
                         </w:r>
@@ -6238,7 +6240,7 @@
                           </w:rPr>
                           <w:fldChar w:fldCharType="end"/>
                         </w:r>
-                        <w:bookmarkEnd w:id="20"/>
+                        <w:bookmarkEnd w:id="21"/>
                         <w:r>
                           <w:t xml:space="preserve"> Coefficient of lift for the smallest cylinder for range of RPM at constant wind speed, where blue represents 12.0 m/s, red represents 16.4 m/s, black represents 19.8 m/s, and cyan represents 24.0 m/s </w:t>
                         </w:r>
@@ -6318,7 +6320,7 @@
         <w:rPr>
           <w:noProof/>
         </w:rPr>
-        <w:t>8</w:t>
+        <w:t>9</w:t>
       </w:r>
       <w:r>
         <w:rPr>
@@ -6766,7 +6768,7 @@
                                   <w:szCs w:val="24"/>
                                 </w:rPr>
                               </w:pPr>
-                              <w:bookmarkStart w:id="21" w:name="_Ref482024188"/>
+                              <w:bookmarkStart w:id="22" w:name="_Ref482024188"/>
                               <w:r>
                                 <w:t xml:space="preserve">Figure </w:t>
                               </w:r>
@@ -6791,7 +6793,7 @@
                                 </w:rPr>
                                 <w:fldChar w:fldCharType="end"/>
                               </w:r>
-                              <w:bookmarkEnd w:id="21"/>
+                              <w:bookmarkEnd w:id="22"/>
                               <w:r>
                                 <w:t xml:space="preserve"> Medium sized cylinder measured vs predicted lift force at constant wind speed across the same RPM range</w:t>
                               </w:r>
@@ -6836,7 +6838,7 @@
                             <w:szCs w:val="24"/>
                           </w:rPr>
                         </w:pPr>
-                        <w:bookmarkStart w:id="22" w:name="_Ref482024188"/>
+                        <w:bookmarkStart w:id="23" w:name="_Ref482024188"/>
                         <w:r>
                           <w:t xml:space="preserve">Figure </w:t>
                         </w:r>
@@ -6861,7 +6863,7 @@
                           </w:rPr>
                           <w:fldChar w:fldCharType="end"/>
                         </w:r>
-                        <w:bookmarkEnd w:id="22"/>
+                        <w:bookmarkEnd w:id="23"/>
                         <w:r>
                           <w:t xml:space="preserve"> Medium sized cylinder measured vs predicted lift force at constant wind speed across the same RPM range</w:t>
                         </w:r>
@@ -6973,7 +6975,7 @@
                                   <w:szCs w:val="24"/>
                                 </w:rPr>
                               </w:pPr>
-                              <w:bookmarkStart w:id="23" w:name="_Ref482047332"/>
+                              <w:bookmarkStart w:id="24" w:name="_Ref482047332"/>
                               <w:r>
                                 <w:t xml:space="preserve">Figure </w:t>
                               </w:r>
@@ -6985,7 +6987,7 @@
                                   <w:t>10</w:t>
                                 </w:r>
                               </w:fldSimple>
-                              <w:bookmarkEnd w:id="23"/>
+                              <w:bookmarkEnd w:id="24"/>
                               <w:r>
                                 <w:t xml:space="preserve"> Small diameter cylinder lift force versus RPM at constant wind speeds</w:t>
                               </w:r>
@@ -7024,7 +7026,7 @@
                             <w:szCs w:val="24"/>
                           </w:rPr>
                         </w:pPr>
-                        <w:bookmarkStart w:id="24" w:name="_Ref482047332"/>
+                        <w:bookmarkStart w:id="25" w:name="_Ref482047332"/>
                         <w:r>
                           <w:t xml:space="preserve">Figure </w:t>
                         </w:r>
@@ -7036,7 +7038,7 @@
                             <w:t>10</w:t>
                           </w:r>
                         </w:fldSimple>
-                        <w:bookmarkEnd w:id="24"/>
+                        <w:bookmarkEnd w:id="25"/>
                         <w:r>
                           <w:t xml:space="preserve"> Small diameter cylinder lift force versus RPM at constant wind speeds</w:t>
                         </w:r>
@@ -7065,6 +7067,9 @@
         <w:fldChar w:fldCharType="separate"/>
       </w:r>
       <w:r>
+        <w:t xml:space="preserve">Figure </w:t>
+      </w:r>
+      <w:r>
         <w:rPr>
           <w:noProof/>
         </w:rPr>
@@ -7084,6 +7089,9 @@
       </w:r>
       <w:r>
         <w:fldChar w:fldCharType="separate"/>
+      </w:r>
+      <w:r>
+        <w:t xml:space="preserve">Figure </w:t>
       </w:r>
       <w:r>
         <w:rPr>
@@ -7155,6 +7163,9 @@
         <w:fldChar w:fldCharType="separate"/>
       </w:r>
       <w:r>
+        <w:t xml:space="preserve">Figure </w:t>
+      </w:r>
+      <w:r>
         <w:rPr>
           <w:noProof/>
         </w:rPr>
@@ -7174,6 +7185,9 @@
       </w:r>
       <w:r>
         <w:fldChar w:fldCharType="separate"/>
+      </w:r>
+      <w:r>
+        <w:t xml:space="preserve">Figure </w:t>
       </w:r>
       <w:r>
         <w:rPr>
@@ -7210,11 +7224,11 @@
       <w:pPr>
         <w:pStyle w:val="Heading1"/>
       </w:pPr>
-      <w:bookmarkStart w:id="25" w:name="_Toc482048708"/>
+      <w:bookmarkStart w:id="26" w:name="_Toc482048708"/>
       <w:r>
         <w:t>Summary and Conclusion</w:t>
       </w:r>
-      <w:bookmarkEnd w:id="25"/>
+      <w:bookmarkEnd w:id="26"/>
     </w:p>
     <w:p>
       <w:r>
@@ -7396,12 +7410,12 @@
           <w:szCs w:val="22"/>
         </w:rPr>
       </w:pPr>
-      <w:bookmarkStart w:id="26" w:name="_Toc482048709"/>
+      <w:bookmarkStart w:id="27" w:name="_Toc482048709"/>
       <w:r>
         <w:lastRenderedPageBreak/>
         <w:t>References</w:t>
       </w:r>
-      <w:bookmarkEnd w:id="26"/>
+      <w:bookmarkEnd w:id="27"/>
       <w:r>
         <w:fldChar w:fldCharType="begin"/>
       </w:r>
@@ -7650,7 +7664,7 @@
       <w:pPr>
         <w:pStyle w:val="Heading1"/>
       </w:pPr>
-      <w:bookmarkStart w:id="27" w:name="_Toc482048710"/>
+      <w:bookmarkStart w:id="28" w:name="_Toc482048710"/>
       <w:r>
         <w:lastRenderedPageBreak/>
         <w:t>Appendix</w:t>
@@ -7658,7 +7672,7 @@
       <w:r>
         <w:t xml:space="preserve"> A: Tables</w:t>
       </w:r>
-      <w:bookmarkEnd w:id="27"/>
+      <w:bookmarkEnd w:id="28"/>
     </w:p>
     <w:p>
       <w:pPr>
@@ -20511,7 +20525,7 @@
       <w:pPr>
         <w:pStyle w:val="Caption"/>
       </w:pPr>
-      <w:bookmarkStart w:id="28" w:name="_Ref481953526"/>
+      <w:bookmarkStart w:id="29" w:name="_Ref481953526"/>
       <w:r>
         <w:t xml:space="preserve">Table </w:t>
       </w:r>
@@ -20541,7 +20555,7 @@
         </w:rPr>
         <w:fldChar w:fldCharType="end"/>
       </w:r>
-      <w:bookmarkEnd w:id="28"/>
+      <w:bookmarkEnd w:id="29"/>
       <w:r>
         <w:t xml:space="preserve"> </w:t>
       </w:r>
@@ -22618,7 +22632,7 @@
       <w:pPr>
         <w:pStyle w:val="Caption"/>
       </w:pPr>
-      <w:bookmarkStart w:id="29" w:name="_Ref481953543"/>
+      <w:bookmarkStart w:id="30" w:name="_Ref481953543"/>
       <w:r>
         <w:t xml:space="preserve">Table </w:t>
       </w:r>
@@ -22648,7 +22662,7 @@
         </w:rPr>
         <w:fldChar w:fldCharType="end"/>
       </w:r>
-      <w:bookmarkEnd w:id="29"/>
+      <w:bookmarkEnd w:id="30"/>
       <w:r>
         <w:t xml:space="preserve"> Largest</w:t>
       </w:r>
@@ -23727,12 +23741,12 @@
       <w:pPr>
         <w:pStyle w:val="Heading1"/>
       </w:pPr>
-      <w:bookmarkStart w:id="30" w:name="_Toc482048711"/>
+      <w:bookmarkStart w:id="31" w:name="_Toc482048711"/>
       <w:r>
         <w:lastRenderedPageBreak/>
         <w:t>Appendix B: MATLAB Code</w:t>
       </w:r>
-      <w:bookmarkEnd w:id="30"/>
+      <w:bookmarkEnd w:id="31"/>
     </w:p>
     <w:p>
       <w:pPr>
@@ -23792,7 +23806,7 @@
         <w:rPr>
           <w:noProof/>
         </w:rPr>
-        <w:t>2</w:t>
+        <w:t>19</w:t>
       </w:r>
       <w:r>
         <w:rPr>
@@ -23850,7 +23864,7 @@
         <w:rPr>
           <w:noProof/>
         </w:rPr>
-        <w:t>2</w:t>
+        <w:t>19</w:t>
       </w:r>
       <w:r>
         <w:rPr>
@@ -23908,7 +23922,7 @@
         <w:rPr>
           <w:noProof/>
         </w:rPr>
-        <w:t>2</w:t>
+        <w:t>19</w:t>
       </w:r>
       <w:r>
         <w:rPr>
@@ -23966,7 +23980,7 @@
         <w:rPr>
           <w:noProof/>
         </w:rPr>
-        <w:t>6</w:t>
+        <w:t>23</w:t>
       </w:r>
       <w:r>
         <w:rPr>
@@ -24024,7 +24038,7 @@
         <w:rPr>
           <w:noProof/>
         </w:rPr>
-        <w:t>9</w:t>
+        <w:t>26</w:t>
       </w:r>
       <w:r>
         <w:rPr>
@@ -24082,7 +24096,7 @@
         <w:rPr>
           <w:noProof/>
         </w:rPr>
-        <w:t>13</w:t>
+        <w:t>30</w:t>
       </w:r>
       <w:r>
         <w:rPr>
@@ -24140,7 +24154,7 @@
         <w:rPr>
           <w:noProof/>
         </w:rPr>
-        <w:t>15</w:t>
+        <w:t>33</w:t>
       </w:r>
       <w:r>
         <w:rPr>
@@ -24198,7 +24212,7 @@
         <w:rPr>
           <w:noProof/>
         </w:rPr>
-        <w:t>15</w:t>
+        <w:t>33</w:t>
       </w:r>
       <w:r>
         <w:rPr>
@@ -24256,7 +24270,7 @@
         <w:rPr>
           <w:noProof/>
         </w:rPr>
-        <w:t>16</w:t>
+        <w:t>33</w:t>
       </w:r>
       <w:r>
         <w:rPr>
@@ -24314,7 +24328,7 @@
         <w:rPr>
           <w:noProof/>
         </w:rPr>
-        <w:t>19</w:t>
+        <w:t>36</w:t>
       </w:r>
       <w:r>
         <w:rPr>
@@ -24372,7 +24386,7 @@
         <w:rPr>
           <w:noProof/>
         </w:rPr>
-        <w:t>21</w:t>
+        <w:t>39</w:t>
       </w:r>
       <w:r>
         <w:rPr>
@@ -24430,7 +24444,7 @@
         <w:rPr>
           <w:noProof/>
         </w:rPr>
-        <w:t>21</w:t>
+        <w:t>39</w:t>
       </w:r>
       <w:r>
         <w:rPr>
@@ -24488,7 +24502,7 @@
         <w:rPr>
           <w:noProof/>
         </w:rPr>
-        <w:t>21</w:t>
+        <w:t>39</w:t>
       </w:r>
       <w:r>
         <w:rPr>
@@ -24546,7 +24560,7 @@
         <w:rPr>
           <w:noProof/>
         </w:rPr>
-        <w:t>22</w:t>
+        <w:t>39</w:t>
       </w:r>
       <w:r>
         <w:rPr>
@@ -24604,7 +24618,7 @@
         <w:rPr>
           <w:noProof/>
         </w:rPr>
-        <w:t>23</w:t>
+        <w:t>40</w:t>
       </w:r>
       <w:r>
         <w:rPr>
@@ -24662,7 +24676,7 @@
         <w:rPr>
           <w:noProof/>
         </w:rPr>
-        <w:t>24</w:t>
+        <w:t>41</w:t>
       </w:r>
       <w:r>
         <w:rPr>
@@ -24720,7 +24734,7 @@
         <w:rPr>
           <w:noProof/>
         </w:rPr>
-        <w:t>26</w:t>
+        <w:t>44</w:t>
       </w:r>
       <w:r>
         <w:rPr>
@@ -24778,7 +24792,7 @@
         <w:rPr>
           <w:noProof/>
         </w:rPr>
-        <w:t>27</w:t>
+        <w:t>44</w:t>
       </w:r>
       <w:r>
         <w:rPr>
@@ -24836,7 +24850,7 @@
         <w:rPr>
           <w:noProof/>
         </w:rPr>
-        <w:t>30</w:t>
+        <w:t>48</w:t>
       </w:r>
       <w:r>
         <w:rPr>
@@ -24894,7 +24908,7 @@
         <w:rPr>
           <w:noProof/>
         </w:rPr>
-        <w:t>31</w:t>
+        <w:t>49</w:t>
       </w:r>
       <w:r>
         <w:rPr>
@@ -24952,7 +24966,7 @@
         <w:rPr>
           <w:noProof/>
         </w:rPr>
-        <w:t>32</w:t>
+        <w:t>49</w:t>
       </w:r>
       <w:r>
         <w:rPr>
@@ -25312,11 +25326,11 @@
       <w:pPr>
         <w:pStyle w:val="Heading2"/>
       </w:pPr>
-      <w:bookmarkStart w:id="31" w:name="_Toc482048807"/>
+      <w:bookmarkStart w:id="32" w:name="_Toc482048807"/>
       <w:r>
         <w:t>Overall experiment variables</w:t>
       </w:r>
-      <w:bookmarkEnd w:id="31"/>
+      <w:bookmarkEnd w:id="32"/>
     </w:p>
     <w:p>
       <w:r>
@@ -25400,17 +25414,17 @@
       <w:pPr>
         <w:pStyle w:val="Heading2"/>
       </w:pPr>
-      <w:bookmarkStart w:id="32" w:name="_Toc482048808"/>
+      <w:bookmarkStart w:id="33" w:name="_Toc482048808"/>
       <w:r>
         <w:t>1. Effect of RPM on lift force at constant wind speed for each airfoil</w:t>
       </w:r>
-      <w:bookmarkEnd w:id="32"/>
+      <w:bookmarkEnd w:id="33"/>
     </w:p>
     <w:p>
       <w:pPr>
         <w:pStyle w:val="Heading2"/>
       </w:pPr>
-      <w:bookmarkStart w:id="33" w:name="_Toc482048809"/>
+      <w:bookmarkStart w:id="34" w:name="_Toc482048809"/>
       <w:proofErr w:type="spellStart"/>
       <w:proofErr w:type="gramStart"/>
       <w:r>
@@ -25421,7 +25435,7 @@
       <w:r>
         <w:t xml:space="preserve"> - r = 57.91/2000; % radius in [m]</w:t>
       </w:r>
-      <w:bookmarkEnd w:id="33"/>
+      <w:bookmarkEnd w:id="34"/>
     </w:p>
     <w:p>
       <w:pPr>
@@ -26928,11 +26942,11 @@
       <w:pPr>
         <w:pStyle w:val="Heading2"/>
       </w:pPr>
-      <w:bookmarkStart w:id="34" w:name="_Toc482048810"/>
+      <w:bookmarkStart w:id="35" w:name="_Toc482048810"/>
       <w:r>
         <w:t>Bud - r = 83.82/2000; % radius in [m]</w:t>
       </w:r>
-      <w:bookmarkEnd w:id="34"/>
+      <w:bookmarkEnd w:id="35"/>
     </w:p>
     <w:p>
       <w:pPr>
@@ -28135,11 +28149,11 @@
       <w:pPr>
         <w:pStyle w:val="Heading2"/>
       </w:pPr>
-      <w:bookmarkStart w:id="35" w:name="_Toc482048811"/>
+      <w:bookmarkStart w:id="36" w:name="_Toc482048811"/>
       <w:r>
         <w:t>Quaker - r = 128.27/2000; % radius in [m]</w:t>
       </w:r>
-      <w:bookmarkEnd w:id="35"/>
+      <w:bookmarkEnd w:id="36"/>
     </w:p>
     <w:p>
       <w:pPr>
@@ -29639,7 +29653,7 @@
       <w:pPr>
         <w:pStyle w:val="Heading2"/>
       </w:pPr>
-      <w:bookmarkStart w:id="36" w:name="_Toc482048812"/>
+      <w:bookmarkStart w:id="37" w:name="_Toc482048812"/>
       <w:proofErr w:type="gramStart"/>
       <w:r>
         <w:t>comparison</w:t>
@@ -29648,7 +29662,7 @@
       <w:r>
         <w:t xml:space="preserve"> to theory completed, looking for patterns within the collected</w:t>
       </w:r>
-      <w:bookmarkEnd w:id="36"/>
+      <w:bookmarkEnd w:id="37"/>
     </w:p>
     <w:p>
       <w:proofErr w:type="gramStart"/>
@@ -30748,22 +30762,22 @@
       <w:pPr>
         <w:pStyle w:val="Heading2"/>
       </w:pPr>
-      <w:bookmarkStart w:id="37" w:name="_Toc482048813"/>
+      <w:bookmarkStart w:id="38" w:name="_Toc482048813"/>
       <w:r>
         <w:lastRenderedPageBreak/>
         <w:t>2. Effect of changing wind speed on lift force</w:t>
       </w:r>
-      <w:bookmarkEnd w:id="37"/>
+      <w:bookmarkEnd w:id="38"/>
     </w:p>
     <w:p>
       <w:pPr>
         <w:pStyle w:val="Heading2"/>
       </w:pPr>
-      <w:bookmarkStart w:id="38" w:name="_Toc482048814"/>
+      <w:bookmarkStart w:id="39" w:name="_Toc482048814"/>
       <w:r>
         <w:t>Calculating Reynolds number for 3 cylinders and all 4 speeds</w:t>
       </w:r>
-      <w:bookmarkEnd w:id="38"/>
+      <w:bookmarkEnd w:id="39"/>
     </w:p>
     <w:p>
       <w:pPr>
@@ -31033,11 +31047,11 @@
       <w:pPr>
         <w:pStyle w:val="Heading2"/>
       </w:pPr>
-      <w:bookmarkStart w:id="39" w:name="_Toc482048815"/>
+      <w:bookmarkStart w:id="40" w:name="_Toc482048815"/>
       <w:r>
         <w:t>Plotting all the data</w:t>
       </w:r>
-      <w:bookmarkEnd w:id="39"/>
+      <w:bookmarkEnd w:id="40"/>
     </w:p>
     <w:p>
       <w:r>
@@ -32061,7 +32075,7 @@
       <w:pPr>
         <w:pStyle w:val="Heading2"/>
       </w:pPr>
-      <w:bookmarkStart w:id="40" w:name="_Toc482048816"/>
+      <w:bookmarkStart w:id="41" w:name="_Toc482048816"/>
       <w:proofErr w:type="gramStart"/>
       <w:r>
         <w:t>fitting</w:t>
@@ -32070,7 +32084,7 @@
       <w:r>
         <w:t xml:space="preserve"> the wind speed data</w:t>
       </w:r>
-      <w:bookmarkEnd w:id="40"/>
+      <w:bookmarkEnd w:id="41"/>
     </w:p>
     <w:p>
       <w:pPr>
@@ -32847,22 +32861,22 @@
       <w:pPr>
         <w:pStyle w:val="Heading2"/>
       </w:pPr>
-      <w:bookmarkStart w:id="41" w:name="_Toc482048817"/>
+      <w:bookmarkStart w:id="42" w:name="_Toc482048817"/>
       <w:r>
         <w:lastRenderedPageBreak/>
         <w:t>3. Effect of increasing wind speed on a fixed RPM on the lift force</w:t>
       </w:r>
-      <w:bookmarkEnd w:id="41"/>
+      <w:bookmarkEnd w:id="42"/>
     </w:p>
     <w:p>
       <w:pPr>
         <w:pStyle w:val="Heading2"/>
       </w:pPr>
-      <w:bookmarkStart w:id="42" w:name="_Toc482048818"/>
+      <w:bookmarkStart w:id="43" w:name="_Toc482048818"/>
       <w:r>
         <w:t>Plotting and fitting</w:t>
       </w:r>
-      <w:bookmarkEnd w:id="42"/>
+      <w:bookmarkEnd w:id="43"/>
     </w:p>
     <w:p>
       <w:pPr>
@@ -32925,11 +32939,11 @@
       <w:pPr>
         <w:pStyle w:val="Heading2"/>
       </w:pPr>
-      <w:bookmarkStart w:id="43" w:name="_Toc482048819"/>
+      <w:bookmarkStart w:id="44" w:name="_Toc482048819"/>
       <w:r>
         <w:t>Error Analysis</w:t>
       </w:r>
-      <w:bookmarkEnd w:id="43"/>
+      <w:bookmarkEnd w:id="44"/>
     </w:p>
     <w:p>
       <w:proofErr w:type="gramStart"/>
@@ -33197,7 +33211,7 @@
       <w:pPr>
         <w:pStyle w:val="Heading2"/>
       </w:pPr>
-      <w:bookmarkStart w:id="44" w:name="_Toc482048820"/>
+      <w:bookmarkStart w:id="45" w:name="_Toc482048820"/>
       <w:r>
         <w:t xml:space="preserve">Plotting </w:t>
       </w:r>
@@ -33205,7 +33219,7 @@
       <w:r>
         <w:t>everythang</w:t>
       </w:r>
-      <w:bookmarkEnd w:id="44"/>
+      <w:bookmarkEnd w:id="45"/>
       <w:proofErr w:type="spellEnd"/>
     </w:p>
     <w:p>
@@ -33710,7 +33724,7 @@
       <w:pPr>
         <w:pStyle w:val="Heading2"/>
       </w:pPr>
-      <w:bookmarkStart w:id="45" w:name="_Toc482048821"/>
+      <w:bookmarkStart w:id="46" w:name="_Toc482048821"/>
       <w:proofErr w:type="spellStart"/>
       <w:r>
         <w:t>Calculateing</w:t>
@@ -33719,7 +33733,7 @@
       <w:r>
         <w:t xml:space="preserve"> the Coefficient of Lift</w:t>
       </w:r>
-      <w:bookmarkEnd w:id="45"/>
+      <w:bookmarkEnd w:id="46"/>
     </w:p>
     <w:p>
       <w:r>
@@ -33923,7 +33937,7 @@
       <w:pPr>
         <w:pStyle w:val="Heading2"/>
       </w:pPr>
-      <w:bookmarkStart w:id="46" w:name="_Toc482048822"/>
+      <w:bookmarkStart w:id="47" w:name="_Toc482048822"/>
       <w:r>
         <w:t xml:space="preserve">Plot Theoretical </w:t>
       </w:r>
@@ -33935,7 +33949,7 @@
       <w:r>
         <w:t xml:space="preserve"> of Lift</w:t>
       </w:r>
-      <w:bookmarkEnd w:id="46"/>
+      <w:bookmarkEnd w:id="47"/>
     </w:p>
     <w:p>
       <w:pPr>
@@ -34861,7 +34875,7 @@
       <w:pPr>
         <w:pStyle w:val="Heading2"/>
       </w:pPr>
-      <w:bookmarkStart w:id="47" w:name="_Toc482048823"/>
+      <w:bookmarkStart w:id="48" w:name="_Toc482048823"/>
       <w:proofErr w:type="spellStart"/>
       <w:r>
         <w:lastRenderedPageBreak/>
@@ -34871,7 +34885,7 @@
       <w:r>
         <w:t xml:space="preserve"> the Coefficient of Lift</w:t>
       </w:r>
-      <w:bookmarkEnd w:id="47"/>
+      <w:bookmarkEnd w:id="48"/>
     </w:p>
     <w:p>
       <w:r>
@@ -35235,11 +35249,11 @@
       <w:pPr>
         <w:pStyle w:val="Heading2"/>
       </w:pPr>
-      <w:bookmarkStart w:id="48" w:name="_Toc482048824"/>
+      <w:bookmarkStart w:id="49" w:name="_Toc482048824"/>
       <w:r>
         <w:t>Plot for Experimental Coefficient of Lift</w:t>
       </w:r>
-      <w:bookmarkEnd w:id="48"/>
+      <w:bookmarkEnd w:id="49"/>
     </w:p>
     <w:p>
       <w:pPr>
@@ -36511,7 +36525,6 @@
       </w:r>
     </w:p>
     <w:p>
-      <w:bookmarkStart w:id="49" w:name="_GoBack"/>
       <w:r>
         <w:rPr>
           <w:noProof/>
@@ -36567,7 +36580,6 @@
         </w:drawing>
       </w:r>
     </w:p>
-    <w:bookmarkEnd w:id="49"/>
     <w:p>
       <w:r>
         <w:rPr>
@@ -38306,7 +38318,7 @@
       <w:rPr>
         <w:noProof/>
       </w:rPr>
-      <w:t>48</w:t>
+      <w:t>2</w:t>
     </w:r>
     <w:r>
       <w:rPr>
@@ -38360,7 +38372,7 @@
           <w:rPr>
             <w:noProof/>
           </w:rPr>
-          <w:t>47</w:t>
+          <w:t>1</w:t>
         </w:r>
         <w:r>
           <w:rPr>
@@ -40132,7 +40144,7 @@
 </file>
 
 <file path=customXml/itemProps1.xml><?xml version="1.0" encoding="utf-8"?>
-<ds:datastoreItem xmlns:ds="http://schemas.openxmlformats.org/officeDocument/2006/customXml" ds:itemID="{2CE2B8EC-D154-42D8-8A79-16E5F4F0F70A}">
+<ds:datastoreItem xmlns:ds="http://schemas.openxmlformats.org/officeDocument/2006/customXml" ds:itemID="{996E24BA-5E31-4053-855A-D44F4D856AF2}">
   <ds:schemaRefs>
     <ds:schemaRef ds:uri="http://schemas.openxmlformats.org/officeDocument/2006/bibliography"/>
   </ds:schemaRefs>

</xml_diff>